<commit_message>
Documentation updated for phase 2
</commit_message>
<xml_diff>
--- a/bm_textmaster/documentation/TextMaster_LINK_Integration.docx
+++ b/bm_textmaster/documentation/TextMaster_LINK_Integration.docx
@@ -823,14 +823,7 @@
                   <w:rFonts w:ascii="Calibri" w:eastAsia="Calibri" w:hAnsi="Calibri" w:cs="Calibri"/>
                   <w:w w:val="96"/>
                 </w:rPr>
-                <w:t>Summary ..........................</w:t>
-              </w:r>
-              <w:r>
-                <w:rPr>
-                  <w:rFonts w:ascii="Calibri" w:eastAsia="Calibri" w:hAnsi="Calibri" w:cs="Calibri"/>
-                  <w:w w:val="96"/>
-                </w:rPr>
-                <w:t>..........................................................</w:t>
+                <w:t>Summary ....................................................................................</w:t>
               </w:r>
             </w:hyperlink>
           </w:p>
@@ -897,14 +890,7 @@
                   <w:rFonts w:ascii="Calibri" w:eastAsia="Calibri" w:hAnsi="Calibri" w:cs="Calibri"/>
                   <w:w w:val="96"/>
                 </w:rPr>
-                <w:t>Component Overview ..........................................</w:t>
-              </w:r>
-              <w:r>
-                <w:rPr>
-                  <w:rFonts w:ascii="Calibri" w:eastAsia="Calibri" w:hAnsi="Calibri" w:cs="Calibri"/>
-                  <w:w w:val="96"/>
-                </w:rPr>
-                <w:t>......................</w:t>
+                <w:t>Component Overview ................................................................</w:t>
               </w:r>
             </w:hyperlink>
           </w:p>
@@ -976,14 +962,7 @@
                   <w:rFonts w:ascii="Calibri" w:eastAsia="Calibri" w:hAnsi="Calibri" w:cs="Calibri"/>
                   <w:w w:val="97"/>
                 </w:rPr>
-                <w:t>Functional Overview .........................................</w:t>
-              </w:r>
-              <w:r>
-                <w:rPr>
-                  <w:rFonts w:ascii="Calibri" w:eastAsia="Calibri" w:hAnsi="Calibri" w:cs="Calibri"/>
-                  <w:w w:val="97"/>
-                </w:rPr>
-                <w:t>........................</w:t>
+                <w:t>Functional Overview .................................................................</w:t>
               </w:r>
             </w:hyperlink>
           </w:p>
@@ -1055,21 +1034,7 @@
                   <w:rFonts w:ascii="Calibri" w:eastAsia="Calibri" w:hAnsi="Calibri" w:cs="Calibri"/>
                   <w:w w:val="97"/>
                 </w:rPr>
-                <w:t xml:space="preserve">Use Cases </w:t>
-              </w:r>
-              <w:r>
-                <w:rPr>
-                  <w:rFonts w:ascii="Calibri" w:eastAsia="Calibri" w:hAnsi="Calibri" w:cs="Calibri"/>
-                  <w:w w:val="97"/>
-                </w:rPr>
-                <w:t>...................................................................</w:t>
-              </w:r>
-              <w:r>
-                <w:rPr>
-                  <w:rFonts w:ascii="Calibri" w:eastAsia="Calibri" w:hAnsi="Calibri" w:cs="Calibri"/>
-                  <w:w w:val="97"/>
-                </w:rPr>
-                <w:t>...............</w:t>
+                <w:t>Use Cases ..................................................................................</w:t>
               </w:r>
             </w:hyperlink>
           </w:p>
@@ -1141,21 +1106,7 @@
                   <w:rFonts w:ascii="Calibri" w:eastAsia="Calibri" w:hAnsi="Calibri" w:cs="Calibri"/>
                   <w:w w:val="97"/>
                 </w:rPr>
-                <w:t xml:space="preserve">Limitations, Constraints </w:t>
-              </w:r>
-              <w:r>
-                <w:rPr>
-                  <w:rFonts w:ascii="Calibri" w:eastAsia="Calibri" w:hAnsi="Calibri" w:cs="Calibri"/>
-                  <w:w w:val="97"/>
-                </w:rPr>
-                <w:t>...</w:t>
-              </w:r>
-              <w:r>
-                <w:rPr>
-                  <w:rFonts w:ascii="Calibri" w:eastAsia="Calibri" w:hAnsi="Calibri" w:cs="Calibri"/>
-                  <w:w w:val="97"/>
-                </w:rPr>
-                <w:t>.........................................................</w:t>
+                <w:t>Limitations, Constraints ............................................................</w:t>
               </w:r>
             </w:hyperlink>
           </w:p>
@@ -1313,14 +1264,7 @@
                   <w:rFonts w:ascii="Calibri" w:eastAsia="Calibri" w:hAnsi="Calibri" w:cs="Calibri"/>
                   <w:w w:val="97"/>
                 </w:rPr>
-                <w:t>Privacy, Payment ..................................................................</w:t>
-              </w:r>
-              <w:r>
-                <w:rPr>
-                  <w:rFonts w:ascii="Calibri" w:eastAsia="Calibri" w:hAnsi="Calibri" w:cs="Calibri"/>
-                  <w:w w:val="97"/>
-                </w:rPr>
-                <w:t>.....</w:t>
+                <w:t>Privacy, Payment .......................................................................</w:t>
               </w:r>
             </w:hyperlink>
           </w:p>
@@ -1392,14 +1336,7 @@
                   <w:rFonts w:ascii="Calibri" w:eastAsia="Calibri" w:hAnsi="Calibri" w:cs="Calibri"/>
                   <w:w w:val="97"/>
                 </w:rPr>
-                <w:t>Implementation Guide ...................................................</w:t>
-              </w:r>
-              <w:r>
-                <w:rPr>
-                  <w:rFonts w:ascii="Calibri" w:eastAsia="Calibri" w:hAnsi="Calibri" w:cs="Calibri"/>
-                  <w:w w:val="97"/>
-                </w:rPr>
-                <w:t>...........</w:t>
+                <w:t>Implementation Guide ..............................................................</w:t>
               </w:r>
             </w:hyperlink>
           </w:p>
@@ -1588,14 +1525,7 @@
                   <w:rFonts w:ascii="Calibri" w:eastAsia="Calibri" w:hAnsi="Calibri" w:cs="Calibri"/>
                   <w:w w:val="97"/>
                 </w:rPr>
-                <w:t>Custom Code.....................................................</w:t>
-              </w:r>
-              <w:r>
-                <w:rPr>
-                  <w:rFonts w:ascii="Calibri" w:eastAsia="Calibri" w:hAnsi="Calibri" w:cs="Calibri"/>
-                  <w:w w:val="97"/>
-                </w:rPr>
-                <w:t>....</w:t>
+                <w:t>Custom Code.........................................................</w:t>
               </w:r>
               <w:r>
                 <w:rPr>
@@ -1681,14 +1611,7 @@
                   <w:rFonts w:ascii="Calibri" w:eastAsia="Calibri" w:hAnsi="Calibri" w:cs="Calibri"/>
                   <w:w w:val="96"/>
                 </w:rPr>
-                <w:t>External Interfaces ............................................</w:t>
-              </w:r>
-              <w:r>
-                <w:rPr>
-                  <w:rFonts w:ascii="Calibri" w:eastAsia="Calibri" w:hAnsi="Calibri" w:cs="Calibri"/>
-                  <w:w w:val="96"/>
-                </w:rPr>
-                <w:t>...........</w:t>
+                <w:t>External Interfaces .......................................................</w:t>
               </w:r>
               <w:r>
                 <w:rPr>
@@ -1774,21 +1697,7 @@
                   <w:rFonts w:ascii="Calibri" w:eastAsia="Calibri" w:hAnsi="Calibri" w:cs="Calibri"/>
                   <w:w w:val="97"/>
                 </w:rPr>
-                <w:t xml:space="preserve">Testing </w:t>
-              </w:r>
-              <w:r>
-                <w:rPr>
-                  <w:rFonts w:ascii="Calibri" w:eastAsia="Calibri" w:hAnsi="Calibri" w:cs="Calibri"/>
-                  <w:w w:val="97"/>
-                </w:rPr>
-                <w:t>...........................................................................</w:t>
-              </w:r>
-              <w:r>
-                <w:rPr>
-                  <w:rFonts w:ascii="Calibri" w:eastAsia="Calibri" w:hAnsi="Calibri" w:cs="Calibri"/>
-                  <w:w w:val="97"/>
-                </w:rPr>
-                <w:t>...........</w:t>
+                <w:t>Testing ......................................................................................</w:t>
               </w:r>
             </w:hyperlink>
           </w:p>
@@ -1860,21 +1769,7 @@
                   <w:rFonts w:ascii="Calibri" w:eastAsia="Calibri" w:hAnsi="Calibri" w:cs="Calibri"/>
                   <w:w w:val="98"/>
                 </w:rPr>
-                <w:t xml:space="preserve">Operations, Maintenance </w:t>
-              </w:r>
-              <w:r>
-                <w:rPr>
-                  <w:rFonts w:ascii="Calibri" w:eastAsia="Calibri" w:hAnsi="Calibri" w:cs="Calibri"/>
-                  <w:w w:val="98"/>
-                </w:rPr>
-                <w:t>.............................................</w:t>
-              </w:r>
-              <w:r>
-                <w:rPr>
-                  <w:rFonts w:ascii="Calibri" w:eastAsia="Calibri" w:hAnsi="Calibri" w:cs="Calibri"/>
-                  <w:w w:val="98"/>
-                </w:rPr>
-                <w:t>...........</w:t>
+                <w:t>Operations, Maintenance ........................................................</w:t>
               </w:r>
             </w:hyperlink>
           </w:p>
@@ -1948,14 +1843,7 @@
                   <w:rFonts w:ascii="Calibri" w:eastAsia="Calibri" w:hAnsi="Calibri" w:cs="Calibri"/>
                   <w:w w:val="99"/>
                 </w:rPr>
-                <w:t>Data Storage ..........................................................................</w:t>
-              </w:r>
-              <w:r>
-                <w:rPr>
-                  <w:rFonts w:ascii="Calibri" w:eastAsia="Calibri" w:hAnsi="Calibri" w:cs="Calibri"/>
-                  <w:w w:val="99"/>
-                </w:rPr>
-                <w:t>.</w:t>
+                <w:t>Data Storage ...........................................................................</w:t>
               </w:r>
             </w:hyperlink>
           </w:p>
@@ -2029,14 +1917,7 @@
                   <w:rFonts w:ascii="Calibri" w:eastAsia="Calibri" w:hAnsi="Calibri" w:cs="Calibri"/>
                   <w:w w:val="99"/>
                 </w:rPr>
-                <w:t>Availability .............</w:t>
-              </w:r>
-              <w:r>
-                <w:rPr>
-                  <w:rFonts w:ascii="Calibri" w:eastAsia="Calibri" w:hAnsi="Calibri" w:cs="Calibri"/>
-                  <w:w w:val="99"/>
-                </w:rPr>
-                <w:t>.................................................................</w:t>
+                <w:t>Availability ..............................................................................</w:t>
               </w:r>
             </w:hyperlink>
           </w:p>
@@ -2110,14 +1991,7 @@
                   <w:rFonts w:ascii="Calibri" w:eastAsia="Calibri" w:hAnsi="Calibri" w:cs="Calibri"/>
                   <w:w w:val="99"/>
                 </w:rPr>
-                <w:t>Support ................................</w:t>
-              </w:r>
-              <w:r>
-                <w:rPr>
-                  <w:rFonts w:ascii="Calibri" w:eastAsia="Calibri" w:hAnsi="Calibri" w:cs="Calibri"/>
-                  <w:w w:val="99"/>
-                </w:rPr>
-                <w:t>...................................................</w:t>
+                <w:t>Support ...................................................................................</w:t>
               </w:r>
             </w:hyperlink>
           </w:p>
@@ -2191,14 +2065,7 @@
                   <w:rFonts w:ascii="Calibri" w:eastAsia="Calibri" w:hAnsi="Calibri" w:cs="Calibri"/>
                   <w:w w:val="99"/>
                 </w:rPr>
-                <w:t>User Guide ..................................</w:t>
-              </w:r>
-              <w:r>
-                <w:rPr>
-                  <w:rFonts w:ascii="Calibri" w:eastAsia="Calibri" w:hAnsi="Calibri" w:cs="Calibri"/>
-                  <w:w w:val="99"/>
-                </w:rPr>
-                <w:t>...................................</w:t>
+                <w:t>User Guide .....................................................................</w:t>
               </w:r>
               <w:r>
                 <w:rPr>
@@ -2289,14 +2156,7 @@
                   <w:rFonts w:ascii="Calibri" w:eastAsia="Calibri" w:hAnsi="Calibri" w:cs="Calibri"/>
                   <w:w w:val="99"/>
                 </w:rPr>
-                <w:t>Roles, Responsibilities ..............................................</w:t>
-              </w:r>
-              <w:r>
-                <w:rPr>
-                  <w:rFonts w:ascii="Calibri" w:eastAsia="Calibri" w:hAnsi="Calibri" w:cs="Calibri"/>
-                  <w:w w:val="99"/>
-                </w:rPr>
-                <w:t>..............</w:t>
+                <w:t>Roles, Responsibilities ............................................................</w:t>
               </w:r>
             </w:hyperlink>
           </w:p>
@@ -2370,14 +2230,7 @@
                   <w:rFonts w:ascii="Calibri" w:eastAsia="Calibri" w:hAnsi="Calibri" w:cs="Calibri"/>
                   <w:w w:val="98"/>
                 </w:rPr>
-                <w:t>Business Manager ............................................................</w:t>
-              </w:r>
-              <w:r>
-                <w:rPr>
-                  <w:rFonts w:ascii="Calibri" w:eastAsia="Calibri" w:hAnsi="Calibri" w:cs="Calibri"/>
-                  <w:w w:val="98"/>
-                </w:rPr>
-                <w:t>........</w:t>
+                <w:t>Business Manager ....................................................................</w:t>
               </w:r>
             </w:hyperlink>
           </w:p>
@@ -2451,21 +2304,7 @@
                   <w:rFonts w:ascii="Calibri" w:eastAsia="Calibri" w:hAnsi="Calibri" w:cs="Calibri"/>
                   <w:w w:val="99"/>
                 </w:rPr>
-                <w:t xml:space="preserve">Storefront </w:t>
-              </w:r>
-              <w:r>
-                <w:rPr>
-                  <w:rFonts w:ascii="Calibri" w:eastAsia="Calibri" w:hAnsi="Calibri" w:cs="Calibri"/>
-                  <w:w w:val="99"/>
-                </w:rPr>
-                <w:t>Functionality ................................................</w:t>
-              </w:r>
-              <w:r>
-                <w:rPr>
-                  <w:rFonts w:ascii="Calibri" w:eastAsia="Calibri" w:hAnsi="Calibri" w:cs="Calibri"/>
-                  <w:w w:val="99"/>
-                </w:rPr>
-                <w:t>..........</w:t>
+                <w:t>Storefront Functionality ..........................................................</w:t>
               </w:r>
             </w:hyperlink>
           </w:p>
@@ -2539,21 +2378,7 @@
                   <w:rFonts w:ascii="Calibri" w:eastAsia="Calibri" w:hAnsi="Calibri" w:cs="Calibri"/>
                   <w:w w:val="99"/>
                 </w:rPr>
-                <w:t xml:space="preserve">Known Issues </w:t>
-              </w:r>
-              <w:r>
-                <w:rPr>
-                  <w:rFonts w:ascii="Calibri" w:eastAsia="Calibri" w:hAnsi="Calibri" w:cs="Calibri"/>
-                  <w:w w:val="99"/>
-                </w:rPr>
-                <w:t>..................................................................</w:t>
-              </w:r>
-              <w:r>
-                <w:rPr>
-                  <w:rFonts w:ascii="Calibri" w:eastAsia="Calibri" w:hAnsi="Calibri" w:cs="Calibri"/>
-                  <w:w w:val="99"/>
-                </w:rPr>
-                <w:t>........</w:t>
+                <w:t>Known Issues ..........................................................................</w:t>
               </w:r>
             </w:hyperlink>
           </w:p>
@@ -2627,21 +2452,7 @@
                   <w:rFonts w:ascii="Calibri" w:eastAsia="Calibri" w:hAnsi="Calibri" w:cs="Calibri"/>
                   <w:w w:val="99"/>
                 </w:rPr>
-                <w:t>Release History ..............................................................</w:t>
-              </w:r>
-              <w:r>
-                <w:rPr>
-                  <w:rFonts w:ascii="Calibri" w:eastAsia="Calibri" w:hAnsi="Calibri" w:cs="Calibri"/>
-                  <w:w w:val="99"/>
-                </w:rPr>
-                <w:t>.....</w:t>
-              </w:r>
-              <w:r>
-                <w:rPr>
-                  <w:rFonts w:ascii="Calibri" w:eastAsia="Calibri" w:hAnsi="Calibri" w:cs="Calibri"/>
-                  <w:w w:val="99"/>
-                </w:rPr>
-                <w:t>....</w:t>
+                <w:t>Release History .......................................................................</w:t>
               </w:r>
             </w:hyperlink>
           </w:p>
@@ -3078,18 +2889,7 @@
           <w:sz w:val="24"/>
           <w:szCs w:val="24"/>
         </w:rPr>
-        <w:t xml:space="preserve"> 1. Su</w:t>
-      </w:r>
-      <w:r>
-        <w:rPr>
-          <w:rFonts w:ascii="Cambria" w:eastAsia="Cambria" w:hAnsi="Cambria" w:cs="Cambria"/>
-          <w:b/>
-          <w:bCs/>
-          <w:color w:val="365F91"/>
-          <w:sz w:val="24"/>
-          <w:szCs w:val="24"/>
-        </w:rPr>
-        <w:t>mmary</w:t>
+        <w:t xml:space="preserve"> 1. Summary</w:t>
       </w:r>
     </w:p>
     <w:p>
@@ -3374,58 +3174,34 @@
           <w:sz w:val="24"/>
           <w:szCs w:val="24"/>
         </w:rPr>
-        <w:t>TextMaster offers dedicated ecommerce translation services that enable businesses to easily</w:t>
-      </w:r>
+        <w:t>TextMaster offers dedicated ecommerce translation services that enable businesses to easily expand their international reach. By combining advanced cloud translation technologies with a network of verified expert translators in over 50 languages, TextMaster is redefining how businesses handle translation. More than 10,000 companies, in 110 countries trust TextMaster to optimize their translation workflow including leading brands like LVMH, Kenzo, The Kooples and Foot Locker.</w:t>
+      </w:r>
+    </w:p>
+    <w:p>
+      <w:pPr>
+        <w:spacing w:line="299" w:lineRule="exact"/>
+        <w:rPr>
+          <w:sz w:val="20"/>
+          <w:szCs w:val="20"/>
+        </w:rPr>
+      </w:pPr>
+    </w:p>
+    <w:p>
+      <w:pPr>
+        <w:spacing w:line="237" w:lineRule="auto"/>
+        <w:ind w:left="1140" w:right="80"/>
+        <w:rPr>
+          <w:sz w:val="20"/>
+          <w:szCs w:val="20"/>
+        </w:rPr>
+      </w:pPr>
       <w:r>
         <w:rPr>
           <w:rFonts w:eastAsia="Times New Roman"/>
           <w:sz w:val="24"/>
           <w:szCs w:val="24"/>
         </w:rPr>
-        <w:t xml:space="preserve"> expand their international reach. By combining advanced cloud translation technologies with a network of verified expert translators in over 50 languages, TextMaster is redefining how businesses handle translation. More than 10,000 companies, in 110 count</w:t>
-      </w:r>
-      <w:r>
-        <w:rPr>
-          <w:rFonts w:eastAsia="Times New Roman"/>
-          <w:sz w:val="24"/>
-          <w:szCs w:val="24"/>
-        </w:rPr>
-        <w:t>ries trust TextMaster to optimize their translation workflow including leading brands like LVMH, Kenzo, The Kooples and Foot Locker.</w:t>
-      </w:r>
-    </w:p>
-    <w:p>
-      <w:pPr>
-        <w:spacing w:line="299" w:lineRule="exact"/>
-        <w:rPr>
-          <w:sz w:val="20"/>
-          <w:szCs w:val="20"/>
-        </w:rPr>
-      </w:pPr>
-    </w:p>
-    <w:p>
-      <w:pPr>
-        <w:spacing w:line="237" w:lineRule="auto"/>
-        <w:ind w:left="1140" w:right="80"/>
-        <w:rPr>
-          <w:sz w:val="20"/>
-          <w:szCs w:val="20"/>
-        </w:rPr>
-      </w:pPr>
-      <w:r>
-        <w:rPr>
-          <w:rFonts w:eastAsia="Times New Roman"/>
-          <w:sz w:val="24"/>
-          <w:szCs w:val="24"/>
-        </w:rPr>
-        <w:t>Our philosophy: building a global translation platform that simplifies workflows while making translators even more produc</w:t>
-      </w:r>
-      <w:r>
-        <w:rPr>
-          <w:rFonts w:eastAsia="Times New Roman"/>
-          <w:sz w:val="24"/>
-          <w:szCs w:val="24"/>
-        </w:rPr>
-        <w:t>tive. Our core technology includes Memento™, the first real-time, cloud-based translation memory that is combined with advanced post-edited machine translation, which can reduce translation costs up to 80%.</w:t>
+        <w:t>Our philosophy: building a global translation platform that simplifies workflows while making translators even more productive. Our core technology includes Memento™, the first real-time, cloud-based translation memory that is combined with advanced post-edited machine translation, which can reduce translation costs up to 80%.</w:t>
       </w:r>
     </w:p>
     <w:p>
@@ -3454,17 +3230,7 @@
           <w:sz w:val="24"/>
           <w:szCs w:val="24"/>
         </w:rPr>
-        <w:t xml:space="preserve">The TextMaster cartridge on Salesforce Commerce </w:t>
-      </w:r>
-      <w:r>
-        <w:rPr>
-          <w:rFonts w:eastAsia="Times New Roman"/>
-          <w:b/>
-          <w:bCs/>
-          <w:sz w:val="24"/>
-          <w:szCs w:val="24"/>
-        </w:rPr>
-        <w:t>Cloud gives you access to TextMaster’s verified translator network and technology, all in one place.</w:t>
+        <w:t>The TextMaster cartridge on Salesforce Commerce Cloud gives you access to TextMaster’s verified translator network and technology, all in one place.</w:t>
       </w:r>
     </w:p>
     <w:p>
@@ -3604,31 +3370,7 @@
           <w:sz w:val="24"/>
           <w:szCs w:val="24"/>
         </w:rPr>
-        <w:t>Easily set up with minimal technical support, the TextMaster Cartridge allows you to manage and synchronize your translations wit</w:t>
-      </w:r>
-      <w:r>
-        <w:rPr>
-          <w:rFonts w:eastAsia="Times New Roman"/>
-          <w:sz w:val="24"/>
-          <w:szCs w:val="24"/>
-        </w:rPr>
-        <w:t>hin the SalesForce Cloud Commerce admin panel. Once installed, you can instantly connect to your TextMaster account and upload the content you want to translate on the TextMaster translation management platform.Before launching a translation project, you c</w:t>
-      </w:r>
-      <w:r>
-        <w:rPr>
-          <w:rFonts w:eastAsia="Times New Roman"/>
-          <w:sz w:val="24"/>
-          <w:szCs w:val="24"/>
-        </w:rPr>
-        <w:t>an receive a quote including a translation memory analysis to know the exact cost of your project. Once your translators have completed the jobs, translations are instantly available and ready to be published on your website. You can also get a real-time u</w:t>
-      </w:r>
-      <w:r>
-        <w:rPr>
-          <w:rFonts w:eastAsia="Times New Roman"/>
-          <w:sz w:val="24"/>
-          <w:szCs w:val="24"/>
-        </w:rPr>
-        <w:t>pdate on your project status, see the history of completed projects and either approve a translation or ask for revisions.</w:t>
+        <w:t>Easily set up with minimal technical support, the TextMaster Cartridge allows you to manage and synchronize your translations within the SalesForce Cloud Commerce admin panel. Once installed, you can instantly connect to your TextMaster account and upload the content you want to translate on the TextMaster translation management platform.Before launching a translation project, you can receive a quote including a translation memory analysis to know the exact cost of your project. Once your translators have completed the jobs, translations are instantly available and ready to be published on your website. You can also get a real-time update on your project status, see the history of completed projects and either approve a translation or ask for revisions.</w:t>
       </w:r>
     </w:p>
     <w:p>
@@ -4586,15 +4328,7 @@
           <w:sz w:val="24"/>
           <w:szCs w:val="24"/>
         </w:rPr>
-        <w:t xml:space="preserve">This cartridge export data to/from Salesforce </w:t>
-      </w:r>
-      <w:r>
-        <w:rPr>
-          <w:rFonts w:eastAsia="Times New Roman"/>
-          <w:sz w:val="24"/>
-          <w:szCs w:val="24"/>
-        </w:rPr>
-        <w:t>Commerce Cloud to/fromTextMaster’s translation management platform. There two systems primarily sync the following types of data:</w:t>
+        <w:t>This cartridge export data to/from Salesforce Commerce Cloud to/fromTextMaster’s translation management platform. There two systems primarily sync the following types of data:</w:t>
       </w:r>
     </w:p>
     <w:p>
@@ -4759,15 +4493,7 @@
           <w:sz w:val="24"/>
           <w:szCs w:val="24"/>
         </w:rPr>
-        <w:t>Business Manager extension that provides a cu</w:t>
-      </w:r>
-      <w:r>
-        <w:rPr>
-          <w:rFonts w:eastAsia="Times New Roman"/>
-          <w:sz w:val="24"/>
-          <w:szCs w:val="24"/>
-        </w:rPr>
-        <w:t>stom UI to search, filter and select the data that will be sent for translation</w:t>
+        <w:t>Business Manager extension that provides a custom UI to search, filter and select the data that will be sent for translation</w:t>
       </w:r>
     </w:p>
     <w:p>
@@ -5235,15 +4961,7 @@
           <w:sz w:val="24"/>
           <w:szCs w:val="24"/>
         </w:rPr>
-        <w:t xml:space="preserve">The new translation UI, </w:t>
-      </w:r>
-      <w:r>
-        <w:rPr>
-          <w:rFonts w:eastAsia="Times New Roman"/>
-          <w:sz w:val="24"/>
-          <w:szCs w:val="24"/>
-        </w:rPr>
-        <w:t>provided as part of the Business Manager extension, can be resource extensive if all products are searched.</w:t>
+        <w:t>The new translation UI, provided as part of the Business Manager extension, can be resource extensive if all products are searched.</w:t>
       </w:r>
     </w:p>
     <w:p>
@@ -5412,7 +5130,23 @@
           <w:sz w:val="24"/>
           <w:szCs w:val="24"/>
         </w:rPr>
-        <w:t>This cartridge is based on JS controllers, new job framework and is based on SiteGenesis17.4 version</w:t>
+        <w:t xml:space="preserve">This cartridge is based on JS controllers, new job framework and is based on </w:t>
+      </w:r>
+      <w:r>
+        <w:rPr>
+          <w:rFonts w:eastAsia="Times New Roman"/>
+          <w:sz w:val="24"/>
+          <w:szCs w:val="24"/>
+        </w:rPr>
+        <w:t>SiteGenesis18.9</w:t>
+      </w:r>
+      <w:r>
+        <w:rPr>
+          <w:rFonts w:eastAsia="Times New Roman"/>
+          <w:sz w:val="24"/>
+          <w:szCs w:val="24"/>
+        </w:rPr>
+        <w:t xml:space="preserve"> version</w:t>
       </w:r>
     </w:p>
     <w:p>
@@ -5478,17 +5212,7 @@
           <w:sz w:val="28"/>
           <w:szCs w:val="28"/>
         </w:rPr>
-        <w:t xml:space="preserve">Privacy, </w:t>
-      </w:r>
-      <w:r>
-        <w:rPr>
-          <w:rFonts w:ascii="Tw Cen MT Condensed" w:eastAsia="Tw Cen MT Condensed" w:hAnsi="Tw Cen MT Condensed" w:cs="Tw Cen MT Condensed"/>
-          <w:b/>
-          <w:bCs/>
-          <w:sz w:val="28"/>
-          <w:szCs w:val="28"/>
-        </w:rPr>
-        <w:t>Payment</w:t>
+        <w:t>Privacy, Payment</w:t>
       </w:r>
     </w:p>
     <w:p>
@@ -6727,13 +6451,7 @@
         <w:rPr>
           <w:rFonts w:ascii="Calibri" w:eastAsia="Calibri" w:hAnsi="Calibri" w:cs="Calibri"/>
         </w:rPr>
-        <w:t xml:space="preserve">Go to Demandware&gt; Administration &gt; </w:t>
-      </w:r>
-      <w:r>
-        <w:rPr>
-          <w:rFonts w:ascii="Calibri" w:eastAsia="Calibri" w:hAnsi="Calibri" w:cs="Calibri"/>
-        </w:rPr>
-        <w:t>Manage Sites &gt; (Each site) &gt; Settings &gt; Cartridges input field add cartridge name 'bm_textmaster'</w:t>
+        <w:t>Go to Demandware&gt; Administration &gt; Manage Sites &gt; (Each site) &gt; Settings &gt; Cartridges input field add cartridge name 'bm_textmaster'</w:t>
       </w:r>
     </w:p>
     <w:p>
@@ -6821,13 +6539,7 @@
         <w:rPr>
           <w:rFonts w:ascii="Calibri" w:eastAsia="Calibri" w:hAnsi="Calibri" w:cs="Calibri"/>
         </w:rPr>
-        <w:t xml:space="preserve">Go to Demandware&gt;Administration &gt; Operations&gt; Import </w:t>
-      </w:r>
-      <w:r>
-        <w:rPr>
-          <w:rFonts w:ascii="Calibri" w:eastAsia="Calibri" w:hAnsi="Calibri" w:cs="Calibri"/>
-        </w:rPr>
-        <w:t>&amp; Export, under the 'Import &amp; Export Files' section, click the 'Upload' button and upload 'Jobs.xml' file which can be found inside cartridge &gt; metadata folder.</w:t>
+        <w:t>Go to Demandware&gt;Administration &gt; Operations&gt; Import &amp; Export, under the 'Import &amp; Export Files' section, click the 'Upload' button and upload 'Jobs.xml' file which can be found inside cartridge &gt; metadata folder.</w:t>
       </w:r>
     </w:p>
     <w:p>
@@ -6857,13 +6569,7 @@
         <w:rPr>
           <w:rFonts w:ascii="Calibri" w:eastAsia="Calibri" w:hAnsi="Calibri" w:cs="Calibri"/>
         </w:rPr>
-        <w:t>Go to Demandware&gt;Administration &gt; Operations&gt; Import &amp; Export, Under the 'Job Schedules' secti</w:t>
-      </w:r>
-      <w:r>
-        <w:rPr>
-          <w:rFonts w:ascii="Calibri" w:eastAsia="Calibri" w:hAnsi="Calibri" w:cs="Calibri"/>
-        </w:rPr>
-        <w:t>on click the 'Import' button and import the uploaded 'Jobs.xml' file.</w:t>
+        <w:t>Go to Demandware&gt;Administration &gt; Operations&gt; Import &amp; Export, Under the 'Job Schedules' section click the 'Import' button and import the uploaded 'Jobs.xml' file.</w:t>
       </w:r>
     </w:p>
     <w:p>
@@ -6930,13 +6636,7 @@
         <w:rPr>
           <w:rFonts w:ascii="Calibri" w:eastAsia="Calibri" w:hAnsi="Calibri" w:cs="Calibri"/>
         </w:rPr>
-        <w:t xml:space="preserve">AskForQuoteSiteGenesis" is replicated so that the new job will have an ID with the </w:t>
-      </w:r>
-      <w:r>
-        <w:rPr>
-          <w:rFonts w:ascii="Calibri" w:eastAsia="Calibri" w:hAnsi="Calibri" w:cs="Calibri"/>
-        </w:rPr>
-        <w:t>format "AskForQuote&lt;siteID&gt;". If the site ID is XYZ, the new job will</w:t>
+        <w:t>AskForQuoteSiteGenesis" is replicated so that the new job will have an ID with the format "AskForQuote&lt;siteID&gt;". If the site ID is XYZ, the new job will</w:t>
       </w:r>
       <w:r>
         <w:rPr>
@@ -7014,13 +6714,7 @@
         <w:rPr>
           <w:rFonts w:ascii="Calibri" w:eastAsia="Calibri" w:hAnsi="Calibri" w:cs="Calibri"/>
         </w:rPr>
-        <w:t>Create Site</w:t>
-      </w:r>
-      <w:r>
-        <w:rPr>
-          <w:rFonts w:ascii="Calibri" w:eastAsia="Calibri" w:hAnsi="Calibri" w:cs="Calibri"/>
-        </w:rPr>
-        <w:t xml:space="preserve"> Preference as follows</w:t>
+        <w:t>Create Site Preference as follows</w:t>
       </w:r>
     </w:p>
     <w:p>
@@ -7079,48 +6773,12 @@
         <w:rPr>
           <w:rFonts w:ascii="Calibri" w:eastAsia="Calibri" w:hAnsi="Calibri" w:cs="Calibri"/>
         </w:rPr>
-        <w:t>Under the 'Import &amp; Export Files' section, click the 'Upload' button and upload the 'SystemObjects.xml' file which can be found inside the cartridge &gt; metadata fo</w:t>
-      </w:r>
-      <w:r>
-        <w:rPr>
-          <w:rFonts w:ascii="Calibri" w:eastAsia="Calibri" w:hAnsi="Calibri" w:cs="Calibri"/>
-        </w:rPr>
-        <w:t>lder.</w:t>
+        <w:t>Under the 'Import &amp; Export Files' section, click the 'Upload' button and upload the 'SystemObjects.xml' file which can be found inside the cartridge &gt; metadata folder.</w:t>
       </w:r>
     </w:p>
     <w:p>
       <w:pPr>
         <w:spacing w:line="288" w:lineRule="exact"/>
-        <w:rPr>
-          <w:rFonts w:ascii="Calibri" w:eastAsia="Calibri" w:hAnsi="Calibri" w:cs="Calibri"/>
-        </w:rPr>
-      </w:pPr>
-    </w:p>
-    <w:p>
-      <w:pPr>
-        <w:numPr>
-          <w:ilvl w:val="1"/>
-          <w:numId w:val="6"/>
-        </w:numPr>
-        <w:tabs>
-          <w:tab w:val="left" w:pos="931"/>
-        </w:tabs>
-        <w:spacing w:line="236" w:lineRule="auto"/>
-        <w:ind w:firstLine="708"/>
-        <w:rPr>
-          <w:rFonts w:ascii="Calibri" w:eastAsia="Calibri" w:hAnsi="Calibri" w:cs="Calibri"/>
-        </w:rPr>
-      </w:pPr>
-      <w:r>
-        <w:rPr>
-          <w:rFonts w:ascii="Calibri" w:eastAsia="Calibri" w:hAnsi="Calibri" w:cs="Calibri"/>
-        </w:rPr>
-        <w:t>Go to Demandware&gt;Administration &gt; Site Development &gt; Import &amp; Export, under the 'Meta Data' section, click the 'Import' button, and import the uploaded 'SystemObjects.xml'</w:t>
-      </w:r>
-    </w:p>
-    <w:p>
-      <w:pPr>
-        <w:spacing w:line="287" w:lineRule="exact"/>
         <w:rPr>
           <w:rFonts w:ascii="Calibri" w:eastAsia="Calibri" w:hAnsi="Calibri" w:cs="Calibri"/>
         </w:rPr>
@@ -7135,8 +6793,8 @@
         <w:tabs>
           <w:tab w:val="left" w:pos="950"/>
         </w:tabs>
-        <w:spacing w:line="268" w:lineRule="auto"/>
-        <w:ind w:right="40" w:firstLine="708"/>
+        <w:spacing w:line="236" w:lineRule="auto"/>
+        <w:ind w:firstLine="708"/>
         <w:rPr>
           <w:rFonts w:ascii="Calibri" w:eastAsia="Calibri" w:hAnsi="Calibri" w:cs="Calibri"/>
         </w:rPr>
@@ -7145,34 +6803,8 @@
         <w:rPr>
           <w:rFonts w:ascii="Calibri" w:eastAsia="Calibri" w:hAnsi="Calibri" w:cs="Calibri"/>
         </w:rPr>
-        <w:t xml:space="preserve">For each site, set the values for your site preferences. We have User </w:t>
-      </w:r>
-      <w:r>
-        <w:rPr>
-          <w:rFonts w:ascii="Calibri" w:eastAsia="Calibri" w:hAnsi="Calibri" w:cs="Calibri"/>
-        </w:rPr>
-        <w:t>Interface, under menu TextMaster&gt; API Setup, to set these values except the value for "Demandware Languages". The value for "Demandware Languages" must be manually set under site preferences. This value is a json string for keeping all the languages availa</w:t>
-      </w:r>
-      <w:r>
-        <w:rPr>
-          <w:rFonts w:ascii="Calibri" w:eastAsia="Calibri" w:hAnsi="Calibri" w:cs="Calibri"/>
-        </w:rPr>
-        <w:t>ble in Demandware for the site and json structure must be as per the default value. The cartridge name of SiteGenesis storefront controllers has to be entered in relevant Site Preference to get access to default controller files from bm_textmaster cartridg</w:t>
-      </w:r>
-      <w:r>
-        <w:rPr>
-          <w:rFonts w:ascii="Calibri" w:eastAsia="Calibri" w:hAnsi="Calibri" w:cs="Calibri"/>
-        </w:rPr>
-        <w:t>e.</w:t>
-      </w:r>
-    </w:p>
-    <w:p>
-      <w:pPr>
-        <w:spacing w:line="209" w:lineRule="exact"/>
-        <w:rPr>
-          <w:rFonts w:ascii="Calibri" w:eastAsia="Calibri" w:hAnsi="Calibri" w:cs="Calibri"/>
-        </w:rPr>
-      </w:pPr>
+        <w:t>Go to Demandware&gt;Administration &gt; Site Development &gt; Import &amp; Export, under the 'Meta Data' section, click the 'Import' button, and import the uploaded 'SystemObjects.xml'</w:t>
+      </w:r>
     </w:p>
     <w:p>
       <w:pPr>
@@ -7181,9 +6813,10 @@
           <w:numId w:val="6"/>
         </w:numPr>
         <w:tabs>
-          <w:tab w:val="left" w:pos="920"/>
+          <w:tab w:val="left" w:pos="950"/>
         </w:tabs>
-        <w:ind w:left="920" w:hanging="212"/>
+        <w:spacing w:line="236" w:lineRule="auto"/>
+        <w:ind w:firstLine="708"/>
         <w:rPr>
           <w:rFonts w:ascii="Calibri" w:eastAsia="Calibri" w:hAnsi="Calibri" w:cs="Calibri"/>
         </w:rPr>
@@ -7192,7 +6825,143 @@
         <w:rPr>
           <w:rFonts w:ascii="Calibri" w:eastAsia="Calibri" w:hAnsi="Calibri" w:cs="Calibri"/>
         </w:rPr>
-        <w:t>In Site Preference keep Client ID and Password for OCAPI (account.demandware.com)</w:t>
+        <w:t>For each site, set the values for your site preferences. We have User Interface, under menu TextMaster&gt; API Setup</w:t>
+      </w:r>
+      <w:r>
+        <w:rPr>
+          <w:rFonts w:ascii="Calibri" w:eastAsia="Calibri" w:hAnsi="Calibri" w:cs="Calibri"/>
+        </w:rPr>
+        <w:t>.</w:t>
+      </w:r>
+      <w:r>
+        <w:rPr>
+          <w:rFonts w:ascii="Calibri" w:eastAsia="Calibri" w:hAnsi="Calibri" w:cs="Calibri"/>
+        </w:rPr>
+        <w:t xml:space="preserve"> Following values must be set manually on Site Preference. All other values need to be configured through API Setup page.</w:t>
+      </w:r>
+    </w:p>
+    <w:p>
+      <w:pPr>
+        <w:numPr>
+          <w:ilvl w:val="1"/>
+          <w:numId w:val="15"/>
+        </w:numPr>
+        <w:tabs>
+          <w:tab w:val="left" w:pos="950"/>
+        </w:tabs>
+        <w:spacing w:line="268" w:lineRule="auto"/>
+        <w:ind w:right="40" w:firstLine="708"/>
+        <w:rPr>
+          <w:rFonts w:ascii="Calibri" w:eastAsia="Calibri" w:hAnsi="Calibri" w:cs="Calibri"/>
+        </w:rPr>
+      </w:pPr>
+      <w:r>
+        <w:rPr>
+          <w:rFonts w:ascii="Calibri" w:eastAsia="Calibri" w:hAnsi="Calibri" w:cs="Calibri"/>
+        </w:rPr>
+        <w:t>Site Library Type: Library type of your Site - Private OR Shared</w:t>
+      </w:r>
+    </w:p>
+    <w:p>
+      <w:pPr>
+        <w:numPr>
+          <w:ilvl w:val="1"/>
+          <w:numId w:val="15"/>
+        </w:numPr>
+        <w:tabs>
+          <w:tab w:val="left" w:pos="950"/>
+        </w:tabs>
+        <w:spacing w:line="268" w:lineRule="auto"/>
+        <w:ind w:right="40" w:firstLine="708"/>
+        <w:rPr>
+          <w:rFonts w:ascii="Calibri" w:eastAsia="Calibri" w:hAnsi="Calibri" w:cs="Calibri"/>
+        </w:rPr>
+      </w:pPr>
+      <w:r>
+        <w:rPr>
+          <w:rFonts w:ascii="Calibri" w:eastAsia="Calibri" w:hAnsi="Calibri" w:cs="Calibri"/>
+        </w:rPr>
+        <w:t xml:space="preserve">OCAPI </w:t>
+      </w:r>
+      <w:r>
+        <w:rPr>
+          <w:rFonts w:ascii="Calibri" w:eastAsia="Calibri" w:hAnsi="Calibri" w:cs="Calibri"/>
+        </w:rPr>
+        <w:t>Client ID</w:t>
+      </w:r>
+      <w:r>
+        <w:rPr>
+          <w:rFonts w:ascii="Calibri" w:eastAsia="Calibri" w:hAnsi="Calibri" w:cs="Calibri"/>
+        </w:rPr>
+        <w:t xml:space="preserve">: Client ID of your OCAPI account in </w:t>
+      </w:r>
+      <w:r>
+        <w:rPr>
+          <w:rFonts w:ascii="Calibri" w:eastAsia="Calibri" w:hAnsi="Calibri" w:cs="Calibri"/>
+        </w:rPr>
+        <w:t>account.demandware.com</w:t>
+      </w:r>
+    </w:p>
+    <w:p>
+      <w:pPr>
+        <w:numPr>
+          <w:ilvl w:val="1"/>
+          <w:numId w:val="15"/>
+        </w:numPr>
+        <w:tabs>
+          <w:tab w:val="left" w:pos="950"/>
+        </w:tabs>
+        <w:spacing w:line="268" w:lineRule="auto"/>
+        <w:ind w:right="40" w:firstLine="708"/>
+        <w:rPr>
+          <w:rFonts w:ascii="Calibri" w:eastAsia="Calibri" w:hAnsi="Calibri" w:cs="Calibri"/>
+        </w:rPr>
+      </w:pPr>
+      <w:r>
+        <w:rPr>
+          <w:rFonts w:ascii="Calibri" w:eastAsia="Calibri" w:hAnsi="Calibri" w:cs="Calibri"/>
+        </w:rPr>
+        <w:t xml:space="preserve"> </w:t>
+      </w:r>
+      <w:r>
+        <w:rPr>
+          <w:rFonts w:ascii="Calibri" w:eastAsia="Calibri" w:hAnsi="Calibri" w:cs="Calibri"/>
+        </w:rPr>
+        <w:t xml:space="preserve">OCAPI Client Password: Client Password of your OCAPI account in </w:t>
+      </w:r>
+      <w:r>
+        <w:rPr>
+          <w:rFonts w:ascii="Calibri" w:eastAsia="Calibri" w:hAnsi="Calibri" w:cs="Calibri"/>
+        </w:rPr>
+        <w:t>account.demandware.com</w:t>
+      </w:r>
+    </w:p>
+    <w:p>
+      <w:pPr>
+        <w:numPr>
+          <w:ilvl w:val="1"/>
+          <w:numId w:val="15"/>
+        </w:numPr>
+        <w:tabs>
+          <w:tab w:val="left" w:pos="950"/>
+        </w:tabs>
+        <w:spacing w:line="268" w:lineRule="auto"/>
+        <w:ind w:right="40" w:firstLine="708"/>
+        <w:rPr>
+          <w:rFonts w:ascii="Calibri" w:eastAsia="Calibri" w:hAnsi="Calibri" w:cs="Calibri"/>
+        </w:rPr>
+      </w:pPr>
+      <w:r>
+        <w:rPr>
+          <w:rFonts w:ascii="Calibri" w:eastAsia="Calibri" w:hAnsi="Calibri" w:cs="Calibri"/>
+        </w:rPr>
+        <w:t xml:space="preserve">SiteGenesis Controller Cartridge: </w:t>
+      </w:r>
+      <w:r>
+        <w:rPr>
+          <w:rFonts w:ascii="Calibri" w:eastAsia="Calibri" w:hAnsi="Calibri" w:cs="Calibri"/>
+        </w:rPr>
+        <w:t>The cartridge name of SiteGenesis storefront controllers has to be entered in relevant Site Preference to get access to default controller files from bm_textmaster cartridge.</w:t>
       </w:r>
     </w:p>
     <w:p>
@@ -7268,13 +7037,7 @@
           <w:rFonts w:ascii="Calibri" w:eastAsia="Calibri" w:hAnsi="Calibri" w:cs="Calibri"/>
         </w:rPr>
         <w:lastRenderedPageBreak/>
-        <w:t>A. Go to Demandware&gt;Administration &gt; Site Development &gt; Import &amp; Expor</w:t>
-      </w:r>
-      <w:r>
-        <w:rPr>
-          <w:rFonts w:ascii="Calibri" w:eastAsia="Calibri" w:hAnsi="Calibri" w:cs="Calibri"/>
-        </w:rPr>
-        <w:t>t</w:t>
+        <w:t>A. Go to Demandware&gt;Administration &gt; Site Development &gt; Import &amp; Export</w:t>
       </w:r>
     </w:p>
     <w:p>
@@ -7324,13 +7087,7 @@
         <w:rPr>
           <w:rFonts w:ascii="Calibri" w:eastAsia="Calibri" w:hAnsi="Calibri" w:cs="Calibri"/>
         </w:rPr>
-        <w:t xml:space="preserve">C. Go to Demandware&gt;Administration &gt; Site Development &gt; Import &amp; Export, under the </w:t>
-      </w:r>
-      <w:r>
-        <w:rPr>
-          <w:rFonts w:ascii="Calibri" w:eastAsia="Calibri" w:hAnsi="Calibri" w:cs="Calibri"/>
-        </w:rPr>
-        <w:t>'Meta Data' section, click the 'Import' button, and import the uploaded 'CustomObjects.xml'</w:t>
+        <w:t>C. Go to Demandware&gt;Administration &gt; Site Development &gt; Import &amp; Export, under the 'Meta Data' section, click the 'Import' button, and import the uploaded 'CustomObjects.xml'</w:t>
       </w:r>
     </w:p>
     <w:p>
@@ -7378,19 +7135,7 @@
         <w:rPr>
           <w:rFonts w:ascii="Calibri" w:eastAsia="Calibri" w:hAnsi="Calibri" w:cs="Calibri"/>
         </w:rPr>
-        <w:t>The cartridge has only one properties file. The “textmaster.properties” file contains all the static values and API endpoints used in th</w:t>
-      </w:r>
-      <w:r>
-        <w:rPr>
-          <w:rFonts w:ascii="Calibri" w:eastAsia="Calibri" w:hAnsi="Calibri" w:cs="Calibri"/>
-        </w:rPr>
-        <w:t>e cartridge. TheAPI endpoints point to the TextMaster production environment in this file by default. So whenever anyone wants to use the cartridge in a demo environment, this property file must not be used. Instead, another file (namely demo.properties) n</w:t>
-      </w:r>
-      <w:r>
-        <w:rPr>
-          <w:rFonts w:ascii="Calibri" w:eastAsia="Calibri" w:hAnsi="Calibri" w:cs="Calibri"/>
-        </w:rPr>
-        <w:t>eeds to be renamed to textmaster.properties to take all demo API endpoints.</w:t>
+        <w:t>The cartridge has only one properties file. The “textmaster.properties” file contains all the static values and API endpoints used in the cartridge.</w:t>
       </w:r>
     </w:p>
     <w:p>
@@ -7503,15 +7248,7 @@
           <w:sz w:val="20"/>
           <w:szCs w:val="20"/>
         </w:rPr>
-        <w:t xml:space="preserve">Select context as "Global </w:t>
-      </w:r>
-      <w:r>
-        <w:rPr>
-          <w:rFonts w:ascii="Calibri" w:eastAsia="Calibri" w:hAnsi="Calibri" w:cs="Calibri"/>
-          <w:sz w:val="20"/>
-          <w:szCs w:val="20"/>
-        </w:rPr>
-        <w:t>(organization-wide)" in drop down box</w:t>
+        <w:t>Select context as "Global (organization-wide)" in drop down box</w:t>
       </w:r>
     </w:p>
     <w:p>
@@ -7634,15 +7371,7 @@
           <w:sz w:val="20"/>
           <w:szCs w:val="20"/>
         </w:rPr>
-        <w:t>"</w:t>
-      </w:r>
-      <w:r>
-        <w:rPr>
-          <w:rFonts w:ascii="Calibri" w:eastAsia="Calibri" w:hAnsi="Calibri" w:cs="Calibri"/>
-          <w:sz w:val="20"/>
-          <w:szCs w:val="20"/>
-        </w:rPr>
-        <w:t>resource_id":"/jobs/*/executions",</w:t>
+        <w:t>"resource_id":"/jobs/*/executions",</w:t>
       </w:r>
     </w:p>
     <w:p>
@@ -7845,13 +7574,7 @@
         <w:rPr>
           <w:rFonts w:ascii="Calibri" w:eastAsia="Calibri" w:hAnsi="Calibri" w:cs="Calibri"/>
         </w:rPr>
-        <w:t>A. Go to Demandware&gt;Administration &gt; Opera</w:t>
-      </w:r>
-      <w:r>
-        <w:rPr>
-          <w:rFonts w:ascii="Calibri" w:eastAsia="Calibri" w:hAnsi="Calibri" w:cs="Calibri"/>
-        </w:rPr>
-        <w:t>tions &gt; Import &amp; Export</w:t>
+        <w:t>A. Go to Demandware&gt;Administration &gt; Operations &gt; Import &amp; Export</w:t>
       </w:r>
     </w:p>
     <w:p>
@@ -7901,13 +7624,7 @@
         <w:rPr>
           <w:rFonts w:ascii="Calibri" w:eastAsia="Calibri" w:hAnsi="Calibri" w:cs="Calibri"/>
         </w:rPr>
-        <w:t xml:space="preserve">C. Go to Demandware&gt;Administration &gt; Operations &gt; Import &amp; Export, </w:t>
-      </w:r>
-      <w:r>
-        <w:rPr>
-          <w:rFonts w:ascii="Calibri" w:eastAsia="Calibri" w:hAnsi="Calibri" w:cs="Calibri"/>
-        </w:rPr>
-        <w:t>under the 'Services' section, click the 'Import' button, and import the uploaded 'Service.xml'</w:t>
+        <w:t>C. Go to Demandware&gt;Administration &gt; Operations &gt; Import &amp; Export, under the 'Services' section, click the 'Import' button, and import the uploaded 'Service.xml'</w:t>
       </w:r>
     </w:p>
     <w:p>
@@ -7955,13 +7672,7 @@
         <w:rPr>
           <w:rFonts w:ascii="Calibri" w:eastAsia="Calibri" w:hAnsi="Calibri" w:cs="Calibri"/>
         </w:rPr>
-        <w:t>Go to Administration &gt; Organization &gt; Roles &gt; Administrator - Business Manager Modules Find TextMaster and click on checkbox to ena</w:t>
-      </w:r>
-      <w:r>
-        <w:rPr>
-          <w:rFonts w:ascii="Calibri" w:eastAsia="Calibri" w:hAnsi="Calibri" w:cs="Calibri"/>
-        </w:rPr>
-        <w:t>ble it.</w:t>
+        <w:t>Go to Administration &gt; Organization &gt; Roles &gt; Administrator - Business Manager Modules Find TextMaster and click on checkbox to enable it.</w:t>
       </w:r>
     </w:p>
     <w:p>
@@ -8578,15 +8289,7 @@
           <w:sz w:val="24"/>
           <w:szCs w:val="24"/>
         </w:rPr>
-        <w:t>Go to Merchant Tools and</w:t>
-      </w:r>
-      <w:r>
-        <w:rPr>
-          <w:rFonts w:eastAsia="Times New Roman"/>
-          <w:sz w:val="24"/>
-          <w:szCs w:val="24"/>
-        </w:rPr>
-        <w:t xml:space="preserve"> check if you see TextMaster and its links as shown below:</w:t>
+        <w:t>Go to Merchant Tools and check if you see TextMaster and its links as shown below:</w:t>
       </w:r>
     </w:p>
     <w:p>
@@ -9007,15 +8710,7 @@
           <w:sz w:val="24"/>
           <w:szCs w:val="24"/>
         </w:rPr>
-        <w:t xml:space="preserve">Go to Administration &gt;Operations&gt; Job Schedules and check if the following jobs exist and </w:t>
-      </w:r>
-      <w:r>
-        <w:rPr>
-          <w:rFonts w:eastAsia="Times New Roman"/>
-          <w:sz w:val="24"/>
-          <w:szCs w:val="24"/>
-        </w:rPr>
-        <w:t>are enabled:</w:t>
+        <w:t>Go to Administration &gt;Operations&gt; Job Schedules and check if the following jobs exist and are enabled:</w:t>
       </w:r>
     </w:p>
     <w:p>
@@ -9085,6 +8780,44 @@
         </w:rPr>
         <w:t>ImportDataFromTextMaster&lt;siteID&gt;</w:t>
       </w:r>
+    </w:p>
+    <w:p>
+      <w:pPr>
+        <w:numPr>
+          <w:ilvl w:val="1"/>
+          <w:numId w:val="12"/>
+        </w:numPr>
+        <w:tabs>
+          <w:tab w:val="left" w:pos="960"/>
+        </w:tabs>
+        <w:ind w:left="960" w:hanging="240"/>
+        <w:rPr>
+          <w:rFonts w:eastAsia="Times New Roman"/>
+          <w:sz w:val="24"/>
+          <w:szCs w:val="24"/>
+        </w:rPr>
+      </w:pPr>
+      <w:r>
+        <w:rPr>
+          <w:rFonts w:eastAsia="Times New Roman"/>
+          <w:sz w:val="24"/>
+          <w:szCs w:val="24"/>
+        </w:rPr>
+        <w:t>AutoLaunchTextMaster&lt;siteID&gt;</w:t>
+      </w:r>
+    </w:p>
+    <w:p>
+      <w:pPr>
+        <w:tabs>
+          <w:tab w:val="left" w:pos="960"/>
+        </w:tabs>
+        <w:ind w:left="960"/>
+        <w:rPr>
+          <w:rFonts w:eastAsia="Times New Roman"/>
+          <w:sz w:val="24"/>
+          <w:szCs w:val="24"/>
+        </w:rPr>
+      </w:pPr>
     </w:p>
     <w:p>
       <w:pPr>
@@ -9154,7 +8887,57 @@
           <w:sz w:val="24"/>
           <w:szCs w:val="24"/>
         </w:rPr>
+        <w:t>TMAutoLaunchDataHolder</w:t>
+      </w:r>
+    </w:p>
+    <w:p>
+      <w:pPr>
+        <w:numPr>
+          <w:ilvl w:val="1"/>
+          <w:numId w:val="12"/>
+        </w:numPr>
+        <w:tabs>
+          <w:tab w:val="left" w:pos="960"/>
+        </w:tabs>
+        <w:ind w:left="960" w:hanging="240"/>
+        <w:rPr>
+          <w:rFonts w:eastAsia="Times New Roman"/>
+          <w:sz w:val="24"/>
+          <w:szCs w:val="24"/>
+        </w:rPr>
+      </w:pPr>
+      <w:r>
+        <w:rPr>
+          <w:rFonts w:eastAsia="Times New Roman"/>
+          <w:sz w:val="24"/>
+          <w:szCs w:val="24"/>
+        </w:rPr>
         <w:t>TMImportDataHolder</w:t>
+      </w:r>
+    </w:p>
+    <w:p>
+      <w:pPr>
+        <w:numPr>
+          <w:ilvl w:val="1"/>
+          <w:numId w:val="12"/>
+        </w:numPr>
+        <w:tabs>
+          <w:tab w:val="left" w:pos="960"/>
+        </w:tabs>
+        <w:ind w:left="960" w:hanging="240"/>
+        <w:rPr>
+          <w:rFonts w:eastAsia="Times New Roman"/>
+          <w:sz w:val="24"/>
+          <w:szCs w:val="24"/>
+        </w:rPr>
+      </w:pPr>
+      <w:r>
+        <w:rPr>
+          <w:rFonts w:eastAsia="Times New Roman"/>
+          <w:sz w:val="24"/>
+          <w:szCs w:val="24"/>
+        </w:rPr>
+        <w:t>TMLanguageDataHolder</w:t>
       </w:r>
     </w:p>
     <w:p>
@@ -9215,15 +8998,7 @@
           <w:sz w:val="24"/>
           <w:szCs w:val="24"/>
         </w:rPr>
-        <w:t>Go to Administration&gt; S</w:t>
-      </w:r>
-      <w:r>
-        <w:rPr>
-          <w:rFonts w:eastAsia="Times New Roman"/>
-          <w:sz w:val="24"/>
-          <w:szCs w:val="24"/>
-        </w:rPr>
-        <w:t>ite Development&gt;System Object Types&gt; Category - Attribute Definitions and check whether the attribute of the ID 'TranslatedLanguages' exists. Check the same attribute for Content and Product objects as well.</w:t>
+        <w:t>Go to Administration&gt; Site Development&gt;System Object Types&gt; Category - Attribute Definitions and check whether the attribute of the ID 'TranslatedLanguages' exists. Check the same attribute for Content and Product objects as well.</w:t>
       </w:r>
     </w:p>
     <w:p>
@@ -9259,7 +9034,7 @@
           <w:sz w:val="24"/>
           <w:szCs w:val="24"/>
         </w:rPr>
-        <w:t>Please ensure that custom logs are generated if</w:t>
+        <w:t>E</w:t>
       </w:r>
       <w:r>
         <w:rPr>
@@ -9267,78 +9042,78 @@
           <w:sz w:val="24"/>
           <w:szCs w:val="24"/>
         </w:rPr>
-        <w:t xml:space="preserve"> there are any errors in import or export. They may look like following:</w:t>
-      </w:r>
-    </w:p>
-    <w:p>
-      <w:pPr>
-        <w:spacing w:line="200" w:lineRule="exact"/>
-        <w:rPr>
-          <w:sz w:val="20"/>
-          <w:szCs w:val="20"/>
-        </w:rPr>
-      </w:pPr>
-    </w:p>
-    <w:p>
-      <w:pPr>
-        <w:spacing w:line="286" w:lineRule="exact"/>
-        <w:rPr>
-          <w:sz w:val="20"/>
-          <w:szCs w:val="20"/>
-        </w:rPr>
-      </w:pPr>
-    </w:p>
-    <w:p>
-      <w:pPr>
-        <w:spacing w:line="1" w:lineRule="atLeast"/>
-        <w:ind w:left="1080" w:right="1760"/>
-        <w:rPr>
-          <w:sz w:val="20"/>
-          <w:szCs w:val="20"/>
-        </w:rPr>
-      </w:pPr>
-      <w:r>
-        <w:rPr>
-          <w:rFonts w:ascii="Kartika" w:eastAsia="Kartika" w:hAnsi="Kartika" w:cs="Kartika"/>
-          <w:sz w:val="1"/>
-          <w:szCs w:val="1"/>
-        </w:rPr>
-        <w:t>custom-textmaster-blade1-2.mon.demandware.net-appserver-20170421.log</w:t>
-      </w:r>
-    </w:p>
-    <w:p>
-      <w:pPr>
-        <w:spacing w:line="20" w:lineRule="exact"/>
-        <w:rPr>
-          <w:sz w:val="20"/>
-          <w:szCs w:val="20"/>
-        </w:rPr>
-      </w:pPr>
-    </w:p>
-    <w:p>
-      <w:pPr>
-        <w:spacing w:line="200" w:lineRule="exact"/>
-        <w:rPr>
-          <w:sz w:val="20"/>
-          <w:szCs w:val="20"/>
-        </w:rPr>
-      </w:pPr>
-    </w:p>
-    <w:p>
-      <w:pPr>
-        <w:spacing w:line="200" w:lineRule="exact"/>
-        <w:rPr>
-          <w:sz w:val="20"/>
-          <w:szCs w:val="20"/>
-        </w:rPr>
-      </w:pPr>
-    </w:p>
-    <w:p>
-      <w:pPr>
-        <w:spacing w:line="200" w:lineRule="exact"/>
-        <w:rPr>
-          <w:sz w:val="20"/>
-          <w:szCs w:val="20"/>
+        <w:t>nsure that custom logs are generated if there are any errors in import or export. They may look like following</w:t>
+      </w:r>
+      <w:r>
+        <w:rPr>
+          <w:rFonts w:eastAsia="Times New Roman"/>
+          <w:sz w:val="24"/>
+          <w:szCs w:val="24"/>
+        </w:rPr>
+        <w:t>:</w:t>
+      </w:r>
+    </w:p>
+    <w:p>
+      <w:pPr>
+        <w:tabs>
+          <w:tab w:val="left" w:pos="720"/>
+        </w:tabs>
+        <w:spacing w:line="227" w:lineRule="auto"/>
+        <w:ind w:left="720" w:right="80"/>
+        <w:rPr>
+          <w:rFonts w:ascii="Symbol" w:eastAsia="Symbol" w:hAnsi="Symbol" w:cs="Symbol"/>
+          <w:sz w:val="24"/>
+          <w:szCs w:val="24"/>
+        </w:rPr>
+      </w:pPr>
+    </w:p>
+    <w:p>
+      <w:pPr>
+        <w:tabs>
+          <w:tab w:val="left" w:pos="720"/>
+        </w:tabs>
+        <w:spacing w:line="227" w:lineRule="auto"/>
+        <w:ind w:left="720" w:right="80"/>
+        <w:rPr>
+          <w:rFonts w:ascii="Symbol" w:eastAsia="Symbol" w:hAnsi="Symbol" w:cs="Symbol"/>
+          <w:sz w:val="24"/>
+          <w:szCs w:val="24"/>
+        </w:rPr>
+      </w:pPr>
+      <w:r>
+        <w:rPr>
+          <w:rFonts w:eastAsia="Times New Roman"/>
+          <w:sz w:val="24"/>
+          <w:szCs w:val="24"/>
+        </w:rPr>
+        <w:t>custom-textmaster-blade6-2.mon.demandware.net-0-appserver-20180918.log</w:t>
+      </w:r>
+    </w:p>
+    <w:p>
+      <w:pPr>
+        <w:tabs>
+          <w:tab w:val="left" w:pos="720"/>
+        </w:tabs>
+        <w:spacing w:line="227" w:lineRule="auto"/>
+        <w:ind w:left="720" w:right="80"/>
+        <w:rPr>
+          <w:rFonts w:ascii="Symbol" w:eastAsia="Symbol" w:hAnsi="Symbol" w:cs="Symbol"/>
+          <w:sz w:val="24"/>
+          <w:szCs w:val="24"/>
+        </w:rPr>
+      </w:pPr>
+    </w:p>
+    <w:p>
+      <w:pPr>
+        <w:tabs>
+          <w:tab w:val="left" w:pos="720"/>
+        </w:tabs>
+        <w:spacing w:line="227" w:lineRule="auto"/>
+        <w:ind w:left="720" w:right="80"/>
+        <w:rPr>
+          <w:rFonts w:ascii="Symbol" w:eastAsia="Symbol" w:hAnsi="Symbol" w:cs="Symbol"/>
+          <w:sz w:val="24"/>
+          <w:szCs w:val="24"/>
         </w:rPr>
       </w:pPr>
     </w:p>
@@ -10195,7 +9970,7 @@
           <w:sz w:val="20"/>
           <w:szCs w:val="20"/>
         </w:rPr>
-        <w:t xml:space="preserve">This cartridge will create custom objects and store incoming parameters for the job triggering controllers. Each new request will update the existing custom object instance instead of creating a new </w:t>
+        <w:t xml:space="preserve">This cartridge will create custom objects and store incoming parameters for the job triggering controllers. </w:t>
       </w:r>
       <w:r>
         <w:rPr>
@@ -10203,7 +9978,31 @@
           <w:sz w:val="20"/>
           <w:szCs w:val="20"/>
         </w:rPr>
-        <w:t>one. This is to ensure any misuse of the functionality.</w:t>
+        <w:t>For Import job e</w:t>
+      </w:r>
+      <w:r>
+        <w:rPr>
+          <w:rFonts w:ascii="Trebuchet MS" w:eastAsia="Trebuchet MS" w:hAnsi="Trebuchet MS" w:cs="Trebuchet MS"/>
+          <w:sz w:val="20"/>
+          <w:szCs w:val="20"/>
+        </w:rPr>
+        <w:t>ach new request will update the existing custom object instance instead of creating a new one.</w:t>
+      </w:r>
+      <w:r>
+        <w:rPr>
+          <w:rFonts w:ascii="Trebuchet MS" w:eastAsia="Trebuchet MS" w:hAnsi="Trebuchet MS" w:cs="Trebuchet MS"/>
+          <w:sz w:val="20"/>
+          <w:szCs w:val="20"/>
+        </w:rPr>
+        <w:t xml:space="preserve"> For Auto Launch job new custom object instance will be created for each projects and then the Auto Launch API call triggers this object instance will be removed.</w:t>
+      </w:r>
+      <w:r>
+        <w:rPr>
+          <w:rFonts w:ascii="Trebuchet MS" w:eastAsia="Trebuchet MS" w:hAnsi="Trebuchet MS" w:cs="Trebuchet MS"/>
+          <w:sz w:val="20"/>
+          <w:szCs w:val="20"/>
+        </w:rPr>
+        <w:t xml:space="preserve"> This is to ensure any misuse of the functionality.</w:t>
       </w:r>
     </w:p>
     <w:p>
@@ -10416,8 +10215,26 @@
           <w:sz w:val="18"/>
           <w:szCs w:val="18"/>
         </w:rPr>
-        <w:t xml:space="preserve">&lt;ANY </w:t>
-      </w:r>
+        <w:t>&lt;ANY EXISTING UTILITIES THAT HELP TO DETECT AVAILABILITY/UPTIME OF EXTERNAL SERVICE, E.G. WEBSERVICE CALL, GOMEZ PING&gt;</w:t>
+      </w:r>
+    </w:p>
+    <w:p>
+      <w:pPr>
+        <w:spacing w:line="202" w:lineRule="exact"/>
+        <w:rPr>
+          <w:sz w:val="20"/>
+          <w:szCs w:val="20"/>
+        </w:rPr>
+      </w:pPr>
+    </w:p>
+    <w:p>
+      <w:pPr>
+        <w:ind w:left="1080"/>
+        <w:rPr>
+          <w:sz w:val="20"/>
+          <w:szCs w:val="20"/>
+        </w:rPr>
+      </w:pPr>
       <w:r>
         <w:rPr>
           <w:rFonts w:ascii="Trebuchet MS" w:eastAsia="Trebuchet MS" w:hAnsi="Trebuchet MS" w:cs="Trebuchet MS"/>
@@ -10427,20 +10244,21 @@
           <w:sz w:val="18"/>
           <w:szCs w:val="18"/>
         </w:rPr>
-        <w:t>EXISTING UTILITIES THAT HELP TO DETECT AVAILABILITY/UPTIME OF EXTERNAL SERVICE, E.G. WEBSERVICE CALL, GOMEZ PING&gt;</w:t>
-      </w:r>
-    </w:p>
-    <w:p>
-      <w:pPr>
-        <w:spacing w:line="202" w:lineRule="exact"/>
-        <w:rPr>
-          <w:sz w:val="20"/>
-          <w:szCs w:val="20"/>
-        </w:rPr>
-      </w:pPr>
-    </w:p>
-    <w:p>
-      <w:pPr>
+        <w:t>&lt;ESTIMATED PERFORMANCE METRICS FOR PEAK BUSINESS HOURS IF AVAILABLE&gt;</w:t>
+      </w:r>
+    </w:p>
+    <w:p>
+      <w:pPr>
+        <w:spacing w:line="203" w:lineRule="exact"/>
+        <w:rPr>
+          <w:sz w:val="20"/>
+          <w:szCs w:val="20"/>
+        </w:rPr>
+      </w:pPr>
+    </w:p>
+    <w:p>
+      <w:pPr>
+        <w:spacing w:line="237" w:lineRule="auto"/>
         <w:ind w:left="1080"/>
         <w:rPr>
           <w:sz w:val="20"/>
@@ -10456,48 +10274,7 @@
           <w:sz w:val="18"/>
           <w:szCs w:val="18"/>
         </w:rPr>
-        <w:t>&lt;ESTIMATED PERFORMANCE METRICS FOR PEAK BUSINESS HOURS IF AVAILABLE&gt;</w:t>
-      </w:r>
-    </w:p>
-    <w:p>
-      <w:pPr>
-        <w:spacing w:line="203" w:lineRule="exact"/>
-        <w:rPr>
-          <w:sz w:val="20"/>
-          <w:szCs w:val="20"/>
-        </w:rPr>
-      </w:pPr>
-    </w:p>
-    <w:p>
-      <w:pPr>
-        <w:spacing w:line="237" w:lineRule="auto"/>
-        <w:ind w:left="1080"/>
-        <w:rPr>
-          <w:sz w:val="20"/>
-          <w:szCs w:val="20"/>
-        </w:rPr>
-      </w:pPr>
-      <w:r>
-        <w:rPr>
-          <w:rFonts w:ascii="Trebuchet MS" w:eastAsia="Trebuchet MS" w:hAnsi="Trebuchet MS" w:cs="Trebuchet MS"/>
-          <w:i/>
-          <w:iCs/>
-          <w:color w:val="808080"/>
-          <w:sz w:val="18"/>
-          <w:szCs w:val="18"/>
-        </w:rPr>
-        <w:t>&lt;NOTIFICATION PROCESS IF EXTERNAL SERVICES, INTERFACES ARE NOT RESPONDI</w:t>
-      </w:r>
-      <w:r>
-        <w:rPr>
-          <w:rFonts w:ascii="Trebuchet MS" w:eastAsia="Trebuchet MS" w:hAnsi="Trebuchet MS" w:cs="Trebuchet MS"/>
-          <w:i/>
-          <w:iCs/>
-          <w:color w:val="808080"/>
-          <w:sz w:val="18"/>
-          <w:szCs w:val="18"/>
-        </w:rPr>
-        <w:t>NG, E.G. HOTLINE /SUPPORT PHONE NUMBER&gt;</w:t>
+        <w:t>&lt;NOTIFICATION PROCESS IF EXTERNAL SERVICES, INTERFACES ARE NOT RESPONDING, E.G. HOTLINE /SUPPORT PHONE NUMBER&gt;</w:t>
       </w:r>
     </w:p>
     <w:p>
@@ -11590,8 +11367,27 @@
           <w:sz w:val="20"/>
           <w:szCs w:val="20"/>
         </w:rPr>
-        <w:t>This cartridge has a Busine</w:t>
-      </w:r>
+        <w:t>This cartridge has a Business Manager extension that will provide the user experience for searching, filtering and selecting the content for translation. This also provides a dashboard to track the status of content sent for translation.</w:t>
+      </w:r>
+    </w:p>
+    <w:p>
+      <w:pPr>
+        <w:spacing w:line="128" w:lineRule="exact"/>
+        <w:rPr>
+          <w:sz w:val="20"/>
+          <w:szCs w:val="20"/>
+        </w:rPr>
+      </w:pPr>
+    </w:p>
+    <w:p>
+      <w:pPr>
+        <w:spacing w:line="354" w:lineRule="auto"/>
+        <w:ind w:left="1080" w:right="1400"/>
+        <w:rPr>
+          <w:sz w:val="20"/>
+          <w:szCs w:val="20"/>
+        </w:rPr>
+      </w:pPr>
       <w:r>
         <w:rPr>
           <w:rFonts w:ascii="Trebuchet MS" w:eastAsia="Trebuchet MS" w:hAnsi="Trebuchet MS" w:cs="Trebuchet MS"/>
@@ -11600,46 +11396,7 @@
           <w:sz w:val="20"/>
           <w:szCs w:val="20"/>
         </w:rPr>
-        <w:t>ss Manager extension that will provide the user experience for searching, filtering and selecting the content for translation. This also provides a dashboard to track the status of content sent for translation.</w:t>
-      </w:r>
-    </w:p>
-    <w:p>
-      <w:pPr>
-        <w:spacing w:line="128" w:lineRule="exact"/>
-        <w:rPr>
-          <w:sz w:val="20"/>
-          <w:szCs w:val="20"/>
-        </w:rPr>
-      </w:pPr>
-    </w:p>
-    <w:p>
-      <w:pPr>
-        <w:spacing w:line="354" w:lineRule="auto"/>
-        <w:ind w:left="1080" w:right="1400"/>
-        <w:rPr>
-          <w:sz w:val="20"/>
-          <w:szCs w:val="20"/>
-        </w:rPr>
-      </w:pPr>
-      <w:r>
-        <w:rPr>
-          <w:rFonts w:ascii="Trebuchet MS" w:eastAsia="Trebuchet MS" w:hAnsi="Trebuchet MS" w:cs="Trebuchet MS"/>
-          <w:i/>
-          <w:iCs/>
-          <w:sz w:val="20"/>
-          <w:szCs w:val="20"/>
-        </w:rPr>
-        <w:t xml:space="preserve">The UI can be reached by selecting the </w:t>
-      </w:r>
-      <w:r>
-        <w:rPr>
-          <w:rFonts w:ascii="Trebuchet MS" w:eastAsia="Trebuchet MS" w:hAnsi="Trebuchet MS" w:cs="Trebuchet MS"/>
-          <w:i/>
-          <w:iCs/>
-          <w:sz w:val="20"/>
-          <w:szCs w:val="20"/>
-        </w:rPr>
-        <w:t>relevant site and then going to Merchant Tools&gt;TextMaster.</w:t>
+        <w:t>The UI can be reached by selecting the relevant site and then going to Merchant Tools&gt;TextMaster.</w:t>
       </w:r>
     </w:p>
     <w:p>
@@ -11654,12 +11411,6 @@
     <w:p>
       <w:pPr>
         <w:ind w:left="1080"/>
-        <w:rPr>
-          <w:sz w:val="20"/>
-          <w:szCs w:val="20"/>
-        </w:rPr>
-      </w:pPr>
-      <w:r>
         <w:rPr>
           <w:rFonts w:ascii="Trebuchet MS" w:eastAsia="Trebuchet MS" w:hAnsi="Trebuchet MS" w:cs="Trebuchet MS"/>
           <w:b/>
@@ -11669,46 +11420,19 @@
           <w:sz w:val="20"/>
           <w:szCs w:val="20"/>
         </w:rPr>
-        <w:t>API Setup:</w:t>
-      </w:r>
-    </w:p>
-    <w:p>
-      <w:pPr>
-        <w:spacing w:line="241" w:lineRule="exact"/>
-        <w:rPr>
-          <w:sz w:val="20"/>
-          <w:szCs w:val="20"/>
-        </w:rPr>
-      </w:pPr>
-    </w:p>
-    <w:p>
-      <w:pPr>
-        <w:spacing w:line="354" w:lineRule="auto"/>
-        <w:ind w:left="1080" w:right="460"/>
-        <w:rPr>
-          <w:sz w:val="20"/>
-          <w:szCs w:val="20"/>
-        </w:rPr>
       </w:pPr>
       <w:r>
         <w:rPr>
           <w:rFonts w:ascii="Trebuchet MS" w:eastAsia="Trebuchet MS" w:hAnsi="Trebuchet MS" w:cs="Trebuchet MS"/>
+          <w:b/>
+          <w:bCs/>
           <w:i/>
           <w:iCs/>
           <w:sz w:val="20"/>
           <w:szCs w:val="20"/>
         </w:rPr>
-        <w:t>This custom page can be used to do the API set up required for using this cartridge. Please contact your Account Manager for API details if you don’t have them yet.</w:t>
-      </w:r>
-    </w:p>
-    <w:p>
-      <w:pPr>
-        <w:spacing w:line="128" w:lineRule="exact"/>
-        <w:rPr>
-          <w:sz w:val="20"/>
-          <w:szCs w:val="20"/>
-        </w:rPr>
-      </w:pPr>
+        <w:t>API Setup:</w:t>
+      </w:r>
     </w:p>
     <w:p>
       <w:pPr>
@@ -11720,75 +11444,15 @@
       </w:pPr>
       <w:r>
         <w:rPr>
-          <w:rFonts w:ascii="Trebuchet MS" w:eastAsia="Trebuchet MS" w:hAnsi="Trebuchet MS" w:cs="Trebuchet MS"/>
-          <w:sz w:val="20"/>
-          <w:szCs w:val="20"/>
-        </w:rPr>
-        <w:t xml:space="preserve">Store Category </w:t>
-      </w:r>
-      <w:r>
-        <w:rPr>
-          <w:rFonts w:ascii="Trebuchet MS" w:eastAsia="Trebuchet MS" w:hAnsi="Trebuchet MS" w:cs="Trebuchet MS"/>
-          <w:sz w:val="20"/>
-          <w:szCs w:val="20"/>
-        </w:rPr>
-        <w:t>also needs to be set on this page.</w:t>
-      </w:r>
-    </w:p>
-    <w:p>
-      <w:pPr>
-        <w:spacing w:line="241" w:lineRule="exact"/>
-        <w:rPr>
-          <w:sz w:val="20"/>
-          <w:szCs w:val="20"/>
-        </w:rPr>
-      </w:pPr>
-    </w:p>
-    <w:p>
-      <w:pPr>
-        <w:spacing w:line="354" w:lineRule="auto"/>
-        <w:ind w:left="1080" w:right="40"/>
-        <w:rPr>
-          <w:sz w:val="20"/>
-          <w:szCs w:val="20"/>
-        </w:rPr>
-      </w:pPr>
-      <w:r>
-        <w:rPr>
-          <w:rFonts w:ascii="Trebuchet MS" w:eastAsia="Trebuchet MS" w:hAnsi="Trebuchet MS" w:cs="Trebuchet MS"/>
-          <w:sz w:val="20"/>
-          <w:szCs w:val="20"/>
-        </w:rPr>
-        <w:t>Master Catalog ID is another mandatory field on this page. Product Import feature needs master catalog ID and there is no Demandware Script API to get it.</w:t>
-      </w:r>
-    </w:p>
-    <w:p>
-      <w:pPr>
-        <w:spacing w:line="20" w:lineRule="exact"/>
-        <w:rPr>
-          <w:sz w:val="20"/>
-          <w:szCs w:val="20"/>
-        </w:rPr>
-      </w:pPr>
-      <w:r>
-        <w:rPr>
           <w:noProof/>
           <w:sz w:val="20"/>
           <w:szCs w:val="20"/>
         </w:rPr>
         <w:drawing>
-          <wp:anchor distT="0" distB="0" distL="114300" distR="114300" simplePos="0" relativeHeight="251661824" behindDoc="1" locked="0" layoutInCell="0" allowOverlap="1">
-            <wp:simplePos x="0" y="0"/>
-            <wp:positionH relativeFrom="column">
-              <wp:posOffset>685800</wp:posOffset>
-            </wp:positionH>
-            <wp:positionV relativeFrom="paragraph">
-              <wp:posOffset>88265</wp:posOffset>
-            </wp:positionV>
-            <wp:extent cx="6183630" cy="1844040"/>
-            <wp:effectExtent l="0" t="0" r="0" b="0"/>
-            <wp:wrapNone/>
-            <wp:docPr id="55" name="Picture 55"/>
+          <wp:inline distT="0" distB="0" distL="0" distR="0">
+            <wp:extent cx="6181090" cy="3420110"/>
+            <wp:effectExtent l="19050" t="0" r="0" b="0"/>
+            <wp:docPr id="15" name="Picture 14" descr="api-setup.jpg"/>
             <wp:cNvGraphicFramePr>
               <a:graphicFrameLocks xmlns:a="http://schemas.openxmlformats.org/drawingml/2006/main" noChangeAspect="1"/>
             </wp:cNvGraphicFramePr>
@@ -11796,177 +11460,364 @@
               <a:graphicData uri="http://schemas.openxmlformats.org/drawingml/2006/picture">
                 <pic:pic xmlns:pic="http://schemas.openxmlformats.org/drawingml/2006/picture">
                   <pic:nvPicPr>
-                    <pic:cNvPr id="0" name="Picture 55"/>
-                    <pic:cNvPicPr>
-                      <a:picLocks noChangeAspect="1" noChangeArrowheads="1"/>
-                    </pic:cNvPicPr>
+                    <pic:cNvPr id="0" name="api-setup.jpg"/>
+                    <pic:cNvPicPr/>
                   </pic:nvPicPr>
                   <pic:blipFill>
-                    <a:blip r:embed="rId22">
-                      <a:extLst>
-                        <a:ext uri="{28A0092B-C50C-407E-A947-70E740481C1C}"/>
-                      </a:extLst>
-                    </a:blip>
-                    <a:srcRect/>
+                    <a:blip r:embed="rId22"/>
                     <a:stretch>
                       <a:fillRect/>
                     </a:stretch>
                   </pic:blipFill>
-                  <pic:spPr bwMode="auto">
+                  <pic:spPr>
                     <a:xfrm>
                       <a:off x="0" y="0"/>
-                      <a:ext cx="6183630" cy="1844040"/>
+                      <a:ext cx="6181090" cy="3420110"/>
                     </a:xfrm>
                     <a:prstGeom prst="rect">
                       <a:avLst/>
                     </a:prstGeom>
-                    <a:noFill/>
                   </pic:spPr>
                 </pic:pic>
               </a:graphicData>
             </a:graphic>
-          </wp:anchor>
+          </wp:inline>
         </w:drawing>
       </w:r>
     </w:p>
     <w:p>
       <w:pPr>
-        <w:spacing w:line="200" w:lineRule="exact"/>
-        <w:rPr>
-          <w:sz w:val="20"/>
-          <w:szCs w:val="20"/>
-        </w:rPr>
-      </w:pPr>
-    </w:p>
-    <w:p>
-      <w:pPr>
-        <w:spacing w:line="200" w:lineRule="exact"/>
-        <w:rPr>
-          <w:sz w:val="20"/>
-          <w:szCs w:val="20"/>
-        </w:rPr>
-      </w:pPr>
-    </w:p>
-    <w:p>
-      <w:pPr>
-        <w:spacing w:line="200" w:lineRule="exact"/>
-        <w:rPr>
-          <w:sz w:val="20"/>
-          <w:szCs w:val="20"/>
-        </w:rPr>
-      </w:pPr>
-    </w:p>
-    <w:p>
-      <w:pPr>
-        <w:spacing w:line="200" w:lineRule="exact"/>
-        <w:rPr>
-          <w:sz w:val="20"/>
-          <w:szCs w:val="20"/>
-        </w:rPr>
-      </w:pPr>
-    </w:p>
-    <w:p>
-      <w:pPr>
-        <w:spacing w:line="200" w:lineRule="exact"/>
-        <w:rPr>
-          <w:sz w:val="20"/>
-          <w:szCs w:val="20"/>
-        </w:rPr>
-      </w:pPr>
-    </w:p>
-    <w:p>
-      <w:pPr>
-        <w:spacing w:line="200" w:lineRule="exact"/>
-        <w:rPr>
-          <w:sz w:val="20"/>
-          <w:szCs w:val="20"/>
-        </w:rPr>
-      </w:pPr>
-    </w:p>
-    <w:p>
-      <w:pPr>
-        <w:spacing w:line="200" w:lineRule="exact"/>
-        <w:rPr>
-          <w:sz w:val="20"/>
-          <w:szCs w:val="20"/>
-        </w:rPr>
-      </w:pPr>
-    </w:p>
-    <w:p>
-      <w:pPr>
-        <w:spacing w:line="200" w:lineRule="exact"/>
-        <w:rPr>
-          <w:sz w:val="20"/>
-          <w:szCs w:val="20"/>
-        </w:rPr>
-      </w:pPr>
-    </w:p>
-    <w:p>
-      <w:pPr>
-        <w:spacing w:line="200" w:lineRule="exact"/>
-        <w:rPr>
-          <w:sz w:val="20"/>
-          <w:szCs w:val="20"/>
-        </w:rPr>
-      </w:pPr>
-    </w:p>
-    <w:p>
-      <w:pPr>
-        <w:spacing w:line="200" w:lineRule="exact"/>
-        <w:rPr>
-          <w:sz w:val="20"/>
-          <w:szCs w:val="20"/>
-        </w:rPr>
-      </w:pPr>
-    </w:p>
-    <w:p>
-      <w:pPr>
-        <w:spacing w:line="200" w:lineRule="exact"/>
-        <w:rPr>
-          <w:sz w:val="20"/>
-          <w:szCs w:val="20"/>
-        </w:rPr>
-      </w:pPr>
-    </w:p>
-    <w:p>
-      <w:pPr>
-        <w:spacing w:line="200" w:lineRule="exact"/>
-        <w:rPr>
-          <w:sz w:val="20"/>
-          <w:szCs w:val="20"/>
-        </w:rPr>
-      </w:pPr>
-    </w:p>
-    <w:p>
-      <w:pPr>
-        <w:spacing w:line="200" w:lineRule="exact"/>
-        <w:rPr>
-          <w:sz w:val="20"/>
-          <w:szCs w:val="20"/>
-        </w:rPr>
-      </w:pPr>
-    </w:p>
-    <w:p>
-      <w:pPr>
-        <w:spacing w:line="200" w:lineRule="exact"/>
-        <w:rPr>
-          <w:sz w:val="20"/>
-          <w:szCs w:val="20"/>
-        </w:rPr>
-      </w:pPr>
-    </w:p>
-    <w:p>
-      <w:pPr>
-        <w:spacing w:line="200" w:lineRule="exact"/>
-        <w:rPr>
-          <w:sz w:val="20"/>
-          <w:szCs w:val="20"/>
-        </w:rPr>
-      </w:pPr>
-    </w:p>
-    <w:p>
-      <w:pPr>
-        <w:spacing w:line="262" w:lineRule="exact"/>
+        <w:spacing w:line="241" w:lineRule="exact"/>
+        <w:rPr>
+          <w:sz w:val="20"/>
+          <w:szCs w:val="20"/>
+        </w:rPr>
+      </w:pPr>
+    </w:p>
+    <w:p>
+      <w:pPr>
+        <w:spacing w:line="354" w:lineRule="auto"/>
+        <w:ind w:left="1080" w:right="460"/>
+        <w:rPr>
+          <w:rFonts w:ascii="Trebuchet MS" w:eastAsia="Trebuchet MS" w:hAnsi="Trebuchet MS" w:cs="Trebuchet MS"/>
+          <w:i/>
+          <w:iCs/>
+          <w:sz w:val="20"/>
+          <w:szCs w:val="20"/>
+        </w:rPr>
+      </w:pPr>
+      <w:r>
+        <w:rPr>
+          <w:rFonts w:ascii="Trebuchet MS" w:eastAsia="Trebuchet MS" w:hAnsi="Trebuchet MS" w:cs="Trebuchet MS"/>
+          <w:i/>
+          <w:iCs/>
+          <w:sz w:val="20"/>
+          <w:szCs w:val="20"/>
+        </w:rPr>
+        <w:t>This custom page can be used to do the API set up required for using this cartridge. Please contact your Account Manager for API details</w:t>
+      </w:r>
+      <w:r>
+        <w:rPr>
+          <w:rFonts w:ascii="Trebuchet MS" w:eastAsia="Trebuchet MS" w:hAnsi="Trebuchet MS" w:cs="Trebuchet MS"/>
+          <w:i/>
+          <w:iCs/>
+          <w:sz w:val="20"/>
+          <w:szCs w:val="20"/>
+        </w:rPr>
+        <w:t xml:space="preserve"> (API Key and API Secret)</w:t>
+      </w:r>
+      <w:r>
+        <w:rPr>
+          <w:rFonts w:ascii="Trebuchet MS" w:eastAsia="Trebuchet MS" w:hAnsi="Trebuchet MS" w:cs="Trebuchet MS"/>
+          <w:i/>
+          <w:iCs/>
+          <w:sz w:val="20"/>
+          <w:szCs w:val="20"/>
+        </w:rPr>
+        <w:t xml:space="preserve"> if you don’t have them yet.</w:t>
+      </w:r>
+    </w:p>
+    <w:p>
+      <w:pPr>
+        <w:ind w:left="1080"/>
+        <w:rPr>
+          <w:rFonts w:ascii="Trebuchet MS" w:eastAsia="Trebuchet MS" w:hAnsi="Trebuchet MS" w:cs="Trebuchet MS"/>
+          <w:sz w:val="20"/>
+          <w:szCs w:val="20"/>
+        </w:rPr>
+      </w:pPr>
+      <w:r>
+        <w:rPr>
+          <w:rFonts w:ascii="Trebuchet MS" w:eastAsia="Trebuchet MS" w:hAnsi="Trebuchet MS" w:cs="Trebuchet MS"/>
+          <w:sz w:val="20"/>
+          <w:szCs w:val="20"/>
+        </w:rPr>
+        <w:t>On clicking button 'Enter TextMaster' you will be navigated (in a new tab) to TextMaster's</w:t>
+      </w:r>
+      <w:r>
+        <w:rPr>
+          <w:rFonts w:ascii="Trebuchet MS" w:eastAsia="Trebuchet MS" w:hAnsi="Trebuchet MS" w:cs="Trebuchet MS"/>
+          <w:sz w:val="20"/>
+          <w:szCs w:val="20"/>
+        </w:rPr>
+        <w:t xml:space="preserve"> sign-</w:t>
+      </w:r>
+      <w:r>
+        <w:rPr>
+          <w:rFonts w:ascii="Trebuchet MS" w:eastAsia="Trebuchet MS" w:hAnsi="Trebuchet MS" w:cs="Trebuchet MS"/>
+          <w:sz w:val="20"/>
+          <w:szCs w:val="20"/>
+        </w:rPr>
+        <w:t>up page.</w:t>
+      </w:r>
+    </w:p>
+    <w:p>
+      <w:pPr>
+        <w:ind w:left="1080"/>
+        <w:rPr>
+          <w:rFonts w:ascii="Trebuchet MS" w:eastAsia="Trebuchet MS" w:hAnsi="Trebuchet MS" w:cs="Trebuchet MS"/>
+          <w:sz w:val="20"/>
+          <w:szCs w:val="20"/>
+        </w:rPr>
+      </w:pPr>
+      <w:r>
+        <w:rPr>
+          <w:rFonts w:ascii="Trebuchet MS" w:eastAsia="Trebuchet MS" w:hAnsi="Trebuchet MS" w:cs="Trebuchet MS"/>
+          <w:sz w:val="20"/>
+          <w:szCs w:val="20"/>
+        </w:rPr>
+        <w:t>S</w:t>
+      </w:r>
+      <w:r>
+        <w:rPr>
+          <w:rFonts w:ascii="Trebuchet MS" w:eastAsia="Trebuchet MS" w:hAnsi="Trebuchet MS" w:cs="Trebuchet MS"/>
+          <w:sz w:val="20"/>
+          <w:szCs w:val="20"/>
+        </w:rPr>
+        <w:t xml:space="preserve">et the proper TextMaster </w:t>
+      </w:r>
+      <w:r>
+        <w:rPr>
+          <w:rFonts w:ascii="Helvetica" w:hAnsi="Helvetica"/>
+          <w:color w:val="000000"/>
+          <w:sz w:val="20"/>
+          <w:szCs w:val="20"/>
+          <w:shd w:val="clear" w:color="auto" w:fill="FFFFFF"/>
+        </w:rPr>
+        <w:t>API Environment</w:t>
+      </w:r>
+      <w:r>
+        <w:rPr>
+          <w:rFonts w:ascii="Trebuchet MS" w:eastAsia="Trebuchet MS" w:hAnsi="Trebuchet MS" w:cs="Trebuchet MS"/>
+          <w:sz w:val="20"/>
+          <w:szCs w:val="20"/>
+        </w:rPr>
+        <w:t xml:space="preserve"> to which your cartridge must point to (Demo/Live)</w:t>
+      </w:r>
+      <w:r>
+        <w:rPr>
+          <w:rFonts w:ascii="Trebuchet MS" w:eastAsia="Trebuchet MS" w:hAnsi="Trebuchet MS" w:cs="Trebuchet MS"/>
+          <w:sz w:val="20"/>
+          <w:szCs w:val="20"/>
+        </w:rPr>
+        <w:t>.</w:t>
+      </w:r>
+    </w:p>
+    <w:p>
+      <w:pPr>
+        <w:ind w:left="1080"/>
+        <w:rPr>
+          <w:rFonts w:ascii="Trebuchet MS" w:eastAsia="Trebuchet MS" w:hAnsi="Trebuchet MS" w:cs="Trebuchet MS"/>
+          <w:sz w:val="20"/>
+          <w:szCs w:val="20"/>
+        </w:rPr>
+      </w:pPr>
+      <w:r>
+        <w:rPr>
+          <w:rFonts w:ascii="Trebuchet MS" w:eastAsia="Trebuchet MS" w:hAnsi="Trebuchet MS" w:cs="Trebuchet MS"/>
+          <w:sz w:val="20"/>
+          <w:szCs w:val="20"/>
+        </w:rPr>
+        <w:t xml:space="preserve">Choose appropriate </w:t>
+      </w:r>
+      <w:r>
+        <w:rPr>
+          <w:rFonts w:ascii="Trebuchet MS" w:eastAsia="Trebuchet MS" w:hAnsi="Trebuchet MS" w:cs="Trebuchet MS"/>
+          <w:sz w:val="20"/>
+          <w:szCs w:val="20"/>
+        </w:rPr>
+        <w:t xml:space="preserve">Store Category </w:t>
+      </w:r>
+      <w:r>
+        <w:rPr>
+          <w:rFonts w:ascii="Trebuchet MS" w:eastAsia="Trebuchet MS" w:hAnsi="Trebuchet MS" w:cs="Trebuchet MS"/>
+          <w:sz w:val="20"/>
+          <w:szCs w:val="20"/>
+        </w:rPr>
+        <w:t>from the drop down box</w:t>
+      </w:r>
+      <w:r>
+        <w:rPr>
+          <w:rFonts w:ascii="Trebuchet MS" w:eastAsia="Trebuchet MS" w:hAnsi="Trebuchet MS" w:cs="Trebuchet MS"/>
+          <w:sz w:val="20"/>
+          <w:szCs w:val="20"/>
+        </w:rPr>
+        <w:t>.</w:t>
+      </w:r>
+    </w:p>
+    <w:p>
+      <w:pPr>
+        <w:spacing w:line="354" w:lineRule="auto"/>
+        <w:ind w:left="1080" w:right="40"/>
+        <w:rPr>
+          <w:rFonts w:ascii="Trebuchet MS" w:eastAsia="Trebuchet MS" w:hAnsi="Trebuchet MS" w:cs="Trebuchet MS"/>
+          <w:sz w:val="20"/>
+          <w:szCs w:val="20"/>
+        </w:rPr>
+      </w:pPr>
+      <w:r>
+        <w:rPr>
+          <w:rFonts w:ascii="Trebuchet MS" w:eastAsia="Trebuchet MS" w:hAnsi="Trebuchet MS" w:cs="Trebuchet MS"/>
+          <w:sz w:val="20"/>
+          <w:szCs w:val="20"/>
+        </w:rPr>
+        <w:t xml:space="preserve">Master Catalog ID is another mandatory field on this page. </w:t>
+      </w:r>
+      <w:r>
+        <w:rPr>
+          <w:rFonts w:ascii="Trebuchet MS" w:eastAsia="Trebuchet MS" w:hAnsi="Trebuchet MS" w:cs="Trebuchet MS"/>
+          <w:sz w:val="20"/>
+          <w:szCs w:val="20"/>
+        </w:rPr>
+        <w:t>(</w:t>
+      </w:r>
+      <w:r>
+        <w:rPr>
+          <w:rFonts w:ascii="Trebuchet MS" w:eastAsia="Trebuchet MS" w:hAnsi="Trebuchet MS" w:cs="Trebuchet MS"/>
+          <w:sz w:val="20"/>
+          <w:szCs w:val="20"/>
+        </w:rPr>
+        <w:t>Product Import feature needs master catalog ID an</w:t>
+      </w:r>
+      <w:r>
+        <w:rPr>
+          <w:rFonts w:ascii="Trebuchet MS" w:eastAsia="Trebuchet MS" w:hAnsi="Trebuchet MS" w:cs="Trebuchet MS"/>
+          <w:sz w:val="20"/>
+          <w:szCs w:val="20"/>
+        </w:rPr>
+        <w:t>d there is no Demandware Script API to get it)</w:t>
+      </w:r>
+    </w:p>
+    <w:p>
+      <w:pPr>
+        <w:spacing w:line="354" w:lineRule="auto"/>
+        <w:ind w:left="1080" w:right="40"/>
+        <w:rPr>
+          <w:rFonts w:ascii="Trebuchet MS" w:eastAsia="Trebuchet MS" w:hAnsi="Trebuchet MS" w:cs="Trebuchet MS"/>
+          <w:sz w:val="20"/>
+          <w:szCs w:val="20"/>
+        </w:rPr>
+      </w:pPr>
+      <w:r>
+        <w:rPr>
+          <w:rFonts w:ascii="Trebuchet MS" w:eastAsia="Trebuchet MS" w:hAnsi="Trebuchet MS" w:cs="Trebuchet MS"/>
+          <w:sz w:val="20"/>
+          <w:szCs w:val="20"/>
+        </w:rPr>
+        <w:t>No need to keep Storefront catalog ID here</w:t>
+      </w:r>
+    </w:p>
+    <w:p>
+      <w:pPr>
+        <w:spacing w:line="354" w:lineRule="auto"/>
+        <w:ind w:left="1080" w:right="40"/>
+        <w:rPr>
+          <w:rFonts w:ascii="Helvetica" w:hAnsi="Helvetica"/>
+          <w:color w:val="000000"/>
+          <w:sz w:val="20"/>
+          <w:szCs w:val="20"/>
+          <w:shd w:val="clear" w:color="auto" w:fill="FFFFFF"/>
+        </w:rPr>
+      </w:pPr>
+      <w:r>
+        <w:rPr>
+          <w:rFonts w:ascii="Helvetica" w:hAnsi="Helvetica"/>
+          <w:color w:val="000000"/>
+          <w:sz w:val="20"/>
+          <w:szCs w:val="20"/>
+          <w:shd w:val="clear" w:color="auto" w:fill="FFFFFF"/>
+        </w:rPr>
+        <w:lastRenderedPageBreak/>
+        <w:t>Dashboard Data Size is a number. On Translation Dashboard page while loading the page this many latest documents will be loaded from TextMaster API. For fetching next set of documents, the button 'Load more data' which is placed at last page of Dashboard need to be pressed.</w:t>
+      </w:r>
+    </w:p>
+    <w:p>
+      <w:pPr>
+        <w:spacing w:line="354" w:lineRule="auto"/>
+        <w:ind w:left="1080" w:right="40"/>
+        <w:rPr>
+          <w:rFonts w:ascii="Helvetica" w:hAnsi="Helvetica"/>
+          <w:color w:val="000000"/>
+          <w:sz w:val="20"/>
+          <w:szCs w:val="20"/>
+          <w:shd w:val="clear" w:color="auto" w:fill="FFFFFF"/>
+        </w:rPr>
+      </w:pPr>
+      <w:r>
+        <w:rPr>
+          <w:rFonts w:ascii="Helvetica" w:hAnsi="Helvetica"/>
+          <w:color w:val="000000"/>
+          <w:sz w:val="20"/>
+          <w:szCs w:val="20"/>
+          <w:shd w:val="clear" w:color="auto" w:fill="FFFFFF"/>
+        </w:rPr>
+        <w:t xml:space="preserve">Language list cache - On Export page cartridge calls two TextMaster APIs related to Languages (to fetch TextMaster supported language list and list of Source to Target language abilities) which deal with bulk amount of data. If Language list cache settings is Enabled, cartridge will not call these two APIs in each page loads but will take the data from </w:t>
+      </w:r>
+      <w:r>
+        <w:rPr>
+          <w:rFonts w:ascii="Helvetica" w:hAnsi="Helvetica"/>
+          <w:color w:val="000000"/>
+          <w:sz w:val="20"/>
+          <w:szCs w:val="20"/>
+          <w:shd w:val="clear" w:color="auto" w:fill="FFFFFF"/>
+        </w:rPr>
+        <w:t>cache.</w:t>
+      </w:r>
+    </w:p>
+    <w:p>
+      <w:pPr>
+        <w:spacing w:line="354" w:lineRule="auto"/>
+        <w:ind w:left="1080" w:right="40"/>
+        <w:rPr>
+          <w:rFonts w:ascii="Trebuchet MS" w:eastAsia="Trebuchet MS" w:hAnsi="Trebuchet MS" w:cs="Trebuchet MS"/>
+          <w:sz w:val="20"/>
+          <w:szCs w:val="20"/>
+        </w:rPr>
+      </w:pPr>
+      <w:r>
+        <w:rPr>
+          <w:rFonts w:ascii="Helvetica" w:hAnsi="Helvetica"/>
+          <w:color w:val="000000"/>
+          <w:sz w:val="20"/>
+          <w:szCs w:val="20"/>
+          <w:shd w:val="clear" w:color="auto" w:fill="FFFFFF"/>
+        </w:rPr>
+        <w:t xml:space="preserve">Store Front protection password: If the status of your site is 'Online (Protected)' then you may set the password here as you set for your site under </w:t>
+      </w:r>
+      <w:r>
+        <w:rPr>
+          <w:rFonts w:ascii="Helvetica" w:hAnsi="Helvetica"/>
+          <w:color w:val="000000"/>
+          <w:sz w:val="20"/>
+          <w:szCs w:val="20"/>
+          <w:shd w:val="clear" w:color="auto" w:fill="FFFFFF"/>
+        </w:rPr>
+        <w:t>Administration &gt;  Sites &gt;  Manage Sites &gt; &lt;siteID&gt; - Site Status</w:t>
+      </w:r>
+    </w:p>
+    <w:p>
+      <w:pPr>
+        <w:spacing w:line="200" w:lineRule="exact"/>
         <w:rPr>
           <w:sz w:val="20"/>
           <w:szCs w:val="20"/>
@@ -12019,7 +11870,7 @@
           <w:sz w:val="20"/>
           <w:szCs w:val="20"/>
         </w:rPr>
-        <w:t xml:space="preserve">This is a custom page where </w:t>
+        <w:t>This is a custom page where users can pre-select the attributes that should apply to</w:t>
       </w:r>
       <w:r>
         <w:rPr>
@@ -12027,7 +11878,15 @@
           <w:sz w:val="20"/>
           <w:szCs w:val="20"/>
         </w:rPr>
-        <w:t>users can pre-select the attributes that should apply totranslations by default. For example, users can select the product attributes that should always apply to the translation of products.</w:t>
+        <w:t xml:space="preserve"> </w:t>
+      </w:r>
+      <w:r>
+        <w:rPr>
+          <w:rFonts w:ascii="Trebuchet MS" w:eastAsia="Trebuchet MS" w:hAnsi="Trebuchet MS" w:cs="Trebuchet MS"/>
+          <w:sz w:val="20"/>
+          <w:szCs w:val="20"/>
+        </w:rPr>
+        <w:t>translations by default. For example, users can select the product attributes that should always apply to the translation of products.</w:t>
       </w:r>
     </w:p>
     <w:p>
@@ -12104,46 +11963,17 @@
         </w:rPr>
         <w:t>’.</w:t>
       </w:r>
-    </w:p>
-    <w:p>
-      <w:pPr>
-        <w:spacing w:line="20" w:lineRule="exact"/>
-        <w:rPr>
-          <w:sz w:val="20"/>
-          <w:szCs w:val="20"/>
-        </w:rPr>
-      </w:pPr>
-    </w:p>
-    <w:p>
-      <w:pPr>
-        <w:spacing w:line="200" w:lineRule="exact"/>
-        <w:rPr>
-          <w:sz w:val="20"/>
-          <w:szCs w:val="20"/>
-        </w:rPr>
-      </w:pPr>
-    </w:p>
-    <w:p>
-      <w:pPr>
-        <w:sectPr>
-          <w:pgSz w:w="11900" w:h="16838"/>
-          <w:pgMar w:top="1440" w:right="1086" w:bottom="276" w:left="1080" w:header="0" w:footer="0" w:gutter="0"/>
-          <w:cols w:space="720" w:equalWidth="0">
-            <w:col w:w="9740"/>
-          </w:cols>
-        </w:sectPr>
-      </w:pPr>
-    </w:p>
-    <w:p>
-      <w:pPr>
-        <w:spacing w:line="3" w:lineRule="exact"/>
-        <w:rPr>
-          <w:sz w:val="20"/>
-          <w:szCs w:val="20"/>
-        </w:rPr>
-      </w:pPr>
       <w:bookmarkStart w:id="11" w:name="page12"/>
       <w:bookmarkEnd w:id="11"/>
+    </w:p>
+    <w:p>
+      <w:pPr>
+        <w:ind w:left="1080"/>
+        <w:rPr>
+          <w:sz w:val="20"/>
+          <w:szCs w:val="20"/>
+        </w:rPr>
+      </w:pPr>
     </w:p>
     <w:p>
       <w:pPr>
@@ -12168,15 +11998,7 @@
           <w:sz w:val="20"/>
           <w:szCs w:val="20"/>
         </w:rPr>
-        <w:t xml:space="preserve">The first part is to select the content type, catalog, languagefrom and languageto for </w:t>
-      </w:r>
-      <w:r>
-        <w:rPr>
-          <w:rFonts w:ascii="Trebuchet MS" w:eastAsia="Trebuchet MS" w:hAnsi="Trebuchet MS" w:cs="Trebuchet MS"/>
-          <w:sz w:val="20"/>
-          <w:szCs w:val="20"/>
-        </w:rPr>
-        <w:t>searching the content to be translated. There is also an option of selecting various attributes that need to be sent along for translation.</w:t>
+        <w:t>The first part is to select the content type, catalog, languagefrom and languageto for searching the content to be translated. There is also an option of selecting various attributes that need to be sent along for translation.</w:t>
       </w:r>
     </w:p>
     <w:p>
@@ -12203,7 +12025,7 @@
               <wp:posOffset>92710</wp:posOffset>
             </wp:positionV>
             <wp:extent cx="6183630" cy="2913380"/>
-            <wp:effectExtent l="0" t="0" r="0" b="0"/>
+            <wp:effectExtent l="19050" t="0" r="7620" b="0"/>
             <wp:wrapNone/>
             <wp:docPr id="57" name="Picture 57"/>
             <wp:cNvGraphicFramePr>
@@ -12485,15 +12307,7 @@
           <w:sz w:val="20"/>
           <w:szCs w:val="20"/>
         </w:rPr>
-        <w:t xml:space="preserve">The second part is to select from the search result. There are also several filtering </w:t>
-      </w:r>
-      <w:r>
-        <w:rPr>
-          <w:rFonts w:ascii="Trebuchet MS" w:eastAsia="Trebuchet MS" w:hAnsi="Trebuchet MS" w:cs="Trebuchet MS"/>
-          <w:sz w:val="20"/>
-          <w:szCs w:val="20"/>
-        </w:rPr>
-        <w:t>possibilities to further optimize the translation content.</w:t>
+        <w:t>The second part is to select from the search result. There are also several filtering possibilities to further optimize the translation content.</w:t>
       </w:r>
     </w:p>
     <w:p>
@@ -12709,51 +12523,6 @@
     </w:p>
     <w:p>
       <w:pPr>
-        <w:spacing w:line="200" w:lineRule="exact"/>
-        <w:rPr>
-          <w:sz w:val="20"/>
-          <w:szCs w:val="20"/>
-        </w:rPr>
-      </w:pPr>
-    </w:p>
-    <w:p>
-      <w:pPr>
-        <w:spacing w:line="200" w:lineRule="exact"/>
-        <w:rPr>
-          <w:sz w:val="20"/>
-          <w:szCs w:val="20"/>
-        </w:rPr>
-      </w:pPr>
-    </w:p>
-    <w:p>
-      <w:pPr>
-        <w:spacing w:line="200" w:lineRule="exact"/>
-        <w:rPr>
-          <w:sz w:val="20"/>
-          <w:szCs w:val="20"/>
-        </w:rPr>
-      </w:pPr>
-    </w:p>
-    <w:p>
-      <w:pPr>
-        <w:spacing w:line="200" w:lineRule="exact"/>
-        <w:rPr>
-          <w:sz w:val="20"/>
-          <w:szCs w:val="20"/>
-        </w:rPr>
-      </w:pPr>
-    </w:p>
-    <w:p>
-      <w:pPr>
-        <w:spacing w:line="342" w:lineRule="exact"/>
-        <w:rPr>
-          <w:sz w:val="20"/>
-          <w:szCs w:val="20"/>
-        </w:rPr>
-      </w:pPr>
-    </w:p>
-    <w:p>
-      <w:pPr>
         <w:ind w:left="1080"/>
         <w:rPr>
           <w:sz w:val="20"/>
@@ -12794,150 +12563,21 @@
       <w:r>
         <w:rPr>
           <w:rFonts w:ascii="Trebuchet MS" w:eastAsia="Trebuchet MS" w:hAnsi="Trebuchet MS" w:cs="Trebuchet MS"/>
-          <w:sz w:val="20"/>
-          <w:szCs w:val="20"/>
-        </w:rPr>
-        <w:t>This is the dashboard for tracking all the content that has been sent to TextMaster for translation.</w:t>
-      </w:r>
-    </w:p>
-    <w:p>
-      <w:pPr>
-        <w:spacing w:line="20" w:lineRule="exact"/>
-        <w:rPr>
-          <w:sz w:val="20"/>
-          <w:szCs w:val="20"/>
-        </w:rPr>
-      </w:pPr>
-    </w:p>
-    <w:p>
-      <w:pPr>
-        <w:spacing w:line="200" w:lineRule="exact"/>
-        <w:rPr>
-          <w:sz w:val="20"/>
-          <w:szCs w:val="20"/>
-        </w:rPr>
-      </w:pPr>
-    </w:p>
-    <w:p>
-      <w:pPr>
-        <w:spacing w:line="200" w:lineRule="exact"/>
-        <w:rPr>
-          <w:sz w:val="20"/>
-          <w:szCs w:val="20"/>
-        </w:rPr>
-      </w:pPr>
-    </w:p>
-    <w:p>
-      <w:pPr>
-        <w:spacing w:line="200" w:lineRule="exact"/>
-        <w:rPr>
-          <w:sz w:val="20"/>
-          <w:szCs w:val="20"/>
-        </w:rPr>
-      </w:pPr>
-    </w:p>
-    <w:p>
-      <w:pPr>
-        <w:spacing w:line="200" w:lineRule="exact"/>
-        <w:rPr>
-          <w:sz w:val="20"/>
-          <w:szCs w:val="20"/>
-        </w:rPr>
-      </w:pPr>
-    </w:p>
-    <w:p>
-      <w:pPr>
-        <w:spacing w:line="200" w:lineRule="exact"/>
-        <w:rPr>
-          <w:sz w:val="20"/>
-          <w:szCs w:val="20"/>
-        </w:rPr>
-      </w:pPr>
-    </w:p>
-    <w:p>
-      <w:pPr>
-        <w:spacing w:line="200" w:lineRule="exact"/>
-        <w:rPr>
-          <w:sz w:val="20"/>
-          <w:szCs w:val="20"/>
-        </w:rPr>
-      </w:pPr>
-    </w:p>
-    <w:p>
-      <w:pPr>
-        <w:spacing w:line="200" w:lineRule="exact"/>
-        <w:rPr>
-          <w:sz w:val="20"/>
-          <w:szCs w:val="20"/>
-        </w:rPr>
-      </w:pPr>
-    </w:p>
-    <w:p>
-      <w:pPr>
-        <w:spacing w:line="200" w:lineRule="exact"/>
-        <w:rPr>
-          <w:sz w:val="20"/>
-          <w:szCs w:val="20"/>
-        </w:rPr>
-      </w:pPr>
-    </w:p>
-    <w:p>
-      <w:pPr>
-        <w:spacing w:line="200" w:lineRule="exact"/>
-        <w:rPr>
-          <w:sz w:val="20"/>
-          <w:szCs w:val="20"/>
-        </w:rPr>
-      </w:pPr>
-    </w:p>
-    <w:p>
-      <w:pPr>
-        <w:spacing w:line="200" w:lineRule="exact"/>
-        <w:rPr>
-          <w:sz w:val="20"/>
-          <w:szCs w:val="20"/>
-        </w:rPr>
-      </w:pPr>
-    </w:p>
-    <w:p>
-      <w:pPr>
-        <w:sectPr>
-          <w:pgSz w:w="11900" w:h="16838"/>
-          <w:pgMar w:top="1440" w:right="1086" w:bottom="276" w:left="1080" w:header="0" w:footer="0" w:gutter="0"/>
-          <w:cols w:space="720" w:equalWidth="0">
-            <w:col w:w="9740"/>
-          </w:cols>
-        </w:sectPr>
-      </w:pPr>
-    </w:p>
-    <w:p>
-      <w:pPr>
-        <w:spacing w:line="200" w:lineRule="exact"/>
-        <w:rPr>
-          <w:sz w:val="20"/>
-          <w:szCs w:val="20"/>
-        </w:rPr>
-      </w:pPr>
-      <w:bookmarkStart w:id="12" w:name="page13"/>
-      <w:bookmarkEnd w:id="12"/>
-      <w:r>
-        <w:rPr>
           <w:noProof/>
           <w:sz w:val="20"/>
           <w:szCs w:val="20"/>
         </w:rPr>
-        <w:lastRenderedPageBreak/>
         <w:drawing>
           <wp:anchor distT="0" distB="0" distL="114300" distR="114300" simplePos="0" relativeHeight="251664896" behindDoc="1" locked="0" layoutInCell="0" allowOverlap="1">
             <wp:simplePos x="0" y="0"/>
             <wp:positionH relativeFrom="page">
-              <wp:posOffset>1371600</wp:posOffset>
+              <wp:posOffset>1181100</wp:posOffset>
             </wp:positionH>
             <wp:positionV relativeFrom="page">
-              <wp:posOffset>914400</wp:posOffset>
+              <wp:posOffset>1819275</wp:posOffset>
             </wp:positionV>
-            <wp:extent cx="6183630" cy="2665730"/>
-            <wp:effectExtent l="0" t="0" r="0" b="0"/>
+            <wp:extent cx="6181725" cy="2667000"/>
+            <wp:effectExtent l="0" t="0" r="9525" b="0"/>
             <wp:wrapNone/>
             <wp:docPr id="60" name="Picture 60"/>
             <wp:cNvGraphicFramePr>
@@ -12976,7 +12616,7 @@
                   <pic:spPr bwMode="auto">
                     <a:xfrm>
                       <a:off x="0" y="0"/>
-                      <a:ext cx="6183630" cy="2665730"/>
+                      <a:ext cx="6181725" cy="2667000"/>
                     </a:xfrm>
                     <a:prstGeom prst="rect">
                       <a:avLst/>
@@ -12989,205 +12629,35 @@
           </wp:anchor>
         </w:drawing>
       </w:r>
-    </w:p>
-    <w:p>
-      <w:pPr>
-        <w:spacing w:line="200" w:lineRule="exact"/>
-        <w:rPr>
-          <w:sz w:val="20"/>
-          <w:szCs w:val="20"/>
-        </w:rPr>
-      </w:pPr>
-    </w:p>
-    <w:p>
-      <w:pPr>
-        <w:spacing w:line="200" w:lineRule="exact"/>
-        <w:rPr>
-          <w:sz w:val="20"/>
-          <w:szCs w:val="20"/>
-        </w:rPr>
-      </w:pPr>
-    </w:p>
-    <w:p>
-      <w:pPr>
-        <w:spacing w:line="200" w:lineRule="exact"/>
-        <w:rPr>
-          <w:sz w:val="20"/>
-          <w:szCs w:val="20"/>
-        </w:rPr>
-      </w:pPr>
-    </w:p>
-    <w:p>
-      <w:pPr>
-        <w:spacing w:line="200" w:lineRule="exact"/>
-        <w:rPr>
-          <w:sz w:val="20"/>
-          <w:szCs w:val="20"/>
-        </w:rPr>
-      </w:pPr>
-    </w:p>
-    <w:p>
-      <w:pPr>
-        <w:spacing w:line="200" w:lineRule="exact"/>
-        <w:rPr>
-          <w:sz w:val="20"/>
-          <w:szCs w:val="20"/>
-        </w:rPr>
-      </w:pPr>
-    </w:p>
-    <w:p>
-      <w:pPr>
-        <w:spacing w:line="200" w:lineRule="exact"/>
-        <w:rPr>
-          <w:sz w:val="20"/>
-          <w:szCs w:val="20"/>
-        </w:rPr>
-      </w:pPr>
-    </w:p>
-    <w:p>
-      <w:pPr>
-        <w:spacing w:line="200" w:lineRule="exact"/>
-        <w:rPr>
-          <w:sz w:val="20"/>
-          <w:szCs w:val="20"/>
-        </w:rPr>
-      </w:pPr>
-    </w:p>
-    <w:p>
-      <w:pPr>
-        <w:spacing w:line="200" w:lineRule="exact"/>
-        <w:rPr>
-          <w:sz w:val="20"/>
-          <w:szCs w:val="20"/>
-        </w:rPr>
-      </w:pPr>
-    </w:p>
-    <w:p>
-      <w:pPr>
-        <w:spacing w:line="200" w:lineRule="exact"/>
-        <w:rPr>
-          <w:sz w:val="20"/>
-          <w:szCs w:val="20"/>
-        </w:rPr>
-      </w:pPr>
-    </w:p>
-    <w:p>
-      <w:pPr>
-        <w:spacing w:line="200" w:lineRule="exact"/>
-        <w:rPr>
-          <w:sz w:val="20"/>
-          <w:szCs w:val="20"/>
-        </w:rPr>
-      </w:pPr>
-    </w:p>
-    <w:p>
-      <w:pPr>
-        <w:spacing w:line="200" w:lineRule="exact"/>
-        <w:rPr>
-          <w:sz w:val="20"/>
-          <w:szCs w:val="20"/>
-        </w:rPr>
-      </w:pPr>
-    </w:p>
-    <w:p>
-      <w:pPr>
-        <w:spacing w:line="200" w:lineRule="exact"/>
-        <w:rPr>
-          <w:sz w:val="20"/>
-          <w:szCs w:val="20"/>
-        </w:rPr>
-      </w:pPr>
-    </w:p>
-    <w:p>
-      <w:pPr>
-        <w:spacing w:line="200" w:lineRule="exact"/>
-        <w:rPr>
-          <w:sz w:val="20"/>
-          <w:szCs w:val="20"/>
-        </w:rPr>
-      </w:pPr>
-    </w:p>
-    <w:p>
-      <w:pPr>
-        <w:spacing w:line="200" w:lineRule="exact"/>
-        <w:rPr>
-          <w:sz w:val="20"/>
-          <w:szCs w:val="20"/>
-        </w:rPr>
-      </w:pPr>
-    </w:p>
-    <w:p>
-      <w:pPr>
-        <w:spacing w:line="200" w:lineRule="exact"/>
-        <w:rPr>
-          <w:sz w:val="20"/>
-          <w:szCs w:val="20"/>
-        </w:rPr>
-      </w:pPr>
-    </w:p>
-    <w:p>
-      <w:pPr>
-        <w:spacing w:line="200" w:lineRule="exact"/>
-        <w:rPr>
-          <w:sz w:val="20"/>
-          <w:szCs w:val="20"/>
-        </w:rPr>
-      </w:pPr>
-    </w:p>
-    <w:p>
-      <w:pPr>
-        <w:spacing w:line="200" w:lineRule="exact"/>
-        <w:rPr>
-          <w:sz w:val="20"/>
-          <w:szCs w:val="20"/>
-        </w:rPr>
-      </w:pPr>
-    </w:p>
-    <w:p>
-      <w:pPr>
-        <w:spacing w:line="200" w:lineRule="exact"/>
-        <w:rPr>
-          <w:sz w:val="20"/>
-          <w:szCs w:val="20"/>
-        </w:rPr>
-      </w:pPr>
-    </w:p>
-    <w:p>
-      <w:pPr>
-        <w:spacing w:line="200" w:lineRule="exact"/>
-        <w:rPr>
-          <w:sz w:val="20"/>
-          <w:szCs w:val="20"/>
-        </w:rPr>
-      </w:pPr>
-    </w:p>
-    <w:p>
-      <w:pPr>
-        <w:spacing w:line="200" w:lineRule="exact"/>
-        <w:rPr>
-          <w:sz w:val="20"/>
-          <w:szCs w:val="20"/>
-        </w:rPr>
-      </w:pPr>
-    </w:p>
-    <w:p>
-      <w:pPr>
-        <w:spacing w:line="200" w:lineRule="exact"/>
-        <w:rPr>
-          <w:sz w:val="20"/>
-          <w:szCs w:val="20"/>
-        </w:rPr>
-      </w:pPr>
-    </w:p>
-    <w:p>
-      <w:pPr>
-        <w:spacing w:line="200" w:lineRule="exact"/>
-        <w:rPr>
-          <w:sz w:val="20"/>
-          <w:szCs w:val="20"/>
-        </w:rPr>
-      </w:pPr>
-    </w:p>
+      <w:r>
+        <w:rPr>
+          <w:rFonts w:ascii="Trebuchet MS" w:eastAsia="Trebuchet MS" w:hAnsi="Trebuchet MS" w:cs="Trebuchet MS"/>
+          <w:sz w:val="20"/>
+          <w:szCs w:val="20"/>
+        </w:rPr>
+        <w:t>This is the dashboard for tracking all the content that has been sent to TextMaster for translation.</w:t>
+      </w:r>
+    </w:p>
+    <w:p/>
+    <w:p/>
+    <w:p/>
+    <w:p/>
+    <w:p/>
+    <w:p/>
+    <w:p/>
+    <w:p/>
+    <w:p/>
+    <w:p/>
+    <w:p/>
+    <w:p/>
+    <w:p/>
+    <w:p/>
+    <w:p/>
+    <w:p/>
+    <w:p/>
+    <w:p/>
+    <w:p/>
+    <w:p/>
     <w:p>
       <w:pPr>
         <w:ind w:left="1080"/>
@@ -13196,6 +12666,8 @@
           <w:szCs w:val="20"/>
         </w:rPr>
       </w:pPr>
+      <w:bookmarkStart w:id="12" w:name="page13"/>
+      <w:bookmarkEnd w:id="12"/>
       <w:r>
         <w:rPr>
           <w:rFonts w:ascii="Trebuchet MS" w:eastAsia="Trebuchet MS" w:hAnsi="Trebuchet MS" w:cs="Trebuchet MS"/>
@@ -13397,24 +12869,148 @@
         <w:spacing w:line="354" w:lineRule="auto"/>
         <w:ind w:left="1080" w:right="900"/>
         <w:rPr>
-          <w:sz w:val="20"/>
-          <w:szCs w:val="20"/>
-        </w:rPr>
-      </w:pPr>
-      <w:r>
-        <w:rPr>
-          <w:sz w:val="20"/>
-          <w:szCs w:val="20"/>
-        </w:rPr>
-        <w:t xml:space="preserve"> </w:t>
-      </w:r>
-    </w:p>
-    <w:p>
-      <w:pPr>
-        <w:spacing w:line="225" w:lineRule="exact"/>
-        <w:rPr>
-          <w:sz w:val="20"/>
-          <w:szCs w:val="20"/>
+          <w:b/>
+          <w:bCs/>
+          <w:sz w:val="20"/>
+          <w:szCs w:val="20"/>
+        </w:rPr>
+      </w:pPr>
+      <w:r>
+        <w:rPr>
+          <w:b/>
+          <w:bCs/>
+          <w:sz w:val="20"/>
+          <w:szCs w:val="20"/>
+        </w:rPr>
+        <w:t>Project Auto Launch:</w:t>
+      </w:r>
+    </w:p>
+    <w:p>
+      <w:pPr>
+        <w:spacing w:line="354" w:lineRule="auto"/>
+        <w:ind w:left="1080" w:right="900"/>
+        <w:rPr>
+          <w:rFonts w:ascii="Trebuchet MS" w:eastAsia="Trebuchet MS" w:hAnsi="Trebuchet MS" w:cs="Trebuchet MS"/>
+          <w:sz w:val="20"/>
+          <w:szCs w:val="20"/>
+        </w:rPr>
+      </w:pPr>
+      <w:r>
+        <w:rPr>
+          <w:rFonts w:ascii="Trebuchet MS" w:eastAsia="Trebuchet MS" w:hAnsi="Trebuchet MS" w:cs="Trebuchet MS"/>
+          <w:sz w:val="20"/>
+          <w:szCs w:val="20"/>
+        </w:rPr>
+        <w:t xml:space="preserve">If you choose a </w:t>
+      </w:r>
+      <w:r>
+        <w:rPr>
+          <w:rFonts w:ascii="Trebuchet MS" w:eastAsia="Trebuchet MS" w:hAnsi="Trebuchet MS" w:cs="Trebuchet MS"/>
+          <w:sz w:val="20"/>
+          <w:szCs w:val="20"/>
+        </w:rPr>
+        <w:t>T</w:t>
+      </w:r>
+      <w:r>
+        <w:rPr>
+          <w:rFonts w:ascii="Trebuchet MS" w:eastAsia="Trebuchet MS" w:hAnsi="Trebuchet MS" w:cs="Trebuchet MS"/>
+          <w:sz w:val="20"/>
+          <w:szCs w:val="20"/>
+        </w:rPr>
+        <w:t>extMaster template on Export UI which is Auto Launch enabled</w:t>
+      </w:r>
+      <w:r>
+        <w:rPr>
+          <w:rFonts w:ascii="Trebuchet MS" w:eastAsia="Trebuchet MS" w:hAnsi="Trebuchet MS" w:cs="Trebuchet MS"/>
+          <w:sz w:val="20"/>
+          <w:szCs w:val="20"/>
+        </w:rPr>
+        <w:t xml:space="preserve"> at TextMaster</w:t>
+      </w:r>
+      <w:r>
+        <w:rPr>
+          <w:rFonts w:ascii="Trebuchet MS" w:eastAsia="Trebuchet MS" w:hAnsi="Trebuchet MS" w:cs="Trebuchet MS"/>
+          <w:sz w:val="20"/>
+          <w:szCs w:val="20"/>
+        </w:rPr>
+        <w:t xml:space="preserve">, then your project will be automatically launched by a Job (AutoLaunchTextMaster&lt;siteID&gt;). But it may take some time to finish word counting of each documents in that project from TextMaster side. Whenever a document is finished its word count it will trigger a call back URL </w:t>
+      </w:r>
+      <w:r>
+        <w:rPr>
+          <w:rFonts w:ascii="Trebuchet MS" w:eastAsia="Trebuchet MS" w:hAnsi="Trebuchet MS" w:cs="Trebuchet MS"/>
+          <w:sz w:val="20"/>
+          <w:szCs w:val="20"/>
+        </w:rPr>
+        <w:lastRenderedPageBreak/>
+        <w:t>(</w:t>
+      </w:r>
+      <w:r>
+        <w:rPr>
+          <w:rFonts w:ascii="Helvetica" w:hAnsi="Helvetica"/>
+          <w:color w:val="505050"/>
+          <w:sz w:val="18"/>
+          <w:szCs w:val="18"/>
+          <w:shd w:val="clear" w:color="auto" w:fill="FAFAFA"/>
+        </w:rPr>
+        <w:t>https://{sandbox_domain}/on/demandware.store/Sites-{SiteID}-Site/default/</w:t>
+      </w:r>
+      <w:r>
+        <w:rPr>
+          <w:rFonts w:ascii="Helvetica" w:hAnsi="Helvetica"/>
+          <w:color w:val="505050"/>
+          <w:sz w:val="18"/>
+          <w:szCs w:val="18"/>
+          <w:shd w:val="clear" w:color="auto" w:fill="FAFAFA"/>
+        </w:rPr>
+        <w:t>TMAutoLaunch-Document</w:t>
+      </w:r>
+      <w:r>
+        <w:rPr>
+          <w:rFonts w:ascii="Helvetica" w:hAnsi="Helvetica"/>
+          <w:color w:val="505050"/>
+          <w:sz w:val="18"/>
+          <w:szCs w:val="18"/>
+          <w:shd w:val="clear" w:color="auto" w:fill="FAFAFA"/>
+        </w:rPr>
+        <w:t>?projectid={projectID}&amp;documentid={documentID}</w:t>
+      </w:r>
+      <w:r>
+        <w:rPr>
+          <w:rFonts w:ascii="Trebuchet MS" w:eastAsia="Trebuchet MS" w:hAnsi="Trebuchet MS" w:cs="Trebuchet MS"/>
+          <w:sz w:val="20"/>
+          <w:szCs w:val="20"/>
+        </w:rPr>
+        <w:t>) at SFCC sandbox to trigger the auto launch job. When all the Documents trigger its call back URL</w:t>
+      </w:r>
+      <w:r>
+        <w:rPr>
+          <w:rFonts w:ascii="Trebuchet MS" w:eastAsia="Trebuchet MS" w:hAnsi="Trebuchet MS" w:cs="Trebuchet MS"/>
+          <w:sz w:val="20"/>
+          <w:szCs w:val="20"/>
+        </w:rPr>
+        <w:t>s</w:t>
+      </w:r>
+      <w:r>
+        <w:rPr>
+          <w:rFonts w:ascii="Trebuchet MS" w:eastAsia="Trebuchet MS" w:hAnsi="Trebuchet MS" w:cs="Trebuchet MS"/>
+          <w:sz w:val="20"/>
+          <w:szCs w:val="20"/>
+        </w:rPr>
+        <w:t xml:space="preserve"> then the job will be executed automatically to launch the project.</w:t>
+      </w:r>
+    </w:p>
+    <w:p>
+      <w:pPr>
+        <w:tabs>
+          <w:tab w:val="left" w:pos="1780"/>
+        </w:tabs>
+        <w:ind w:left="1080"/>
+        <w:rPr>
+          <w:rFonts w:ascii="Tw Cen MT Condensed" w:eastAsia="Tw Cen MT Condensed" w:hAnsi="Tw Cen MT Condensed" w:cs="Tw Cen MT Condensed"/>
+          <w:b/>
+          <w:bCs/>
+          <w:sz w:val="28"/>
+          <w:szCs w:val="28"/>
         </w:rPr>
       </w:pPr>
     </w:p>
@@ -13559,7 +13155,7 @@
           <w:sz w:val="20"/>
           <w:szCs w:val="20"/>
         </w:rPr>
-        <w:t xml:space="preserve">There is a new storefront controller that triggers backend jobs. There are no customizations required to existing custom solutions. All the details are provided in the </w:t>
+        <w:t xml:space="preserve">There </w:t>
       </w:r>
       <w:r>
         <w:rPr>
@@ -13569,7 +13165,57 @@
           <w:sz w:val="20"/>
           <w:szCs w:val="20"/>
         </w:rPr>
-        <w:t>above section of External Interfaces.</w:t>
+        <w:t>are a couple of</w:t>
+      </w:r>
+      <w:r>
+        <w:rPr>
+          <w:rFonts w:ascii="Trebuchet MS" w:eastAsia="Trebuchet MS" w:hAnsi="Trebuchet MS" w:cs="Trebuchet MS"/>
+          <w:i/>
+          <w:iCs/>
+          <w:sz w:val="20"/>
+          <w:szCs w:val="20"/>
+        </w:rPr>
+        <w:t xml:space="preserve"> storefront controller</w:t>
+      </w:r>
+      <w:r>
+        <w:rPr>
+          <w:rFonts w:ascii="Trebuchet MS" w:eastAsia="Trebuchet MS" w:hAnsi="Trebuchet MS" w:cs="Trebuchet MS"/>
+          <w:i/>
+          <w:iCs/>
+          <w:sz w:val="20"/>
+          <w:szCs w:val="20"/>
+        </w:rPr>
+        <w:t>s that trigger</w:t>
+      </w:r>
+      <w:r>
+        <w:rPr>
+          <w:rFonts w:ascii="Trebuchet MS" w:eastAsia="Trebuchet MS" w:hAnsi="Trebuchet MS" w:cs="Trebuchet MS"/>
+          <w:i/>
+          <w:iCs/>
+          <w:sz w:val="20"/>
+          <w:szCs w:val="20"/>
+        </w:rPr>
+        <w:t xml:space="preserve"> backend jobs</w:t>
+      </w:r>
+      <w:r>
+        <w:rPr>
+          <w:rFonts w:ascii="Trebuchet MS" w:eastAsia="Trebuchet MS" w:hAnsi="Trebuchet MS" w:cs="Trebuchet MS"/>
+          <w:i/>
+          <w:iCs/>
+          <w:sz w:val="20"/>
+          <w:szCs w:val="20"/>
+        </w:rPr>
+        <w:t xml:space="preserve"> (Import and Auto Launch) as part of the cartridge</w:t>
+      </w:r>
+      <w:r>
+        <w:rPr>
+          <w:rFonts w:ascii="Trebuchet MS" w:eastAsia="Trebuchet MS" w:hAnsi="Trebuchet MS" w:cs="Trebuchet MS"/>
+          <w:i/>
+          <w:iCs/>
+          <w:sz w:val="20"/>
+          <w:szCs w:val="20"/>
+        </w:rPr>
+        <w:t>. There are no customizations required to existing custom solutions. All the details are provided in the above section of External Interfaces.</w:t>
       </w:r>
     </w:p>
     <w:p>
@@ -14494,18 +14140,7 @@
           <w:sz w:val="18"/>
           <w:szCs w:val="18"/>
         </w:rPr>
-        <w:t xml:space="preserve">&lt;PLEASE USE THE FOLLOWING </w:t>
-      </w:r>
-      <w:r>
-        <w:rPr>
-          <w:rFonts w:ascii="Trebuchet MS" w:eastAsia="Trebuchet MS" w:hAnsi="Trebuchet MS" w:cs="Trebuchet MS"/>
-          <w:i/>
-          <w:iCs/>
-          <w:color w:val="808080"/>
-          <w:sz w:val="18"/>
-          <w:szCs w:val="18"/>
-        </w:rPr>
-        <w:t>NAMING SCHEMA: CHANGES TO THE 1</w:t>
+        <w:t>&lt;PLEASE USE THE FOLLOWING NAMING SCHEMA: CHANGES TO THE 1</w:t>
       </w:r>
       <w:r>
         <w:rPr>
@@ -14585,64 +14220,6 @@
           <w:szCs w:val="20"/>
         </w:rPr>
       </w:pPr>
-      <w:r>
-        <w:rPr>
-          <w:noProof/>
-          <w:sz w:val="20"/>
-          <w:szCs w:val="20"/>
-        </w:rPr>
-        <w:drawing>
-          <wp:anchor distT="0" distB="0" distL="114300" distR="114300" simplePos="0" relativeHeight="251673088" behindDoc="1" locked="0" layoutInCell="0" allowOverlap="1">
-            <wp:simplePos x="0" y="0"/>
-            <wp:positionH relativeFrom="column">
-              <wp:posOffset>165100</wp:posOffset>
-            </wp:positionH>
-            <wp:positionV relativeFrom="paragraph">
-              <wp:posOffset>416560</wp:posOffset>
-            </wp:positionV>
-            <wp:extent cx="6092825" cy="54610"/>
-            <wp:effectExtent l="0" t="0" r="0" b="0"/>
-            <wp:wrapNone/>
-            <wp:docPr id="72" name="Picture 72"/>
-            <wp:cNvGraphicFramePr>
-              <a:graphicFrameLocks xmlns:a="http://schemas.openxmlformats.org/drawingml/2006/main" noChangeAspect="1"/>
-            </wp:cNvGraphicFramePr>
-            <a:graphic xmlns:a="http://schemas.openxmlformats.org/drawingml/2006/main">
-              <a:graphicData uri="http://schemas.openxmlformats.org/drawingml/2006/picture">
-                <pic:pic xmlns:pic="http://schemas.openxmlformats.org/drawingml/2006/picture">
-                  <pic:nvPicPr>
-                    <pic:cNvPr id="0" name="Picture 72"/>
-                    <pic:cNvPicPr>
-                      <a:picLocks noChangeAspect="1" noChangeArrowheads="1"/>
-                    </pic:cNvPicPr>
-                  </pic:nvPicPr>
-                  <pic:blipFill>
-                    <a:blip r:embed="rId27">
-                      <a:extLst>
-                        <a:ext uri="{28A0092B-C50C-407E-A947-70E740481C1C}"/>
-                      </a:extLst>
-                    </a:blip>
-                    <a:srcRect/>
-                    <a:stretch>
-                      <a:fillRect/>
-                    </a:stretch>
-                  </pic:blipFill>
-                  <pic:spPr bwMode="auto">
-                    <a:xfrm>
-                      <a:off x="0" y="0"/>
-                      <a:ext cx="6092825" cy="54610"/>
-                    </a:xfrm>
-                    <a:prstGeom prst="rect">
-                      <a:avLst/>
-                    </a:prstGeom>
-                    <a:noFill/>
-                  </pic:spPr>
-                </pic:pic>
-              </a:graphicData>
-            </a:graphic>
-          </wp:anchor>
-        </w:drawing>
-      </w:r>
     </w:p>
     <w:p>
       <w:pPr>
@@ -14664,1180 +14241,249 @@
         </w:rPr>
       </w:pPr>
     </w:p>
-    <w:p>
-      <w:pPr>
-        <w:spacing w:line="200" w:lineRule="exact"/>
-        <w:rPr>
-          <w:sz w:val="20"/>
-          <w:szCs w:val="20"/>
-        </w:rPr>
-      </w:pPr>
-    </w:p>
-    <w:p>
-      <w:pPr>
-        <w:spacing w:line="313" w:lineRule="exact"/>
-        <w:rPr>
-          <w:sz w:val="20"/>
-          <w:szCs w:val="20"/>
-        </w:rPr>
-      </w:pPr>
-    </w:p>
-    <w:p>
-      <w:pPr>
-        <w:ind w:left="380"/>
-        <w:rPr>
-          <w:sz w:val="20"/>
-          <w:szCs w:val="20"/>
-        </w:rPr>
-      </w:pPr>
-      <w:r>
-        <w:rPr>
-          <w:rFonts w:ascii="Trebuchet MS" w:eastAsia="Trebuchet MS" w:hAnsi="Trebuchet MS" w:cs="Trebuchet MS"/>
-          <w:b/>
-          <w:bCs/>
-          <w:sz w:val="17"/>
-          <w:szCs w:val="17"/>
-        </w:rPr>
-        <w:t>Version</w:t>
-      </w:r>
-    </w:p>
-    <w:p>
-      <w:pPr>
-        <w:spacing w:line="20" w:lineRule="exact"/>
-        <w:rPr>
-          <w:sz w:val="20"/>
-          <w:szCs w:val="20"/>
-        </w:rPr>
-      </w:pPr>
-      <w:r>
-        <w:rPr>
-          <w:noProof/>
-          <w:sz w:val="20"/>
-          <w:szCs w:val="20"/>
-        </w:rPr>
-        <w:drawing>
-          <wp:anchor distT="0" distB="0" distL="114300" distR="114300" simplePos="0" relativeHeight="251674112" behindDoc="1" locked="0" layoutInCell="0" allowOverlap="1">
-            <wp:simplePos x="0" y="0"/>
-            <wp:positionH relativeFrom="column">
-              <wp:posOffset>165100</wp:posOffset>
-            </wp:positionH>
-            <wp:positionV relativeFrom="paragraph">
-              <wp:posOffset>-124460</wp:posOffset>
-            </wp:positionV>
-            <wp:extent cx="810895" cy="323215"/>
-            <wp:effectExtent l="0" t="0" r="0" b="0"/>
-            <wp:wrapNone/>
-            <wp:docPr id="73" name="Picture 73"/>
-            <wp:cNvGraphicFramePr>
-              <a:graphicFrameLocks xmlns:a="http://schemas.openxmlformats.org/drawingml/2006/main" noChangeAspect="1"/>
-            </wp:cNvGraphicFramePr>
-            <a:graphic xmlns:a="http://schemas.openxmlformats.org/drawingml/2006/main">
-              <a:graphicData uri="http://schemas.openxmlformats.org/drawingml/2006/picture">
-                <pic:pic xmlns:pic="http://schemas.openxmlformats.org/drawingml/2006/picture">
-                  <pic:nvPicPr>
-                    <pic:cNvPr id="0" name="Picture 73"/>
-                    <pic:cNvPicPr>
-                      <a:picLocks noChangeAspect="1" noChangeArrowheads="1"/>
-                    </pic:cNvPicPr>
-                  </pic:nvPicPr>
-                  <pic:blipFill>
-                    <a:blip r:embed="rId28">
-                      <a:extLst>
-                        <a:ext uri="{28A0092B-C50C-407E-A947-70E740481C1C}"/>
-                      </a:extLst>
-                    </a:blip>
-                    <a:srcRect/>
-                    <a:stretch>
-                      <a:fillRect/>
-                    </a:stretch>
-                  </pic:blipFill>
-                  <pic:spPr bwMode="auto">
-                    <a:xfrm>
-                      <a:off x="0" y="0"/>
-                      <a:ext cx="810895" cy="323215"/>
-                    </a:xfrm>
-                    <a:prstGeom prst="rect">
-                      <a:avLst/>
-                    </a:prstGeom>
-                    <a:noFill/>
-                  </pic:spPr>
-                </pic:pic>
-              </a:graphicData>
-            </a:graphic>
-          </wp:anchor>
-        </w:drawing>
-      </w:r>
-    </w:p>
-    <w:p>
-      <w:pPr>
-        <w:spacing w:line="20" w:lineRule="exact"/>
-        <w:rPr>
-          <w:sz w:val="20"/>
-          <w:szCs w:val="20"/>
-        </w:rPr>
-      </w:pPr>
-      <w:r>
-        <w:rPr>
-          <w:sz w:val="20"/>
-          <w:szCs w:val="20"/>
-        </w:rPr>
-        <w:br w:type="column"/>
-      </w:r>
-    </w:p>
-    <w:p>
-      <w:pPr>
-        <w:spacing w:line="200" w:lineRule="exact"/>
-        <w:rPr>
-          <w:sz w:val="20"/>
-          <w:szCs w:val="20"/>
-        </w:rPr>
-      </w:pPr>
-    </w:p>
-    <w:p>
-      <w:pPr>
-        <w:spacing w:line="200" w:lineRule="exact"/>
-        <w:rPr>
-          <w:sz w:val="20"/>
-          <w:szCs w:val="20"/>
-        </w:rPr>
-      </w:pPr>
-    </w:p>
-    <w:p>
-      <w:pPr>
-        <w:spacing w:line="293" w:lineRule="exact"/>
-        <w:rPr>
-          <w:sz w:val="20"/>
-          <w:szCs w:val="20"/>
-        </w:rPr>
-      </w:pPr>
-    </w:p>
-    <w:p>
-      <w:pPr>
-        <w:rPr>
-          <w:sz w:val="20"/>
-          <w:szCs w:val="20"/>
-        </w:rPr>
-      </w:pPr>
-      <w:r>
-        <w:rPr>
-          <w:rFonts w:ascii="Trebuchet MS" w:eastAsia="Trebuchet MS" w:hAnsi="Trebuchet MS" w:cs="Trebuchet MS"/>
-          <w:b/>
-          <w:bCs/>
-          <w:sz w:val="17"/>
-          <w:szCs w:val="17"/>
-        </w:rPr>
-        <w:t>Date</w:t>
-      </w:r>
-    </w:p>
-    <w:p>
-      <w:pPr>
-        <w:spacing w:line="20" w:lineRule="exact"/>
-        <w:rPr>
-          <w:sz w:val="20"/>
-          <w:szCs w:val="20"/>
-        </w:rPr>
-      </w:pPr>
-      <w:r>
-        <w:rPr>
-          <w:noProof/>
-          <w:sz w:val="20"/>
-          <w:szCs w:val="20"/>
-        </w:rPr>
-        <w:drawing>
-          <wp:anchor distT="0" distB="0" distL="114300" distR="114300" simplePos="0" relativeHeight="251675136" behindDoc="1" locked="0" layoutInCell="0" allowOverlap="1">
-            <wp:simplePos x="0" y="0"/>
-            <wp:positionH relativeFrom="column">
-              <wp:posOffset>-332105</wp:posOffset>
-            </wp:positionH>
-            <wp:positionV relativeFrom="paragraph">
-              <wp:posOffset>-106045</wp:posOffset>
-            </wp:positionV>
-            <wp:extent cx="970915" cy="304800"/>
-            <wp:effectExtent l="0" t="0" r="0" b="0"/>
-            <wp:wrapNone/>
-            <wp:docPr id="74" name="Picture 74"/>
-            <wp:cNvGraphicFramePr>
-              <a:graphicFrameLocks xmlns:a="http://schemas.openxmlformats.org/drawingml/2006/main" noChangeAspect="1"/>
-            </wp:cNvGraphicFramePr>
-            <a:graphic xmlns:a="http://schemas.openxmlformats.org/drawingml/2006/main">
-              <a:graphicData uri="http://schemas.openxmlformats.org/drawingml/2006/picture">
-                <pic:pic xmlns:pic="http://schemas.openxmlformats.org/drawingml/2006/picture">
-                  <pic:nvPicPr>
-                    <pic:cNvPr id="0" name="Picture 74"/>
-                    <pic:cNvPicPr>
-                      <a:picLocks noChangeAspect="1" noChangeArrowheads="1"/>
-                    </pic:cNvPicPr>
-                  </pic:nvPicPr>
-                  <pic:blipFill>
-                    <a:blip r:embed="rId29">
-                      <a:extLst>
-                        <a:ext uri="{28A0092B-C50C-407E-A947-70E740481C1C}"/>
-                      </a:extLst>
-                    </a:blip>
-                    <a:srcRect/>
-                    <a:stretch>
-                      <a:fillRect/>
-                    </a:stretch>
-                  </pic:blipFill>
-                  <pic:spPr bwMode="auto">
-                    <a:xfrm>
-                      <a:off x="0" y="0"/>
-                      <a:ext cx="970915" cy="304800"/>
-                    </a:xfrm>
-                    <a:prstGeom prst="rect">
-                      <a:avLst/>
-                    </a:prstGeom>
-                    <a:noFill/>
-                  </pic:spPr>
-                </pic:pic>
-              </a:graphicData>
-            </a:graphic>
-          </wp:anchor>
-        </w:drawing>
-      </w:r>
-    </w:p>
-    <w:p>
-      <w:pPr>
-        <w:spacing w:line="20" w:lineRule="exact"/>
-        <w:rPr>
-          <w:sz w:val="20"/>
-          <w:szCs w:val="20"/>
-        </w:rPr>
-      </w:pPr>
-      <w:r>
-        <w:rPr>
-          <w:sz w:val="20"/>
-          <w:szCs w:val="20"/>
-        </w:rPr>
-        <w:br w:type="column"/>
-      </w:r>
-    </w:p>
-    <w:p>
-      <w:pPr>
-        <w:spacing w:line="200" w:lineRule="exact"/>
-        <w:rPr>
-          <w:sz w:val="20"/>
-          <w:szCs w:val="20"/>
-        </w:rPr>
-      </w:pPr>
-    </w:p>
-    <w:p>
-      <w:pPr>
-        <w:spacing w:line="200" w:lineRule="exact"/>
-        <w:rPr>
-          <w:sz w:val="20"/>
-          <w:szCs w:val="20"/>
-        </w:rPr>
-      </w:pPr>
-    </w:p>
-    <w:p>
-      <w:pPr>
-        <w:spacing w:line="288" w:lineRule="exact"/>
-        <w:rPr>
-          <w:sz w:val="20"/>
-          <w:szCs w:val="20"/>
-        </w:rPr>
-      </w:pPr>
-    </w:p>
-    <w:p>
-      <w:pPr>
-        <w:rPr>
-          <w:sz w:val="20"/>
-          <w:szCs w:val="20"/>
-        </w:rPr>
-      </w:pPr>
-      <w:r>
-        <w:rPr>
-          <w:rFonts w:ascii="Trebuchet MS" w:eastAsia="Trebuchet MS" w:hAnsi="Trebuchet MS" w:cs="Trebuchet MS"/>
-          <w:b/>
-          <w:bCs/>
-          <w:sz w:val="18"/>
-          <w:szCs w:val="18"/>
-        </w:rPr>
-        <w:t>Changes</w:t>
-      </w:r>
-    </w:p>
-    <w:p>
-      <w:pPr>
-        <w:spacing w:line="20" w:lineRule="exact"/>
-        <w:rPr>
-          <w:sz w:val="20"/>
-          <w:szCs w:val="20"/>
-        </w:rPr>
-      </w:pPr>
-      <w:r>
-        <w:rPr>
-          <w:noProof/>
-          <w:sz w:val="20"/>
-          <w:szCs w:val="20"/>
-        </w:rPr>
-        <w:drawing>
-          <wp:anchor distT="0" distB="0" distL="114300" distR="114300" simplePos="0" relativeHeight="251676160" behindDoc="1" locked="0" layoutInCell="0" allowOverlap="1">
-            <wp:simplePos x="0" y="0"/>
-            <wp:positionH relativeFrom="column">
-              <wp:posOffset>-401955</wp:posOffset>
-            </wp:positionH>
-            <wp:positionV relativeFrom="paragraph">
-              <wp:posOffset>-128905</wp:posOffset>
-            </wp:positionV>
-            <wp:extent cx="4311015" cy="323215"/>
-            <wp:effectExtent l="0" t="0" r="0" b="0"/>
-            <wp:wrapNone/>
-            <wp:docPr id="75" name="Picture 75"/>
-            <wp:cNvGraphicFramePr>
-              <a:graphicFrameLocks xmlns:a="http://schemas.openxmlformats.org/drawingml/2006/main" noChangeAspect="1"/>
-            </wp:cNvGraphicFramePr>
-            <a:graphic xmlns:a="http://schemas.openxmlformats.org/drawingml/2006/main">
-              <a:graphicData uri="http://schemas.openxmlformats.org/drawingml/2006/picture">
-                <pic:pic xmlns:pic="http://schemas.openxmlformats.org/drawingml/2006/picture">
-                  <pic:nvPicPr>
-                    <pic:cNvPr id="0" name="Picture 75"/>
-                    <pic:cNvPicPr>
-                      <a:picLocks noChangeAspect="1" noChangeArrowheads="1"/>
-                    </pic:cNvPicPr>
-                  </pic:nvPicPr>
-                  <pic:blipFill>
-                    <a:blip r:embed="rId30">
-                      <a:extLst>
-                        <a:ext uri="{28A0092B-C50C-407E-A947-70E740481C1C}"/>
-                      </a:extLst>
-                    </a:blip>
-                    <a:srcRect/>
-                    <a:stretch>
-                      <a:fillRect/>
-                    </a:stretch>
-                  </pic:blipFill>
-                  <pic:spPr bwMode="auto">
-                    <a:xfrm>
-                      <a:off x="0" y="0"/>
-                      <a:ext cx="4311015" cy="323215"/>
-                    </a:xfrm>
-                    <a:prstGeom prst="rect">
-                      <a:avLst/>
-                    </a:prstGeom>
-                    <a:noFill/>
-                  </pic:spPr>
-                </pic:pic>
-              </a:graphicData>
-            </a:graphic>
-          </wp:anchor>
-        </w:drawing>
-      </w:r>
-    </w:p>
-    <w:p>
-      <w:pPr>
-        <w:spacing w:line="200" w:lineRule="exact"/>
-        <w:rPr>
-          <w:sz w:val="20"/>
-          <w:szCs w:val="20"/>
-        </w:rPr>
-      </w:pPr>
-    </w:p>
-    <w:p>
-      <w:pPr>
-        <w:sectPr>
-          <w:type w:val="continuous"/>
-          <w:pgSz w:w="11900" w:h="16838"/>
-          <w:pgMar w:top="1440" w:right="1066" w:bottom="276" w:left="1080" w:header="0" w:footer="0" w:gutter="0"/>
-          <w:cols w:num="3" w:space="720" w:equalWidth="0">
-            <w:col w:w="1340" w:space="720"/>
-            <w:col w:w="920" w:space="720"/>
-            <w:col w:w="6060"/>
-          </w:cols>
-        </w:sectPr>
-      </w:pPr>
-    </w:p>
-    <w:p>
-      <w:pPr>
-        <w:spacing w:line="100" w:lineRule="exact"/>
-        <w:rPr>
-          <w:sz w:val="20"/>
-          <w:szCs w:val="20"/>
-        </w:rPr>
-      </w:pPr>
-    </w:p>
-    <w:p>
-      <w:pPr>
-        <w:ind w:left="380"/>
-        <w:rPr>
-          <w:sz w:val="20"/>
-          <w:szCs w:val="20"/>
-        </w:rPr>
-      </w:pPr>
-      <w:r>
-        <w:rPr>
-          <w:rFonts w:ascii="Trebuchet MS" w:eastAsia="Trebuchet MS" w:hAnsi="Trebuchet MS" w:cs="Trebuchet MS"/>
-          <w:sz w:val="18"/>
-          <w:szCs w:val="18"/>
-        </w:rPr>
-        <w:t>1.0.0</w:t>
-      </w:r>
-    </w:p>
-    <w:p>
-      <w:pPr>
-        <w:spacing w:line="20" w:lineRule="exact"/>
-        <w:rPr>
-          <w:sz w:val="20"/>
-          <w:szCs w:val="20"/>
-        </w:rPr>
-      </w:pPr>
-      <w:r>
-        <w:rPr>
-          <w:noProof/>
-          <w:sz w:val="20"/>
-          <w:szCs w:val="20"/>
-        </w:rPr>
-        <w:drawing>
-          <wp:anchor distT="0" distB="0" distL="114300" distR="114300" simplePos="0" relativeHeight="251677184" behindDoc="1" locked="0" layoutInCell="0" allowOverlap="1">
-            <wp:simplePos x="0" y="0"/>
-            <wp:positionH relativeFrom="column">
-              <wp:posOffset>165100</wp:posOffset>
-            </wp:positionH>
-            <wp:positionV relativeFrom="paragraph">
-              <wp:posOffset>-128905</wp:posOffset>
-            </wp:positionV>
-            <wp:extent cx="749935" cy="273050"/>
-            <wp:effectExtent l="0" t="0" r="0" b="0"/>
-            <wp:wrapNone/>
-            <wp:docPr id="76" name="Picture 76"/>
-            <wp:cNvGraphicFramePr>
-              <a:graphicFrameLocks xmlns:a="http://schemas.openxmlformats.org/drawingml/2006/main" noChangeAspect="1"/>
-            </wp:cNvGraphicFramePr>
-            <a:graphic xmlns:a="http://schemas.openxmlformats.org/drawingml/2006/main">
-              <a:graphicData uri="http://schemas.openxmlformats.org/drawingml/2006/picture">
-                <pic:pic xmlns:pic="http://schemas.openxmlformats.org/drawingml/2006/picture">
-                  <pic:nvPicPr>
-                    <pic:cNvPr id="0" name="Picture 76"/>
-                    <pic:cNvPicPr>
-                      <a:picLocks noChangeAspect="1" noChangeArrowheads="1"/>
-                    </pic:cNvPicPr>
-                  </pic:nvPicPr>
-                  <pic:blipFill>
-                    <a:blip r:embed="rId31">
-                      <a:extLst>
-                        <a:ext uri="{28A0092B-C50C-407E-A947-70E740481C1C}"/>
-                      </a:extLst>
-                    </a:blip>
-                    <a:srcRect/>
-                    <a:stretch>
-                      <a:fillRect/>
-                    </a:stretch>
-                  </pic:blipFill>
-                  <pic:spPr bwMode="auto">
-                    <a:xfrm>
-                      <a:off x="0" y="0"/>
-                      <a:ext cx="749935" cy="273050"/>
-                    </a:xfrm>
-                    <a:prstGeom prst="rect">
-                      <a:avLst/>
-                    </a:prstGeom>
-                    <a:noFill/>
-                  </pic:spPr>
-                </pic:pic>
-              </a:graphicData>
-            </a:graphic>
-          </wp:anchor>
-        </w:drawing>
-      </w:r>
-    </w:p>
-    <w:p>
-      <w:pPr>
-        <w:spacing w:line="20" w:lineRule="exact"/>
-        <w:rPr>
-          <w:sz w:val="20"/>
-          <w:szCs w:val="20"/>
-        </w:rPr>
-      </w:pPr>
-      <w:r>
-        <w:rPr>
-          <w:sz w:val="20"/>
-          <w:szCs w:val="20"/>
-        </w:rPr>
-        <w:br w:type="column"/>
-      </w:r>
-    </w:p>
-    <w:p>
-      <w:pPr>
-        <w:spacing w:line="84" w:lineRule="exact"/>
-        <w:rPr>
-          <w:sz w:val="20"/>
-          <w:szCs w:val="20"/>
-        </w:rPr>
-      </w:pPr>
-    </w:p>
-    <w:p>
-      <w:pPr>
-        <w:rPr>
-          <w:sz w:val="20"/>
-          <w:szCs w:val="20"/>
-        </w:rPr>
-      </w:pPr>
-      <w:r>
-        <w:rPr>
-          <w:rFonts w:ascii="Trebuchet MS" w:eastAsia="Trebuchet MS" w:hAnsi="Trebuchet MS" w:cs="Trebuchet MS"/>
-          <w:sz w:val="17"/>
-          <w:szCs w:val="17"/>
-        </w:rPr>
-        <w:t>&lt;DATE&gt;</w:t>
-      </w:r>
-    </w:p>
-    <w:p>
-      <w:pPr>
-        <w:spacing w:line="20" w:lineRule="exact"/>
-        <w:rPr>
-          <w:sz w:val="20"/>
-          <w:szCs w:val="20"/>
-        </w:rPr>
-      </w:pPr>
-      <w:r>
-        <w:rPr>
-          <w:noProof/>
-          <w:sz w:val="20"/>
-          <w:szCs w:val="20"/>
-        </w:rPr>
-        <w:drawing>
-          <wp:anchor distT="0" distB="0" distL="114300" distR="114300" simplePos="0" relativeHeight="251678208" behindDoc="1" locked="0" layoutInCell="0" allowOverlap="1">
-            <wp:simplePos x="0" y="0"/>
-            <wp:positionH relativeFrom="column">
-              <wp:posOffset>-393065</wp:posOffset>
-            </wp:positionH>
-            <wp:positionV relativeFrom="paragraph">
-              <wp:posOffset>-124460</wp:posOffset>
-            </wp:positionV>
-            <wp:extent cx="1105535" cy="273050"/>
-            <wp:effectExtent l="0" t="0" r="0" b="0"/>
-            <wp:wrapNone/>
-            <wp:docPr id="77" name="Picture 77"/>
-            <wp:cNvGraphicFramePr>
-              <a:graphicFrameLocks xmlns:a="http://schemas.openxmlformats.org/drawingml/2006/main" noChangeAspect="1"/>
-            </wp:cNvGraphicFramePr>
-            <a:graphic xmlns:a="http://schemas.openxmlformats.org/drawingml/2006/main">
-              <a:graphicData uri="http://schemas.openxmlformats.org/drawingml/2006/picture">
-                <pic:pic xmlns:pic="http://schemas.openxmlformats.org/drawingml/2006/picture">
-                  <pic:nvPicPr>
-                    <pic:cNvPr id="0" name="Picture 77"/>
-                    <pic:cNvPicPr>
-                      <a:picLocks noChangeAspect="1" noChangeArrowheads="1"/>
-                    </pic:cNvPicPr>
-                  </pic:nvPicPr>
-                  <pic:blipFill>
-                    <a:blip r:embed="rId32">
-                      <a:extLst>
-                        <a:ext uri="{28A0092B-C50C-407E-A947-70E740481C1C}"/>
-                      </a:extLst>
-                    </a:blip>
-                    <a:srcRect/>
-                    <a:stretch>
-                      <a:fillRect/>
-                    </a:stretch>
-                  </pic:blipFill>
-                  <pic:spPr bwMode="auto">
-                    <a:xfrm>
-                      <a:off x="0" y="0"/>
-                      <a:ext cx="1105535" cy="273050"/>
-                    </a:xfrm>
-                    <a:prstGeom prst="rect">
-                      <a:avLst/>
-                    </a:prstGeom>
-                    <a:noFill/>
-                  </pic:spPr>
-                </pic:pic>
-              </a:graphicData>
-            </a:graphic>
-          </wp:anchor>
-        </w:drawing>
-      </w:r>
-    </w:p>
-    <w:p>
-      <w:pPr>
-        <w:spacing w:line="20" w:lineRule="exact"/>
-        <w:rPr>
-          <w:sz w:val="20"/>
-          <w:szCs w:val="20"/>
-        </w:rPr>
-      </w:pPr>
-      <w:r>
-        <w:rPr>
-          <w:sz w:val="20"/>
-          <w:szCs w:val="20"/>
-        </w:rPr>
-        <w:br w:type="column"/>
-      </w:r>
-    </w:p>
-    <w:p>
-      <w:pPr>
-        <w:spacing w:line="80" w:lineRule="exact"/>
-        <w:rPr>
-          <w:sz w:val="20"/>
-          <w:szCs w:val="20"/>
-        </w:rPr>
-      </w:pPr>
-    </w:p>
-    <w:p>
-      <w:pPr>
-        <w:rPr>
-          <w:sz w:val="20"/>
-          <w:szCs w:val="20"/>
-        </w:rPr>
-      </w:pPr>
-      <w:r>
-        <w:rPr>
-          <w:rFonts w:ascii="Trebuchet MS" w:eastAsia="Trebuchet MS" w:hAnsi="Trebuchet MS" w:cs="Trebuchet MS"/>
-          <w:sz w:val="18"/>
-          <w:szCs w:val="18"/>
-        </w:rPr>
-        <w:t>Initial release</w:t>
-      </w:r>
-    </w:p>
-    <w:p>
-      <w:pPr>
-        <w:spacing w:line="20" w:lineRule="exact"/>
-        <w:rPr>
-          <w:sz w:val="20"/>
-          <w:szCs w:val="20"/>
-        </w:rPr>
-      </w:pPr>
-      <w:r>
-        <w:rPr>
-          <w:noProof/>
-          <w:sz w:val="20"/>
-          <w:szCs w:val="20"/>
-        </w:rPr>
-        <w:drawing>
-          <wp:anchor distT="0" distB="0" distL="114300" distR="114300" simplePos="0" relativeHeight="251679232" behindDoc="1" locked="0" layoutInCell="0" allowOverlap="1">
-            <wp:simplePos x="0" y="0"/>
-            <wp:positionH relativeFrom="column">
-              <wp:posOffset>-328930</wp:posOffset>
-            </wp:positionH>
-            <wp:positionV relativeFrom="paragraph">
-              <wp:posOffset>-128905</wp:posOffset>
-            </wp:positionV>
-            <wp:extent cx="4237355" cy="273050"/>
-            <wp:effectExtent l="0" t="0" r="0" b="0"/>
-            <wp:wrapNone/>
-            <wp:docPr id="79" name="Picture 79"/>
-            <wp:cNvGraphicFramePr>
-              <a:graphicFrameLocks xmlns:a="http://schemas.openxmlformats.org/drawingml/2006/main" noChangeAspect="1"/>
-            </wp:cNvGraphicFramePr>
-            <a:graphic xmlns:a="http://schemas.openxmlformats.org/drawingml/2006/main">
-              <a:graphicData uri="http://schemas.openxmlformats.org/drawingml/2006/picture">
-                <pic:pic xmlns:pic="http://schemas.openxmlformats.org/drawingml/2006/picture">
-                  <pic:nvPicPr>
-                    <pic:cNvPr id="0" name="Picture 79"/>
-                    <pic:cNvPicPr>
-                      <a:picLocks noChangeAspect="1" noChangeArrowheads="1"/>
-                    </pic:cNvPicPr>
-                  </pic:nvPicPr>
-                  <pic:blipFill>
-                    <a:blip r:embed="rId33">
-                      <a:extLst>
-                        <a:ext uri="{28A0092B-C50C-407E-A947-70E740481C1C}"/>
-                      </a:extLst>
-                    </a:blip>
-                    <a:srcRect/>
-                    <a:stretch>
-                      <a:fillRect/>
-                    </a:stretch>
-                  </pic:blipFill>
-                  <pic:spPr bwMode="auto">
-                    <a:xfrm>
-                      <a:off x="0" y="0"/>
-                      <a:ext cx="4237355" cy="273050"/>
-                    </a:xfrm>
-                    <a:prstGeom prst="rect">
-                      <a:avLst/>
-                    </a:prstGeom>
-                    <a:noFill/>
-                  </pic:spPr>
-                </pic:pic>
-              </a:graphicData>
-            </a:graphic>
-          </wp:anchor>
-        </w:drawing>
-      </w:r>
-    </w:p>
-    <w:p>
-      <w:pPr>
-        <w:spacing w:line="200" w:lineRule="exact"/>
-        <w:rPr>
-          <w:sz w:val="20"/>
-          <w:szCs w:val="20"/>
-        </w:rPr>
-      </w:pPr>
-    </w:p>
-    <w:p>
-      <w:pPr>
-        <w:sectPr>
-          <w:type w:val="continuous"/>
-          <w:pgSz w:w="11900" w:h="16838"/>
-          <w:pgMar w:top="1440" w:right="1066" w:bottom="276" w:left="1080" w:header="0" w:footer="0" w:gutter="0"/>
-          <w:cols w:num="3" w:space="720" w:equalWidth="0">
-            <w:col w:w="1340" w:space="720"/>
-            <w:col w:w="920" w:space="720"/>
-            <w:col w:w="6060"/>
-          </w:cols>
-        </w:sectPr>
-      </w:pPr>
-    </w:p>
-    <w:p>
-      <w:pPr>
-        <w:spacing w:line="200" w:lineRule="exact"/>
-        <w:rPr>
-          <w:sz w:val="20"/>
-          <w:szCs w:val="20"/>
-        </w:rPr>
-      </w:pPr>
-    </w:p>
-    <w:p>
-      <w:pPr>
-        <w:spacing w:line="200" w:lineRule="exact"/>
-        <w:rPr>
-          <w:sz w:val="20"/>
-          <w:szCs w:val="20"/>
-        </w:rPr>
-      </w:pPr>
-    </w:p>
-    <w:p>
-      <w:pPr>
-        <w:spacing w:line="200" w:lineRule="exact"/>
-        <w:rPr>
-          <w:sz w:val="20"/>
-          <w:szCs w:val="20"/>
-        </w:rPr>
-      </w:pPr>
-    </w:p>
-    <w:p>
-      <w:pPr>
-        <w:spacing w:line="200" w:lineRule="exact"/>
-        <w:rPr>
-          <w:sz w:val="20"/>
-          <w:szCs w:val="20"/>
-        </w:rPr>
-      </w:pPr>
-    </w:p>
-    <w:p>
-      <w:pPr>
-        <w:spacing w:line="200" w:lineRule="exact"/>
-        <w:rPr>
-          <w:sz w:val="20"/>
-          <w:szCs w:val="20"/>
-        </w:rPr>
-      </w:pPr>
-    </w:p>
-    <w:p>
-      <w:pPr>
-        <w:spacing w:line="200" w:lineRule="exact"/>
-        <w:rPr>
-          <w:sz w:val="20"/>
-          <w:szCs w:val="20"/>
-        </w:rPr>
-      </w:pPr>
-    </w:p>
-    <w:p>
-      <w:pPr>
-        <w:spacing w:line="200" w:lineRule="exact"/>
-        <w:rPr>
-          <w:sz w:val="20"/>
-          <w:szCs w:val="20"/>
-        </w:rPr>
-      </w:pPr>
-    </w:p>
-    <w:p>
-      <w:pPr>
-        <w:spacing w:line="200" w:lineRule="exact"/>
-        <w:rPr>
-          <w:sz w:val="20"/>
-          <w:szCs w:val="20"/>
-        </w:rPr>
-      </w:pPr>
-    </w:p>
-    <w:p>
-      <w:pPr>
-        <w:spacing w:line="200" w:lineRule="exact"/>
-        <w:rPr>
-          <w:sz w:val="20"/>
-          <w:szCs w:val="20"/>
-        </w:rPr>
-      </w:pPr>
-    </w:p>
-    <w:p>
-      <w:pPr>
-        <w:spacing w:line="200" w:lineRule="exact"/>
-        <w:rPr>
-          <w:sz w:val="20"/>
-          <w:szCs w:val="20"/>
-        </w:rPr>
-      </w:pPr>
-    </w:p>
-    <w:p>
-      <w:pPr>
-        <w:spacing w:line="200" w:lineRule="exact"/>
-        <w:rPr>
-          <w:sz w:val="20"/>
-          <w:szCs w:val="20"/>
-        </w:rPr>
-      </w:pPr>
-    </w:p>
-    <w:p>
-      <w:pPr>
-        <w:spacing w:line="200" w:lineRule="exact"/>
-        <w:rPr>
-          <w:sz w:val="20"/>
-          <w:szCs w:val="20"/>
-        </w:rPr>
-      </w:pPr>
-    </w:p>
-    <w:p>
-      <w:pPr>
-        <w:spacing w:line="200" w:lineRule="exact"/>
-        <w:rPr>
-          <w:sz w:val="20"/>
-          <w:szCs w:val="20"/>
-        </w:rPr>
-      </w:pPr>
-    </w:p>
-    <w:p>
-      <w:pPr>
-        <w:spacing w:line="200" w:lineRule="exact"/>
-        <w:rPr>
-          <w:sz w:val="20"/>
-          <w:szCs w:val="20"/>
-        </w:rPr>
-      </w:pPr>
-    </w:p>
-    <w:p>
-      <w:pPr>
-        <w:spacing w:line="200" w:lineRule="exact"/>
-        <w:rPr>
-          <w:sz w:val="20"/>
-          <w:szCs w:val="20"/>
-        </w:rPr>
-      </w:pPr>
-    </w:p>
-    <w:p>
-      <w:pPr>
-        <w:spacing w:line="200" w:lineRule="exact"/>
-        <w:rPr>
-          <w:sz w:val="20"/>
-          <w:szCs w:val="20"/>
-        </w:rPr>
-      </w:pPr>
-    </w:p>
-    <w:p>
-      <w:pPr>
-        <w:spacing w:line="200" w:lineRule="exact"/>
-        <w:rPr>
-          <w:sz w:val="20"/>
-          <w:szCs w:val="20"/>
-        </w:rPr>
-      </w:pPr>
-    </w:p>
-    <w:p>
-      <w:pPr>
-        <w:spacing w:line="200" w:lineRule="exact"/>
-        <w:rPr>
-          <w:sz w:val="20"/>
-          <w:szCs w:val="20"/>
-        </w:rPr>
-      </w:pPr>
-    </w:p>
-    <w:p>
-      <w:pPr>
-        <w:spacing w:line="200" w:lineRule="exact"/>
-        <w:rPr>
-          <w:sz w:val="20"/>
-          <w:szCs w:val="20"/>
-        </w:rPr>
-      </w:pPr>
-    </w:p>
-    <w:p>
-      <w:pPr>
-        <w:spacing w:line="200" w:lineRule="exact"/>
-        <w:rPr>
-          <w:sz w:val="20"/>
-          <w:szCs w:val="20"/>
-        </w:rPr>
-      </w:pPr>
-    </w:p>
-    <w:p>
-      <w:pPr>
-        <w:spacing w:line="200" w:lineRule="exact"/>
-        <w:rPr>
-          <w:sz w:val="20"/>
-          <w:szCs w:val="20"/>
-        </w:rPr>
-      </w:pPr>
-    </w:p>
-    <w:p>
-      <w:pPr>
-        <w:spacing w:line="200" w:lineRule="exact"/>
-        <w:rPr>
-          <w:sz w:val="20"/>
-          <w:szCs w:val="20"/>
-        </w:rPr>
-      </w:pPr>
-    </w:p>
-    <w:p>
-      <w:pPr>
-        <w:spacing w:line="200" w:lineRule="exact"/>
-        <w:rPr>
-          <w:sz w:val="20"/>
-          <w:szCs w:val="20"/>
-        </w:rPr>
-      </w:pPr>
-    </w:p>
-    <w:p>
-      <w:pPr>
-        <w:spacing w:line="200" w:lineRule="exact"/>
-        <w:rPr>
-          <w:sz w:val="20"/>
-          <w:szCs w:val="20"/>
-        </w:rPr>
-      </w:pPr>
-    </w:p>
-    <w:p>
-      <w:pPr>
-        <w:spacing w:line="200" w:lineRule="exact"/>
-        <w:rPr>
-          <w:sz w:val="20"/>
-          <w:szCs w:val="20"/>
-        </w:rPr>
-      </w:pPr>
-    </w:p>
-    <w:p>
-      <w:pPr>
-        <w:spacing w:line="200" w:lineRule="exact"/>
-        <w:rPr>
-          <w:sz w:val="20"/>
-          <w:szCs w:val="20"/>
-        </w:rPr>
-      </w:pPr>
-    </w:p>
-    <w:p>
-      <w:pPr>
-        <w:spacing w:line="200" w:lineRule="exact"/>
-        <w:rPr>
-          <w:sz w:val="20"/>
-          <w:szCs w:val="20"/>
-        </w:rPr>
-      </w:pPr>
-    </w:p>
-    <w:p>
-      <w:pPr>
-        <w:spacing w:line="200" w:lineRule="exact"/>
-        <w:rPr>
-          <w:sz w:val="20"/>
-          <w:szCs w:val="20"/>
-        </w:rPr>
-      </w:pPr>
-    </w:p>
-    <w:p>
-      <w:pPr>
-        <w:spacing w:line="200" w:lineRule="exact"/>
-        <w:rPr>
-          <w:sz w:val="20"/>
-          <w:szCs w:val="20"/>
-        </w:rPr>
-      </w:pPr>
-    </w:p>
-    <w:p>
-      <w:pPr>
-        <w:spacing w:line="200" w:lineRule="exact"/>
-        <w:rPr>
-          <w:sz w:val="20"/>
-          <w:szCs w:val="20"/>
-        </w:rPr>
-      </w:pPr>
-    </w:p>
-    <w:p>
-      <w:pPr>
-        <w:spacing w:line="200" w:lineRule="exact"/>
-        <w:rPr>
-          <w:sz w:val="20"/>
-          <w:szCs w:val="20"/>
-        </w:rPr>
-      </w:pPr>
-    </w:p>
-    <w:p>
-      <w:pPr>
-        <w:spacing w:line="200" w:lineRule="exact"/>
-        <w:rPr>
-          <w:sz w:val="20"/>
-          <w:szCs w:val="20"/>
-        </w:rPr>
-      </w:pPr>
-    </w:p>
-    <w:p>
-      <w:pPr>
-        <w:spacing w:line="200" w:lineRule="exact"/>
-        <w:rPr>
-          <w:sz w:val="20"/>
-          <w:szCs w:val="20"/>
-        </w:rPr>
-      </w:pPr>
-    </w:p>
-    <w:p>
-      <w:pPr>
-        <w:spacing w:line="200" w:lineRule="exact"/>
-        <w:rPr>
-          <w:sz w:val="20"/>
-          <w:szCs w:val="20"/>
-        </w:rPr>
-      </w:pPr>
-    </w:p>
-    <w:p>
-      <w:pPr>
-        <w:spacing w:line="200" w:lineRule="exact"/>
-        <w:rPr>
-          <w:sz w:val="20"/>
-          <w:szCs w:val="20"/>
-        </w:rPr>
-      </w:pPr>
-    </w:p>
-    <w:p>
-      <w:pPr>
-        <w:spacing w:line="200" w:lineRule="exact"/>
-        <w:rPr>
-          <w:sz w:val="20"/>
-          <w:szCs w:val="20"/>
-        </w:rPr>
-      </w:pPr>
-    </w:p>
-    <w:p>
-      <w:pPr>
-        <w:spacing w:line="200" w:lineRule="exact"/>
-        <w:rPr>
-          <w:sz w:val="20"/>
-          <w:szCs w:val="20"/>
-        </w:rPr>
-      </w:pPr>
-    </w:p>
-    <w:p>
-      <w:pPr>
-        <w:spacing w:line="200" w:lineRule="exact"/>
-        <w:rPr>
-          <w:sz w:val="20"/>
-          <w:szCs w:val="20"/>
-        </w:rPr>
-      </w:pPr>
-    </w:p>
-    <w:p>
-      <w:pPr>
-        <w:spacing w:line="200" w:lineRule="exact"/>
-        <w:rPr>
-          <w:sz w:val="20"/>
-          <w:szCs w:val="20"/>
-        </w:rPr>
-      </w:pPr>
-    </w:p>
-    <w:p>
-      <w:pPr>
-        <w:spacing w:line="200" w:lineRule="exact"/>
-        <w:rPr>
-          <w:sz w:val="20"/>
-          <w:szCs w:val="20"/>
-        </w:rPr>
-      </w:pPr>
-    </w:p>
-    <w:p>
-      <w:pPr>
-        <w:spacing w:line="200" w:lineRule="exact"/>
-        <w:rPr>
-          <w:sz w:val="20"/>
-          <w:szCs w:val="20"/>
-        </w:rPr>
-      </w:pPr>
-    </w:p>
-    <w:p>
-      <w:pPr>
-        <w:spacing w:line="200" w:lineRule="exact"/>
-        <w:rPr>
-          <w:sz w:val="20"/>
-          <w:szCs w:val="20"/>
-        </w:rPr>
-      </w:pPr>
-    </w:p>
-    <w:p>
-      <w:pPr>
-        <w:spacing w:line="200" w:lineRule="exact"/>
-        <w:rPr>
-          <w:sz w:val="20"/>
-          <w:szCs w:val="20"/>
-        </w:rPr>
-      </w:pPr>
-    </w:p>
-    <w:p>
-      <w:pPr>
-        <w:spacing w:line="200" w:lineRule="exact"/>
-        <w:rPr>
-          <w:sz w:val="20"/>
-          <w:szCs w:val="20"/>
-        </w:rPr>
-      </w:pPr>
-    </w:p>
-    <w:p>
-      <w:pPr>
-        <w:spacing w:line="200" w:lineRule="exact"/>
-        <w:rPr>
-          <w:sz w:val="20"/>
-          <w:szCs w:val="20"/>
-        </w:rPr>
-      </w:pPr>
-    </w:p>
-    <w:p>
-      <w:pPr>
-        <w:spacing w:line="200" w:lineRule="exact"/>
-        <w:rPr>
-          <w:sz w:val="20"/>
-          <w:szCs w:val="20"/>
-        </w:rPr>
-      </w:pPr>
-    </w:p>
-    <w:p>
-      <w:pPr>
-        <w:spacing w:line="200" w:lineRule="exact"/>
-        <w:rPr>
-          <w:sz w:val="20"/>
-          <w:szCs w:val="20"/>
-        </w:rPr>
-      </w:pPr>
-    </w:p>
-    <w:p>
-      <w:pPr>
-        <w:spacing w:line="200" w:lineRule="exact"/>
-        <w:rPr>
-          <w:sz w:val="20"/>
-          <w:szCs w:val="20"/>
-        </w:rPr>
-      </w:pPr>
-    </w:p>
-    <w:p>
-      <w:pPr>
-        <w:spacing w:line="200" w:lineRule="exact"/>
-        <w:rPr>
-          <w:sz w:val="20"/>
-          <w:szCs w:val="20"/>
-        </w:rPr>
-      </w:pPr>
-    </w:p>
-    <w:p>
-      <w:pPr>
-        <w:spacing w:line="200" w:lineRule="exact"/>
-        <w:rPr>
-          <w:sz w:val="20"/>
-          <w:szCs w:val="20"/>
-        </w:rPr>
-      </w:pPr>
-    </w:p>
-    <w:p>
-      <w:pPr>
-        <w:spacing w:line="200" w:lineRule="exact"/>
-        <w:rPr>
-          <w:sz w:val="20"/>
-          <w:szCs w:val="20"/>
-        </w:rPr>
-      </w:pPr>
-    </w:p>
+    <w:tbl>
+      <w:tblPr>
+        <w:tblStyle w:val="TableGrid"/>
+        <w:tblW w:w="0" w:type="auto"/>
+        <w:tblLook w:val="04A0"/>
+      </w:tblPr>
+      <w:tblGrid>
+        <w:gridCol w:w="3323"/>
+        <w:gridCol w:w="3323"/>
+        <w:gridCol w:w="3324"/>
+      </w:tblGrid>
+      <w:tr>
+        <w:tc>
+          <w:tcPr>
+            <w:tcW w:w="3323" w:type="dxa"/>
+          </w:tcPr>
+          <w:p>
+            <w:pPr>
+              <w:spacing w:line="200" w:lineRule="exact"/>
+              <w:jc w:val="center"/>
+              <w:rPr>
+                <w:b/>
+                <w:bCs/>
+                <w:sz w:val="20"/>
+                <w:szCs w:val="20"/>
+              </w:rPr>
+            </w:pPr>
+            <w:r>
+              <w:rPr>
+                <w:b/>
+                <w:bCs/>
+                <w:sz w:val="20"/>
+                <w:szCs w:val="20"/>
+              </w:rPr>
+              <w:t>Version</w:t>
+            </w:r>
+          </w:p>
+        </w:tc>
+        <w:tc>
+          <w:tcPr>
+            <w:tcW w:w="3323" w:type="dxa"/>
+          </w:tcPr>
+          <w:p>
+            <w:pPr>
+              <w:spacing w:line="200" w:lineRule="exact"/>
+              <w:jc w:val="center"/>
+              <w:rPr>
+                <w:b/>
+                <w:bCs/>
+                <w:sz w:val="20"/>
+                <w:szCs w:val="20"/>
+              </w:rPr>
+            </w:pPr>
+            <w:r>
+              <w:rPr>
+                <w:b/>
+                <w:bCs/>
+                <w:sz w:val="20"/>
+                <w:szCs w:val="20"/>
+              </w:rPr>
+              <w:t>Date</w:t>
+            </w:r>
+          </w:p>
+        </w:tc>
+        <w:tc>
+          <w:tcPr>
+            <w:tcW w:w="3324" w:type="dxa"/>
+          </w:tcPr>
+          <w:p>
+            <w:pPr>
+              <w:spacing w:line="200" w:lineRule="exact"/>
+              <w:jc w:val="center"/>
+              <w:rPr>
+                <w:b/>
+                <w:bCs/>
+                <w:sz w:val="20"/>
+                <w:szCs w:val="20"/>
+              </w:rPr>
+            </w:pPr>
+            <w:r>
+              <w:rPr>
+                <w:b/>
+                <w:bCs/>
+                <w:sz w:val="20"/>
+                <w:szCs w:val="20"/>
+              </w:rPr>
+              <w:t>Changes</w:t>
+            </w:r>
+          </w:p>
+        </w:tc>
+      </w:tr>
+      <w:tr>
+        <w:tc>
+          <w:tcPr>
+            <w:tcW w:w="3323" w:type="dxa"/>
+          </w:tcPr>
+          <w:p>
+            <w:pPr>
+              <w:spacing w:line="200" w:lineRule="exact"/>
+              <w:rPr>
+                <w:sz w:val="20"/>
+                <w:szCs w:val="20"/>
+              </w:rPr>
+            </w:pPr>
+            <w:r>
+              <w:rPr>
+                <w:sz w:val="20"/>
+                <w:szCs w:val="20"/>
+              </w:rPr>
+              <w:t>17.1</w:t>
+            </w:r>
+            <w:r>
+              <w:rPr>
+                <w:sz w:val="20"/>
+                <w:szCs w:val="20"/>
+              </w:rPr>
+              <w:t>.</w:t>
+            </w:r>
+            <w:r>
+              <w:rPr>
+                <w:sz w:val="20"/>
+                <w:szCs w:val="20"/>
+              </w:rPr>
+              <w:t>0</w:t>
+            </w:r>
+          </w:p>
+        </w:tc>
+        <w:tc>
+          <w:tcPr>
+            <w:tcW w:w="3323" w:type="dxa"/>
+          </w:tcPr>
+          <w:p>
+            <w:pPr>
+              <w:spacing w:line="200" w:lineRule="exact"/>
+              <w:rPr>
+                <w:sz w:val="20"/>
+                <w:szCs w:val="20"/>
+              </w:rPr>
+            </w:pPr>
+          </w:p>
+        </w:tc>
+        <w:tc>
+          <w:tcPr>
+            <w:tcW w:w="3324" w:type="dxa"/>
+          </w:tcPr>
+          <w:p>
+            <w:pPr>
+              <w:spacing w:line="200" w:lineRule="exact"/>
+              <w:rPr>
+                <w:sz w:val="20"/>
+                <w:szCs w:val="20"/>
+              </w:rPr>
+            </w:pPr>
+            <w:r>
+              <w:rPr>
+                <w:sz w:val="20"/>
+                <w:szCs w:val="20"/>
+              </w:rPr>
+              <w:t>Initial release</w:t>
+            </w:r>
+          </w:p>
+        </w:tc>
+      </w:tr>
+      <w:tr>
+        <w:tc>
+          <w:tcPr>
+            <w:tcW w:w="3323" w:type="dxa"/>
+          </w:tcPr>
+          <w:p>
+            <w:pPr>
+              <w:spacing w:line="200" w:lineRule="exact"/>
+              <w:rPr>
+                <w:sz w:val="20"/>
+                <w:szCs w:val="20"/>
+              </w:rPr>
+            </w:pPr>
+            <w:r>
+              <w:rPr>
+                <w:sz w:val="20"/>
+                <w:szCs w:val="20"/>
+              </w:rPr>
+              <w:t>18.1</w:t>
+            </w:r>
+            <w:r>
+              <w:rPr>
+                <w:sz w:val="20"/>
+                <w:szCs w:val="20"/>
+              </w:rPr>
+              <w:t>.</w:t>
+            </w:r>
+            <w:r>
+              <w:rPr>
+                <w:sz w:val="20"/>
+                <w:szCs w:val="20"/>
+              </w:rPr>
+              <w:t>0</w:t>
+            </w:r>
+          </w:p>
+        </w:tc>
+        <w:tc>
+          <w:tcPr>
+            <w:tcW w:w="3323" w:type="dxa"/>
+          </w:tcPr>
+          <w:p>
+            <w:pPr>
+              <w:spacing w:line="200" w:lineRule="exact"/>
+              <w:rPr>
+                <w:sz w:val="20"/>
+                <w:szCs w:val="20"/>
+              </w:rPr>
+            </w:pPr>
+          </w:p>
+        </w:tc>
+        <w:tc>
+          <w:tcPr>
+            <w:tcW w:w="3324" w:type="dxa"/>
+          </w:tcPr>
+          <w:p>
+            <w:pPr>
+              <w:spacing w:line="200" w:lineRule="exact"/>
+              <w:rPr>
+                <w:sz w:val="20"/>
+                <w:szCs w:val="20"/>
+              </w:rPr>
+            </w:pPr>
+            <w:r>
+              <w:rPr>
+                <w:sz w:val="20"/>
+                <w:szCs w:val="20"/>
+              </w:rPr>
+              <w:t>Enhanced performance</w:t>
+            </w:r>
+            <w:r>
+              <w:rPr>
+                <w:sz w:val="20"/>
+                <w:szCs w:val="20"/>
+              </w:rPr>
+              <w:t>, easy integration</w:t>
+            </w:r>
+          </w:p>
+        </w:tc>
+      </w:tr>
+    </w:tbl>
     <w:p>
       <w:pPr>
         <w:spacing w:line="200" w:lineRule="exact"/>
@@ -15943,7 +14589,7 @@
         <w:noProof/>
         <w:color w:val="595959" w:themeColor="text1" w:themeTint="A6"/>
       </w:rPr>
-      <w:t>2</w:t>
+      <w:t>18</w:t>
     </w:r>
     <w:r>
       <w:rPr>
@@ -16395,6 +15041,61 @@
     </w:lvl>
   </w:abstractNum>
   <w:abstractNum w:abstractNumId="8">
+    <w:nsid w:val="4B525538"/>
+    <w:multiLevelType w:val="hybridMultilevel"/>
+    <w:tmpl w:val="00503352"/>
+    <w:lvl w:ilvl="0" w:tplc="E730986E">
+      <w:start w:val="5"/>
+      <w:numFmt w:val="decimal"/>
+      <w:lvlText w:val="%1."/>
+      <w:lvlJc w:val="left"/>
+    </w:lvl>
+    <w:lvl w:ilvl="1" w:tplc="04090001">
+      <w:start w:val="1"/>
+      <w:numFmt w:val="bullet"/>
+      <w:lvlText w:val=""/>
+      <w:lvlJc w:val="left"/>
+      <w:rPr>
+        <w:rFonts w:ascii="Symbol" w:hAnsi="Symbol" w:hint="default"/>
+      </w:rPr>
+    </w:lvl>
+    <w:lvl w:ilvl="2" w:tplc="0AAA63CA">
+      <w:numFmt w:val="decimal"/>
+      <w:lvlText w:val=""/>
+      <w:lvlJc w:val="left"/>
+    </w:lvl>
+    <w:lvl w:ilvl="3" w:tplc="DA903E90">
+      <w:numFmt w:val="decimal"/>
+      <w:lvlText w:val=""/>
+      <w:lvlJc w:val="left"/>
+    </w:lvl>
+    <w:lvl w:ilvl="4" w:tplc="8D08DB52">
+      <w:numFmt w:val="decimal"/>
+      <w:lvlText w:val=""/>
+      <w:lvlJc w:val="left"/>
+    </w:lvl>
+    <w:lvl w:ilvl="5" w:tplc="749ABE74">
+      <w:numFmt w:val="decimal"/>
+      <w:lvlText w:val=""/>
+      <w:lvlJc w:val="left"/>
+    </w:lvl>
+    <w:lvl w:ilvl="6" w:tplc="DD3E3CD6">
+      <w:numFmt w:val="decimal"/>
+      <w:lvlText w:val=""/>
+      <w:lvlJc w:val="left"/>
+    </w:lvl>
+    <w:lvl w:ilvl="7" w:tplc="37E48610">
+      <w:numFmt w:val="decimal"/>
+      <w:lvlText w:val=""/>
+      <w:lvlJc w:val="left"/>
+    </w:lvl>
+    <w:lvl w:ilvl="8" w:tplc="B70CC968">
+      <w:numFmt w:val="decimal"/>
+      <w:lvlText w:val=""/>
+      <w:lvlJc w:val="left"/>
+    </w:lvl>
+  </w:abstractNum>
+  <w:abstractNum w:abstractNumId="9">
     <w:nsid w:val="4DB127F8"/>
     <w:multiLevelType w:val="hybridMultilevel"/>
     <w:tmpl w:val="5AF04030"/>
@@ -16446,7 +15147,7 @@
       <w:lvlJc w:val="left"/>
     </w:lvl>
   </w:abstractNum>
-  <w:abstractNum w:abstractNumId="9">
+  <w:abstractNum w:abstractNumId="10">
     <w:nsid w:val="515F007C"/>
     <w:multiLevelType w:val="hybridMultilevel"/>
     <w:tmpl w:val="3424C2EA"/>
@@ -16497,7 +15198,7 @@
       <w:lvlJc w:val="left"/>
     </w:lvl>
   </w:abstractNum>
-  <w:abstractNum w:abstractNumId="10">
+  <w:abstractNum w:abstractNumId="11">
     <w:nsid w:val="5BD062C2"/>
     <w:multiLevelType w:val="hybridMultilevel"/>
     <w:tmpl w:val="99445382"/>
@@ -16548,7 +15249,7 @@
       <w:lvlJc w:val="left"/>
     </w:lvl>
   </w:abstractNum>
-  <w:abstractNum w:abstractNumId="11">
+  <w:abstractNum w:abstractNumId="12">
     <w:nsid w:val="66EF438D"/>
     <w:multiLevelType w:val="hybridMultilevel"/>
     <w:tmpl w:val="4598470A"/>
@@ -16599,7 +15300,7 @@
       <w:lvlJc w:val="left"/>
     </w:lvl>
   </w:abstractNum>
-  <w:abstractNum w:abstractNumId="12">
+  <w:abstractNum w:abstractNumId="13">
     <w:nsid w:val="7545E146"/>
     <w:multiLevelType w:val="hybridMultilevel"/>
     <w:tmpl w:val="A70AB29E"/>
@@ -16650,7 +15351,7 @@
       <w:lvlJc w:val="left"/>
     </w:lvl>
   </w:abstractNum>
-  <w:abstractNum w:abstractNumId="13">
+  <w:abstractNum w:abstractNumId="14">
     <w:nsid w:val="79E2A9E3"/>
     <w:multiLevelType w:val="hybridMultilevel"/>
     <w:tmpl w:val="2808318C"/>
@@ -16702,22 +15403,22 @@
     </w:lvl>
   </w:abstractNum>
   <w:num w:numId="1">
+    <w:abstractNumId w:val="14"/>
+  </w:num>
+  <w:num w:numId="2">
     <w:abstractNumId w:val="13"/>
   </w:num>
-  <w:num w:numId="2">
-    <w:abstractNumId w:val="12"/>
-  </w:num>
   <w:num w:numId="3">
-    <w:abstractNumId w:val="9"/>
+    <w:abstractNumId w:val="10"/>
   </w:num>
   <w:num w:numId="4">
-    <w:abstractNumId w:val="10"/>
+    <w:abstractNumId w:val="11"/>
   </w:num>
   <w:num w:numId="5">
     <w:abstractNumId w:val="4"/>
   </w:num>
   <w:num w:numId="6">
-    <w:abstractNumId w:val="8"/>
+    <w:abstractNumId w:val="9"/>
   </w:num>
   <w:num w:numId="7">
     <w:abstractNumId w:val="0"/>
@@ -16729,7 +15430,7 @@
     <w:abstractNumId w:val="3"/>
   </w:num>
   <w:num w:numId="10">
-    <w:abstractNumId w:val="11"/>
+    <w:abstractNumId w:val="12"/>
   </w:num>
   <w:num w:numId="11">
     <w:abstractNumId w:val="5"/>
@@ -16742,6 +15443,9 @@
   </w:num>
   <w:num w:numId="14">
     <w:abstractNumId w:val="1"/>
+  </w:num>
+  <w:num w:numId="15">
+    <w:abstractNumId w:val="8"/>
   </w:num>
 </w:numbering>
 </file>
@@ -16929,6 +15633,7 @@
   <w:style w:type="character" w:default="1" w:styleId="DefaultParagraphFont">
     <w:name w:val="Default Paragraph Font"/>
     <w:uiPriority w:val="1"/>
+    <w:semiHidden/>
     <w:unhideWhenUsed/>
   </w:style>
   <w:style w:type="table" w:default="1" w:styleId="TableNormal">
@@ -17111,6 +15816,29 @@
       <w:rFonts w:asciiTheme="minorHAnsi" w:hAnsiTheme="minorHAnsi" w:cstheme="minorBidi"/>
       <w:lang w:bidi="ar-SA"/>
     </w:rPr>
+  </w:style>
+  <w:style w:type="table" w:styleId="TableGrid">
+    <w:name w:val="Table Grid"/>
+    <w:basedOn w:val="TableNormal"/>
+    <w:uiPriority w:val="59"/>
+    <w:rsid w:val="00E40121"/>
+    <w:tblPr>
+      <w:tblInd w:w="0" w:type="dxa"/>
+      <w:tblBorders>
+        <w:top w:val="single" w:sz="4" w:space="0" w:color="000000" w:themeColor="text1"/>
+        <w:left w:val="single" w:sz="4" w:space="0" w:color="000000" w:themeColor="text1"/>
+        <w:bottom w:val="single" w:sz="4" w:space="0" w:color="000000" w:themeColor="text1"/>
+        <w:right w:val="single" w:sz="4" w:space="0" w:color="000000" w:themeColor="text1"/>
+        <w:insideH w:val="single" w:sz="4" w:space="0" w:color="000000" w:themeColor="text1"/>
+        <w:insideV w:val="single" w:sz="4" w:space="0" w:color="000000" w:themeColor="text1"/>
+      </w:tblBorders>
+      <w:tblCellMar>
+        <w:top w:w="0" w:type="dxa"/>
+        <w:left w:w="108" w:type="dxa"/>
+        <w:bottom w:w="0" w:type="dxa"/>
+        <w:right w:w="108" w:type="dxa"/>
+      </w:tblCellMar>
+    </w:tblPr>
   </w:style>
 </w:styles>
 </file>

</xml_diff>

<commit_message>
Item list grid fix
</commit_message>
<xml_diff>
--- a/bm_textmaster/documentation/TextMaster_LINK_Integration.docx
+++ b/bm_textmaster/documentation/TextMaster_LINK_Integration.docx
@@ -1,6 +1,6 @@
 
 <file path=word/document.xml><?xml version="1.0" encoding="utf-8"?>
-<w:document xmlns:ve="http://schemas.openxmlformats.org/markup-compatibility/2006" xmlns:o="urn:schemas-microsoft-com:office:office" xmlns:r="http://schemas.openxmlformats.org/officeDocument/2006/relationships" xmlns:m="http://schemas.openxmlformats.org/officeDocument/2006/math" xmlns:v="urn:schemas-microsoft-com:vml" xmlns:wp="http://schemas.openxmlformats.org/drawingml/2006/wordprocessingDrawing" xmlns:w10="urn:schemas-microsoft-com:office:word" xmlns:w="http://schemas.openxmlformats.org/wordprocessingml/2006/main" xmlns:wne="http://schemas.microsoft.com/office/word/2006/wordml">
+<w:document xmlns:wpc="http://schemas.microsoft.com/office/word/2010/wordprocessingCanvas" xmlns:mo="http://schemas.microsoft.com/office/mac/office/2008/main" xmlns:mc="http://schemas.openxmlformats.org/markup-compatibility/2006" xmlns:mv="urn:schemas-microsoft-com:mac:vml" xmlns:o="urn:schemas-microsoft-com:office:office" xmlns:r="http://schemas.openxmlformats.org/officeDocument/2006/relationships" xmlns:m="http://schemas.openxmlformats.org/officeDocument/2006/math" xmlns:v="urn:schemas-microsoft-com:vml" xmlns:wp14="http://schemas.microsoft.com/office/word/2010/wordprocessingDrawing" xmlns:wp="http://schemas.openxmlformats.org/drawingml/2006/wordprocessingDrawing" xmlns:w10="urn:schemas-microsoft-com:office:word" xmlns:w="http://schemas.openxmlformats.org/wordprocessingml/2006/main" xmlns:w14="http://schemas.microsoft.com/office/word/2010/wordml" xmlns:w15="http://schemas.microsoft.com/office/word/2012/wordml" xmlns:wpg="http://schemas.microsoft.com/office/word/2010/wordprocessingGroup" xmlns:wpi="http://schemas.microsoft.com/office/word/2010/wordprocessingInk" xmlns:wne="http://schemas.microsoft.com/office/word/2006/wordml" xmlns:wps="http://schemas.microsoft.com/office/word/2010/wordprocessingShape" mc:Ignorable="w14 w15 wp14">
   <w:body>
     <w:p>
       <w:pPr>
@@ -201,6 +201,7 @@
           <w:szCs w:val="20"/>
         </w:rPr>
       </w:pPr>
+      <w:proofErr w:type="spellStart"/>
       <w:r>
         <w:rPr>
           <w:rFonts w:ascii="Cambria" w:eastAsia="Cambria" w:hAnsi="Cambria" w:cs="Cambria"/>
@@ -211,6 +212,7 @@
         </w:rPr>
         <w:t>TextMaster</w:t>
       </w:r>
+      <w:proofErr w:type="spellEnd"/>
     </w:p>
     <w:p>
       <w:pPr>
@@ -225,9 +227,10 @@
           <w:noProof/>
           <w:sz w:val="24"/>
           <w:szCs w:val="24"/>
+          <w:lang w:val="en-GB" w:eastAsia="en-GB" w:bidi="ar-SA"/>
         </w:rPr>
         <w:drawing>
-          <wp:anchor distT="0" distB="0" distL="114300" distR="114300" simplePos="0" relativeHeight="251621888" behindDoc="1" locked="0" layoutInCell="0" allowOverlap="1">
+          <wp:anchor distT="0" distB="0" distL="114300" distR="114300" simplePos="0" relativeHeight="251621888" behindDoc="1" locked="0" layoutInCell="0" allowOverlap="1" wp14:anchorId="78CB5FB0" wp14:editId="2D22D548">
             <wp:simplePos x="0" y="0"/>
             <wp:positionH relativeFrom="column">
               <wp:posOffset>-246380</wp:posOffset>
@@ -253,9 +256,7 @@
                   </pic:nvPicPr>
                   <pic:blipFill>
                     <a:blip r:embed="rId8">
-                      <a:extLst>
-                        <a:ext uri="{28A0092B-C50C-407E-A947-70E740481C1C}"/>
-                      </a:extLst>
+                      <a:extLst/>
                     </a:blip>
                     <a:srcRect/>
                     <a:stretch>
@@ -361,9 +362,10 @@
           <w:noProof/>
           <w:sz w:val="24"/>
           <w:szCs w:val="24"/>
+          <w:lang w:val="en-GB" w:eastAsia="en-GB" w:bidi="ar-SA"/>
         </w:rPr>
         <w:drawing>
-          <wp:anchor distT="0" distB="0" distL="114300" distR="114300" simplePos="0" relativeHeight="251622912" behindDoc="1" locked="0" layoutInCell="0" allowOverlap="1">
+          <wp:anchor distT="0" distB="0" distL="114300" distR="114300" simplePos="0" relativeHeight="251622912" behindDoc="1" locked="0" layoutInCell="0" allowOverlap="1" wp14:anchorId="2C5CE5D4" wp14:editId="02E9B21D">
             <wp:simplePos x="0" y="0"/>
             <wp:positionH relativeFrom="column">
               <wp:posOffset>-155575</wp:posOffset>
@@ -389,9 +391,7 @@
                   </pic:nvPicPr>
                   <pic:blipFill>
                     <a:blip r:embed="rId9">
-                      <a:extLst>
-                        <a:ext uri="{28A0092B-C50C-407E-A947-70E740481C1C}"/>
-                      </a:extLst>
+                      <a:extLst/>
                     </a:blip>
                     <a:srcRect/>
                     <a:stretch>
@@ -444,10 +444,11 @@
           <w:noProof/>
           <w:sz w:val="20"/>
           <w:szCs w:val="20"/>
+          <w:lang w:val="en-GB" w:eastAsia="en-GB" w:bidi="ar-SA"/>
         </w:rPr>
         <w:lastRenderedPageBreak/>
         <w:drawing>
-          <wp:anchor distT="0" distB="0" distL="114300" distR="114300" simplePos="0" relativeHeight="251623936" behindDoc="1" locked="0" layoutInCell="0" allowOverlap="1">
+          <wp:anchor distT="0" distB="0" distL="114300" distR="114300" simplePos="0" relativeHeight="251623936" behindDoc="1" locked="0" layoutInCell="0" allowOverlap="1" wp14:anchorId="5A62A992" wp14:editId="1610383C">
             <wp:simplePos x="0" y="0"/>
             <wp:positionH relativeFrom="page">
               <wp:posOffset>1068705</wp:posOffset>
@@ -483,9 +484,7 @@
                           </a:srgbClr>
                         </a:clrTo>
                       </a:clrChange>
-                      <a:extLst>
-                        <a:ext uri="{28A0092B-C50C-407E-A947-70E740481C1C}"/>
-                      </a:extLst>
+                      <a:extLst/>
                     </a:blip>
                     <a:srcRect/>
                     <a:stretch>
@@ -549,9 +548,10 @@
           <w:noProof/>
           <w:sz w:val="1"/>
           <w:szCs w:val="1"/>
+          <w:lang w:val="en-GB" w:eastAsia="en-GB" w:bidi="ar-SA"/>
         </w:rPr>
         <w:drawing>
-          <wp:inline distT="0" distB="0" distL="0" distR="0">
+          <wp:inline distT="0" distB="0" distL="0" distR="0" wp14:anchorId="074A1963" wp14:editId="40BC984C">
             <wp:extent cx="6350" cy="146050"/>
             <wp:effectExtent l="0" t="0" r="0" b="0"/>
             <wp:docPr id="4" name="Picture 4"/>
@@ -569,9 +569,7 @@
                   </pic:nvPicPr>
                   <pic:blipFill>
                     <a:blip r:embed="rId12">
-                      <a:extLst>
-                        <a:ext uri="{28A0092B-C50C-407E-A947-70E740481C1C}"/>
-                      </a:extLst>
+                      <a:extLst/>
                     </a:blip>
                     <a:srcRect/>
                     <a:stretch>
@@ -622,9 +620,10 @@
           <w:noProof/>
           <w:sz w:val="20"/>
           <w:szCs w:val="20"/>
+          <w:lang w:val="en-GB" w:eastAsia="en-GB" w:bidi="ar-SA"/>
         </w:rPr>
         <w:drawing>
-          <wp:anchor distT="0" distB="0" distL="114300" distR="114300" simplePos="0" relativeHeight="251624960" behindDoc="1" locked="0" layoutInCell="0" allowOverlap="1">
+          <wp:anchor distT="0" distB="0" distL="114300" distR="114300" simplePos="0" relativeHeight="251624960" behindDoc="1" locked="0" layoutInCell="0" allowOverlap="1" wp14:anchorId="1E2B7154" wp14:editId="03A77591">
             <wp:simplePos x="0" y="0"/>
             <wp:positionH relativeFrom="column">
               <wp:posOffset>382905</wp:posOffset>
@@ -660,9 +659,7 @@
                           </a:srgbClr>
                         </a:clrTo>
                       </a:clrChange>
-                      <a:extLst>
-                        <a:ext uri="{28A0092B-C50C-407E-A947-70E740481C1C}"/>
-                      </a:extLst>
+                      <a:extLst/>
                     </a:blip>
                     <a:srcRect/>
                     <a:stretch>
@@ -690,9 +687,10 @@
           <w:noProof/>
           <w:sz w:val="20"/>
           <w:szCs w:val="20"/>
+          <w:lang w:val="en-GB" w:eastAsia="en-GB" w:bidi="ar-SA"/>
         </w:rPr>
         <w:drawing>
-          <wp:anchor distT="0" distB="0" distL="114300" distR="114300" simplePos="0" relativeHeight="251625984" behindDoc="1" locked="0" layoutInCell="0" allowOverlap="1">
+          <wp:anchor distT="0" distB="0" distL="114300" distR="114300" simplePos="0" relativeHeight="251625984" behindDoc="1" locked="0" layoutInCell="0" allowOverlap="1" wp14:anchorId="4A55EB2E" wp14:editId="5D2C23B1">
             <wp:simplePos x="0" y="0"/>
             <wp:positionH relativeFrom="column">
               <wp:posOffset>382905</wp:posOffset>
@@ -728,9 +726,7 @@
                           </a:srgbClr>
                         </a:clrTo>
                       </a:clrChange>
-                      <a:extLst>
-                        <a:ext uri="{28A0092B-C50C-407E-A947-70E740481C1C}"/>
-                      </a:extLst>
+                      <a:extLst/>
                     </a:blip>
                     <a:srcRect/>
                     <a:stretch>
@@ -772,7 +768,7 @@
           <w:left w:w="0" w:type="dxa"/>
           <w:right w:w="0" w:type="dxa"/>
         </w:tblCellMar>
-        <w:tblLook w:val="04A0"/>
+        <w:tblLook w:val="04A0" w:firstRow="1" w:lastRow="0" w:firstColumn="1" w:lastColumn="0" w:noHBand="0" w:noVBand="1"/>
       </w:tblPr>
       <w:tblGrid>
         <w:gridCol w:w="560"/>
@@ -2754,10 +2750,11 @@
           <w:noProof/>
           <w:sz w:val="20"/>
           <w:szCs w:val="20"/>
+          <w:lang w:val="en-GB" w:eastAsia="en-GB" w:bidi="ar-SA"/>
         </w:rPr>
         <w:lastRenderedPageBreak/>
         <w:drawing>
-          <wp:anchor distT="0" distB="0" distL="114300" distR="114300" simplePos="0" relativeHeight="251627008" behindDoc="1" locked="0" layoutInCell="0" allowOverlap="1">
+          <wp:anchor distT="0" distB="0" distL="114300" distR="114300" simplePos="0" relativeHeight="251627008" behindDoc="1" locked="0" layoutInCell="0" allowOverlap="1" wp14:anchorId="0162314B" wp14:editId="2F09C49E">
             <wp:simplePos x="0" y="0"/>
             <wp:positionH relativeFrom="page">
               <wp:posOffset>840105</wp:posOffset>
@@ -2793,9 +2790,7 @@
                           </a:srgbClr>
                         </a:clrTo>
                       </a:clrChange>
-                      <a:extLst>
-                        <a:ext uri="{28A0092B-C50C-407E-A947-70E740481C1C}"/>
-                      </a:extLst>
+                      <a:extLst/>
                     </a:blip>
                     <a:srcRect/>
                     <a:stretch>
@@ -2832,9 +2827,10 @@
           <w:noProof/>
           <w:sz w:val="1"/>
           <w:szCs w:val="1"/>
+          <w:lang w:val="en-GB" w:eastAsia="en-GB" w:bidi="ar-SA"/>
         </w:rPr>
         <w:drawing>
-          <wp:inline distT="0" distB="0" distL="0" distR="0">
+          <wp:inline distT="0" distB="0" distL="0" distR="0" wp14:anchorId="24C8A7FC" wp14:editId="40E13192">
             <wp:extent cx="6350" cy="146050"/>
             <wp:effectExtent l="0" t="0" r="0" b="0"/>
             <wp:docPr id="9" name="Picture 9"/>
@@ -2852,9 +2848,7 @@
                   </pic:nvPicPr>
                   <pic:blipFill>
                     <a:blip r:embed="rId16">
-                      <a:extLst>
-                        <a:ext uri="{28A0092B-C50C-407E-A947-70E740481C1C}"/>
-                      </a:extLst>
+                      <a:extLst/>
                     </a:blip>
                     <a:srcRect/>
                     <a:stretch>
@@ -2905,9 +2899,10 @@
           <w:noProof/>
           <w:sz w:val="20"/>
           <w:szCs w:val="20"/>
+          <w:lang w:val="en-GB" w:eastAsia="en-GB" w:bidi="ar-SA"/>
         </w:rPr>
         <w:drawing>
-          <wp:anchor distT="0" distB="0" distL="114300" distR="114300" simplePos="0" relativeHeight="251628032" behindDoc="1" locked="0" layoutInCell="0" allowOverlap="1">
+          <wp:anchor distT="0" distB="0" distL="114300" distR="114300" simplePos="0" relativeHeight="251628032" behindDoc="1" locked="0" layoutInCell="0" allowOverlap="1" wp14:anchorId="1A378705" wp14:editId="5F4385DC">
             <wp:simplePos x="0" y="0"/>
             <wp:positionH relativeFrom="column">
               <wp:posOffset>154305</wp:posOffset>
@@ -2943,9 +2938,7 @@
                           </a:srgbClr>
                         </a:clrTo>
                       </a:clrChange>
-                      <a:extLst>
-                        <a:ext uri="{28A0092B-C50C-407E-A947-70E740481C1C}"/>
-                      </a:extLst>
+                      <a:extLst/>
                     </a:blip>
                     <a:srcRect/>
                     <a:stretch>
@@ -2973,9 +2966,10 @@
           <w:noProof/>
           <w:sz w:val="20"/>
           <w:szCs w:val="20"/>
+          <w:lang w:val="en-GB" w:eastAsia="en-GB" w:bidi="ar-SA"/>
         </w:rPr>
         <w:drawing>
-          <wp:anchor distT="0" distB="0" distL="114300" distR="114300" simplePos="0" relativeHeight="251629056" behindDoc="1" locked="0" layoutInCell="0" allowOverlap="1">
+          <wp:anchor distT="0" distB="0" distL="114300" distR="114300" simplePos="0" relativeHeight="251629056" behindDoc="1" locked="0" layoutInCell="0" allowOverlap="1" wp14:anchorId="3C7327DB" wp14:editId="28CCDBB8">
             <wp:simplePos x="0" y="0"/>
             <wp:positionH relativeFrom="column">
               <wp:posOffset>154305</wp:posOffset>
@@ -3011,9 +3005,7 @@
                           </a:srgbClr>
                         </a:clrTo>
                       </a:clrChange>
-                      <a:extLst>
-                        <a:ext uri="{28A0092B-C50C-407E-A947-70E740481C1C}"/>
-                      </a:extLst>
+                      <a:extLst/>
                     </a:blip>
                     <a:srcRect/>
                     <a:stretch>
@@ -3096,9 +3088,10 @@
           <w:noProof/>
           <w:sz w:val="20"/>
           <w:szCs w:val="20"/>
+          <w:lang w:val="en-GB" w:eastAsia="en-GB" w:bidi="ar-SA"/>
         </w:rPr>
         <w:drawing>
-          <wp:anchor distT="0" distB="0" distL="114300" distR="114300" simplePos="0" relativeHeight="251630080" behindDoc="1" locked="0" layoutInCell="0" allowOverlap="1">
+          <wp:anchor distT="0" distB="0" distL="114300" distR="114300" simplePos="0" relativeHeight="251630080" behindDoc="1" locked="0" layoutInCell="0" allowOverlap="1" wp14:anchorId="5615EF8B" wp14:editId="22938F33">
             <wp:simplePos x="0" y="0"/>
             <wp:positionH relativeFrom="column">
               <wp:posOffset>-17780</wp:posOffset>
@@ -3124,9 +3117,7 @@
                   </pic:nvPicPr>
                   <pic:blipFill>
                     <a:blip r:embed="rId8">
-                      <a:extLst>
-                        <a:ext uri="{28A0092B-C50C-407E-A947-70E740481C1C}"/>
-                      </a:extLst>
+                      <a:extLst/>
                     </a:blip>
                     <a:srcRect/>
                     <a:stretch>
@@ -3168,13 +3159,95 @@
           <w:szCs w:val="20"/>
         </w:rPr>
       </w:pPr>
+      <w:proofErr w:type="spellStart"/>
       <w:r>
         <w:rPr>
           <w:rFonts w:eastAsia="Times New Roman"/>
           <w:sz w:val="24"/>
           <w:szCs w:val="24"/>
         </w:rPr>
-        <w:t>TextMaster offers dedicated ecommerce translation services that enable businesses to easily expand their international reach. By combining advanced cloud translation technologies with a network of verified expert translators in over 50 languages, TextMaster is redefining how businesses handle translation. More than 10,000 companies, in 110 countries trust TextMaster to optimize their translation workflow including leading brands like LVMH, Kenzo, The Kooples and Foot Locker.</w:t>
+        <w:t>TextMaster</w:t>
+      </w:r>
+      <w:proofErr w:type="spellEnd"/>
+      <w:r>
+        <w:rPr>
+          <w:rFonts w:eastAsia="Times New Roman"/>
+          <w:sz w:val="24"/>
+          <w:szCs w:val="24"/>
+        </w:rPr>
+        <w:t xml:space="preserve"> offers dedicated ecommerce translation services that enable businesses to easily expand their international reach. By combining advanced cloud translation technologies with a network of verified expert translators in over 50 languages, </w:t>
+      </w:r>
+      <w:proofErr w:type="spellStart"/>
+      <w:r>
+        <w:rPr>
+          <w:rFonts w:eastAsia="Times New Roman"/>
+          <w:sz w:val="24"/>
+          <w:szCs w:val="24"/>
+        </w:rPr>
+        <w:t>TextMaster</w:t>
+      </w:r>
+      <w:proofErr w:type="spellEnd"/>
+      <w:r>
+        <w:rPr>
+          <w:rFonts w:eastAsia="Times New Roman"/>
+          <w:sz w:val="24"/>
+          <w:szCs w:val="24"/>
+        </w:rPr>
+        <w:t xml:space="preserve"> is redefining how businesses handle translation. More than 10,000 companies, in 110 countries trust </w:t>
+      </w:r>
+      <w:proofErr w:type="spellStart"/>
+      <w:r>
+        <w:rPr>
+          <w:rFonts w:eastAsia="Times New Roman"/>
+          <w:sz w:val="24"/>
+          <w:szCs w:val="24"/>
+        </w:rPr>
+        <w:t>TextMaster</w:t>
+      </w:r>
+      <w:proofErr w:type="spellEnd"/>
+      <w:r>
+        <w:rPr>
+          <w:rFonts w:eastAsia="Times New Roman"/>
+          <w:sz w:val="24"/>
+          <w:szCs w:val="24"/>
+        </w:rPr>
+        <w:t xml:space="preserve"> to optimize their translation workflow including leading brands like LVMH, </w:t>
+      </w:r>
+      <w:proofErr w:type="spellStart"/>
+      <w:r>
+        <w:rPr>
+          <w:rFonts w:eastAsia="Times New Roman"/>
+          <w:sz w:val="24"/>
+          <w:szCs w:val="24"/>
+        </w:rPr>
+        <w:t>Kenzo</w:t>
+      </w:r>
+      <w:proofErr w:type="spellEnd"/>
+      <w:r>
+        <w:rPr>
+          <w:rFonts w:eastAsia="Times New Roman"/>
+          <w:sz w:val="24"/>
+          <w:szCs w:val="24"/>
+        </w:rPr>
+        <w:t xml:space="preserve">, The </w:t>
+      </w:r>
+      <w:proofErr w:type="spellStart"/>
+      <w:r>
+        <w:rPr>
+          <w:rFonts w:eastAsia="Times New Roman"/>
+          <w:sz w:val="24"/>
+          <w:szCs w:val="24"/>
+        </w:rPr>
+        <w:t>Kooples</w:t>
+      </w:r>
+      <w:proofErr w:type="spellEnd"/>
+      <w:r>
+        <w:rPr>
+          <w:rFonts w:eastAsia="Times New Roman"/>
+          <w:sz w:val="24"/>
+          <w:szCs w:val="24"/>
+        </w:rPr>
+        <w:t xml:space="preserve"> and Foot Locker.</w:t>
       </w:r>
     </w:p>
     <w:p>
@@ -3230,7 +3303,51 @@
           <w:sz w:val="24"/>
           <w:szCs w:val="24"/>
         </w:rPr>
-        <w:t>The TextMaster cartridge on Salesforce Commerce Cloud gives you access to TextMaster’s verified translator network and technology, all in one place.</w:t>
+        <w:t xml:space="preserve">The </w:t>
+      </w:r>
+      <w:proofErr w:type="spellStart"/>
+      <w:r>
+        <w:rPr>
+          <w:rFonts w:eastAsia="Times New Roman"/>
+          <w:b/>
+          <w:bCs/>
+          <w:sz w:val="24"/>
+          <w:szCs w:val="24"/>
+        </w:rPr>
+        <w:t>TextMaster</w:t>
+      </w:r>
+      <w:proofErr w:type="spellEnd"/>
+      <w:r>
+        <w:rPr>
+          <w:rFonts w:eastAsia="Times New Roman"/>
+          <w:b/>
+          <w:bCs/>
+          <w:sz w:val="24"/>
+          <w:szCs w:val="24"/>
+        </w:rPr>
+        <w:t xml:space="preserve"> cartridge on Salesforce Commerce Cloud gives you access to </w:t>
+      </w:r>
+      <w:proofErr w:type="spellStart"/>
+      <w:r>
+        <w:rPr>
+          <w:rFonts w:eastAsia="Times New Roman"/>
+          <w:b/>
+          <w:bCs/>
+          <w:sz w:val="24"/>
+          <w:szCs w:val="24"/>
+        </w:rPr>
+        <w:t>TextMaster’s</w:t>
+      </w:r>
+      <w:proofErr w:type="spellEnd"/>
+      <w:r>
+        <w:rPr>
+          <w:rFonts w:eastAsia="Times New Roman"/>
+          <w:b/>
+          <w:bCs/>
+          <w:sz w:val="24"/>
+          <w:szCs w:val="24"/>
+        </w:rPr>
+        <w:t xml:space="preserve"> verified translator network and technology, all in one place.</w:t>
       </w:r>
     </w:p>
     <w:p>
@@ -3283,9 +3400,10 @@
           <w:noProof/>
           <w:sz w:val="20"/>
           <w:szCs w:val="20"/>
+          <w:lang w:val="en-GB" w:eastAsia="en-GB" w:bidi="ar-SA"/>
         </w:rPr>
         <w:drawing>
-          <wp:anchor distT="0" distB="0" distL="114300" distR="114300" simplePos="0" relativeHeight="251631104" behindDoc="1" locked="0" layoutInCell="0" allowOverlap="1">
+          <wp:anchor distT="0" distB="0" distL="114300" distR="114300" simplePos="0" relativeHeight="251631104" behindDoc="1" locked="0" layoutInCell="0" allowOverlap="1" wp14:anchorId="11E959FE" wp14:editId="402E1D2C">
             <wp:simplePos x="0" y="0"/>
             <wp:positionH relativeFrom="column">
               <wp:posOffset>-17780</wp:posOffset>
@@ -3311,9 +3429,7 @@
                   </pic:nvPicPr>
                   <pic:blipFill>
                     <a:blip r:embed="rId8">
-                      <a:extLst>
-                        <a:ext uri="{28A0092B-C50C-407E-A947-70E740481C1C}"/>
-                      </a:extLst>
+                      <a:extLst/>
                     </a:blip>
                     <a:srcRect/>
                     <a:stretch>
@@ -3370,7 +3486,99 @@
           <w:sz w:val="24"/>
           <w:szCs w:val="24"/>
         </w:rPr>
-        <w:t>Easily set up with minimal technical support, the TextMaster Cartridge allows you to manage and synchronize your translations within the SalesForce Cloud Commerce admin panel. Once installed, you can instantly connect to your TextMaster account and upload the content you want to translate on the TextMaster translation management platform.Before launching a translation project, you can receive a quote including a translation memory analysis to know the exact cost of your project. Once your translators have completed the jobs, translations are instantly available and ready to be published on your website. You can also get a real-time update on your project status, see the history of completed projects and either approve a translation or ask for revisions.</w:t>
+        <w:t xml:space="preserve">Easily set up with minimal technical support, the </w:t>
+      </w:r>
+      <w:proofErr w:type="spellStart"/>
+      <w:r>
+        <w:rPr>
+          <w:rFonts w:eastAsia="Times New Roman"/>
+          <w:sz w:val="24"/>
+          <w:szCs w:val="24"/>
+        </w:rPr>
+        <w:t>TextMaster</w:t>
+      </w:r>
+      <w:proofErr w:type="spellEnd"/>
+      <w:r>
+        <w:rPr>
+          <w:rFonts w:eastAsia="Times New Roman"/>
+          <w:sz w:val="24"/>
+          <w:szCs w:val="24"/>
+        </w:rPr>
+        <w:t xml:space="preserve"> Cartridge allows you to manage and synchronize your translations within the </w:t>
+      </w:r>
+      <w:proofErr w:type="spellStart"/>
+      <w:r>
+        <w:rPr>
+          <w:rFonts w:eastAsia="Times New Roman"/>
+          <w:sz w:val="24"/>
+          <w:szCs w:val="24"/>
+        </w:rPr>
+        <w:t>SalesForce</w:t>
+      </w:r>
+      <w:proofErr w:type="spellEnd"/>
+      <w:r>
+        <w:rPr>
+          <w:rFonts w:eastAsia="Times New Roman"/>
+          <w:sz w:val="24"/>
+          <w:szCs w:val="24"/>
+        </w:rPr>
+        <w:t xml:space="preserve"> Cloud Commerce admin panel. Once installed, you can instantly connect to your </w:t>
+      </w:r>
+      <w:proofErr w:type="spellStart"/>
+      <w:r>
+        <w:rPr>
+          <w:rFonts w:eastAsia="Times New Roman"/>
+          <w:sz w:val="24"/>
+          <w:szCs w:val="24"/>
+        </w:rPr>
+        <w:t>TextMaster</w:t>
+      </w:r>
+      <w:proofErr w:type="spellEnd"/>
+      <w:r>
+        <w:rPr>
+          <w:rFonts w:eastAsia="Times New Roman"/>
+          <w:sz w:val="24"/>
+          <w:szCs w:val="24"/>
+        </w:rPr>
+        <w:t xml:space="preserve"> account and upload the content you want to translate on the </w:t>
+      </w:r>
+      <w:proofErr w:type="spellStart"/>
+      <w:r>
+        <w:rPr>
+          <w:rFonts w:eastAsia="Times New Roman"/>
+          <w:sz w:val="24"/>
+          <w:szCs w:val="24"/>
+        </w:rPr>
+        <w:t>TextMaster</w:t>
+      </w:r>
+      <w:proofErr w:type="spellEnd"/>
+      <w:r>
+        <w:rPr>
+          <w:rFonts w:eastAsia="Times New Roman"/>
+          <w:sz w:val="24"/>
+          <w:szCs w:val="24"/>
+        </w:rPr>
+        <w:t xml:space="preserve"> translation management </w:t>
+      </w:r>
+      <w:proofErr w:type="spellStart"/>
+      <w:proofErr w:type="gramStart"/>
+      <w:r>
+        <w:rPr>
+          <w:rFonts w:eastAsia="Times New Roman"/>
+          <w:sz w:val="24"/>
+          <w:szCs w:val="24"/>
+        </w:rPr>
+        <w:t>platform.Before</w:t>
+      </w:r>
+      <w:proofErr w:type="spellEnd"/>
+      <w:proofErr w:type="gramEnd"/>
+      <w:r>
+        <w:rPr>
+          <w:rFonts w:eastAsia="Times New Roman"/>
+          <w:sz w:val="24"/>
+          <w:szCs w:val="24"/>
+        </w:rPr>
+        <w:t xml:space="preserve"> launching a translation project, you can receive a quote including a translation memory analysis to know the exact cost of your project. Once your translators have completed the jobs, translations are instantly available and ready to be published on your website. You can also get a real-time update on your project status, see the history of completed projects and either approve a translation or ask for revisions.</w:t>
       </w:r>
     </w:p>
     <w:p>
@@ -3423,9 +3631,10 @@
           <w:noProof/>
           <w:sz w:val="20"/>
           <w:szCs w:val="20"/>
+          <w:lang w:val="en-GB" w:eastAsia="en-GB" w:bidi="ar-SA"/>
         </w:rPr>
         <w:drawing>
-          <wp:anchor distT="0" distB="0" distL="114300" distR="114300" simplePos="0" relativeHeight="251632128" behindDoc="1" locked="0" layoutInCell="0" allowOverlap="1">
+          <wp:anchor distT="0" distB="0" distL="114300" distR="114300" simplePos="0" relativeHeight="251632128" behindDoc="1" locked="0" layoutInCell="0" allowOverlap="1" wp14:anchorId="4421E7CB" wp14:editId="63C6232C">
             <wp:simplePos x="0" y="0"/>
             <wp:positionH relativeFrom="column">
               <wp:posOffset>-17780</wp:posOffset>
@@ -3451,9 +3660,7 @@
                   </pic:nvPicPr>
                   <pic:blipFill>
                     <a:blip r:embed="rId8">
-                      <a:extLst>
-                        <a:ext uri="{28A0092B-C50C-407E-A947-70E740481C1C}"/>
-                      </a:extLst>
+                      <a:extLst/>
                     </a:blip>
                     <a:srcRect/>
                     <a:stretch>
@@ -3578,8 +3785,36 @@
           <w:sz w:val="24"/>
           <w:szCs w:val="24"/>
         </w:rPr>
-        <w:t>No license or set up costs: we onlycharge for translatedcontent</w:t>
-      </w:r>
+        <w:t xml:space="preserve">No license or set up costs: we </w:t>
+      </w:r>
+      <w:proofErr w:type="spellStart"/>
+      <w:r>
+        <w:rPr>
+          <w:rFonts w:eastAsia="Times New Roman"/>
+          <w:sz w:val="24"/>
+          <w:szCs w:val="24"/>
+        </w:rPr>
+        <w:t>onlycharge</w:t>
+      </w:r>
+      <w:proofErr w:type="spellEnd"/>
+      <w:r>
+        <w:rPr>
+          <w:rFonts w:eastAsia="Times New Roman"/>
+          <w:sz w:val="24"/>
+          <w:szCs w:val="24"/>
+        </w:rPr>
+        <w:t xml:space="preserve"> for </w:t>
+      </w:r>
+      <w:proofErr w:type="spellStart"/>
+      <w:r>
+        <w:rPr>
+          <w:rFonts w:eastAsia="Times New Roman"/>
+          <w:sz w:val="24"/>
+          <w:szCs w:val="24"/>
+        </w:rPr>
+        <w:t>translatedcontent</w:t>
+      </w:r>
+      <w:proofErr w:type="spellEnd"/>
     </w:p>
     <w:p>
       <w:pPr>
@@ -3888,10 +4123,11 @@
           <w:noProof/>
           <w:sz w:val="20"/>
           <w:szCs w:val="20"/>
+          <w:lang w:val="en-GB" w:eastAsia="en-GB" w:bidi="ar-SA"/>
         </w:rPr>
         <w:lastRenderedPageBreak/>
         <w:drawing>
-          <wp:anchor distT="0" distB="0" distL="114300" distR="114300" simplePos="0" relativeHeight="251633152" behindDoc="1" locked="0" layoutInCell="0" allowOverlap="1">
+          <wp:anchor distT="0" distB="0" distL="114300" distR="114300" simplePos="0" relativeHeight="251633152" behindDoc="1" locked="0" layoutInCell="0" allowOverlap="1" wp14:anchorId="43403350" wp14:editId="10FD6639">
             <wp:simplePos x="0" y="0"/>
             <wp:positionH relativeFrom="page">
               <wp:posOffset>840105</wp:posOffset>
@@ -3927,9 +4163,7 @@
                           </a:srgbClr>
                         </a:clrTo>
                       </a:clrChange>
-                      <a:extLst>
-                        <a:ext uri="{28A0092B-C50C-407E-A947-70E740481C1C}"/>
-                      </a:extLst>
+                      <a:extLst/>
                     </a:blip>
                     <a:srcRect/>
                     <a:stretch>
@@ -3966,9 +4200,10 @@
           <w:noProof/>
           <w:sz w:val="1"/>
           <w:szCs w:val="1"/>
+          <w:lang w:val="en-GB" w:eastAsia="en-GB" w:bidi="ar-SA"/>
         </w:rPr>
         <w:drawing>
-          <wp:inline distT="0" distB="0" distL="0" distR="0">
+          <wp:inline distT="0" distB="0" distL="0" distR="0" wp14:anchorId="64474A3C" wp14:editId="1DF7BC1C">
             <wp:extent cx="6350" cy="146050"/>
             <wp:effectExtent l="0" t="0" r="0" b="0"/>
             <wp:docPr id="17" name="Picture 17"/>
@@ -3986,9 +4221,7 @@
                   </pic:nvPicPr>
                   <pic:blipFill>
                     <a:blip r:embed="rId16">
-                      <a:extLst>
-                        <a:ext uri="{28A0092B-C50C-407E-A947-70E740481C1C}"/>
-                      </a:extLst>
+                      <a:extLst/>
                     </a:blip>
                     <a:srcRect/>
                     <a:stretch>
@@ -4039,9 +4272,10 @@
           <w:noProof/>
           <w:sz w:val="20"/>
           <w:szCs w:val="20"/>
+          <w:lang w:val="en-GB" w:eastAsia="en-GB" w:bidi="ar-SA"/>
         </w:rPr>
         <w:drawing>
-          <wp:anchor distT="0" distB="0" distL="114300" distR="114300" simplePos="0" relativeHeight="251634176" behindDoc="1" locked="0" layoutInCell="0" allowOverlap="1">
+          <wp:anchor distT="0" distB="0" distL="114300" distR="114300" simplePos="0" relativeHeight="251634176" behindDoc="1" locked="0" layoutInCell="0" allowOverlap="1" wp14:anchorId="43F84F9E" wp14:editId="28134B3F">
             <wp:simplePos x="0" y="0"/>
             <wp:positionH relativeFrom="column">
               <wp:posOffset>154305</wp:posOffset>
@@ -4077,9 +4311,7 @@
                           </a:srgbClr>
                         </a:clrTo>
                       </a:clrChange>
-                      <a:extLst>
-                        <a:ext uri="{28A0092B-C50C-407E-A947-70E740481C1C}"/>
-                      </a:extLst>
+                      <a:extLst/>
                     </a:blip>
                     <a:srcRect/>
                     <a:stretch>
@@ -4107,9 +4339,10 @@
           <w:noProof/>
           <w:sz w:val="20"/>
           <w:szCs w:val="20"/>
+          <w:lang w:val="en-GB" w:eastAsia="en-GB" w:bidi="ar-SA"/>
         </w:rPr>
         <w:drawing>
-          <wp:anchor distT="0" distB="0" distL="114300" distR="114300" simplePos="0" relativeHeight="251635200" behindDoc="1" locked="0" layoutInCell="0" allowOverlap="1">
+          <wp:anchor distT="0" distB="0" distL="114300" distR="114300" simplePos="0" relativeHeight="251635200" behindDoc="1" locked="0" layoutInCell="0" allowOverlap="1" wp14:anchorId="073A8A7B" wp14:editId="6BDF34F2">
             <wp:simplePos x="0" y="0"/>
             <wp:positionH relativeFrom="column">
               <wp:posOffset>154305</wp:posOffset>
@@ -4145,9 +4378,7 @@
                           </a:srgbClr>
                         </a:clrTo>
                       </a:clrChange>
-                      <a:extLst>
-                        <a:ext uri="{28A0092B-C50C-407E-A947-70E740481C1C}"/>
-                      </a:extLst>
+                      <a:extLst/>
                     </a:blip>
                     <a:srcRect/>
                     <a:stretch>
@@ -4241,9 +4472,10 @@
           <w:noProof/>
           <w:sz w:val="20"/>
           <w:szCs w:val="20"/>
+          <w:lang w:val="en-GB" w:eastAsia="en-GB" w:bidi="ar-SA"/>
         </w:rPr>
         <w:drawing>
-          <wp:anchor distT="0" distB="0" distL="114300" distR="114300" simplePos="0" relativeHeight="251636224" behindDoc="1" locked="0" layoutInCell="0" allowOverlap="1">
+          <wp:anchor distT="0" distB="0" distL="114300" distR="114300" simplePos="0" relativeHeight="251636224" behindDoc="1" locked="0" layoutInCell="0" allowOverlap="1" wp14:anchorId="6CFF24D1" wp14:editId="13345E57">
             <wp:simplePos x="0" y="0"/>
             <wp:positionH relativeFrom="column">
               <wp:posOffset>668020</wp:posOffset>
@@ -4269,9 +4501,7 @@
                   </pic:nvPicPr>
                   <pic:blipFill>
                     <a:blip r:embed="rId19">
-                      <a:extLst>
-                        <a:ext uri="{28A0092B-C50C-407E-A947-70E740481C1C}"/>
-                      </a:extLst>
+                      <a:extLst/>
                     </a:blip>
                     <a:srcRect/>
                     <a:stretch>
@@ -4328,7 +4558,25 @@
           <w:sz w:val="24"/>
           <w:szCs w:val="24"/>
         </w:rPr>
-        <w:t>This cartridge export data to/from Salesforce Commerce Cloud to/fromTextMaster’s translation management platform. There two systems primarily sync the following types of data:</w:t>
+        <w:t>This cartridge export data to/from Salesforce Commerce Cloud to/</w:t>
+      </w:r>
+      <w:proofErr w:type="spellStart"/>
+      <w:r>
+        <w:rPr>
+          <w:rFonts w:eastAsia="Times New Roman"/>
+          <w:sz w:val="24"/>
+          <w:szCs w:val="24"/>
+        </w:rPr>
+        <w:t>fromTextMaster’s</w:t>
+      </w:r>
+      <w:proofErr w:type="spellEnd"/>
+      <w:r>
+        <w:rPr>
+          <w:rFonts w:eastAsia="Times New Roman"/>
+          <w:sz w:val="24"/>
+          <w:szCs w:val="24"/>
+        </w:rPr>
+        <w:t xml:space="preserve"> translation management platform. There two systems primarily sync the following types of data:</w:t>
       </w:r>
     </w:p>
     <w:p>
@@ -4564,7 +4812,25 @@
           <w:sz w:val="24"/>
           <w:szCs w:val="24"/>
         </w:rPr>
-        <w:t>A storefront-based controller that works as an API to trigger these jobs externally by TextMaster.</w:t>
+        <w:t xml:space="preserve">A storefront-based controller that works as an API to trigger these jobs externally by </w:t>
+      </w:r>
+      <w:proofErr w:type="spellStart"/>
+      <w:r>
+        <w:rPr>
+          <w:rFonts w:eastAsia="Times New Roman"/>
+          <w:sz w:val="24"/>
+          <w:szCs w:val="24"/>
+        </w:rPr>
+        <w:t>TextMaster</w:t>
+      </w:r>
+      <w:proofErr w:type="spellEnd"/>
+      <w:r>
+        <w:rPr>
+          <w:rFonts w:eastAsia="Times New Roman"/>
+          <w:sz w:val="24"/>
+          <w:szCs w:val="24"/>
+        </w:rPr>
+        <w:t>.</w:t>
       </w:r>
     </w:p>
     <w:p>
@@ -4628,9 +4894,10 @@
           <w:noProof/>
           <w:sz w:val="20"/>
           <w:szCs w:val="20"/>
+          <w:lang w:val="en-GB" w:eastAsia="en-GB" w:bidi="ar-SA"/>
         </w:rPr>
         <w:drawing>
-          <wp:anchor distT="0" distB="0" distL="114300" distR="114300" simplePos="0" relativeHeight="251637248" behindDoc="1" locked="0" layoutInCell="0" allowOverlap="1">
+          <wp:anchor distT="0" distB="0" distL="114300" distR="114300" simplePos="0" relativeHeight="251637248" behindDoc="1" locked="0" layoutInCell="0" allowOverlap="1" wp14:anchorId="5B13DF2F" wp14:editId="2465F507">
             <wp:simplePos x="0" y="0"/>
             <wp:positionH relativeFrom="column">
               <wp:posOffset>668020</wp:posOffset>
@@ -4656,9 +4923,7 @@
                   </pic:nvPicPr>
                   <pic:blipFill>
                     <a:blip r:embed="rId19">
-                      <a:extLst>
-                        <a:ext uri="{28A0092B-C50C-407E-A947-70E740481C1C}"/>
-                      </a:extLst>
+                      <a:extLst/>
                     </a:blip>
                     <a:srcRect/>
                     <a:stretch>
@@ -4874,9 +5139,10 @@
           <w:noProof/>
           <w:sz w:val="20"/>
           <w:szCs w:val="20"/>
+          <w:lang w:val="en-GB" w:eastAsia="en-GB" w:bidi="ar-SA"/>
         </w:rPr>
         <w:drawing>
-          <wp:anchor distT="0" distB="0" distL="114300" distR="114300" simplePos="0" relativeHeight="251638272" behindDoc="1" locked="0" layoutInCell="0" allowOverlap="1">
+          <wp:anchor distT="0" distB="0" distL="114300" distR="114300" simplePos="0" relativeHeight="251638272" behindDoc="1" locked="0" layoutInCell="0" allowOverlap="1" wp14:anchorId="7675D70B" wp14:editId="21C7C878">
             <wp:simplePos x="0" y="0"/>
             <wp:positionH relativeFrom="column">
               <wp:posOffset>668020</wp:posOffset>
@@ -4902,9 +5168,7 @@
                   </pic:nvPicPr>
                   <pic:blipFill>
                     <a:blip r:embed="rId19">
-                      <a:extLst>
-                        <a:ext uri="{28A0092B-C50C-407E-A947-70E740481C1C}"/>
-                      </a:extLst>
+                      <a:extLst/>
                     </a:blip>
                     <a:srcRect/>
                     <a:stretch>
@@ -5043,9 +5307,10 @@
           <w:noProof/>
           <w:sz w:val="20"/>
           <w:szCs w:val="20"/>
+          <w:lang w:val="en-GB" w:eastAsia="en-GB" w:bidi="ar-SA"/>
         </w:rPr>
         <w:drawing>
-          <wp:anchor distT="0" distB="0" distL="114300" distR="114300" simplePos="0" relativeHeight="251639296" behindDoc="1" locked="0" layoutInCell="0" allowOverlap="1">
+          <wp:anchor distT="0" distB="0" distL="114300" distR="114300" simplePos="0" relativeHeight="251639296" behindDoc="1" locked="0" layoutInCell="0" allowOverlap="1" wp14:anchorId="086266A9" wp14:editId="42090450">
             <wp:simplePos x="0" y="0"/>
             <wp:positionH relativeFrom="column">
               <wp:posOffset>668020</wp:posOffset>
@@ -5071,9 +5336,7 @@
                   </pic:nvPicPr>
                   <pic:blipFill>
                     <a:blip r:embed="rId19">
-                      <a:extLst>
-                        <a:ext uri="{28A0092B-C50C-407E-A947-70E740481C1C}"/>
-                      </a:extLst>
+                      <a:extLst/>
                     </a:blip>
                     <a:srcRect/>
                     <a:stretch>
@@ -5228,9 +5491,10 @@
           <w:noProof/>
           <w:sz w:val="20"/>
           <w:szCs w:val="20"/>
+          <w:lang w:val="en-GB" w:eastAsia="en-GB" w:bidi="ar-SA"/>
         </w:rPr>
         <w:drawing>
-          <wp:anchor distT="0" distB="0" distL="114300" distR="114300" simplePos="0" relativeHeight="251640320" behindDoc="1" locked="0" layoutInCell="0" allowOverlap="1">
+          <wp:anchor distT="0" distB="0" distL="114300" distR="114300" simplePos="0" relativeHeight="251640320" behindDoc="1" locked="0" layoutInCell="0" allowOverlap="1" wp14:anchorId="6EF73D43" wp14:editId="1DF62921">
             <wp:simplePos x="0" y="0"/>
             <wp:positionH relativeFrom="column">
               <wp:posOffset>668020</wp:posOffset>
@@ -5256,9 +5520,7 @@
                   </pic:nvPicPr>
                   <pic:blipFill>
                     <a:blip r:embed="rId19">
-                      <a:extLst>
-                        <a:ext uri="{28A0092B-C50C-407E-A947-70E740481C1C}"/>
-                      </a:extLst>
+                      <a:extLst/>
                     </a:blip>
                     <a:srcRect/>
                     <a:stretch>
@@ -5978,10 +6240,11 @@
           <w:noProof/>
           <w:sz w:val="20"/>
           <w:szCs w:val="20"/>
+          <w:lang w:val="en-GB" w:eastAsia="en-GB" w:bidi="ar-SA"/>
         </w:rPr>
         <w:lastRenderedPageBreak/>
         <w:drawing>
-          <wp:anchor distT="0" distB="0" distL="114300" distR="114300" simplePos="0" relativeHeight="251641344" behindDoc="1" locked="0" layoutInCell="0" allowOverlap="1">
+          <wp:anchor distT="0" distB="0" distL="114300" distR="114300" simplePos="0" relativeHeight="251641344" behindDoc="1" locked="0" layoutInCell="0" allowOverlap="1" wp14:anchorId="07949F26" wp14:editId="6BAA2535">
             <wp:simplePos x="0" y="0"/>
             <wp:positionH relativeFrom="page">
               <wp:posOffset>840105</wp:posOffset>
@@ -6017,9 +6280,7 @@
                           </a:srgbClr>
                         </a:clrTo>
                       </a:clrChange>
-                      <a:extLst>
-                        <a:ext uri="{28A0092B-C50C-407E-A947-70E740481C1C}"/>
-                      </a:extLst>
+                      <a:extLst/>
                     </a:blip>
                     <a:srcRect/>
                     <a:stretch>
@@ -6056,9 +6317,10 @@
           <w:noProof/>
           <w:sz w:val="1"/>
           <w:szCs w:val="1"/>
+          <w:lang w:val="en-GB" w:eastAsia="en-GB" w:bidi="ar-SA"/>
         </w:rPr>
         <w:drawing>
-          <wp:inline distT="0" distB="0" distL="0" distR="0">
+          <wp:inline distT="0" distB="0" distL="0" distR="0" wp14:anchorId="79624921" wp14:editId="4A9C5FF6">
             <wp:extent cx="6350" cy="146050"/>
             <wp:effectExtent l="0" t="0" r="0" b="0"/>
             <wp:docPr id="28" name="Picture 28"/>
@@ -6076,9 +6338,7 @@
                   </pic:nvPicPr>
                   <pic:blipFill>
                     <a:blip r:embed="rId16">
-                      <a:extLst>
-                        <a:ext uri="{28A0092B-C50C-407E-A947-70E740481C1C}"/>
-                      </a:extLst>
+                      <a:extLst/>
                     </a:blip>
                     <a:srcRect/>
                     <a:stretch>
@@ -6129,9 +6389,10 @@
           <w:noProof/>
           <w:sz w:val="20"/>
           <w:szCs w:val="20"/>
+          <w:lang w:val="en-GB" w:eastAsia="en-GB" w:bidi="ar-SA"/>
         </w:rPr>
         <w:drawing>
-          <wp:anchor distT="0" distB="0" distL="114300" distR="114300" simplePos="0" relativeHeight="251642368" behindDoc="1" locked="0" layoutInCell="0" allowOverlap="1">
+          <wp:anchor distT="0" distB="0" distL="114300" distR="114300" simplePos="0" relativeHeight="251642368" behindDoc="1" locked="0" layoutInCell="0" allowOverlap="1" wp14:anchorId="6C1A4CA3" wp14:editId="47FAF51D">
             <wp:simplePos x="0" y="0"/>
             <wp:positionH relativeFrom="column">
               <wp:posOffset>154305</wp:posOffset>
@@ -6167,9 +6428,7 @@
                           </a:srgbClr>
                         </a:clrTo>
                       </a:clrChange>
-                      <a:extLst>
-                        <a:ext uri="{28A0092B-C50C-407E-A947-70E740481C1C}"/>
-                      </a:extLst>
+                      <a:extLst/>
                     </a:blip>
                     <a:srcRect/>
                     <a:stretch>
@@ -6197,9 +6456,10 @@
           <w:noProof/>
           <w:sz w:val="20"/>
           <w:szCs w:val="20"/>
+          <w:lang w:val="en-GB" w:eastAsia="en-GB" w:bidi="ar-SA"/>
         </w:rPr>
         <w:drawing>
-          <wp:anchor distT="0" distB="0" distL="114300" distR="114300" simplePos="0" relativeHeight="251643392" behindDoc="1" locked="0" layoutInCell="0" allowOverlap="1">
+          <wp:anchor distT="0" distB="0" distL="114300" distR="114300" simplePos="0" relativeHeight="251643392" behindDoc="1" locked="0" layoutInCell="0" allowOverlap="1" wp14:anchorId="019A2298" wp14:editId="112DD885">
             <wp:simplePos x="0" y="0"/>
             <wp:positionH relativeFrom="column">
               <wp:posOffset>154305</wp:posOffset>
@@ -6235,9 +6495,7 @@
                           </a:srgbClr>
                         </a:clrTo>
                       </a:clrChange>
-                      <a:extLst>
-                        <a:ext uri="{28A0092B-C50C-407E-A947-70E740481C1C}"/>
-                      </a:extLst>
+                      <a:extLst/>
                     </a:blip>
                     <a:srcRect/>
                     <a:stretch>
@@ -6331,9 +6589,10 @@
           <w:noProof/>
           <w:sz w:val="20"/>
           <w:szCs w:val="20"/>
+          <w:lang w:val="en-GB" w:eastAsia="en-GB" w:bidi="ar-SA"/>
         </w:rPr>
         <w:drawing>
-          <wp:anchor distT="0" distB="0" distL="114300" distR="114300" simplePos="0" relativeHeight="251644416" behindDoc="1" locked="0" layoutInCell="0" allowOverlap="1">
+          <wp:anchor distT="0" distB="0" distL="114300" distR="114300" simplePos="0" relativeHeight="251644416" behindDoc="1" locked="0" layoutInCell="0" allowOverlap="1" wp14:anchorId="26D81BBE" wp14:editId="4BAD1A8E">
             <wp:simplePos x="0" y="0"/>
             <wp:positionH relativeFrom="column">
               <wp:posOffset>668020</wp:posOffset>
@@ -6359,9 +6618,7 @@
                   </pic:nvPicPr>
                   <pic:blipFill>
                     <a:blip r:embed="rId19">
-                      <a:extLst>
-                        <a:ext uri="{28A0092B-C50C-407E-A947-70E740481C1C}"/>
-                      </a:extLst>
+                      <a:extLst/>
                     </a:blip>
                     <a:srcRect/>
                     <a:stretch>
@@ -6421,7 +6678,21 @@
         <w:rPr>
           <w:rFonts w:ascii="Calibri" w:eastAsia="Calibri" w:hAnsi="Calibri" w:cs="Calibri"/>
         </w:rPr>
-        <w:t>Add and upload cartridge 'bm_textmaster' along with other cartridges in the sandbox</w:t>
+        <w:t>Add and upload cartridge '</w:t>
+      </w:r>
+      <w:proofErr w:type="spellStart"/>
+      <w:r>
+        <w:rPr>
+          <w:rFonts w:ascii="Calibri" w:eastAsia="Calibri" w:hAnsi="Calibri" w:cs="Calibri"/>
+        </w:rPr>
+        <w:t>bm_textmaster</w:t>
+      </w:r>
+      <w:proofErr w:type="spellEnd"/>
+      <w:r>
+        <w:rPr>
+          <w:rFonts w:ascii="Calibri" w:eastAsia="Calibri" w:hAnsi="Calibri" w:cs="Calibri"/>
+        </w:rPr>
+        <w:t>' along with other cartridges in the sandbox</w:t>
       </w:r>
     </w:p>
     <w:p>
@@ -6451,7 +6722,35 @@
         <w:rPr>
           <w:rFonts w:ascii="Calibri" w:eastAsia="Calibri" w:hAnsi="Calibri" w:cs="Calibri"/>
         </w:rPr>
-        <w:t>Go to Demandware&gt; Administration &gt; Manage Sites &gt; (Each site) &gt; Settings &gt; Cartridges input field add cartridge name 'bm_textmaster'</w:t>
+        <w:t xml:space="preserve">Go to </w:t>
+      </w:r>
+      <w:proofErr w:type="spellStart"/>
+      <w:r>
+        <w:rPr>
+          <w:rFonts w:ascii="Calibri" w:eastAsia="Calibri" w:hAnsi="Calibri" w:cs="Calibri"/>
+        </w:rPr>
+        <w:t>Demandware</w:t>
+      </w:r>
+      <w:proofErr w:type="spellEnd"/>
+      <w:r>
+        <w:rPr>
+          <w:rFonts w:ascii="Calibri" w:eastAsia="Calibri" w:hAnsi="Calibri" w:cs="Calibri"/>
+        </w:rPr>
+        <w:t>&gt; Administration &gt; Manage Sites &gt; (Each site) &gt; Settings &gt; Cartridges input field add cartridge name '</w:t>
+      </w:r>
+      <w:proofErr w:type="spellStart"/>
+      <w:r>
+        <w:rPr>
+          <w:rFonts w:ascii="Calibri" w:eastAsia="Calibri" w:hAnsi="Calibri" w:cs="Calibri"/>
+        </w:rPr>
+        <w:t>bm_textmaster</w:t>
+      </w:r>
+      <w:proofErr w:type="spellEnd"/>
+      <w:r>
+        <w:rPr>
+          <w:rFonts w:ascii="Calibri" w:eastAsia="Calibri" w:hAnsi="Calibri" w:cs="Calibri"/>
+        </w:rPr>
+        <w:t>'</w:t>
       </w:r>
     </w:p>
     <w:p>
@@ -6539,7 +6838,21 @@
         <w:rPr>
           <w:rFonts w:ascii="Calibri" w:eastAsia="Calibri" w:hAnsi="Calibri" w:cs="Calibri"/>
         </w:rPr>
-        <w:t>Go to Demandware&gt;Administration &gt; Operations&gt; Import &amp; Export, under the 'Import &amp; Export Files' section, click the 'Upload' button and upload 'Jobs.xml' file which can be found inside cartridge &gt; metadata folder.</w:t>
+        <w:t xml:space="preserve">Go to </w:t>
+      </w:r>
+      <w:proofErr w:type="spellStart"/>
+      <w:r>
+        <w:rPr>
+          <w:rFonts w:ascii="Calibri" w:eastAsia="Calibri" w:hAnsi="Calibri" w:cs="Calibri"/>
+        </w:rPr>
+        <w:t>Demandware</w:t>
+      </w:r>
+      <w:proofErr w:type="spellEnd"/>
+      <w:r>
+        <w:rPr>
+          <w:rFonts w:ascii="Calibri" w:eastAsia="Calibri" w:hAnsi="Calibri" w:cs="Calibri"/>
+        </w:rPr>
+        <w:t>&gt;Administration &gt; Operations&gt; Import &amp; Export, under the 'Import &amp; Export Files' section, click the 'Upload' button and upload 'Jobs.xml' file which can be found inside cartridge &gt; metadata folder.</w:t>
       </w:r>
     </w:p>
     <w:p>
@@ -6569,7 +6882,21 @@
         <w:rPr>
           <w:rFonts w:ascii="Calibri" w:eastAsia="Calibri" w:hAnsi="Calibri" w:cs="Calibri"/>
         </w:rPr>
-        <w:t>Go to Demandware&gt;Administration &gt; Operations&gt; Import &amp; Export, Under the 'Job Schedules' section click the 'Import' button and import the uploaded 'Jobs.xml' file.</w:t>
+        <w:t xml:space="preserve">Go to </w:t>
+      </w:r>
+      <w:proofErr w:type="spellStart"/>
+      <w:r>
+        <w:rPr>
+          <w:rFonts w:ascii="Calibri" w:eastAsia="Calibri" w:hAnsi="Calibri" w:cs="Calibri"/>
+        </w:rPr>
+        <w:t>Demandware</w:t>
+      </w:r>
+      <w:proofErr w:type="spellEnd"/>
+      <w:r>
+        <w:rPr>
+          <w:rFonts w:ascii="Calibri" w:eastAsia="Calibri" w:hAnsi="Calibri" w:cs="Calibri"/>
+        </w:rPr>
+        <w:t>&gt;Administration &gt; Operations&gt; Import &amp; Export, Under the 'Job Schedules' section click the 'Import' button and import the uploaded 'Jobs.xml' file.</w:t>
       </w:r>
     </w:p>
     <w:p>
@@ -6626,6 +6953,7 @@
         </w:rPr>
         <w:t>For example, the job "</w:t>
       </w:r>
+      <w:proofErr w:type="spellStart"/>
       <w:r>
         <w:rPr>
           <w:rFonts w:ascii="Calibri" w:eastAsia="Calibri" w:hAnsi="Calibri" w:cs="Calibri"/>
@@ -6636,12 +6964,47 @@
         <w:rPr>
           <w:rFonts w:ascii="Calibri" w:eastAsia="Calibri" w:hAnsi="Calibri" w:cs="Calibri"/>
         </w:rPr>
-        <w:t>AskForQuoteSiteGenesis" is replicated so that the new job will have an ID with the format "AskForQuote&lt;siteID&gt;". If the site ID is XYZ, the new job will</w:t>
-      </w:r>
+        <w:t>AskForQuoteSiteGenesis</w:t>
+      </w:r>
+      <w:proofErr w:type="spellEnd"/>
       <w:r>
         <w:rPr>
           <w:rFonts w:ascii="Calibri" w:eastAsia="Calibri" w:hAnsi="Calibri" w:cs="Calibri"/>
         </w:rPr>
+        <w:t>" is replicated so that the new job will have an ID with the format "</w:t>
+      </w:r>
+      <w:proofErr w:type="spellStart"/>
+      <w:r>
+        <w:rPr>
+          <w:rFonts w:ascii="Calibri" w:eastAsia="Calibri" w:hAnsi="Calibri" w:cs="Calibri"/>
+        </w:rPr>
+        <w:t>AskForQuote</w:t>
+      </w:r>
+      <w:proofErr w:type="spellEnd"/>
+      <w:r>
+        <w:rPr>
+          <w:rFonts w:ascii="Calibri" w:eastAsia="Calibri" w:hAnsi="Calibri" w:cs="Calibri"/>
+        </w:rPr>
+        <w:t>&lt;</w:t>
+      </w:r>
+      <w:proofErr w:type="spellStart"/>
+      <w:r>
+        <w:rPr>
+          <w:rFonts w:ascii="Calibri" w:eastAsia="Calibri" w:hAnsi="Calibri" w:cs="Calibri"/>
+        </w:rPr>
+        <w:t>siteID</w:t>
+      </w:r>
+      <w:proofErr w:type="spellEnd"/>
+      <w:r>
+        <w:rPr>
+          <w:rFonts w:ascii="Calibri" w:eastAsia="Calibri" w:hAnsi="Calibri" w:cs="Calibri"/>
+        </w:rPr>
+        <w:t>&gt;". If the site ID is XYZ, the new job will</w:t>
+      </w:r>
+      <w:r>
+        <w:rPr>
+          <w:rFonts w:ascii="Calibri" w:eastAsia="Calibri" w:hAnsi="Calibri" w:cs="Calibri"/>
+        </w:rPr>
         <w:t xml:space="preserve"> be</w:t>
       </w:r>
       <w:r>
@@ -6650,6 +7013,7 @@
         </w:rPr>
         <w:t xml:space="preserve"> "</w:t>
       </w:r>
+      <w:proofErr w:type="spellStart"/>
       <w:r>
         <w:rPr>
           <w:rFonts w:ascii="Calibri" w:eastAsia="Calibri" w:hAnsi="Calibri" w:cs="Calibri"/>
@@ -6660,7 +7024,14 @@
         <w:rPr>
           <w:rFonts w:ascii="Calibri" w:eastAsia="Calibri" w:hAnsi="Calibri" w:cs="Calibri"/>
         </w:rPr>
-        <w:t>AskForQuoteXYZ" for its ID. Under the "Step Configurator" for the job, the scope must be the site ID "XYZ".</w:t>
+        <w:t>AskForQuoteXYZ</w:t>
+      </w:r>
+      <w:proofErr w:type="spellEnd"/>
+      <w:r>
+        <w:rPr>
+          <w:rFonts w:ascii="Calibri" w:eastAsia="Calibri" w:hAnsi="Calibri" w:cs="Calibri"/>
+        </w:rPr>
+        <w:t>" for its ID. Under the "Step Configurator" for the job, the scope must be the site ID "XYZ".</w:t>
       </w:r>
     </w:p>
     <w:p>
@@ -6743,7 +7114,21 @@
         <w:rPr>
           <w:rFonts w:ascii="Calibri" w:eastAsia="Calibri" w:hAnsi="Calibri" w:cs="Calibri"/>
         </w:rPr>
-        <w:t>Go to Demandware&gt;Administration &gt; Site Development &gt; Import &amp; Export</w:t>
+        <w:t xml:space="preserve">Go to </w:t>
+      </w:r>
+      <w:proofErr w:type="spellStart"/>
+      <w:r>
+        <w:rPr>
+          <w:rFonts w:ascii="Calibri" w:eastAsia="Calibri" w:hAnsi="Calibri" w:cs="Calibri"/>
+        </w:rPr>
+        <w:t>Demandware</w:t>
+      </w:r>
+      <w:proofErr w:type="spellEnd"/>
+      <w:r>
+        <w:rPr>
+          <w:rFonts w:ascii="Calibri" w:eastAsia="Calibri" w:hAnsi="Calibri" w:cs="Calibri"/>
+        </w:rPr>
+        <w:t>&gt;Administration &gt; Site Development &gt; Import &amp; Export</w:t>
       </w:r>
     </w:p>
     <w:p>
@@ -6803,7 +7188,21 @@
         <w:rPr>
           <w:rFonts w:ascii="Calibri" w:eastAsia="Calibri" w:hAnsi="Calibri" w:cs="Calibri"/>
         </w:rPr>
-        <w:t>Go to Demandware&gt;Administration &gt; Site Development &gt; Import &amp; Export, under the 'Meta Data' section, click the 'Import' button, and import the uploaded 'SystemObjects.xml'</w:t>
+        <w:t xml:space="preserve">Go to </w:t>
+      </w:r>
+      <w:proofErr w:type="spellStart"/>
+      <w:r>
+        <w:rPr>
+          <w:rFonts w:ascii="Calibri" w:eastAsia="Calibri" w:hAnsi="Calibri" w:cs="Calibri"/>
+        </w:rPr>
+        <w:t>Demandware</w:t>
+      </w:r>
+      <w:proofErr w:type="spellEnd"/>
+      <w:r>
+        <w:rPr>
+          <w:rFonts w:ascii="Calibri" w:eastAsia="Calibri" w:hAnsi="Calibri" w:cs="Calibri"/>
+        </w:rPr>
+        <w:t>&gt;Administration &gt; Site Development &gt; Import &amp; Export, under the 'Meta Data' section, click the 'Import' button, and import the uploaded 'SystemObjects.xml'</w:t>
       </w:r>
     </w:p>
     <w:p>
@@ -6825,7 +7224,21 @@
         <w:rPr>
           <w:rFonts w:ascii="Calibri" w:eastAsia="Calibri" w:hAnsi="Calibri" w:cs="Calibri"/>
         </w:rPr>
-        <w:t>For each site, set the values for your site preferences. We have User Interface, under menu TextMaster&gt; API Setup</w:t>
+        <w:t xml:space="preserve">For each site, set the values for your site preferences. We have User Interface, under menu </w:t>
+      </w:r>
+      <w:proofErr w:type="spellStart"/>
+      <w:r>
+        <w:rPr>
+          <w:rFonts w:ascii="Calibri" w:eastAsia="Calibri" w:hAnsi="Calibri" w:cs="Calibri"/>
+        </w:rPr>
+        <w:t>TextMaster</w:t>
+      </w:r>
+      <w:proofErr w:type="spellEnd"/>
+      <w:r>
+        <w:rPr>
+          <w:rFonts w:ascii="Calibri" w:eastAsia="Calibri" w:hAnsi="Calibri" w:cs="Calibri"/>
+        </w:rPr>
+        <w:t>&gt; API Setup</w:t>
       </w:r>
       <w:r>
         <w:rPr>
@@ -6951,17 +7364,53 @@
           <w:rFonts w:ascii="Calibri" w:eastAsia="Calibri" w:hAnsi="Calibri" w:cs="Calibri"/>
         </w:rPr>
       </w:pPr>
+      <w:proofErr w:type="spellStart"/>
       <w:r>
         <w:rPr>
           <w:rFonts w:ascii="Calibri" w:eastAsia="Calibri" w:hAnsi="Calibri" w:cs="Calibri"/>
         </w:rPr>
-        <w:t xml:space="preserve">SiteGenesis Controller Cartridge: </w:t>
-      </w:r>
+        <w:t>SiteGenesis</w:t>
+      </w:r>
+      <w:proofErr w:type="spellEnd"/>
       <w:r>
         <w:rPr>
           <w:rFonts w:ascii="Calibri" w:eastAsia="Calibri" w:hAnsi="Calibri" w:cs="Calibri"/>
         </w:rPr>
-        <w:t>The cartridge name of SiteGenesis storefront controllers has to be entered in relevant Site Preference to get access to default controller files from bm_textmaster cartridge.</w:t>
+        <w:t xml:space="preserve"> Controller Cartridge: </w:t>
+      </w:r>
+      <w:r>
+        <w:rPr>
+          <w:rFonts w:ascii="Calibri" w:eastAsia="Calibri" w:hAnsi="Calibri" w:cs="Calibri"/>
+        </w:rPr>
+        <w:t xml:space="preserve">The cartridge name of </w:t>
+      </w:r>
+      <w:proofErr w:type="spellStart"/>
+      <w:r>
+        <w:rPr>
+          <w:rFonts w:ascii="Calibri" w:eastAsia="Calibri" w:hAnsi="Calibri" w:cs="Calibri"/>
+        </w:rPr>
+        <w:t>SiteGenesis</w:t>
+      </w:r>
+      <w:proofErr w:type="spellEnd"/>
+      <w:r>
+        <w:rPr>
+          <w:rFonts w:ascii="Calibri" w:eastAsia="Calibri" w:hAnsi="Calibri" w:cs="Calibri"/>
+        </w:rPr>
+        <w:t xml:space="preserve"> storefront controllers has to be entered in relevant Site Preference to get access to default controller files from </w:t>
+      </w:r>
+      <w:proofErr w:type="spellStart"/>
+      <w:r>
+        <w:rPr>
+          <w:rFonts w:ascii="Calibri" w:eastAsia="Calibri" w:hAnsi="Calibri" w:cs="Calibri"/>
+        </w:rPr>
+        <w:t>bm_textmaster</w:t>
+      </w:r>
+      <w:proofErr w:type="spellEnd"/>
+      <w:r>
+        <w:rPr>
+          <w:rFonts w:ascii="Calibri" w:eastAsia="Calibri" w:hAnsi="Calibri" w:cs="Calibri"/>
+        </w:rPr>
+        <w:t xml:space="preserve"> cartridge.</w:t>
       </w:r>
     </w:p>
     <w:p>
@@ -7037,7 +7486,21 @@
           <w:rFonts w:ascii="Calibri" w:eastAsia="Calibri" w:hAnsi="Calibri" w:cs="Calibri"/>
         </w:rPr>
         <w:lastRenderedPageBreak/>
-        <w:t>A. Go to Demandware&gt;Administration &gt; Site Development &gt; Import &amp; Export</w:t>
+        <w:t xml:space="preserve">A. Go to </w:t>
+      </w:r>
+      <w:proofErr w:type="spellStart"/>
+      <w:r>
+        <w:rPr>
+          <w:rFonts w:ascii="Calibri" w:eastAsia="Calibri" w:hAnsi="Calibri" w:cs="Calibri"/>
+        </w:rPr>
+        <w:t>Demandware</w:t>
+      </w:r>
+      <w:proofErr w:type="spellEnd"/>
+      <w:r>
+        <w:rPr>
+          <w:rFonts w:ascii="Calibri" w:eastAsia="Calibri" w:hAnsi="Calibri" w:cs="Calibri"/>
+        </w:rPr>
+        <w:t>&gt;Administration &gt; Site Development &gt; Import &amp; Export</w:t>
       </w:r>
     </w:p>
     <w:p>
@@ -7087,7 +7550,21 @@
         <w:rPr>
           <w:rFonts w:ascii="Calibri" w:eastAsia="Calibri" w:hAnsi="Calibri" w:cs="Calibri"/>
         </w:rPr>
-        <w:t>C. Go to Demandware&gt;Administration &gt; Site Development &gt; Import &amp; Export, under the 'Meta Data' section, click the 'Import' button, and import the uploaded 'CustomObjects.xml'</w:t>
+        <w:t xml:space="preserve">C. Go to </w:t>
+      </w:r>
+      <w:proofErr w:type="spellStart"/>
+      <w:r>
+        <w:rPr>
+          <w:rFonts w:ascii="Calibri" w:eastAsia="Calibri" w:hAnsi="Calibri" w:cs="Calibri"/>
+        </w:rPr>
+        <w:t>Demandware</w:t>
+      </w:r>
+      <w:proofErr w:type="spellEnd"/>
+      <w:r>
+        <w:rPr>
+          <w:rFonts w:ascii="Calibri" w:eastAsia="Calibri" w:hAnsi="Calibri" w:cs="Calibri"/>
+        </w:rPr>
+        <w:t>&gt;Administration &gt; Site Development &gt; Import &amp; Export, under the 'Meta Data' section, click the 'Import' button, and import the uploaded 'CustomObjects.xml'</w:t>
       </w:r>
     </w:p>
     <w:p>
@@ -7135,7 +7612,23 @@
         <w:rPr>
           <w:rFonts w:ascii="Calibri" w:eastAsia="Calibri" w:hAnsi="Calibri" w:cs="Calibri"/>
         </w:rPr>
-        <w:t>The cartridge has only one properties file. The “textmaster.properties” file contains all the static values and API endpoints used in the cartridge.</w:t>
+        <w:t>The cartridge has only one properties file. The “</w:t>
+      </w:r>
+      <w:proofErr w:type="spellStart"/>
+      <w:proofErr w:type="gramStart"/>
+      <w:r>
+        <w:rPr>
+          <w:rFonts w:ascii="Calibri" w:eastAsia="Calibri" w:hAnsi="Calibri" w:cs="Calibri"/>
+        </w:rPr>
+        <w:t>textmaster.properties</w:t>
+      </w:r>
+      <w:proofErr w:type="spellEnd"/>
+      <w:proofErr w:type="gramEnd"/>
+      <w:r>
+        <w:rPr>
+          <w:rFonts w:ascii="Calibri" w:eastAsia="Calibri" w:hAnsi="Calibri" w:cs="Calibri"/>
+        </w:rPr>
+        <w:t>” file contains all the static values and API endpoints used in the cartridge.</w:t>
       </w:r>
     </w:p>
     <w:p>
@@ -7284,7 +7777,25 @@
           <w:sz w:val="20"/>
           <w:szCs w:val="20"/>
         </w:rPr>
-        <w:t>In the settings JSON content, ensure that the value for key "client_id" is as per your client ID in account.demandware.com</w:t>
+        <w:t>In the settings JSON content, ensure that the value for key "</w:t>
+      </w:r>
+      <w:proofErr w:type="spellStart"/>
+      <w:r>
+        <w:rPr>
+          <w:rFonts w:ascii="Calibri" w:eastAsia="Calibri" w:hAnsi="Calibri" w:cs="Calibri"/>
+          <w:sz w:val="20"/>
+          <w:szCs w:val="20"/>
+        </w:rPr>
+        <w:t>client_id</w:t>
+      </w:r>
+      <w:proofErr w:type="spellEnd"/>
+      <w:r>
+        <w:rPr>
+          <w:rFonts w:ascii="Calibri" w:eastAsia="Calibri" w:hAnsi="Calibri" w:cs="Calibri"/>
+          <w:sz w:val="20"/>
+          <w:szCs w:val="20"/>
+        </w:rPr>
+        <w:t>" is as per your client ID in account.demandware.com</w:t>
       </w:r>
     </w:p>
     <w:p>
@@ -7371,7 +7882,25 @@
           <w:sz w:val="20"/>
           <w:szCs w:val="20"/>
         </w:rPr>
-        <w:t>"resource_id":"/jobs/*/executions",</w:t>
+        <w:t>"</w:t>
+      </w:r>
+      <w:proofErr w:type="spellStart"/>
+      <w:r>
+        <w:rPr>
+          <w:rFonts w:ascii="Calibri" w:eastAsia="Calibri" w:hAnsi="Calibri" w:cs="Calibri"/>
+          <w:sz w:val="20"/>
+          <w:szCs w:val="20"/>
+        </w:rPr>
+        <w:t>resource_id</w:t>
+      </w:r>
+      <w:proofErr w:type="spellEnd"/>
+      <w:r>
+        <w:rPr>
+          <w:rFonts w:ascii="Calibri" w:eastAsia="Calibri" w:hAnsi="Calibri" w:cs="Calibri"/>
+          <w:sz w:val="20"/>
+          <w:szCs w:val="20"/>
+        </w:rPr>
+        <w:t>":"/jobs/*/executions",</w:t>
       </w:r>
     </w:p>
     <w:p>
@@ -7397,7 +7926,25 @@
           <w:sz w:val="20"/>
           <w:szCs w:val="20"/>
         </w:rPr>
-        <w:t>"methods":["post"],</w:t>
+        <w:t>"methods</w:t>
+      </w:r>
+      <w:proofErr w:type="gramStart"/>
+      <w:r>
+        <w:rPr>
+          <w:rFonts w:ascii="Calibri" w:eastAsia="Calibri" w:hAnsi="Calibri" w:cs="Calibri"/>
+          <w:sz w:val="20"/>
+          <w:szCs w:val="20"/>
+        </w:rPr>
+        <w:t>":[</w:t>
+      </w:r>
+      <w:proofErr w:type="gramEnd"/>
+      <w:r>
+        <w:rPr>
+          <w:rFonts w:ascii="Calibri" w:eastAsia="Calibri" w:hAnsi="Calibri" w:cs="Calibri"/>
+          <w:sz w:val="20"/>
+          <w:szCs w:val="20"/>
+        </w:rPr>
+        <w:t>"post"],</w:t>
       </w:r>
     </w:p>
     <w:p>
@@ -7423,7 +7970,25 @@
           <w:sz w:val="20"/>
           <w:szCs w:val="20"/>
         </w:rPr>
-        <w:t>"read_attributes":"(**)",</w:t>
+        <w:t>"</w:t>
+      </w:r>
+      <w:proofErr w:type="spellStart"/>
+      <w:r>
+        <w:rPr>
+          <w:rFonts w:ascii="Calibri" w:eastAsia="Calibri" w:hAnsi="Calibri" w:cs="Calibri"/>
+          <w:sz w:val="20"/>
+          <w:szCs w:val="20"/>
+        </w:rPr>
+        <w:t>read_attributes</w:t>
+      </w:r>
+      <w:proofErr w:type="spellEnd"/>
+      <w:r>
+        <w:rPr>
+          <w:rFonts w:ascii="Calibri" w:eastAsia="Calibri" w:hAnsi="Calibri" w:cs="Calibri"/>
+          <w:sz w:val="20"/>
+          <w:szCs w:val="20"/>
+        </w:rPr>
+        <w:t>":"(**)",</w:t>
       </w:r>
     </w:p>
     <w:p>
@@ -7449,7 +8014,25 @@
           <w:sz w:val="20"/>
           <w:szCs w:val="20"/>
         </w:rPr>
-        <w:t>"write_attributes":"(**)"</w:t>
+        <w:t>"</w:t>
+      </w:r>
+      <w:proofErr w:type="spellStart"/>
+      <w:r>
+        <w:rPr>
+          <w:rFonts w:ascii="Calibri" w:eastAsia="Calibri" w:hAnsi="Calibri" w:cs="Calibri"/>
+          <w:sz w:val="20"/>
+          <w:szCs w:val="20"/>
+        </w:rPr>
+        <w:t>write_attributes</w:t>
+      </w:r>
+      <w:proofErr w:type="spellEnd"/>
+      <w:r>
+        <w:rPr>
+          <w:rFonts w:ascii="Calibri" w:eastAsia="Calibri" w:hAnsi="Calibri" w:cs="Calibri"/>
+          <w:sz w:val="20"/>
+          <w:szCs w:val="20"/>
+        </w:rPr>
+        <w:t>":"(**)"</w:t>
       </w:r>
     </w:p>
     <w:p>
@@ -7460,6 +8043,233 @@
           <w:szCs w:val="20"/>
         </w:rPr>
       </w:pPr>
+    </w:p>
+    <w:p>
+      <w:pPr>
+        <w:ind w:left="1080"/>
+        <w:rPr>
+          <w:rFonts w:ascii="Calibri" w:eastAsia="Calibri" w:hAnsi="Calibri" w:cs="Calibri"/>
+          <w:sz w:val="20"/>
+          <w:szCs w:val="20"/>
+        </w:rPr>
+      </w:pPr>
+      <w:r>
+        <w:rPr>
+          <w:rFonts w:ascii="Calibri" w:eastAsia="Calibri" w:hAnsi="Calibri" w:cs="Calibri"/>
+          <w:sz w:val="20"/>
+          <w:szCs w:val="20"/>
+        </w:rPr>
+        <w:t>}</w:t>
+      </w:r>
+      <w:r>
+        <w:t xml:space="preserve"> </w:t>
+      </w:r>
+      <w:r>
+        <w:rPr>
+          <w:rFonts w:ascii="Calibri" w:eastAsia="Calibri" w:hAnsi="Calibri" w:cs="Calibri"/>
+          <w:sz w:val="20"/>
+          <w:szCs w:val="20"/>
+        </w:rPr>
+        <w:t>,</w:t>
+      </w:r>
+    </w:p>
+    <w:p>
+      <w:pPr>
+        <w:ind w:left="1080"/>
+        <w:rPr>
+          <w:rFonts w:ascii="Calibri" w:eastAsia="Calibri" w:hAnsi="Calibri" w:cs="Calibri"/>
+          <w:sz w:val="20"/>
+          <w:szCs w:val="20"/>
+        </w:rPr>
+      </w:pPr>
+      <w:r>
+        <w:rPr>
+          <w:rFonts w:ascii="Calibri" w:eastAsia="Calibri" w:hAnsi="Calibri" w:cs="Calibri"/>
+          <w:sz w:val="20"/>
+          <w:szCs w:val="20"/>
+        </w:rPr>
+        <w:t>{</w:t>
+      </w:r>
+    </w:p>
+    <w:p>
+      <w:pPr>
+        <w:ind w:left="1080"/>
+        <w:rPr>
+          <w:rFonts w:ascii="Calibri" w:eastAsia="Calibri" w:hAnsi="Calibri" w:cs="Calibri"/>
+          <w:sz w:val="20"/>
+          <w:szCs w:val="20"/>
+        </w:rPr>
+      </w:pPr>
+      <w:r>
+        <w:rPr>
+          <w:rFonts w:ascii="Calibri" w:eastAsia="Calibri" w:hAnsi="Calibri" w:cs="Calibri"/>
+          <w:sz w:val="20"/>
+          <w:szCs w:val="20"/>
+        </w:rPr>
+        <w:t xml:space="preserve">  "</w:t>
+      </w:r>
+      <w:proofErr w:type="spellStart"/>
+      <w:r>
+        <w:rPr>
+          <w:rFonts w:ascii="Calibri" w:eastAsia="Calibri" w:hAnsi="Calibri" w:cs="Calibri"/>
+          <w:sz w:val="20"/>
+          <w:szCs w:val="20"/>
+        </w:rPr>
+        <w:t>resource_id</w:t>
+      </w:r>
+      <w:proofErr w:type="spellEnd"/>
+      <w:r>
+        <w:rPr>
+          <w:rFonts w:ascii="Calibri" w:eastAsia="Calibri" w:hAnsi="Calibri" w:cs="Calibri"/>
+          <w:sz w:val="20"/>
+          <w:szCs w:val="20"/>
+        </w:rPr>
+        <w:t>":"/</w:t>
+      </w:r>
+      <w:proofErr w:type="spellStart"/>
+      <w:r>
+        <w:rPr>
+          <w:rFonts w:ascii="Calibri" w:eastAsia="Calibri" w:hAnsi="Calibri" w:cs="Calibri"/>
+          <w:sz w:val="20"/>
+          <w:szCs w:val="20"/>
+        </w:rPr>
+        <w:t>locale_info</w:t>
+      </w:r>
+      <w:proofErr w:type="spellEnd"/>
+      <w:r>
+        <w:rPr>
+          <w:rFonts w:ascii="Calibri" w:eastAsia="Calibri" w:hAnsi="Calibri" w:cs="Calibri"/>
+          <w:sz w:val="20"/>
+          <w:szCs w:val="20"/>
+        </w:rPr>
+        <w:t>/locales",</w:t>
+      </w:r>
+    </w:p>
+    <w:p>
+      <w:pPr>
+        <w:ind w:left="1080"/>
+        <w:rPr>
+          <w:rFonts w:ascii="Calibri" w:eastAsia="Calibri" w:hAnsi="Calibri" w:cs="Calibri"/>
+          <w:sz w:val="20"/>
+          <w:szCs w:val="20"/>
+        </w:rPr>
+      </w:pPr>
+      <w:r>
+        <w:rPr>
+          <w:rFonts w:ascii="Calibri" w:eastAsia="Calibri" w:hAnsi="Calibri" w:cs="Calibri"/>
+          <w:sz w:val="20"/>
+          <w:szCs w:val="20"/>
+        </w:rPr>
+        <w:t xml:space="preserve">  </w:t>
+      </w:r>
+      <w:bookmarkStart w:id="7" w:name="_GoBack"/>
+      <w:bookmarkEnd w:id="7"/>
+      <w:r>
+        <w:rPr>
+          <w:rFonts w:ascii="Calibri" w:eastAsia="Calibri" w:hAnsi="Calibri" w:cs="Calibri"/>
+          <w:sz w:val="20"/>
+          <w:szCs w:val="20"/>
+        </w:rPr>
+        <w:t>"methods</w:t>
+      </w:r>
+      <w:proofErr w:type="gramStart"/>
+      <w:r>
+        <w:rPr>
+          <w:rFonts w:ascii="Calibri" w:eastAsia="Calibri" w:hAnsi="Calibri" w:cs="Calibri"/>
+          <w:sz w:val="20"/>
+          <w:szCs w:val="20"/>
+        </w:rPr>
+        <w:t>":[</w:t>
+      </w:r>
+      <w:proofErr w:type="gramEnd"/>
+      <w:r>
+        <w:rPr>
+          <w:rFonts w:ascii="Calibri" w:eastAsia="Calibri" w:hAnsi="Calibri" w:cs="Calibri"/>
+          <w:sz w:val="20"/>
+          <w:szCs w:val="20"/>
+        </w:rPr>
+        <w:t>"get"],</w:t>
+      </w:r>
+    </w:p>
+    <w:p>
+      <w:pPr>
+        <w:ind w:left="1080"/>
+        <w:rPr>
+          <w:rFonts w:ascii="Calibri" w:eastAsia="Calibri" w:hAnsi="Calibri" w:cs="Calibri"/>
+          <w:sz w:val="20"/>
+          <w:szCs w:val="20"/>
+        </w:rPr>
+      </w:pPr>
+      <w:r>
+        <w:rPr>
+          <w:rFonts w:ascii="Calibri" w:eastAsia="Calibri" w:hAnsi="Calibri" w:cs="Calibri"/>
+          <w:sz w:val="20"/>
+          <w:szCs w:val="20"/>
+        </w:rPr>
+        <w:t xml:space="preserve">  "</w:t>
+      </w:r>
+      <w:proofErr w:type="spellStart"/>
+      <w:r>
+        <w:rPr>
+          <w:rFonts w:ascii="Calibri" w:eastAsia="Calibri" w:hAnsi="Calibri" w:cs="Calibri"/>
+          <w:sz w:val="20"/>
+          <w:szCs w:val="20"/>
+        </w:rPr>
+        <w:t>read_attributes</w:t>
+      </w:r>
+      <w:proofErr w:type="spellEnd"/>
+      <w:r>
+        <w:rPr>
+          <w:rFonts w:ascii="Calibri" w:eastAsia="Calibri" w:hAnsi="Calibri" w:cs="Calibri"/>
+          <w:sz w:val="20"/>
+          <w:szCs w:val="20"/>
+        </w:rPr>
+        <w:t>":"(**)",</w:t>
+      </w:r>
+    </w:p>
+    <w:p>
+      <w:pPr>
+        <w:ind w:left="1080"/>
+        <w:rPr>
+          <w:rFonts w:ascii="Calibri" w:eastAsia="Calibri" w:hAnsi="Calibri" w:cs="Calibri"/>
+          <w:sz w:val="20"/>
+          <w:szCs w:val="20"/>
+        </w:rPr>
+      </w:pPr>
+      <w:r>
+        <w:rPr>
+          <w:rFonts w:ascii="Calibri" w:eastAsia="Calibri" w:hAnsi="Calibri" w:cs="Calibri"/>
+          <w:sz w:val="20"/>
+          <w:szCs w:val="20"/>
+        </w:rPr>
+        <w:t xml:space="preserve">  </w:t>
+      </w:r>
+      <w:r>
+        <w:rPr>
+          <w:rFonts w:ascii="Calibri" w:eastAsia="Calibri" w:hAnsi="Calibri" w:cs="Calibri"/>
+          <w:sz w:val="20"/>
+          <w:szCs w:val="20"/>
+        </w:rPr>
+        <w:t>"</w:t>
+      </w:r>
+      <w:proofErr w:type="spellStart"/>
+      <w:r>
+        <w:rPr>
+          <w:rFonts w:ascii="Calibri" w:eastAsia="Calibri" w:hAnsi="Calibri" w:cs="Calibri"/>
+          <w:sz w:val="20"/>
+          <w:szCs w:val="20"/>
+        </w:rPr>
+        <w:t>write_attributes</w:t>
+      </w:r>
+      <w:proofErr w:type="spellEnd"/>
+      <w:r>
+        <w:rPr>
+          <w:rFonts w:ascii="Calibri" w:eastAsia="Calibri" w:hAnsi="Calibri" w:cs="Calibri"/>
+          <w:sz w:val="20"/>
+          <w:szCs w:val="20"/>
+        </w:rPr>
+        <w:t>":"(**)"</w:t>
+      </w:r>
     </w:p>
     <w:p>
       <w:pPr>
@@ -7574,7 +8384,21 @@
         <w:rPr>
           <w:rFonts w:ascii="Calibri" w:eastAsia="Calibri" w:hAnsi="Calibri" w:cs="Calibri"/>
         </w:rPr>
-        <w:t>A. Go to Demandware&gt;Administration &gt; Operations &gt; Import &amp; Export</w:t>
+        <w:t xml:space="preserve">A. Go to </w:t>
+      </w:r>
+      <w:proofErr w:type="spellStart"/>
+      <w:r>
+        <w:rPr>
+          <w:rFonts w:ascii="Calibri" w:eastAsia="Calibri" w:hAnsi="Calibri" w:cs="Calibri"/>
+        </w:rPr>
+        <w:t>Demandware</w:t>
+      </w:r>
+      <w:proofErr w:type="spellEnd"/>
+      <w:r>
+        <w:rPr>
+          <w:rFonts w:ascii="Calibri" w:eastAsia="Calibri" w:hAnsi="Calibri" w:cs="Calibri"/>
+        </w:rPr>
+        <w:t>&gt;Administration &gt; Operations &gt; Import &amp; Export</w:t>
       </w:r>
     </w:p>
     <w:p>
@@ -7624,7 +8448,21 @@
         <w:rPr>
           <w:rFonts w:ascii="Calibri" w:eastAsia="Calibri" w:hAnsi="Calibri" w:cs="Calibri"/>
         </w:rPr>
-        <w:t>C. Go to Demandware&gt;Administration &gt; Operations &gt; Import &amp; Export, under the 'Services' section, click the 'Import' button, and import the uploaded 'Service.xml'</w:t>
+        <w:t xml:space="preserve">C. Go to </w:t>
+      </w:r>
+      <w:proofErr w:type="spellStart"/>
+      <w:r>
+        <w:rPr>
+          <w:rFonts w:ascii="Calibri" w:eastAsia="Calibri" w:hAnsi="Calibri" w:cs="Calibri"/>
+        </w:rPr>
+        <w:t>Demandware</w:t>
+      </w:r>
+      <w:proofErr w:type="spellEnd"/>
+      <w:r>
+        <w:rPr>
+          <w:rFonts w:ascii="Calibri" w:eastAsia="Calibri" w:hAnsi="Calibri" w:cs="Calibri"/>
+        </w:rPr>
+        <w:t>&gt;Administration &gt; Operations &gt; Import &amp; Export, under the 'Services' section, click the 'Import' button, and import the uploaded 'Service.xml'</w:t>
       </w:r>
     </w:p>
     <w:p>
@@ -7672,7 +8510,21 @@
         <w:rPr>
           <w:rFonts w:ascii="Calibri" w:eastAsia="Calibri" w:hAnsi="Calibri" w:cs="Calibri"/>
         </w:rPr>
-        <w:t>Go to Administration &gt; Organization &gt; Roles &gt; Administrator - Business Manager Modules Find TextMaster and click on checkbox to enable it.</w:t>
+        <w:t xml:space="preserve">Go to Administration &gt; Organization &gt; Roles &gt; Administrator - Business Manager Modules Find </w:t>
+      </w:r>
+      <w:proofErr w:type="spellStart"/>
+      <w:r>
+        <w:rPr>
+          <w:rFonts w:ascii="Calibri" w:eastAsia="Calibri" w:hAnsi="Calibri" w:cs="Calibri"/>
+        </w:rPr>
+        <w:t>TextMaster</w:t>
+      </w:r>
+      <w:proofErr w:type="spellEnd"/>
+      <w:r>
+        <w:rPr>
+          <w:rFonts w:ascii="Calibri" w:eastAsia="Calibri" w:hAnsi="Calibri" w:cs="Calibri"/>
+        </w:rPr>
+        <w:t xml:space="preserve"> and click on checkbox to enable it.</w:t>
       </w:r>
     </w:p>
     <w:p>
@@ -7757,8 +8609,8 @@
           <w:szCs w:val="20"/>
         </w:rPr>
       </w:pPr>
-      <w:bookmarkStart w:id="7" w:name="page8"/>
-      <w:bookmarkEnd w:id="7"/>
+      <w:bookmarkStart w:id="8" w:name="page8"/>
+      <w:bookmarkEnd w:id="8"/>
     </w:p>
     <w:p>
       <w:pPr>
@@ -7831,9 +8683,10 @@
           <w:noProof/>
           <w:sz w:val="20"/>
           <w:szCs w:val="20"/>
+          <w:lang w:val="en-GB" w:eastAsia="en-GB" w:bidi="ar-SA"/>
         </w:rPr>
         <w:drawing>
-          <wp:anchor distT="0" distB="0" distL="114300" distR="114300" simplePos="0" relativeHeight="251646464" behindDoc="1" locked="0" layoutInCell="0" allowOverlap="1">
+          <wp:anchor distT="0" distB="0" distL="114300" distR="114300" simplePos="0" relativeHeight="251646464" behindDoc="1" locked="0" layoutInCell="0" allowOverlap="1" wp14:anchorId="4AE0A991" wp14:editId="27D5F818">
             <wp:simplePos x="0" y="0"/>
             <wp:positionH relativeFrom="column">
               <wp:posOffset>668020</wp:posOffset>
@@ -7859,9 +8712,7 @@
                   </pic:nvPicPr>
                   <pic:blipFill>
                     <a:blip r:embed="rId19">
-                      <a:extLst>
-                        <a:ext uri="{28A0092B-C50C-407E-A947-70E740481C1C}"/>
-                      </a:extLst>
+                      <a:extLst/>
                     </a:blip>
                     <a:srcRect/>
                     <a:stretch>
@@ -8009,9 +8860,10 @@
           <w:noProof/>
           <w:sz w:val="20"/>
           <w:szCs w:val="20"/>
+          <w:lang w:val="en-GB" w:eastAsia="en-GB" w:bidi="ar-SA"/>
         </w:rPr>
         <w:drawing>
-          <wp:anchor distT="0" distB="0" distL="114300" distR="114300" simplePos="0" relativeHeight="251647488" behindDoc="1" locked="0" layoutInCell="0" allowOverlap="1">
+          <wp:anchor distT="0" distB="0" distL="114300" distR="114300" simplePos="0" relativeHeight="251647488" behindDoc="1" locked="0" layoutInCell="0" allowOverlap="1" wp14:anchorId="569B7115" wp14:editId="244E0D98">
             <wp:simplePos x="0" y="0"/>
             <wp:positionH relativeFrom="column">
               <wp:posOffset>668020</wp:posOffset>
@@ -8037,9 +8889,7 @@
                   </pic:nvPicPr>
                   <pic:blipFill>
                     <a:blip r:embed="rId20">
-                      <a:extLst>
-                        <a:ext uri="{28A0092B-C50C-407E-A947-70E740481C1C}"/>
-                      </a:extLst>
+                      <a:extLst/>
                     </a:blip>
                     <a:srcRect/>
                     <a:stretch>
@@ -8195,9 +9045,10 @@
           <w:noProof/>
           <w:sz w:val="20"/>
           <w:szCs w:val="20"/>
+          <w:lang w:val="en-GB" w:eastAsia="en-GB" w:bidi="ar-SA"/>
         </w:rPr>
         <w:drawing>
-          <wp:anchor distT="0" distB="0" distL="114300" distR="114300" simplePos="0" relativeHeight="251648512" behindDoc="1" locked="0" layoutInCell="0" allowOverlap="1">
+          <wp:anchor distT="0" distB="0" distL="114300" distR="114300" simplePos="0" relativeHeight="251648512" behindDoc="1" locked="0" layoutInCell="0" allowOverlap="1" wp14:anchorId="616C4753" wp14:editId="11F92375">
             <wp:simplePos x="0" y="0"/>
             <wp:positionH relativeFrom="column">
               <wp:posOffset>668020</wp:posOffset>
@@ -8223,9 +9074,7 @@
                   </pic:nvPicPr>
                   <pic:blipFill>
                     <a:blip r:embed="rId19">
-                      <a:extLst>
-                        <a:ext uri="{28A0092B-C50C-407E-A947-70E740481C1C}"/>
-                      </a:extLst>
+                      <a:extLst/>
                     </a:blip>
                     <a:srcRect/>
                     <a:stretch>
@@ -8289,7 +9138,25 @@
           <w:sz w:val="24"/>
           <w:szCs w:val="24"/>
         </w:rPr>
-        <w:t>Go to Merchant Tools and check if you see TextMaster and its links as shown below:</w:t>
+        <w:t xml:space="preserve">Go to Merchant Tools and check if you see </w:t>
+      </w:r>
+      <w:proofErr w:type="spellStart"/>
+      <w:r>
+        <w:rPr>
+          <w:rFonts w:eastAsia="Times New Roman"/>
+          <w:sz w:val="24"/>
+          <w:szCs w:val="24"/>
+        </w:rPr>
+        <w:t>TextMaster</w:t>
+      </w:r>
+      <w:proofErr w:type="spellEnd"/>
+      <w:r>
+        <w:rPr>
+          <w:rFonts w:eastAsia="Times New Roman"/>
+          <w:sz w:val="24"/>
+          <w:szCs w:val="24"/>
+        </w:rPr>
+        <w:t xml:space="preserve"> and its links as shown below:</w:t>
       </w:r>
     </w:p>
     <w:p>
@@ -8305,9 +9172,10 @@
           <w:noProof/>
           <w:sz w:val="20"/>
           <w:szCs w:val="20"/>
+          <w:lang w:val="en-GB" w:eastAsia="en-GB" w:bidi="ar-SA"/>
         </w:rPr>
         <w:drawing>
-          <wp:anchor distT="0" distB="0" distL="114300" distR="114300" simplePos="0" relativeHeight="251649536" behindDoc="1" locked="0" layoutInCell="0" allowOverlap="1">
+          <wp:anchor distT="0" distB="0" distL="114300" distR="114300" simplePos="0" relativeHeight="251649536" behindDoc="1" locked="0" layoutInCell="0" allowOverlap="1" wp14:anchorId="1DD1ECFD" wp14:editId="197D6334">
             <wp:simplePos x="0" y="0"/>
             <wp:positionH relativeFrom="column">
               <wp:posOffset>457200</wp:posOffset>
@@ -8333,9 +9201,7 @@
                   </pic:nvPicPr>
                   <pic:blipFill>
                     <a:blip r:embed="rId21">
-                      <a:extLst>
-                        <a:ext uri="{28A0092B-C50C-407E-A947-70E740481C1C}"/>
-                      </a:extLst>
+                      <a:extLst/>
                     </a:blip>
                     <a:srcRect/>
                     <a:stretch>
@@ -8684,8 +9550,8 @@
           <w:szCs w:val="20"/>
         </w:rPr>
       </w:pPr>
-      <w:bookmarkStart w:id="8" w:name="page9"/>
-      <w:bookmarkEnd w:id="8"/>
+      <w:bookmarkStart w:id="9" w:name="page9"/>
+      <w:bookmarkEnd w:id="9"/>
     </w:p>
     <w:p>
       <w:pPr>
@@ -8739,6 +9605,7 @@
           <w:szCs w:val="24"/>
         </w:rPr>
       </w:pPr>
+      <w:proofErr w:type="spellStart"/>
       <w:r>
         <w:rPr>
           <w:rFonts w:eastAsia="Times New Roman"/>
@@ -8753,7 +9620,34 @@
           <w:sz w:val="24"/>
           <w:szCs w:val="24"/>
         </w:rPr>
-        <w:t>AskForQuote&lt;siteID&gt;</w:t>
+        <w:t>AskForQuote</w:t>
+      </w:r>
+      <w:proofErr w:type="spellEnd"/>
+      <w:r>
+        <w:rPr>
+          <w:rFonts w:eastAsia="Times New Roman"/>
+          <w:sz w:val="24"/>
+          <w:szCs w:val="24"/>
+        </w:rPr>
+        <w:t>&lt;</w:t>
+      </w:r>
+      <w:proofErr w:type="spellStart"/>
+      <w:r>
+        <w:rPr>
+          <w:rFonts w:eastAsia="Times New Roman"/>
+          <w:sz w:val="24"/>
+          <w:szCs w:val="24"/>
+        </w:rPr>
+        <w:t>siteID</w:t>
+      </w:r>
+      <w:proofErr w:type="spellEnd"/>
+      <w:r>
+        <w:rPr>
+          <w:rFonts w:eastAsia="Times New Roman"/>
+          <w:sz w:val="24"/>
+          <w:szCs w:val="24"/>
+        </w:rPr>
+        <w:t>&gt;</w:t>
       </w:r>
     </w:p>
     <w:p>
@@ -8772,13 +9666,41 @@
           <w:szCs w:val="24"/>
         </w:rPr>
       </w:pPr>
+      <w:proofErr w:type="spellStart"/>
       <w:r>
         <w:rPr>
           <w:rFonts w:eastAsia="Times New Roman"/>
           <w:sz w:val="24"/>
           <w:szCs w:val="24"/>
         </w:rPr>
-        <w:t>ImportDataFromTextMaster&lt;siteID&gt;</w:t>
+        <w:t>ImportDataFromTextMaster</w:t>
+      </w:r>
+      <w:proofErr w:type="spellEnd"/>
+      <w:r>
+        <w:rPr>
+          <w:rFonts w:eastAsia="Times New Roman"/>
+          <w:sz w:val="24"/>
+          <w:szCs w:val="24"/>
+        </w:rPr>
+        <w:t>&lt;</w:t>
+      </w:r>
+      <w:proofErr w:type="spellStart"/>
+      <w:r>
+        <w:rPr>
+          <w:rFonts w:eastAsia="Times New Roman"/>
+          <w:sz w:val="24"/>
+          <w:szCs w:val="24"/>
+        </w:rPr>
+        <w:t>siteID</w:t>
+      </w:r>
+      <w:proofErr w:type="spellEnd"/>
+      <w:r>
+        <w:rPr>
+          <w:rFonts w:eastAsia="Times New Roman"/>
+          <w:sz w:val="24"/>
+          <w:szCs w:val="24"/>
+        </w:rPr>
+        <w:t>&gt;</w:t>
       </w:r>
     </w:p>
     <w:p>
@@ -8797,13 +9719,41 @@
           <w:szCs w:val="24"/>
         </w:rPr>
       </w:pPr>
+      <w:proofErr w:type="spellStart"/>
       <w:r>
         <w:rPr>
           <w:rFonts w:eastAsia="Times New Roman"/>
           <w:sz w:val="24"/>
           <w:szCs w:val="24"/>
         </w:rPr>
-        <w:t>AutoLaunchTextMaster&lt;siteID&gt;</w:t>
+        <w:t>AutoLaunchTextMaster</w:t>
+      </w:r>
+      <w:proofErr w:type="spellEnd"/>
+      <w:r>
+        <w:rPr>
+          <w:rFonts w:eastAsia="Times New Roman"/>
+          <w:sz w:val="24"/>
+          <w:szCs w:val="24"/>
+        </w:rPr>
+        <w:t>&lt;</w:t>
+      </w:r>
+      <w:proofErr w:type="spellStart"/>
+      <w:r>
+        <w:rPr>
+          <w:rFonts w:eastAsia="Times New Roman"/>
+          <w:sz w:val="24"/>
+          <w:szCs w:val="24"/>
+        </w:rPr>
+        <w:t>siteID</w:t>
+      </w:r>
+      <w:proofErr w:type="spellEnd"/>
+      <w:r>
+        <w:rPr>
+          <w:rFonts w:eastAsia="Times New Roman"/>
+          <w:sz w:val="24"/>
+          <w:szCs w:val="24"/>
+        </w:rPr>
+        <w:t>&gt;</w:t>
       </w:r>
     </w:p>
     <w:p>
@@ -8881,6 +9831,7 @@
           <w:szCs w:val="24"/>
         </w:rPr>
       </w:pPr>
+      <w:proofErr w:type="spellStart"/>
       <w:r>
         <w:rPr>
           <w:rFonts w:eastAsia="Times New Roman"/>
@@ -8889,6 +9840,7 @@
         </w:rPr>
         <w:t>TMAutoLaunchDataHolder</w:t>
       </w:r>
+      <w:proofErr w:type="spellEnd"/>
     </w:p>
     <w:p>
       <w:pPr>
@@ -8906,6 +9858,7 @@
           <w:szCs w:val="24"/>
         </w:rPr>
       </w:pPr>
+      <w:proofErr w:type="spellStart"/>
       <w:r>
         <w:rPr>
           <w:rFonts w:eastAsia="Times New Roman"/>
@@ -8914,6 +9867,7 @@
         </w:rPr>
         <w:t>TMImportDataHolder</w:t>
       </w:r>
+      <w:proofErr w:type="spellEnd"/>
     </w:p>
     <w:p>
       <w:pPr>
@@ -8931,6 +9885,7 @@
           <w:szCs w:val="24"/>
         </w:rPr>
       </w:pPr>
+      <w:proofErr w:type="spellStart"/>
       <w:r>
         <w:rPr>
           <w:rFonts w:eastAsia="Times New Roman"/>
@@ -8939,6 +9894,7 @@
         </w:rPr>
         <w:t>TMLanguageDataHolder</w:t>
       </w:r>
+      <w:proofErr w:type="spellEnd"/>
     </w:p>
     <w:p>
       <w:pPr>
@@ -8956,6 +9912,7 @@
           <w:szCs w:val="24"/>
         </w:rPr>
       </w:pPr>
+      <w:proofErr w:type="spellStart"/>
       <w:r>
         <w:rPr>
           <w:rFonts w:eastAsia="Times New Roman"/>
@@ -8964,6 +9921,7 @@
         </w:rPr>
         <w:t>TextMasterProject</w:t>
       </w:r>
+      <w:proofErr w:type="spellEnd"/>
     </w:p>
     <w:p>
       <w:pPr>
@@ -8998,7 +9956,25 @@
           <w:sz w:val="24"/>
           <w:szCs w:val="24"/>
         </w:rPr>
-        <w:t>Go to Administration&gt; Site Development&gt;System Object Types&gt; Category - Attribute Definitions and check whether the attribute of the ID 'TranslatedLanguages' exists. Check the same attribute for Content and Product objects as well.</w:t>
+        <w:t>Go to Administration&gt; Site Development&gt;System Object Types&gt; Category - Attribute Definitions and check whether the attribute of the ID '</w:t>
+      </w:r>
+      <w:proofErr w:type="spellStart"/>
+      <w:r>
+        <w:rPr>
+          <w:rFonts w:eastAsia="Times New Roman"/>
+          <w:sz w:val="24"/>
+          <w:szCs w:val="24"/>
+        </w:rPr>
+        <w:t>TranslatedLanguages</w:t>
+      </w:r>
+      <w:proofErr w:type="spellEnd"/>
+      <w:r>
+        <w:rPr>
+          <w:rFonts w:eastAsia="Times New Roman"/>
+          <w:sz w:val="24"/>
+          <w:szCs w:val="24"/>
+        </w:rPr>
+        <w:t>' exists. Check the same attribute for Content and Product objects as well.</w:t>
       </w:r>
     </w:p>
     <w:p>
@@ -9523,17 +10499,18 @@
           <w:szCs w:val="20"/>
         </w:rPr>
       </w:pPr>
-      <w:bookmarkStart w:id="9" w:name="page10"/>
-      <w:bookmarkEnd w:id="9"/>
+      <w:bookmarkStart w:id="10" w:name="page10"/>
+      <w:bookmarkEnd w:id="10"/>
       <w:r>
         <w:rPr>
           <w:noProof/>
           <w:sz w:val="20"/>
           <w:szCs w:val="20"/>
+          <w:lang w:val="en-GB" w:eastAsia="en-GB" w:bidi="ar-SA"/>
         </w:rPr>
         <w:lastRenderedPageBreak/>
         <w:drawing>
-          <wp:anchor distT="0" distB="0" distL="114300" distR="114300" simplePos="0" relativeHeight="251650560" behindDoc="1" locked="0" layoutInCell="0" allowOverlap="1">
+          <wp:anchor distT="0" distB="0" distL="114300" distR="114300" simplePos="0" relativeHeight="251650560" behindDoc="1" locked="0" layoutInCell="0" allowOverlap="1" wp14:anchorId="7A538BB1" wp14:editId="72230247">
             <wp:simplePos x="0" y="0"/>
             <wp:positionH relativeFrom="page">
               <wp:posOffset>840105</wp:posOffset>
@@ -9569,9 +10546,7 @@
                           </a:srgbClr>
                         </a:clrTo>
                       </a:clrChange>
-                      <a:extLst>
-                        <a:ext uri="{28A0092B-C50C-407E-A947-70E740481C1C}"/>
-                      </a:extLst>
+                      <a:extLst/>
                     </a:blip>
                     <a:srcRect/>
                     <a:stretch>
@@ -9608,9 +10583,10 @@
           <w:noProof/>
           <w:sz w:val="1"/>
           <w:szCs w:val="1"/>
+          <w:lang w:val="en-GB" w:eastAsia="en-GB" w:bidi="ar-SA"/>
         </w:rPr>
         <w:drawing>
-          <wp:inline distT="0" distB="0" distL="0" distR="0">
+          <wp:inline distT="0" distB="0" distL="0" distR="0" wp14:anchorId="441B5D19" wp14:editId="68CF52EF">
             <wp:extent cx="6350" cy="146050"/>
             <wp:effectExtent l="0" t="0" r="0" b="0"/>
             <wp:docPr id="42" name="Picture 42"/>
@@ -9628,9 +10604,7 @@
                   </pic:nvPicPr>
                   <pic:blipFill>
                     <a:blip r:embed="rId16">
-                      <a:extLst>
-                        <a:ext uri="{28A0092B-C50C-407E-A947-70E740481C1C}"/>
-                      </a:extLst>
+                      <a:extLst/>
                     </a:blip>
                     <a:srcRect/>
                     <a:stretch>
@@ -9681,9 +10655,10 @@
           <w:noProof/>
           <w:sz w:val="20"/>
           <w:szCs w:val="20"/>
+          <w:lang w:val="en-GB" w:eastAsia="en-GB" w:bidi="ar-SA"/>
         </w:rPr>
         <w:drawing>
-          <wp:anchor distT="0" distB="0" distL="114300" distR="114300" simplePos="0" relativeHeight="251651584" behindDoc="1" locked="0" layoutInCell="0" allowOverlap="1">
+          <wp:anchor distT="0" distB="0" distL="114300" distR="114300" simplePos="0" relativeHeight="251651584" behindDoc="1" locked="0" layoutInCell="0" allowOverlap="1" wp14:anchorId="74AD8645" wp14:editId="4004F10A">
             <wp:simplePos x="0" y="0"/>
             <wp:positionH relativeFrom="column">
               <wp:posOffset>154305</wp:posOffset>
@@ -9719,9 +10694,7 @@
                           </a:srgbClr>
                         </a:clrTo>
                       </a:clrChange>
-                      <a:extLst>
-                        <a:ext uri="{28A0092B-C50C-407E-A947-70E740481C1C}"/>
-                      </a:extLst>
+                      <a:extLst/>
                     </a:blip>
                     <a:srcRect/>
                     <a:stretch>
@@ -9749,9 +10722,10 @@
           <w:noProof/>
           <w:sz w:val="20"/>
           <w:szCs w:val="20"/>
+          <w:lang w:val="en-GB" w:eastAsia="en-GB" w:bidi="ar-SA"/>
         </w:rPr>
         <w:drawing>
-          <wp:anchor distT="0" distB="0" distL="114300" distR="114300" simplePos="0" relativeHeight="251652608" behindDoc="1" locked="0" layoutInCell="0" allowOverlap="1">
+          <wp:anchor distT="0" distB="0" distL="114300" distR="114300" simplePos="0" relativeHeight="251652608" behindDoc="1" locked="0" layoutInCell="0" allowOverlap="1" wp14:anchorId="189FDCBC" wp14:editId="47E3D271">
             <wp:simplePos x="0" y="0"/>
             <wp:positionH relativeFrom="column">
               <wp:posOffset>154305</wp:posOffset>
@@ -9787,9 +10761,7 @@
                           </a:srgbClr>
                         </a:clrTo>
                       </a:clrChange>
-                      <a:extLst>
-                        <a:ext uri="{28A0092B-C50C-407E-A947-70E740481C1C}"/>
-                      </a:extLst>
+                      <a:extLst/>
                     </a:blip>
                     <a:srcRect/>
                     <a:stretch>
@@ -9883,9 +10855,10 @@
           <w:noProof/>
           <w:sz w:val="20"/>
           <w:szCs w:val="20"/>
+          <w:lang w:val="en-GB" w:eastAsia="en-GB" w:bidi="ar-SA"/>
         </w:rPr>
         <w:drawing>
-          <wp:anchor distT="0" distB="0" distL="114300" distR="114300" simplePos="0" relativeHeight="251653632" behindDoc="1" locked="0" layoutInCell="0" allowOverlap="1">
+          <wp:anchor distT="0" distB="0" distL="114300" distR="114300" simplePos="0" relativeHeight="251653632" behindDoc="1" locked="0" layoutInCell="0" allowOverlap="1" wp14:anchorId="0A0D1118" wp14:editId="3255899B">
             <wp:simplePos x="0" y="0"/>
             <wp:positionH relativeFrom="column">
               <wp:posOffset>668020</wp:posOffset>
@@ -9911,9 +10884,7 @@
                   </pic:nvPicPr>
                   <pic:blipFill>
                     <a:blip r:embed="rId19">
-                      <a:extLst>
-                        <a:ext uri="{28A0092B-C50C-407E-A947-70E740481C1C}"/>
-                      </a:extLst>
+                      <a:extLst/>
                     </a:blip>
                     <a:srcRect/>
                     <a:stretch>
@@ -10066,9 +11037,10 @@
           <w:noProof/>
           <w:sz w:val="20"/>
           <w:szCs w:val="20"/>
+          <w:lang w:val="en-GB" w:eastAsia="en-GB" w:bidi="ar-SA"/>
         </w:rPr>
         <w:drawing>
-          <wp:anchor distT="0" distB="0" distL="114300" distR="114300" simplePos="0" relativeHeight="251654656" behindDoc="1" locked="0" layoutInCell="0" allowOverlap="1">
+          <wp:anchor distT="0" distB="0" distL="114300" distR="114300" simplePos="0" relativeHeight="251654656" behindDoc="1" locked="0" layoutInCell="0" allowOverlap="1" wp14:anchorId="168CC884" wp14:editId="31F53530">
             <wp:simplePos x="0" y="0"/>
             <wp:positionH relativeFrom="column">
               <wp:posOffset>668020</wp:posOffset>
@@ -10094,9 +11066,7 @@
                   </pic:nvPicPr>
                   <pic:blipFill>
                     <a:blip r:embed="rId19">
-                      <a:extLst>
-                        <a:ext uri="{28A0092B-C50C-407E-A947-70E740481C1C}"/>
-                      </a:extLst>
+                      <a:extLst/>
                     </a:blip>
                     <a:srcRect/>
                     <a:stretch>
@@ -10356,9 +11326,10 @@
           <w:noProof/>
           <w:sz w:val="20"/>
           <w:szCs w:val="20"/>
+          <w:lang w:val="en-GB" w:eastAsia="en-GB" w:bidi="ar-SA"/>
         </w:rPr>
         <w:drawing>
-          <wp:anchor distT="0" distB="0" distL="114300" distR="114300" simplePos="0" relativeHeight="251655680" behindDoc="1" locked="0" layoutInCell="0" allowOverlap="1">
+          <wp:anchor distT="0" distB="0" distL="114300" distR="114300" simplePos="0" relativeHeight="251655680" behindDoc="1" locked="0" layoutInCell="0" allowOverlap="1" wp14:anchorId="270645FC" wp14:editId="36B79C54">
             <wp:simplePos x="0" y="0"/>
             <wp:positionH relativeFrom="column">
               <wp:posOffset>668020</wp:posOffset>
@@ -10384,9 +11355,7 @@
                   </pic:nvPicPr>
                   <pic:blipFill>
                     <a:blip r:embed="rId19">
-                      <a:extLst>
-                        <a:ext uri="{28A0092B-C50C-407E-A947-70E740481C1C}"/>
-                      </a:extLst>
+                      <a:extLst/>
                     </a:blip>
                     <a:srcRect/>
                     <a:stretch>
@@ -10746,17 +11715,18 @@
           <w:szCs w:val="20"/>
         </w:rPr>
       </w:pPr>
-      <w:bookmarkStart w:id="10" w:name="page11"/>
-      <w:bookmarkEnd w:id="10"/>
+      <w:bookmarkStart w:id="11" w:name="page11"/>
+      <w:bookmarkEnd w:id="11"/>
       <w:r>
         <w:rPr>
           <w:noProof/>
           <w:sz w:val="20"/>
           <w:szCs w:val="20"/>
+          <w:lang w:val="en-GB" w:eastAsia="en-GB" w:bidi="ar-SA"/>
         </w:rPr>
         <w:lastRenderedPageBreak/>
         <w:drawing>
-          <wp:anchor distT="0" distB="0" distL="114300" distR="114300" simplePos="0" relativeHeight="251656704" behindDoc="1" locked="0" layoutInCell="0" allowOverlap="1">
+          <wp:anchor distT="0" distB="0" distL="114300" distR="114300" simplePos="0" relativeHeight="251656704" behindDoc="1" locked="0" layoutInCell="0" allowOverlap="1" wp14:anchorId="3CF51CCE" wp14:editId="225EDFF5">
             <wp:simplePos x="0" y="0"/>
             <wp:positionH relativeFrom="page">
               <wp:posOffset>840105</wp:posOffset>
@@ -10792,9 +11762,7 @@
                           </a:srgbClr>
                         </a:clrTo>
                       </a:clrChange>
-                      <a:extLst>
-                        <a:ext uri="{28A0092B-C50C-407E-A947-70E740481C1C}"/>
-                      </a:extLst>
+                      <a:extLst/>
                     </a:blip>
                     <a:srcRect/>
                     <a:stretch>
@@ -10831,9 +11799,10 @@
           <w:noProof/>
           <w:sz w:val="1"/>
           <w:szCs w:val="1"/>
+          <w:lang w:val="en-GB" w:eastAsia="en-GB" w:bidi="ar-SA"/>
         </w:rPr>
         <w:drawing>
-          <wp:inline distT="0" distB="0" distL="0" distR="0">
+          <wp:inline distT="0" distB="0" distL="0" distR="0" wp14:anchorId="2CC27AAB" wp14:editId="3BE8C298">
             <wp:extent cx="6350" cy="146050"/>
             <wp:effectExtent l="0" t="0" r="0" b="0"/>
             <wp:docPr id="50" name="Picture 50"/>
@@ -10851,9 +11820,7 @@
                   </pic:nvPicPr>
                   <pic:blipFill>
                     <a:blip r:embed="rId16">
-                      <a:extLst>
-                        <a:ext uri="{28A0092B-C50C-407E-A947-70E740481C1C}"/>
-                      </a:extLst>
+                      <a:extLst/>
                     </a:blip>
                     <a:srcRect/>
                     <a:stretch>
@@ -10904,9 +11871,10 @@
           <w:noProof/>
           <w:sz w:val="20"/>
           <w:szCs w:val="20"/>
+          <w:lang w:val="en-GB" w:eastAsia="en-GB" w:bidi="ar-SA"/>
         </w:rPr>
         <w:drawing>
-          <wp:anchor distT="0" distB="0" distL="114300" distR="114300" simplePos="0" relativeHeight="251657728" behindDoc="1" locked="0" layoutInCell="0" allowOverlap="1">
+          <wp:anchor distT="0" distB="0" distL="114300" distR="114300" simplePos="0" relativeHeight="251657728" behindDoc="1" locked="0" layoutInCell="0" allowOverlap="1" wp14:anchorId="6B7E1E34" wp14:editId="60599AB0">
             <wp:simplePos x="0" y="0"/>
             <wp:positionH relativeFrom="column">
               <wp:posOffset>154305</wp:posOffset>
@@ -10942,9 +11910,7 @@
                           </a:srgbClr>
                         </a:clrTo>
                       </a:clrChange>
-                      <a:extLst>
-                        <a:ext uri="{28A0092B-C50C-407E-A947-70E740481C1C}"/>
-                      </a:extLst>
+                      <a:extLst/>
                     </a:blip>
                     <a:srcRect/>
                     <a:stretch>
@@ -10972,9 +11938,10 @@
           <w:noProof/>
           <w:sz w:val="20"/>
           <w:szCs w:val="20"/>
+          <w:lang w:val="en-GB" w:eastAsia="en-GB" w:bidi="ar-SA"/>
         </w:rPr>
         <w:drawing>
-          <wp:anchor distT="0" distB="0" distL="114300" distR="114300" simplePos="0" relativeHeight="251658752" behindDoc="1" locked="0" layoutInCell="0" allowOverlap="1">
+          <wp:anchor distT="0" distB="0" distL="114300" distR="114300" simplePos="0" relativeHeight="251658752" behindDoc="1" locked="0" layoutInCell="0" allowOverlap="1" wp14:anchorId="68903E0F" wp14:editId="00A9A36A">
             <wp:simplePos x="0" y="0"/>
             <wp:positionH relativeFrom="column">
               <wp:posOffset>154305</wp:posOffset>
@@ -11010,9 +11977,7 @@
                           </a:srgbClr>
                         </a:clrTo>
                       </a:clrChange>
-                      <a:extLst>
-                        <a:ext uri="{28A0092B-C50C-407E-A947-70E740481C1C}"/>
-                      </a:extLst>
+                      <a:extLst/>
                     </a:blip>
                     <a:srcRect/>
                     <a:stretch>
@@ -11106,9 +12071,10 @@
           <w:noProof/>
           <w:sz w:val="20"/>
           <w:szCs w:val="20"/>
+          <w:lang w:val="en-GB" w:eastAsia="en-GB" w:bidi="ar-SA"/>
         </w:rPr>
         <w:drawing>
-          <wp:anchor distT="0" distB="0" distL="114300" distR="114300" simplePos="0" relativeHeight="251659776" behindDoc="1" locked="0" layoutInCell="0" allowOverlap="1">
+          <wp:anchor distT="0" distB="0" distL="114300" distR="114300" simplePos="0" relativeHeight="251659776" behindDoc="1" locked="0" layoutInCell="0" allowOverlap="1" wp14:anchorId="06EEC472" wp14:editId="10F2FFF7">
             <wp:simplePos x="0" y="0"/>
             <wp:positionH relativeFrom="column">
               <wp:posOffset>668020</wp:posOffset>
@@ -11134,9 +12100,7 @@
                   </pic:nvPicPr>
                   <pic:blipFill>
                     <a:blip r:embed="rId19">
-                      <a:extLst>
-                        <a:ext uri="{28A0092B-C50C-407E-A947-70E740481C1C}"/>
-                      </a:extLst>
+                      <a:extLst/>
                     </a:blip>
                     <a:srcRect/>
                     <a:stretch>
@@ -11278,9 +12242,10 @@
           <w:noProof/>
           <w:sz w:val="20"/>
           <w:szCs w:val="20"/>
+          <w:lang w:val="en-GB" w:eastAsia="en-GB" w:bidi="ar-SA"/>
         </w:rPr>
         <w:drawing>
-          <wp:anchor distT="0" distB="0" distL="114300" distR="114300" simplePos="0" relativeHeight="251660800" behindDoc="1" locked="0" layoutInCell="0" allowOverlap="1">
+          <wp:anchor distT="0" distB="0" distL="114300" distR="114300" simplePos="0" relativeHeight="251660800" behindDoc="1" locked="0" layoutInCell="0" allowOverlap="1" wp14:anchorId="55526EB3" wp14:editId="566DA18E">
             <wp:simplePos x="0" y="0"/>
             <wp:positionH relativeFrom="column">
               <wp:posOffset>668020</wp:posOffset>
@@ -11306,9 +12271,7 @@
                   </pic:nvPicPr>
                   <pic:blipFill>
                     <a:blip r:embed="rId19">
-                      <a:extLst>
-                        <a:ext uri="{28A0092B-C50C-407E-A947-70E740481C1C}"/>
-                      </a:extLst>
+                      <a:extLst/>
                     </a:blip>
                     <a:srcRect/>
                     <a:stretch>
@@ -11396,7 +12359,29 @@
           <w:sz w:val="20"/>
           <w:szCs w:val="20"/>
         </w:rPr>
-        <w:t>The UI can be reached by selecting the relevant site and then going to Merchant Tools&gt;TextMaster.</w:t>
+        <w:t>The UI can be reached by selecting the relevant site and then going to Merchant Tools&gt;</w:t>
+      </w:r>
+      <w:proofErr w:type="spellStart"/>
+      <w:r>
+        <w:rPr>
+          <w:rFonts w:ascii="Trebuchet MS" w:eastAsia="Trebuchet MS" w:hAnsi="Trebuchet MS" w:cs="Trebuchet MS"/>
+          <w:i/>
+          <w:iCs/>
+          <w:sz w:val="20"/>
+          <w:szCs w:val="20"/>
+        </w:rPr>
+        <w:t>TextMaster</w:t>
+      </w:r>
+      <w:proofErr w:type="spellEnd"/>
+      <w:r>
+        <w:rPr>
+          <w:rFonts w:ascii="Trebuchet MS" w:eastAsia="Trebuchet MS" w:hAnsi="Trebuchet MS" w:cs="Trebuchet MS"/>
+          <w:i/>
+          <w:iCs/>
+          <w:sz w:val="20"/>
+          <w:szCs w:val="20"/>
+        </w:rPr>
+        <w:t>.</w:t>
       </w:r>
     </w:p>
     <w:p>
@@ -11447,9 +12432,10 @@
           <w:noProof/>
           <w:sz w:val="20"/>
           <w:szCs w:val="20"/>
+          <w:lang w:val="en-GB" w:eastAsia="en-GB" w:bidi="ar-SA"/>
         </w:rPr>
         <w:drawing>
-          <wp:inline distT="0" distB="0" distL="0" distR="0">
+          <wp:inline distT="0" distB="0" distL="0" distR="0" wp14:anchorId="46DBA28C" wp14:editId="72F7A627">
             <wp:extent cx="6181090" cy="3420110"/>
             <wp:effectExtent l="19050" t="0" r="0" b="0"/>
             <wp:docPr id="15" name="Picture 14" descr="api-setup.jpg"/>
@@ -11552,14 +12538,42 @@
           <w:sz w:val="20"/>
           <w:szCs w:val="20"/>
         </w:rPr>
-        <w:t>On clicking button 'Enter TextMaster' you will be navigated (in a new tab) to TextMaster's</w:t>
-      </w:r>
+        <w:t xml:space="preserve">On clicking button 'Enter </w:t>
+      </w:r>
+      <w:proofErr w:type="spellStart"/>
       <w:r>
         <w:rPr>
           <w:rFonts w:ascii="Trebuchet MS" w:eastAsia="Trebuchet MS" w:hAnsi="Trebuchet MS" w:cs="Trebuchet MS"/>
           <w:sz w:val="20"/>
           <w:szCs w:val="20"/>
         </w:rPr>
+        <w:t>TextMaster</w:t>
+      </w:r>
+      <w:proofErr w:type="spellEnd"/>
+      <w:r>
+        <w:rPr>
+          <w:rFonts w:ascii="Trebuchet MS" w:eastAsia="Trebuchet MS" w:hAnsi="Trebuchet MS" w:cs="Trebuchet MS"/>
+          <w:sz w:val="20"/>
+          <w:szCs w:val="20"/>
+        </w:rPr>
+        <w:t xml:space="preserve">' you will be navigated (in a new tab) to </w:t>
+      </w:r>
+      <w:proofErr w:type="spellStart"/>
+      <w:r>
+        <w:rPr>
+          <w:rFonts w:ascii="Trebuchet MS" w:eastAsia="Trebuchet MS" w:hAnsi="Trebuchet MS" w:cs="Trebuchet MS"/>
+          <w:sz w:val="20"/>
+          <w:szCs w:val="20"/>
+        </w:rPr>
+        <w:t>TextMaster's</w:t>
+      </w:r>
+      <w:proofErr w:type="spellEnd"/>
+      <w:r>
+        <w:rPr>
+          <w:rFonts w:ascii="Trebuchet MS" w:eastAsia="Trebuchet MS" w:hAnsi="Trebuchet MS" w:cs="Trebuchet MS"/>
+          <w:sz w:val="20"/>
+          <w:szCs w:val="20"/>
+        </w:rPr>
         <w:t xml:space="preserve"> sign-</w:t>
       </w:r>
       <w:r>
@@ -11594,7 +12608,25 @@
           <w:sz w:val="20"/>
           <w:szCs w:val="20"/>
         </w:rPr>
-        <w:t xml:space="preserve">et the proper TextMaster </w:t>
+        <w:t xml:space="preserve">et the proper </w:t>
+      </w:r>
+      <w:proofErr w:type="spellStart"/>
+      <w:r>
+        <w:rPr>
+          <w:rFonts w:ascii="Trebuchet MS" w:eastAsia="Trebuchet MS" w:hAnsi="Trebuchet MS" w:cs="Trebuchet MS"/>
+          <w:sz w:val="20"/>
+          <w:szCs w:val="20"/>
+        </w:rPr>
+        <w:t>TextMaster</w:t>
+      </w:r>
+      <w:proofErr w:type="spellEnd"/>
+      <w:r>
+        <w:rPr>
+          <w:rFonts w:ascii="Trebuchet MS" w:eastAsia="Trebuchet MS" w:hAnsi="Trebuchet MS" w:cs="Trebuchet MS"/>
+          <w:sz w:val="20"/>
+          <w:szCs w:val="20"/>
+        </w:rPr>
+        <w:t xml:space="preserve"> </w:t>
       </w:r>
       <w:r>
         <w:rPr>
@@ -11705,7 +12737,25 @@
           <w:sz w:val="20"/>
           <w:szCs w:val="20"/>
         </w:rPr>
-        <w:t>d there is no Demandware Script API to get it)</w:t>
+        <w:t xml:space="preserve">d there is no </w:t>
+      </w:r>
+      <w:proofErr w:type="spellStart"/>
+      <w:r>
+        <w:rPr>
+          <w:rFonts w:ascii="Trebuchet MS" w:eastAsia="Trebuchet MS" w:hAnsi="Trebuchet MS" w:cs="Trebuchet MS"/>
+          <w:sz w:val="20"/>
+          <w:szCs w:val="20"/>
+        </w:rPr>
+        <w:t>Demandware</w:t>
+      </w:r>
+      <w:proofErr w:type="spellEnd"/>
+      <w:r>
+        <w:rPr>
+          <w:rFonts w:ascii="Trebuchet MS" w:eastAsia="Trebuchet MS" w:hAnsi="Trebuchet MS" w:cs="Trebuchet MS"/>
+          <w:sz w:val="20"/>
+          <w:szCs w:val="20"/>
+        </w:rPr>
+        <w:t xml:space="preserve"> Script API to get it)</w:t>
       </w:r>
     </w:p>
     <w:p>
@@ -11748,7 +12798,29 @@
           <w:shd w:val="clear" w:color="auto" w:fill="FFFFFF"/>
         </w:rPr>
         <w:lastRenderedPageBreak/>
-        <w:t>Dashboard Data Size is a number. On Translation Dashboard page while loading the page this many latest documents will be loaded from TextMaster API. For fetching next set of documents, the button 'Load more data' which is placed at last page of Dashboard need to be pressed.</w:t>
+        <w:t xml:space="preserve">Dashboard Data Size is a number. On Translation Dashboard page while loading the page this many latest documents will be loaded from </w:t>
+      </w:r>
+      <w:proofErr w:type="spellStart"/>
+      <w:r>
+        <w:rPr>
+          <w:rFonts w:ascii="Helvetica" w:hAnsi="Helvetica"/>
+          <w:color w:val="000000"/>
+          <w:sz w:val="20"/>
+          <w:szCs w:val="20"/>
+          <w:shd w:val="clear" w:color="auto" w:fill="FFFFFF"/>
+        </w:rPr>
+        <w:t>TextMaster</w:t>
+      </w:r>
+      <w:proofErr w:type="spellEnd"/>
+      <w:r>
+        <w:rPr>
+          <w:rFonts w:ascii="Helvetica" w:hAnsi="Helvetica"/>
+          <w:color w:val="000000"/>
+          <w:sz w:val="20"/>
+          <w:szCs w:val="20"/>
+          <w:shd w:val="clear" w:color="auto" w:fill="FFFFFF"/>
+        </w:rPr>
+        <w:t xml:space="preserve"> API. For fetching next set of documents, the button 'Load more data' which is placed at last page of Dashboard need to be pressed.</w:t>
       </w:r>
     </w:p>
     <w:p>
@@ -11771,8 +12843,9 @@
           <w:szCs w:val="20"/>
           <w:shd w:val="clear" w:color="auto" w:fill="FFFFFF"/>
         </w:rPr>
-        <w:t xml:space="preserve">Language list cache - On Export page cartridge calls two TextMaster APIs related to Languages (to fetch TextMaster supported language list and list of Source to Target language abilities) which deal with bulk amount of data. If Language list cache settings is Enabled, cartridge will not call these two APIs in each page loads but will take the data from </w:t>
-      </w:r>
+        <w:t xml:space="preserve">Language list cache - On Export page cartridge calls two </w:t>
+      </w:r>
+      <w:proofErr w:type="spellStart"/>
       <w:r>
         <w:rPr>
           <w:rFonts w:ascii="Helvetica" w:hAnsi="Helvetica"/>
@@ -11781,6 +12854,49 @@
           <w:szCs w:val="20"/>
           <w:shd w:val="clear" w:color="auto" w:fill="FFFFFF"/>
         </w:rPr>
+        <w:t>TextMaster</w:t>
+      </w:r>
+      <w:proofErr w:type="spellEnd"/>
+      <w:r>
+        <w:rPr>
+          <w:rFonts w:ascii="Helvetica" w:hAnsi="Helvetica"/>
+          <w:color w:val="000000"/>
+          <w:sz w:val="20"/>
+          <w:szCs w:val="20"/>
+          <w:shd w:val="clear" w:color="auto" w:fill="FFFFFF"/>
+        </w:rPr>
+        <w:t xml:space="preserve"> APIs related to Languages (to fetch </w:t>
+      </w:r>
+      <w:proofErr w:type="spellStart"/>
+      <w:r>
+        <w:rPr>
+          <w:rFonts w:ascii="Helvetica" w:hAnsi="Helvetica"/>
+          <w:color w:val="000000"/>
+          <w:sz w:val="20"/>
+          <w:szCs w:val="20"/>
+          <w:shd w:val="clear" w:color="auto" w:fill="FFFFFF"/>
+        </w:rPr>
+        <w:t>TextMaster</w:t>
+      </w:r>
+      <w:proofErr w:type="spellEnd"/>
+      <w:r>
+        <w:rPr>
+          <w:rFonts w:ascii="Helvetica" w:hAnsi="Helvetica"/>
+          <w:color w:val="000000"/>
+          <w:sz w:val="20"/>
+          <w:szCs w:val="20"/>
+          <w:shd w:val="clear" w:color="auto" w:fill="FFFFFF"/>
+        </w:rPr>
+        <w:t xml:space="preserve"> supported language list and list of Source to Target language abilities) which deal with bulk amount of data. If Language list cache settings is Enabled, cartridge will not call these two APIs in each page loads but will take the data from </w:t>
+      </w:r>
+      <w:r>
+        <w:rPr>
+          <w:rFonts w:ascii="Helvetica" w:hAnsi="Helvetica"/>
+          <w:color w:val="000000"/>
+          <w:sz w:val="20"/>
+          <w:szCs w:val="20"/>
+          <w:shd w:val="clear" w:color="auto" w:fill="FFFFFF"/>
+        </w:rPr>
         <w:t>cache.</w:t>
       </w:r>
     </w:p>
@@ -11812,7 +12928,51 @@
           <w:szCs w:val="20"/>
           <w:shd w:val="clear" w:color="auto" w:fill="FFFFFF"/>
         </w:rPr>
-        <w:t>Administration &gt;  Sites &gt;  Manage Sites &gt; &lt;siteID&gt; - Site Status</w:t>
+        <w:t xml:space="preserve">Administration </w:t>
+      </w:r>
+      <w:proofErr w:type="gramStart"/>
+      <w:r>
+        <w:rPr>
+          <w:rFonts w:ascii="Helvetica" w:hAnsi="Helvetica"/>
+          <w:color w:val="000000"/>
+          <w:sz w:val="20"/>
+          <w:szCs w:val="20"/>
+          <w:shd w:val="clear" w:color="auto" w:fill="FFFFFF"/>
+        </w:rPr>
+        <w:t>&gt;  Sites</w:t>
+      </w:r>
+      <w:proofErr w:type="gramEnd"/>
+      <w:r>
+        <w:rPr>
+          <w:rFonts w:ascii="Helvetica" w:hAnsi="Helvetica"/>
+          <w:color w:val="000000"/>
+          <w:sz w:val="20"/>
+          <w:szCs w:val="20"/>
+          <w:shd w:val="clear" w:color="auto" w:fill="FFFFFF"/>
+        </w:rPr>
+        <w:t xml:space="preserve"> &gt;  Manage Sites &gt; &lt;</w:t>
+      </w:r>
+      <w:proofErr w:type="spellStart"/>
+      <w:r>
+        <w:rPr>
+          <w:rFonts w:ascii="Helvetica" w:hAnsi="Helvetica"/>
+          <w:color w:val="000000"/>
+          <w:sz w:val="20"/>
+          <w:szCs w:val="20"/>
+          <w:shd w:val="clear" w:color="auto" w:fill="FFFFFF"/>
+        </w:rPr>
+        <w:t>siteID</w:t>
+      </w:r>
+      <w:proofErr w:type="spellEnd"/>
+      <w:r>
+        <w:rPr>
+          <w:rFonts w:ascii="Helvetica" w:hAnsi="Helvetica"/>
+          <w:color w:val="000000"/>
+          <w:sz w:val="20"/>
+          <w:szCs w:val="20"/>
+          <w:shd w:val="clear" w:color="auto" w:fill="FFFFFF"/>
+        </w:rPr>
+        <w:t>&gt; - Site Status</w:t>
       </w:r>
     </w:p>
     <w:p>
@@ -11952,8 +13112,18 @@
             <w:sz w:val="20"/>
             <w:szCs w:val="20"/>
           </w:rPr>
-          <w:t>‘Send content for translation to TextMaster</w:t>
+          <w:t xml:space="preserve">‘Send content for translation to </w:t>
         </w:r>
+        <w:proofErr w:type="spellStart"/>
+        <w:r>
+          <w:rPr>
+            <w:rFonts w:ascii="Trebuchet MS" w:eastAsia="Trebuchet MS" w:hAnsi="Trebuchet MS" w:cs="Trebuchet MS"/>
+            <w:sz w:val="20"/>
+            <w:szCs w:val="20"/>
+          </w:rPr>
+          <w:t>TextMaster</w:t>
+        </w:r>
+        <w:proofErr w:type="spellEnd"/>
       </w:hyperlink>
       <w:r>
         <w:rPr>
@@ -11963,8 +13133,8 @@
         </w:rPr>
         <w:t>’.</w:t>
       </w:r>
-      <w:bookmarkStart w:id="11" w:name="page12"/>
-      <w:bookmarkEnd w:id="11"/>
+      <w:bookmarkStart w:id="12" w:name="page12"/>
+      <w:bookmarkEnd w:id="12"/>
     </w:p>
     <w:p>
       <w:pPr>
@@ -11998,7 +13168,43 @@
           <w:sz w:val="20"/>
           <w:szCs w:val="20"/>
         </w:rPr>
-        <w:t>The first part is to select the content type, catalog, languagefrom and languageto for searching the content to be translated. There is also an option of selecting various attributes that need to be sent along for translation.</w:t>
+        <w:t xml:space="preserve">The first part is to select the content type, catalog, </w:t>
+      </w:r>
+      <w:proofErr w:type="spellStart"/>
+      <w:r>
+        <w:rPr>
+          <w:rFonts w:ascii="Trebuchet MS" w:eastAsia="Trebuchet MS" w:hAnsi="Trebuchet MS" w:cs="Trebuchet MS"/>
+          <w:sz w:val="20"/>
+          <w:szCs w:val="20"/>
+        </w:rPr>
+        <w:t>languagefrom</w:t>
+      </w:r>
+      <w:proofErr w:type="spellEnd"/>
+      <w:r>
+        <w:rPr>
+          <w:rFonts w:ascii="Trebuchet MS" w:eastAsia="Trebuchet MS" w:hAnsi="Trebuchet MS" w:cs="Trebuchet MS"/>
+          <w:sz w:val="20"/>
+          <w:szCs w:val="20"/>
+        </w:rPr>
+        <w:t xml:space="preserve"> and </w:t>
+      </w:r>
+      <w:proofErr w:type="spellStart"/>
+      <w:r>
+        <w:rPr>
+          <w:rFonts w:ascii="Trebuchet MS" w:eastAsia="Trebuchet MS" w:hAnsi="Trebuchet MS" w:cs="Trebuchet MS"/>
+          <w:sz w:val="20"/>
+          <w:szCs w:val="20"/>
+        </w:rPr>
+        <w:t>languageto</w:t>
+      </w:r>
+      <w:proofErr w:type="spellEnd"/>
+      <w:r>
+        <w:rPr>
+          <w:rFonts w:ascii="Trebuchet MS" w:eastAsia="Trebuchet MS" w:hAnsi="Trebuchet MS" w:cs="Trebuchet MS"/>
+          <w:sz w:val="20"/>
+          <w:szCs w:val="20"/>
+        </w:rPr>
+        <w:t xml:space="preserve"> for searching the content to be translated. There is also an option of selecting various attributes that need to be sent along for translation.</w:t>
       </w:r>
     </w:p>
     <w:p>
@@ -12014,9 +13220,10 @@
           <w:noProof/>
           <w:sz w:val="20"/>
           <w:szCs w:val="20"/>
+          <w:lang w:val="en-GB" w:eastAsia="en-GB" w:bidi="ar-SA"/>
         </w:rPr>
         <w:drawing>
-          <wp:anchor distT="0" distB="0" distL="114300" distR="114300" simplePos="0" relativeHeight="251662848" behindDoc="1" locked="0" layoutInCell="0" allowOverlap="1">
+          <wp:anchor distT="0" distB="0" distL="114300" distR="114300" simplePos="0" relativeHeight="251662848" behindDoc="1" locked="0" layoutInCell="0" allowOverlap="1" wp14:anchorId="21AE2972" wp14:editId="3178B6E2">
             <wp:simplePos x="0" y="0"/>
             <wp:positionH relativeFrom="column">
               <wp:posOffset>685800</wp:posOffset>
@@ -12042,9 +13249,7 @@
                   </pic:nvPicPr>
                   <pic:blipFill>
                     <a:blip r:embed="rId24">
-                      <a:extLst>
-                        <a:ext uri="{28A0092B-C50C-407E-A947-70E740481C1C}"/>
-                      </a:extLst>
+                      <a:extLst/>
                     </a:blip>
                     <a:srcRect/>
                     <a:stretch>
@@ -12323,9 +13528,10 @@
           <w:noProof/>
           <w:sz w:val="20"/>
           <w:szCs w:val="20"/>
+          <w:lang w:val="en-GB" w:eastAsia="en-GB" w:bidi="ar-SA"/>
         </w:rPr>
         <w:drawing>
-          <wp:anchor distT="0" distB="0" distL="114300" distR="114300" simplePos="0" relativeHeight="251663872" behindDoc="1" locked="0" layoutInCell="0" allowOverlap="1">
+          <wp:anchor distT="0" distB="0" distL="114300" distR="114300" simplePos="0" relativeHeight="251663872" behindDoc="1" locked="0" layoutInCell="0" allowOverlap="1" wp14:anchorId="7F0CC5FA" wp14:editId="28140BC5">
             <wp:simplePos x="0" y="0"/>
             <wp:positionH relativeFrom="column">
               <wp:posOffset>914400</wp:posOffset>
@@ -12351,9 +13557,7 @@
                   </pic:nvPicPr>
                   <pic:blipFill>
                     <a:blip r:embed="rId25">
-                      <a:extLst>
-                        <a:ext uri="{28A0092B-C50C-407E-A947-70E740481C1C}"/>
-                      </a:extLst>
+                      <a:extLst/>
                     </a:blip>
                     <a:srcRect/>
                     <a:stretch>
@@ -12566,9 +13770,10 @@
           <w:noProof/>
           <w:sz w:val="20"/>
           <w:szCs w:val="20"/>
+          <w:lang w:val="en-GB" w:eastAsia="en-GB" w:bidi="ar-SA"/>
         </w:rPr>
         <w:drawing>
-          <wp:anchor distT="0" distB="0" distL="114300" distR="114300" simplePos="0" relativeHeight="251664896" behindDoc="1" locked="0" layoutInCell="0" allowOverlap="1">
+          <wp:anchor distT="0" distB="0" distL="114300" distR="114300" simplePos="0" relativeHeight="251664896" behindDoc="1" locked="0" layoutInCell="0" allowOverlap="1" wp14:anchorId="24145976" wp14:editId="3BB8D5FD">
             <wp:simplePos x="0" y="0"/>
             <wp:positionH relativeFrom="page">
               <wp:posOffset>1181100</wp:posOffset>
@@ -12604,9 +13809,7 @@
                           </a:srgbClr>
                         </a:clrTo>
                       </a:clrChange>
-                      <a:extLst>
-                        <a:ext uri="{28A0092B-C50C-407E-A947-70E740481C1C}"/>
-                      </a:extLst>
+                      <a:extLst/>
                     </a:blip>
                     <a:srcRect/>
                     <a:stretch>
@@ -12635,7 +13838,25 @@
           <w:sz w:val="20"/>
           <w:szCs w:val="20"/>
         </w:rPr>
-        <w:t>This is the dashboard for tracking all the content that has been sent to TextMaster for translation.</w:t>
+        <w:t xml:space="preserve">This is the dashboard for tracking all the content that has been sent to </w:t>
+      </w:r>
+      <w:proofErr w:type="spellStart"/>
+      <w:r>
+        <w:rPr>
+          <w:rFonts w:ascii="Trebuchet MS" w:eastAsia="Trebuchet MS" w:hAnsi="Trebuchet MS" w:cs="Trebuchet MS"/>
+          <w:sz w:val="20"/>
+          <w:szCs w:val="20"/>
+        </w:rPr>
+        <w:t>TextMaster</w:t>
+      </w:r>
+      <w:proofErr w:type="spellEnd"/>
+      <w:r>
+        <w:rPr>
+          <w:rFonts w:ascii="Trebuchet MS" w:eastAsia="Trebuchet MS" w:hAnsi="Trebuchet MS" w:cs="Trebuchet MS"/>
+          <w:sz w:val="20"/>
+          <w:szCs w:val="20"/>
+        </w:rPr>
+        <w:t xml:space="preserve"> for translation.</w:t>
       </w:r>
     </w:p>
     <w:p/>
@@ -12666,8 +13887,8 @@
           <w:szCs w:val="20"/>
         </w:rPr>
       </w:pPr>
-      <w:bookmarkStart w:id="12" w:name="page13"/>
-      <w:bookmarkEnd w:id="12"/>
+      <w:bookmarkStart w:id="13" w:name="page13"/>
+      <w:bookmarkEnd w:id="13"/>
       <w:r>
         <w:rPr>
           <w:rFonts w:ascii="Trebuchet MS" w:eastAsia="Trebuchet MS" w:hAnsi="Trebuchet MS" w:cs="Trebuchet MS"/>
@@ -12708,6 +13929,7 @@
         </w:rPr>
         <w:t xml:space="preserve">Whenever the exported content is ready to be imported at </w:t>
       </w:r>
+      <w:proofErr w:type="spellStart"/>
       <w:r>
         <w:rPr>
           <w:rFonts w:ascii="Trebuchet MS" w:eastAsia="Trebuchet MS" w:hAnsi="Trebuchet MS" w:cs="Trebuchet MS"/>
@@ -12716,6 +13938,7 @@
         </w:rPr>
         <w:t>TextMaster</w:t>
       </w:r>
+      <w:proofErr w:type="spellEnd"/>
       <w:r>
         <w:rPr>
           <w:rFonts w:ascii="Trebuchet MS" w:eastAsia="Trebuchet MS" w:hAnsi="Trebuchet MS" w:cs="Trebuchet MS"/>
@@ -12724,6 +13947,7 @@
         </w:rPr>
         <w:t xml:space="preserve"> side, </w:t>
       </w:r>
+      <w:proofErr w:type="spellStart"/>
       <w:r>
         <w:rPr>
           <w:rFonts w:ascii="Trebuchet MS" w:eastAsia="Trebuchet MS" w:hAnsi="Trebuchet MS" w:cs="Trebuchet MS"/>
@@ -12732,6 +13956,7 @@
         </w:rPr>
         <w:t>TextMaster</w:t>
       </w:r>
+      <w:proofErr w:type="spellEnd"/>
       <w:r>
         <w:rPr>
           <w:rFonts w:ascii="Trebuchet MS" w:eastAsia="Trebuchet MS" w:hAnsi="Trebuchet MS" w:cs="Trebuchet MS"/>
@@ -12759,89 +13984,9 @@
           <w:szCs w:val="18"/>
           <w:shd w:val="clear" w:color="auto" w:fill="FAFAFA"/>
         </w:rPr>
-        <w:t>https://{sandbox_domain}/on/demandware.store/Sites-{SiteID}-Site/default/TMImport-Data?projectid={projectID}&amp;documentid={documentID}</w:t>
-      </w:r>
-    </w:p>
-    <w:p>
-      <w:pPr>
-        <w:spacing w:line="354" w:lineRule="auto"/>
-        <w:ind w:left="1080" w:right="900"/>
-        <w:rPr>
-          <w:rFonts w:ascii="Trebuchet MS" w:eastAsia="Trebuchet MS" w:hAnsi="Trebuchet MS" w:cs="Trebuchet MS"/>
-          <w:sz w:val="20"/>
-          <w:szCs w:val="20"/>
-        </w:rPr>
-      </w:pPr>
-    </w:p>
-    <w:p>
-      <w:pPr>
-        <w:spacing w:line="354" w:lineRule="auto"/>
-        <w:ind w:left="1080" w:right="900"/>
-        <w:rPr>
-          <w:rFonts w:ascii="Trebuchet MS" w:eastAsia="Trebuchet MS" w:hAnsi="Trebuchet MS" w:cs="Trebuchet MS"/>
-          <w:sz w:val="20"/>
-          <w:szCs w:val="20"/>
-        </w:rPr>
-      </w:pPr>
-      <w:r>
-        <w:rPr>
-          <w:rFonts w:ascii="Trebuchet MS" w:eastAsia="Trebuchet MS" w:hAnsi="Trebuchet MS" w:cs="Trebuchet MS"/>
-          <w:sz w:val="20"/>
-          <w:szCs w:val="20"/>
-        </w:rPr>
-        <w:t xml:space="preserve">If the storefront is protected with </w:t>
-      </w:r>
-      <w:r>
-        <w:rPr>
-          <w:rFonts w:ascii="Trebuchet MS" w:eastAsia="Trebuchet MS" w:hAnsi="Trebuchet MS" w:cs="Trebuchet MS"/>
-          <w:sz w:val="20"/>
-          <w:szCs w:val="20"/>
-        </w:rPr>
-        <w:t>user name and password</w:t>
-      </w:r>
-      <w:r>
-        <w:rPr>
-          <w:rFonts w:ascii="Trebuchet MS" w:eastAsia="Trebuchet MS" w:hAnsi="Trebuchet MS" w:cs="Trebuchet MS"/>
-          <w:sz w:val="20"/>
-          <w:szCs w:val="20"/>
-        </w:rPr>
-        <w:t>, in case of development or staging sandbox,</w:t>
-      </w:r>
-      <w:r>
-        <w:rPr>
-          <w:rFonts w:ascii="Trebuchet MS" w:eastAsia="Trebuchet MS" w:hAnsi="Trebuchet MS" w:cs="Trebuchet MS"/>
-          <w:sz w:val="20"/>
-          <w:szCs w:val="20"/>
-        </w:rPr>
-        <w:t xml:space="preserve"> merchant has to share the authentication credentials to </w:t>
-      </w:r>
-      <w:r>
-        <w:rPr>
-          <w:rFonts w:ascii="Trebuchet MS" w:eastAsia="Trebuchet MS" w:hAnsi="Trebuchet MS" w:cs="Trebuchet MS"/>
-          <w:sz w:val="20"/>
-          <w:szCs w:val="20"/>
-        </w:rPr>
-        <w:t>TextMaster</w:t>
-      </w:r>
-      <w:r>
-        <w:rPr>
-          <w:rFonts w:ascii="Trebuchet MS" w:eastAsia="Trebuchet MS" w:hAnsi="Trebuchet MS" w:cs="Trebuchet MS"/>
-          <w:sz w:val="20"/>
-          <w:szCs w:val="20"/>
-        </w:rPr>
-        <w:t xml:space="preserve"> team so they can trigger the synchronizing URL including the login credentials as in following format:</w:t>
-      </w:r>
-    </w:p>
-    <w:p>
-      <w:pPr>
-        <w:spacing w:line="354" w:lineRule="auto"/>
-        <w:ind w:left="1080" w:right="900"/>
-        <w:rPr>
-          <w:rFonts w:ascii="Trebuchet MS" w:eastAsia="Trebuchet MS" w:hAnsi="Trebuchet MS" w:cs="Trebuchet MS"/>
-          <w:sz w:val="20"/>
-          <w:szCs w:val="20"/>
-        </w:rPr>
-      </w:pPr>
+        <w:t>https://{</w:t>
+      </w:r>
+      <w:proofErr w:type="spellStart"/>
       <w:r>
         <w:rPr>
           <w:rFonts w:ascii="Helvetica" w:hAnsi="Helvetica"/>
@@ -12850,100 +13995,9 @@
           <w:szCs w:val="18"/>
           <w:shd w:val="clear" w:color="auto" w:fill="FAFAFA"/>
         </w:rPr>
-        <w:t>https://{login_user_name}:{login_password}@{sandbox_domain}/on/demandware.store/Sites-{SiteID}-Site/default/TMImport-Data?projectid={projectID}&amp;documentid={documentID}</w:t>
-      </w:r>
-    </w:p>
-    <w:p>
-      <w:pPr>
-        <w:spacing w:line="354" w:lineRule="auto"/>
-        <w:ind w:left="1080" w:right="900"/>
-        <w:rPr>
-          <w:rFonts w:ascii="Trebuchet MS" w:eastAsia="Trebuchet MS" w:hAnsi="Trebuchet MS" w:cs="Trebuchet MS"/>
-          <w:sz w:val="20"/>
-          <w:szCs w:val="20"/>
-        </w:rPr>
-      </w:pPr>
-    </w:p>
-    <w:p>
-      <w:pPr>
-        <w:spacing w:line="354" w:lineRule="auto"/>
-        <w:ind w:left="1080" w:right="900"/>
-        <w:rPr>
-          <w:b/>
-          <w:bCs/>
-          <w:sz w:val="20"/>
-          <w:szCs w:val="20"/>
-        </w:rPr>
-      </w:pPr>
-      <w:r>
-        <w:rPr>
-          <w:b/>
-          <w:bCs/>
-          <w:sz w:val="20"/>
-          <w:szCs w:val="20"/>
-        </w:rPr>
-        <w:t>Project Auto Launch:</w:t>
-      </w:r>
-    </w:p>
-    <w:p>
-      <w:pPr>
-        <w:spacing w:line="354" w:lineRule="auto"/>
-        <w:ind w:left="1080" w:right="900"/>
-        <w:rPr>
-          <w:rFonts w:ascii="Trebuchet MS" w:eastAsia="Trebuchet MS" w:hAnsi="Trebuchet MS" w:cs="Trebuchet MS"/>
-          <w:sz w:val="20"/>
-          <w:szCs w:val="20"/>
-        </w:rPr>
-      </w:pPr>
-      <w:r>
-        <w:rPr>
-          <w:rFonts w:ascii="Trebuchet MS" w:eastAsia="Trebuchet MS" w:hAnsi="Trebuchet MS" w:cs="Trebuchet MS"/>
-          <w:sz w:val="20"/>
-          <w:szCs w:val="20"/>
-        </w:rPr>
-        <w:t xml:space="preserve">If you choose a </w:t>
-      </w:r>
-      <w:r>
-        <w:rPr>
-          <w:rFonts w:ascii="Trebuchet MS" w:eastAsia="Trebuchet MS" w:hAnsi="Trebuchet MS" w:cs="Trebuchet MS"/>
-          <w:sz w:val="20"/>
-          <w:szCs w:val="20"/>
-        </w:rPr>
-        <w:t>T</w:t>
-      </w:r>
-      <w:r>
-        <w:rPr>
-          <w:rFonts w:ascii="Trebuchet MS" w:eastAsia="Trebuchet MS" w:hAnsi="Trebuchet MS" w:cs="Trebuchet MS"/>
-          <w:sz w:val="20"/>
-          <w:szCs w:val="20"/>
-        </w:rPr>
-        <w:t>extMaster template on Export UI which is Auto Launch enabled</w:t>
-      </w:r>
-      <w:r>
-        <w:rPr>
-          <w:rFonts w:ascii="Trebuchet MS" w:eastAsia="Trebuchet MS" w:hAnsi="Trebuchet MS" w:cs="Trebuchet MS"/>
-          <w:sz w:val="20"/>
-          <w:szCs w:val="20"/>
-        </w:rPr>
-        <w:t xml:space="preserve"> at TextMaster</w:t>
-      </w:r>
-      <w:r>
-        <w:rPr>
-          <w:rFonts w:ascii="Trebuchet MS" w:eastAsia="Trebuchet MS" w:hAnsi="Trebuchet MS" w:cs="Trebuchet MS"/>
-          <w:sz w:val="20"/>
-          <w:szCs w:val="20"/>
-        </w:rPr>
-        <w:t xml:space="preserve">, then your project will be automatically launched by a Job (AutoLaunchTextMaster&lt;siteID&gt;). But it may take some time to finish word counting of each documents in that project from TextMaster side. Whenever a document is finished its word count it will trigger a call back URL </w:t>
-      </w:r>
-      <w:r>
-        <w:rPr>
-          <w:rFonts w:ascii="Trebuchet MS" w:eastAsia="Trebuchet MS" w:hAnsi="Trebuchet MS" w:cs="Trebuchet MS"/>
-          <w:sz w:val="20"/>
-          <w:szCs w:val="20"/>
-        </w:rPr>
-        <w:lastRenderedPageBreak/>
-        <w:t>(</w:t>
-      </w:r>
+        <w:t>sandbox_</w:t>
+      </w:r>
+      <w:proofErr w:type="gramStart"/>
       <w:r>
         <w:rPr>
           <w:rFonts w:ascii="Helvetica" w:hAnsi="Helvetica"/>
@@ -12952,8 +14006,9 @@
           <w:szCs w:val="18"/>
           <w:shd w:val="clear" w:color="auto" w:fill="FAFAFA"/>
         </w:rPr>
-        <w:t>https://{sandbox_domain}/on/demandware.store/Sites-{SiteID}-Site/default/</w:t>
-      </w:r>
+        <w:t>domain</w:t>
+      </w:r>
+      <w:proofErr w:type="spellEnd"/>
       <w:r>
         <w:rPr>
           <w:rFonts w:ascii="Helvetica" w:hAnsi="Helvetica"/>
@@ -12962,8 +14017,9 @@
           <w:szCs w:val="18"/>
           <w:shd w:val="clear" w:color="auto" w:fill="FAFAFA"/>
         </w:rPr>
-        <w:t>TMAutoLaunch-Document</w:t>
-      </w:r>
+        <w:t>}/on/</w:t>
+      </w:r>
+      <w:proofErr w:type="spellStart"/>
       <w:r>
         <w:rPr>
           <w:rFonts w:ascii="Helvetica" w:hAnsi="Helvetica"/>
@@ -12972,7 +14028,774 @@
           <w:szCs w:val="18"/>
           <w:shd w:val="clear" w:color="auto" w:fill="FAFAFA"/>
         </w:rPr>
-        <w:t>?projectid={projectID}&amp;documentid={documentID}</w:t>
+        <w:t>demandware.store</w:t>
+      </w:r>
+      <w:proofErr w:type="spellEnd"/>
+      <w:proofErr w:type="gramEnd"/>
+      <w:r>
+        <w:rPr>
+          <w:rFonts w:ascii="Helvetica" w:hAnsi="Helvetica"/>
+          <w:color w:val="505050"/>
+          <w:sz w:val="18"/>
+          <w:szCs w:val="18"/>
+          <w:shd w:val="clear" w:color="auto" w:fill="FAFAFA"/>
+        </w:rPr>
+        <w:t>/Sites-{</w:t>
+      </w:r>
+      <w:proofErr w:type="spellStart"/>
+      <w:r>
+        <w:rPr>
+          <w:rFonts w:ascii="Helvetica" w:hAnsi="Helvetica"/>
+          <w:color w:val="505050"/>
+          <w:sz w:val="18"/>
+          <w:szCs w:val="18"/>
+          <w:shd w:val="clear" w:color="auto" w:fill="FAFAFA"/>
+        </w:rPr>
+        <w:t>SiteID</w:t>
+      </w:r>
+      <w:proofErr w:type="spellEnd"/>
+      <w:r>
+        <w:rPr>
+          <w:rFonts w:ascii="Helvetica" w:hAnsi="Helvetica"/>
+          <w:color w:val="505050"/>
+          <w:sz w:val="18"/>
+          <w:szCs w:val="18"/>
+          <w:shd w:val="clear" w:color="auto" w:fill="FAFAFA"/>
+        </w:rPr>
+        <w:t>}-Site/default/</w:t>
+      </w:r>
+      <w:proofErr w:type="spellStart"/>
+      <w:r>
+        <w:rPr>
+          <w:rFonts w:ascii="Helvetica" w:hAnsi="Helvetica"/>
+          <w:color w:val="505050"/>
+          <w:sz w:val="18"/>
+          <w:szCs w:val="18"/>
+          <w:shd w:val="clear" w:color="auto" w:fill="FAFAFA"/>
+        </w:rPr>
+        <w:t>TMImport-Data?projectid</w:t>
+      </w:r>
+      <w:proofErr w:type="spellEnd"/>
+      <w:r>
+        <w:rPr>
+          <w:rFonts w:ascii="Helvetica" w:hAnsi="Helvetica"/>
+          <w:color w:val="505050"/>
+          <w:sz w:val="18"/>
+          <w:szCs w:val="18"/>
+          <w:shd w:val="clear" w:color="auto" w:fill="FAFAFA"/>
+        </w:rPr>
+        <w:t>={</w:t>
+      </w:r>
+      <w:proofErr w:type="spellStart"/>
+      <w:r>
+        <w:rPr>
+          <w:rFonts w:ascii="Helvetica" w:hAnsi="Helvetica"/>
+          <w:color w:val="505050"/>
+          <w:sz w:val="18"/>
+          <w:szCs w:val="18"/>
+          <w:shd w:val="clear" w:color="auto" w:fill="FAFAFA"/>
+        </w:rPr>
+        <w:t>projectID</w:t>
+      </w:r>
+      <w:proofErr w:type="spellEnd"/>
+      <w:r>
+        <w:rPr>
+          <w:rFonts w:ascii="Helvetica" w:hAnsi="Helvetica"/>
+          <w:color w:val="505050"/>
+          <w:sz w:val="18"/>
+          <w:szCs w:val="18"/>
+          <w:shd w:val="clear" w:color="auto" w:fill="FAFAFA"/>
+        </w:rPr>
+        <w:t>}&amp;</w:t>
+      </w:r>
+      <w:proofErr w:type="spellStart"/>
+      <w:r>
+        <w:rPr>
+          <w:rFonts w:ascii="Helvetica" w:hAnsi="Helvetica"/>
+          <w:color w:val="505050"/>
+          <w:sz w:val="18"/>
+          <w:szCs w:val="18"/>
+          <w:shd w:val="clear" w:color="auto" w:fill="FAFAFA"/>
+        </w:rPr>
+        <w:t>documentid</w:t>
+      </w:r>
+      <w:proofErr w:type="spellEnd"/>
+      <w:r>
+        <w:rPr>
+          <w:rFonts w:ascii="Helvetica" w:hAnsi="Helvetica"/>
+          <w:color w:val="505050"/>
+          <w:sz w:val="18"/>
+          <w:szCs w:val="18"/>
+          <w:shd w:val="clear" w:color="auto" w:fill="FAFAFA"/>
+        </w:rPr>
+        <w:t>={</w:t>
+      </w:r>
+      <w:proofErr w:type="spellStart"/>
+      <w:r>
+        <w:rPr>
+          <w:rFonts w:ascii="Helvetica" w:hAnsi="Helvetica"/>
+          <w:color w:val="505050"/>
+          <w:sz w:val="18"/>
+          <w:szCs w:val="18"/>
+          <w:shd w:val="clear" w:color="auto" w:fill="FAFAFA"/>
+        </w:rPr>
+        <w:t>documentID</w:t>
+      </w:r>
+      <w:proofErr w:type="spellEnd"/>
+      <w:r>
+        <w:rPr>
+          <w:rFonts w:ascii="Helvetica" w:hAnsi="Helvetica"/>
+          <w:color w:val="505050"/>
+          <w:sz w:val="18"/>
+          <w:szCs w:val="18"/>
+          <w:shd w:val="clear" w:color="auto" w:fill="FAFAFA"/>
+        </w:rPr>
+        <w:t>}</w:t>
+      </w:r>
+    </w:p>
+    <w:p>
+      <w:pPr>
+        <w:spacing w:line="354" w:lineRule="auto"/>
+        <w:ind w:left="1080" w:right="900"/>
+        <w:rPr>
+          <w:rFonts w:ascii="Trebuchet MS" w:eastAsia="Trebuchet MS" w:hAnsi="Trebuchet MS" w:cs="Trebuchet MS"/>
+          <w:sz w:val="20"/>
+          <w:szCs w:val="20"/>
+        </w:rPr>
+      </w:pPr>
+    </w:p>
+    <w:p>
+      <w:pPr>
+        <w:spacing w:line="354" w:lineRule="auto"/>
+        <w:ind w:left="1080" w:right="900"/>
+        <w:rPr>
+          <w:rFonts w:ascii="Trebuchet MS" w:eastAsia="Trebuchet MS" w:hAnsi="Trebuchet MS" w:cs="Trebuchet MS"/>
+          <w:sz w:val="20"/>
+          <w:szCs w:val="20"/>
+        </w:rPr>
+      </w:pPr>
+      <w:r>
+        <w:rPr>
+          <w:rFonts w:ascii="Trebuchet MS" w:eastAsia="Trebuchet MS" w:hAnsi="Trebuchet MS" w:cs="Trebuchet MS"/>
+          <w:sz w:val="20"/>
+          <w:szCs w:val="20"/>
+        </w:rPr>
+        <w:t xml:space="preserve">If the storefront is protected with </w:t>
+      </w:r>
+      <w:r>
+        <w:rPr>
+          <w:rFonts w:ascii="Trebuchet MS" w:eastAsia="Trebuchet MS" w:hAnsi="Trebuchet MS" w:cs="Trebuchet MS"/>
+          <w:sz w:val="20"/>
+          <w:szCs w:val="20"/>
+        </w:rPr>
+        <w:t>user name and password</w:t>
+      </w:r>
+      <w:r>
+        <w:rPr>
+          <w:rFonts w:ascii="Trebuchet MS" w:eastAsia="Trebuchet MS" w:hAnsi="Trebuchet MS" w:cs="Trebuchet MS"/>
+          <w:sz w:val="20"/>
+          <w:szCs w:val="20"/>
+        </w:rPr>
+        <w:t>, in case of development or staging sandbox,</w:t>
+      </w:r>
+      <w:r>
+        <w:rPr>
+          <w:rFonts w:ascii="Trebuchet MS" w:eastAsia="Trebuchet MS" w:hAnsi="Trebuchet MS" w:cs="Trebuchet MS"/>
+          <w:sz w:val="20"/>
+          <w:szCs w:val="20"/>
+        </w:rPr>
+        <w:t xml:space="preserve"> merchant has to share the authentication credentials to </w:t>
+      </w:r>
+      <w:proofErr w:type="spellStart"/>
+      <w:r>
+        <w:rPr>
+          <w:rFonts w:ascii="Trebuchet MS" w:eastAsia="Trebuchet MS" w:hAnsi="Trebuchet MS" w:cs="Trebuchet MS"/>
+          <w:sz w:val="20"/>
+          <w:szCs w:val="20"/>
+        </w:rPr>
+        <w:t>TextMaster</w:t>
+      </w:r>
+      <w:proofErr w:type="spellEnd"/>
+      <w:r>
+        <w:rPr>
+          <w:rFonts w:ascii="Trebuchet MS" w:eastAsia="Trebuchet MS" w:hAnsi="Trebuchet MS" w:cs="Trebuchet MS"/>
+          <w:sz w:val="20"/>
+          <w:szCs w:val="20"/>
+        </w:rPr>
+        <w:t xml:space="preserve"> team so they can trigger the synchronizing URL including the login credentials as in following format:</w:t>
+      </w:r>
+    </w:p>
+    <w:p>
+      <w:pPr>
+        <w:spacing w:line="354" w:lineRule="auto"/>
+        <w:ind w:left="1080" w:right="900"/>
+        <w:rPr>
+          <w:rFonts w:ascii="Trebuchet MS" w:eastAsia="Trebuchet MS" w:hAnsi="Trebuchet MS" w:cs="Trebuchet MS"/>
+          <w:sz w:val="20"/>
+          <w:szCs w:val="20"/>
+        </w:rPr>
+      </w:pPr>
+      <w:r>
+        <w:rPr>
+          <w:rFonts w:ascii="Helvetica" w:hAnsi="Helvetica"/>
+          <w:color w:val="505050"/>
+          <w:sz w:val="18"/>
+          <w:szCs w:val="18"/>
+          <w:shd w:val="clear" w:color="auto" w:fill="FAFAFA"/>
+        </w:rPr>
+        <w:t>https://{</w:t>
+      </w:r>
+      <w:proofErr w:type="spellStart"/>
+      <w:r>
+        <w:rPr>
+          <w:rFonts w:ascii="Helvetica" w:hAnsi="Helvetica"/>
+          <w:color w:val="505050"/>
+          <w:sz w:val="18"/>
+          <w:szCs w:val="18"/>
+          <w:shd w:val="clear" w:color="auto" w:fill="FAFAFA"/>
+        </w:rPr>
+        <w:t>login_user_name</w:t>
+      </w:r>
+      <w:proofErr w:type="spellEnd"/>
+      <w:proofErr w:type="gramStart"/>
+      <w:r>
+        <w:rPr>
+          <w:rFonts w:ascii="Helvetica" w:hAnsi="Helvetica"/>
+          <w:color w:val="505050"/>
+          <w:sz w:val="18"/>
+          <w:szCs w:val="18"/>
+          <w:shd w:val="clear" w:color="auto" w:fill="FAFAFA"/>
+        </w:rPr>
+        <w:t>}:{</w:t>
+      </w:r>
+      <w:proofErr w:type="spellStart"/>
+      <w:proofErr w:type="gramEnd"/>
+      <w:r>
+        <w:rPr>
+          <w:rFonts w:ascii="Helvetica" w:hAnsi="Helvetica"/>
+          <w:color w:val="505050"/>
+          <w:sz w:val="18"/>
+          <w:szCs w:val="18"/>
+          <w:shd w:val="clear" w:color="auto" w:fill="FAFAFA"/>
+        </w:rPr>
+        <w:t>login_password</w:t>
+      </w:r>
+      <w:proofErr w:type="spellEnd"/>
+      <w:r>
+        <w:rPr>
+          <w:rFonts w:ascii="Helvetica" w:hAnsi="Helvetica"/>
+          <w:color w:val="505050"/>
+          <w:sz w:val="18"/>
+          <w:szCs w:val="18"/>
+          <w:shd w:val="clear" w:color="auto" w:fill="FAFAFA"/>
+        </w:rPr>
+        <w:t>}@{</w:t>
+      </w:r>
+      <w:proofErr w:type="spellStart"/>
+      <w:r>
+        <w:rPr>
+          <w:rFonts w:ascii="Helvetica" w:hAnsi="Helvetica"/>
+          <w:color w:val="505050"/>
+          <w:sz w:val="18"/>
+          <w:szCs w:val="18"/>
+          <w:shd w:val="clear" w:color="auto" w:fill="FAFAFA"/>
+        </w:rPr>
+        <w:t>sandbox_domain</w:t>
+      </w:r>
+      <w:proofErr w:type="spellEnd"/>
+      <w:r>
+        <w:rPr>
+          <w:rFonts w:ascii="Helvetica" w:hAnsi="Helvetica"/>
+          <w:color w:val="505050"/>
+          <w:sz w:val="18"/>
+          <w:szCs w:val="18"/>
+          <w:shd w:val="clear" w:color="auto" w:fill="FAFAFA"/>
+        </w:rPr>
+        <w:t>}/on/</w:t>
+      </w:r>
+      <w:proofErr w:type="spellStart"/>
+      <w:r>
+        <w:rPr>
+          <w:rFonts w:ascii="Helvetica" w:hAnsi="Helvetica"/>
+          <w:color w:val="505050"/>
+          <w:sz w:val="18"/>
+          <w:szCs w:val="18"/>
+          <w:shd w:val="clear" w:color="auto" w:fill="FAFAFA"/>
+        </w:rPr>
+        <w:t>demandware.store</w:t>
+      </w:r>
+      <w:proofErr w:type="spellEnd"/>
+      <w:r>
+        <w:rPr>
+          <w:rFonts w:ascii="Helvetica" w:hAnsi="Helvetica"/>
+          <w:color w:val="505050"/>
+          <w:sz w:val="18"/>
+          <w:szCs w:val="18"/>
+          <w:shd w:val="clear" w:color="auto" w:fill="FAFAFA"/>
+        </w:rPr>
+        <w:t>/Sites-{</w:t>
+      </w:r>
+      <w:proofErr w:type="spellStart"/>
+      <w:r>
+        <w:rPr>
+          <w:rFonts w:ascii="Helvetica" w:hAnsi="Helvetica"/>
+          <w:color w:val="505050"/>
+          <w:sz w:val="18"/>
+          <w:szCs w:val="18"/>
+          <w:shd w:val="clear" w:color="auto" w:fill="FAFAFA"/>
+        </w:rPr>
+        <w:t>SiteID</w:t>
+      </w:r>
+      <w:proofErr w:type="spellEnd"/>
+      <w:r>
+        <w:rPr>
+          <w:rFonts w:ascii="Helvetica" w:hAnsi="Helvetica"/>
+          <w:color w:val="505050"/>
+          <w:sz w:val="18"/>
+          <w:szCs w:val="18"/>
+          <w:shd w:val="clear" w:color="auto" w:fill="FAFAFA"/>
+        </w:rPr>
+        <w:t>}-Site/default/</w:t>
+      </w:r>
+      <w:proofErr w:type="spellStart"/>
+      <w:r>
+        <w:rPr>
+          <w:rFonts w:ascii="Helvetica" w:hAnsi="Helvetica"/>
+          <w:color w:val="505050"/>
+          <w:sz w:val="18"/>
+          <w:szCs w:val="18"/>
+          <w:shd w:val="clear" w:color="auto" w:fill="FAFAFA"/>
+        </w:rPr>
+        <w:t>TMImport-Data?projectid</w:t>
+      </w:r>
+      <w:proofErr w:type="spellEnd"/>
+      <w:r>
+        <w:rPr>
+          <w:rFonts w:ascii="Helvetica" w:hAnsi="Helvetica"/>
+          <w:color w:val="505050"/>
+          <w:sz w:val="18"/>
+          <w:szCs w:val="18"/>
+          <w:shd w:val="clear" w:color="auto" w:fill="FAFAFA"/>
+        </w:rPr>
+        <w:t>={</w:t>
+      </w:r>
+      <w:proofErr w:type="spellStart"/>
+      <w:r>
+        <w:rPr>
+          <w:rFonts w:ascii="Helvetica" w:hAnsi="Helvetica"/>
+          <w:color w:val="505050"/>
+          <w:sz w:val="18"/>
+          <w:szCs w:val="18"/>
+          <w:shd w:val="clear" w:color="auto" w:fill="FAFAFA"/>
+        </w:rPr>
+        <w:t>projectID</w:t>
+      </w:r>
+      <w:proofErr w:type="spellEnd"/>
+      <w:r>
+        <w:rPr>
+          <w:rFonts w:ascii="Helvetica" w:hAnsi="Helvetica"/>
+          <w:color w:val="505050"/>
+          <w:sz w:val="18"/>
+          <w:szCs w:val="18"/>
+          <w:shd w:val="clear" w:color="auto" w:fill="FAFAFA"/>
+        </w:rPr>
+        <w:t>}&amp;</w:t>
+      </w:r>
+      <w:proofErr w:type="spellStart"/>
+      <w:r>
+        <w:rPr>
+          <w:rFonts w:ascii="Helvetica" w:hAnsi="Helvetica"/>
+          <w:color w:val="505050"/>
+          <w:sz w:val="18"/>
+          <w:szCs w:val="18"/>
+          <w:shd w:val="clear" w:color="auto" w:fill="FAFAFA"/>
+        </w:rPr>
+        <w:t>documentid</w:t>
+      </w:r>
+      <w:proofErr w:type="spellEnd"/>
+      <w:r>
+        <w:rPr>
+          <w:rFonts w:ascii="Helvetica" w:hAnsi="Helvetica"/>
+          <w:color w:val="505050"/>
+          <w:sz w:val="18"/>
+          <w:szCs w:val="18"/>
+          <w:shd w:val="clear" w:color="auto" w:fill="FAFAFA"/>
+        </w:rPr>
+        <w:t>={</w:t>
+      </w:r>
+      <w:proofErr w:type="spellStart"/>
+      <w:r>
+        <w:rPr>
+          <w:rFonts w:ascii="Helvetica" w:hAnsi="Helvetica"/>
+          <w:color w:val="505050"/>
+          <w:sz w:val="18"/>
+          <w:szCs w:val="18"/>
+          <w:shd w:val="clear" w:color="auto" w:fill="FAFAFA"/>
+        </w:rPr>
+        <w:t>documentID</w:t>
+      </w:r>
+      <w:proofErr w:type="spellEnd"/>
+      <w:r>
+        <w:rPr>
+          <w:rFonts w:ascii="Helvetica" w:hAnsi="Helvetica"/>
+          <w:color w:val="505050"/>
+          <w:sz w:val="18"/>
+          <w:szCs w:val="18"/>
+          <w:shd w:val="clear" w:color="auto" w:fill="FAFAFA"/>
+        </w:rPr>
+        <w:t>}</w:t>
+      </w:r>
+    </w:p>
+    <w:p>
+      <w:pPr>
+        <w:spacing w:line="354" w:lineRule="auto"/>
+        <w:ind w:left="1080" w:right="900"/>
+        <w:rPr>
+          <w:rFonts w:ascii="Trebuchet MS" w:eastAsia="Trebuchet MS" w:hAnsi="Trebuchet MS" w:cs="Trebuchet MS"/>
+          <w:sz w:val="20"/>
+          <w:szCs w:val="20"/>
+        </w:rPr>
+      </w:pPr>
+    </w:p>
+    <w:p>
+      <w:pPr>
+        <w:spacing w:line="354" w:lineRule="auto"/>
+        <w:ind w:left="1080" w:right="900"/>
+        <w:rPr>
+          <w:b/>
+          <w:bCs/>
+          <w:sz w:val="20"/>
+          <w:szCs w:val="20"/>
+        </w:rPr>
+      </w:pPr>
+      <w:r>
+        <w:rPr>
+          <w:b/>
+          <w:bCs/>
+          <w:sz w:val="20"/>
+          <w:szCs w:val="20"/>
+        </w:rPr>
+        <w:t>Project Auto Launch:</w:t>
+      </w:r>
+    </w:p>
+    <w:p>
+      <w:pPr>
+        <w:spacing w:line="354" w:lineRule="auto"/>
+        <w:ind w:left="1080" w:right="900"/>
+        <w:rPr>
+          <w:rFonts w:ascii="Trebuchet MS" w:eastAsia="Trebuchet MS" w:hAnsi="Trebuchet MS" w:cs="Trebuchet MS"/>
+          <w:sz w:val="20"/>
+          <w:szCs w:val="20"/>
+        </w:rPr>
+      </w:pPr>
+      <w:r>
+        <w:rPr>
+          <w:rFonts w:ascii="Trebuchet MS" w:eastAsia="Trebuchet MS" w:hAnsi="Trebuchet MS" w:cs="Trebuchet MS"/>
+          <w:sz w:val="20"/>
+          <w:szCs w:val="20"/>
+        </w:rPr>
+        <w:t xml:space="preserve">If you choose a </w:t>
+      </w:r>
+      <w:proofErr w:type="spellStart"/>
+      <w:r>
+        <w:rPr>
+          <w:rFonts w:ascii="Trebuchet MS" w:eastAsia="Trebuchet MS" w:hAnsi="Trebuchet MS" w:cs="Trebuchet MS"/>
+          <w:sz w:val="20"/>
+          <w:szCs w:val="20"/>
+        </w:rPr>
+        <w:t>T</w:t>
+      </w:r>
+      <w:r>
+        <w:rPr>
+          <w:rFonts w:ascii="Trebuchet MS" w:eastAsia="Trebuchet MS" w:hAnsi="Trebuchet MS" w:cs="Trebuchet MS"/>
+          <w:sz w:val="20"/>
+          <w:szCs w:val="20"/>
+        </w:rPr>
+        <w:t>extMaster</w:t>
+      </w:r>
+      <w:proofErr w:type="spellEnd"/>
+      <w:r>
+        <w:rPr>
+          <w:rFonts w:ascii="Trebuchet MS" w:eastAsia="Trebuchet MS" w:hAnsi="Trebuchet MS" w:cs="Trebuchet MS"/>
+          <w:sz w:val="20"/>
+          <w:szCs w:val="20"/>
+        </w:rPr>
+        <w:t xml:space="preserve"> template on Export UI which is Auto Launch enabled</w:t>
+      </w:r>
+      <w:r>
+        <w:rPr>
+          <w:rFonts w:ascii="Trebuchet MS" w:eastAsia="Trebuchet MS" w:hAnsi="Trebuchet MS" w:cs="Trebuchet MS"/>
+          <w:sz w:val="20"/>
+          <w:szCs w:val="20"/>
+        </w:rPr>
+        <w:t xml:space="preserve"> at </w:t>
+      </w:r>
+      <w:proofErr w:type="spellStart"/>
+      <w:r>
+        <w:rPr>
+          <w:rFonts w:ascii="Trebuchet MS" w:eastAsia="Trebuchet MS" w:hAnsi="Trebuchet MS" w:cs="Trebuchet MS"/>
+          <w:sz w:val="20"/>
+          <w:szCs w:val="20"/>
+        </w:rPr>
+        <w:t>TextMaster</w:t>
+      </w:r>
+      <w:proofErr w:type="spellEnd"/>
+      <w:r>
+        <w:rPr>
+          <w:rFonts w:ascii="Trebuchet MS" w:eastAsia="Trebuchet MS" w:hAnsi="Trebuchet MS" w:cs="Trebuchet MS"/>
+          <w:sz w:val="20"/>
+          <w:szCs w:val="20"/>
+        </w:rPr>
+        <w:t>, then your project will be automatically launched by a Job (</w:t>
+      </w:r>
+      <w:proofErr w:type="spellStart"/>
+      <w:r>
+        <w:rPr>
+          <w:rFonts w:ascii="Trebuchet MS" w:eastAsia="Trebuchet MS" w:hAnsi="Trebuchet MS" w:cs="Trebuchet MS"/>
+          <w:sz w:val="20"/>
+          <w:szCs w:val="20"/>
+        </w:rPr>
+        <w:t>AutoLaunchTextMaster</w:t>
+      </w:r>
+      <w:proofErr w:type="spellEnd"/>
+      <w:r>
+        <w:rPr>
+          <w:rFonts w:ascii="Trebuchet MS" w:eastAsia="Trebuchet MS" w:hAnsi="Trebuchet MS" w:cs="Trebuchet MS"/>
+          <w:sz w:val="20"/>
+          <w:szCs w:val="20"/>
+        </w:rPr>
+        <w:t>&lt;</w:t>
+      </w:r>
+      <w:proofErr w:type="spellStart"/>
+      <w:r>
+        <w:rPr>
+          <w:rFonts w:ascii="Trebuchet MS" w:eastAsia="Trebuchet MS" w:hAnsi="Trebuchet MS" w:cs="Trebuchet MS"/>
+          <w:sz w:val="20"/>
+          <w:szCs w:val="20"/>
+        </w:rPr>
+        <w:t>siteID</w:t>
+      </w:r>
+      <w:proofErr w:type="spellEnd"/>
+      <w:r>
+        <w:rPr>
+          <w:rFonts w:ascii="Trebuchet MS" w:eastAsia="Trebuchet MS" w:hAnsi="Trebuchet MS" w:cs="Trebuchet MS"/>
+          <w:sz w:val="20"/>
+          <w:szCs w:val="20"/>
+        </w:rPr>
+        <w:t xml:space="preserve">&gt;). But it may take some time to finish word counting of each documents in that project from </w:t>
+      </w:r>
+      <w:proofErr w:type="spellStart"/>
+      <w:r>
+        <w:rPr>
+          <w:rFonts w:ascii="Trebuchet MS" w:eastAsia="Trebuchet MS" w:hAnsi="Trebuchet MS" w:cs="Trebuchet MS"/>
+          <w:sz w:val="20"/>
+          <w:szCs w:val="20"/>
+        </w:rPr>
+        <w:t>TextMaster</w:t>
+      </w:r>
+      <w:proofErr w:type="spellEnd"/>
+      <w:r>
+        <w:rPr>
+          <w:rFonts w:ascii="Trebuchet MS" w:eastAsia="Trebuchet MS" w:hAnsi="Trebuchet MS" w:cs="Trebuchet MS"/>
+          <w:sz w:val="20"/>
+          <w:szCs w:val="20"/>
+        </w:rPr>
+        <w:t xml:space="preserve"> side. Whenever a </w:t>
+      </w:r>
+      <w:r>
+        <w:rPr>
+          <w:rFonts w:ascii="Trebuchet MS" w:eastAsia="Trebuchet MS" w:hAnsi="Trebuchet MS" w:cs="Trebuchet MS"/>
+          <w:sz w:val="20"/>
+          <w:szCs w:val="20"/>
+        </w:rPr>
+        <w:lastRenderedPageBreak/>
+        <w:t>document is finished its word count it will trigger a call back URL (</w:t>
+      </w:r>
+      <w:r>
+        <w:rPr>
+          <w:rFonts w:ascii="Helvetica" w:hAnsi="Helvetica"/>
+          <w:color w:val="505050"/>
+          <w:sz w:val="18"/>
+          <w:szCs w:val="18"/>
+          <w:shd w:val="clear" w:color="auto" w:fill="FAFAFA"/>
+        </w:rPr>
+        <w:t>https://{</w:t>
+      </w:r>
+      <w:proofErr w:type="spellStart"/>
+      <w:r>
+        <w:rPr>
+          <w:rFonts w:ascii="Helvetica" w:hAnsi="Helvetica"/>
+          <w:color w:val="505050"/>
+          <w:sz w:val="18"/>
+          <w:szCs w:val="18"/>
+          <w:shd w:val="clear" w:color="auto" w:fill="FAFAFA"/>
+        </w:rPr>
+        <w:t>sandbox_</w:t>
+      </w:r>
+      <w:proofErr w:type="gramStart"/>
+      <w:r>
+        <w:rPr>
+          <w:rFonts w:ascii="Helvetica" w:hAnsi="Helvetica"/>
+          <w:color w:val="505050"/>
+          <w:sz w:val="18"/>
+          <w:szCs w:val="18"/>
+          <w:shd w:val="clear" w:color="auto" w:fill="FAFAFA"/>
+        </w:rPr>
+        <w:t>domain</w:t>
+      </w:r>
+      <w:proofErr w:type="spellEnd"/>
+      <w:r>
+        <w:rPr>
+          <w:rFonts w:ascii="Helvetica" w:hAnsi="Helvetica"/>
+          <w:color w:val="505050"/>
+          <w:sz w:val="18"/>
+          <w:szCs w:val="18"/>
+          <w:shd w:val="clear" w:color="auto" w:fill="FAFAFA"/>
+        </w:rPr>
+        <w:t>}/on/</w:t>
+      </w:r>
+      <w:proofErr w:type="spellStart"/>
+      <w:r>
+        <w:rPr>
+          <w:rFonts w:ascii="Helvetica" w:hAnsi="Helvetica"/>
+          <w:color w:val="505050"/>
+          <w:sz w:val="18"/>
+          <w:szCs w:val="18"/>
+          <w:shd w:val="clear" w:color="auto" w:fill="FAFAFA"/>
+        </w:rPr>
+        <w:t>demandware.store</w:t>
+      </w:r>
+      <w:proofErr w:type="spellEnd"/>
+      <w:proofErr w:type="gramEnd"/>
+      <w:r>
+        <w:rPr>
+          <w:rFonts w:ascii="Helvetica" w:hAnsi="Helvetica"/>
+          <w:color w:val="505050"/>
+          <w:sz w:val="18"/>
+          <w:szCs w:val="18"/>
+          <w:shd w:val="clear" w:color="auto" w:fill="FAFAFA"/>
+        </w:rPr>
+        <w:t>/Sites-{</w:t>
+      </w:r>
+      <w:proofErr w:type="spellStart"/>
+      <w:r>
+        <w:rPr>
+          <w:rFonts w:ascii="Helvetica" w:hAnsi="Helvetica"/>
+          <w:color w:val="505050"/>
+          <w:sz w:val="18"/>
+          <w:szCs w:val="18"/>
+          <w:shd w:val="clear" w:color="auto" w:fill="FAFAFA"/>
+        </w:rPr>
+        <w:t>SiteID</w:t>
+      </w:r>
+      <w:proofErr w:type="spellEnd"/>
+      <w:r>
+        <w:rPr>
+          <w:rFonts w:ascii="Helvetica" w:hAnsi="Helvetica"/>
+          <w:color w:val="505050"/>
+          <w:sz w:val="18"/>
+          <w:szCs w:val="18"/>
+          <w:shd w:val="clear" w:color="auto" w:fill="FAFAFA"/>
+        </w:rPr>
+        <w:t>}-Site/default/</w:t>
+      </w:r>
+      <w:proofErr w:type="spellStart"/>
+      <w:r>
+        <w:rPr>
+          <w:rFonts w:ascii="Helvetica" w:hAnsi="Helvetica"/>
+          <w:color w:val="505050"/>
+          <w:sz w:val="18"/>
+          <w:szCs w:val="18"/>
+          <w:shd w:val="clear" w:color="auto" w:fill="FAFAFA"/>
+        </w:rPr>
+        <w:t>TMAutoLaunch-Document</w:t>
+      </w:r>
+      <w:r>
+        <w:rPr>
+          <w:rFonts w:ascii="Helvetica" w:hAnsi="Helvetica"/>
+          <w:color w:val="505050"/>
+          <w:sz w:val="18"/>
+          <w:szCs w:val="18"/>
+          <w:shd w:val="clear" w:color="auto" w:fill="FAFAFA"/>
+        </w:rPr>
+        <w:t>?projectid</w:t>
+      </w:r>
+      <w:proofErr w:type="spellEnd"/>
+      <w:r>
+        <w:rPr>
+          <w:rFonts w:ascii="Helvetica" w:hAnsi="Helvetica"/>
+          <w:color w:val="505050"/>
+          <w:sz w:val="18"/>
+          <w:szCs w:val="18"/>
+          <w:shd w:val="clear" w:color="auto" w:fill="FAFAFA"/>
+        </w:rPr>
+        <w:t>={</w:t>
+      </w:r>
+      <w:proofErr w:type="spellStart"/>
+      <w:r>
+        <w:rPr>
+          <w:rFonts w:ascii="Helvetica" w:hAnsi="Helvetica"/>
+          <w:color w:val="505050"/>
+          <w:sz w:val="18"/>
+          <w:szCs w:val="18"/>
+          <w:shd w:val="clear" w:color="auto" w:fill="FAFAFA"/>
+        </w:rPr>
+        <w:t>projectID</w:t>
+      </w:r>
+      <w:proofErr w:type="spellEnd"/>
+      <w:r>
+        <w:rPr>
+          <w:rFonts w:ascii="Helvetica" w:hAnsi="Helvetica"/>
+          <w:color w:val="505050"/>
+          <w:sz w:val="18"/>
+          <w:szCs w:val="18"/>
+          <w:shd w:val="clear" w:color="auto" w:fill="FAFAFA"/>
+        </w:rPr>
+        <w:t>}&amp;</w:t>
+      </w:r>
+      <w:proofErr w:type="spellStart"/>
+      <w:r>
+        <w:rPr>
+          <w:rFonts w:ascii="Helvetica" w:hAnsi="Helvetica"/>
+          <w:color w:val="505050"/>
+          <w:sz w:val="18"/>
+          <w:szCs w:val="18"/>
+          <w:shd w:val="clear" w:color="auto" w:fill="FAFAFA"/>
+        </w:rPr>
+        <w:t>documentid</w:t>
+      </w:r>
+      <w:proofErr w:type="spellEnd"/>
+      <w:r>
+        <w:rPr>
+          <w:rFonts w:ascii="Helvetica" w:hAnsi="Helvetica"/>
+          <w:color w:val="505050"/>
+          <w:sz w:val="18"/>
+          <w:szCs w:val="18"/>
+          <w:shd w:val="clear" w:color="auto" w:fill="FAFAFA"/>
+        </w:rPr>
+        <w:t>={</w:t>
+      </w:r>
+      <w:proofErr w:type="spellStart"/>
+      <w:r>
+        <w:rPr>
+          <w:rFonts w:ascii="Helvetica" w:hAnsi="Helvetica"/>
+          <w:color w:val="505050"/>
+          <w:sz w:val="18"/>
+          <w:szCs w:val="18"/>
+          <w:shd w:val="clear" w:color="auto" w:fill="FAFAFA"/>
+        </w:rPr>
+        <w:t>documentID</w:t>
+      </w:r>
+      <w:proofErr w:type="spellEnd"/>
+      <w:r>
+        <w:rPr>
+          <w:rFonts w:ascii="Helvetica" w:hAnsi="Helvetica"/>
+          <w:color w:val="505050"/>
+          <w:sz w:val="18"/>
+          <w:szCs w:val="18"/>
+          <w:shd w:val="clear" w:color="auto" w:fill="FAFAFA"/>
+        </w:rPr>
+        <w:t>}</w:t>
       </w:r>
       <w:r>
         <w:rPr>
@@ -13066,9 +14889,10 @@
           <w:noProof/>
           <w:sz w:val="20"/>
           <w:szCs w:val="20"/>
+          <w:lang w:val="en-GB" w:eastAsia="en-GB" w:bidi="ar-SA"/>
         </w:rPr>
         <w:drawing>
-          <wp:anchor distT="0" distB="0" distL="114300" distR="114300" simplePos="0" relativeHeight="251665920" behindDoc="1" locked="0" layoutInCell="0" allowOverlap="1">
+          <wp:anchor distT="0" distB="0" distL="114300" distR="114300" simplePos="0" relativeHeight="251665920" behindDoc="1" locked="0" layoutInCell="0" allowOverlap="1" wp14:anchorId="3CF627BF" wp14:editId="4A5FA640">
             <wp:simplePos x="0" y="0"/>
             <wp:positionH relativeFrom="column">
               <wp:posOffset>668020</wp:posOffset>
@@ -13094,9 +14918,7 @@
                   </pic:nvPicPr>
                   <pic:blipFill>
                     <a:blip r:embed="rId19">
-                      <a:extLst>
-                        <a:ext uri="{28A0092B-C50C-407E-A947-70E740481C1C}"/>
-                      </a:extLst>
+                      <a:extLst/>
                     </a:blip>
                     <a:srcRect/>
                     <a:stretch>
@@ -13345,17 +15167,18 @@
           <w:szCs w:val="20"/>
         </w:rPr>
       </w:pPr>
-      <w:bookmarkStart w:id="13" w:name="page14"/>
-      <w:bookmarkEnd w:id="13"/>
+      <w:bookmarkStart w:id="14" w:name="page14"/>
+      <w:bookmarkEnd w:id="14"/>
       <w:r>
         <w:rPr>
           <w:noProof/>
           <w:sz w:val="20"/>
           <w:szCs w:val="20"/>
+          <w:lang w:val="en-GB" w:eastAsia="en-GB" w:bidi="ar-SA"/>
         </w:rPr>
         <w:lastRenderedPageBreak/>
         <w:drawing>
-          <wp:anchor distT="0" distB="0" distL="114300" distR="114300" simplePos="0" relativeHeight="251666944" behindDoc="1" locked="0" layoutInCell="0" allowOverlap="1">
+          <wp:anchor distT="0" distB="0" distL="114300" distR="114300" simplePos="0" relativeHeight="251666944" behindDoc="1" locked="0" layoutInCell="0" allowOverlap="1" wp14:anchorId="5279B340" wp14:editId="21DE7B77">
             <wp:simplePos x="0" y="0"/>
             <wp:positionH relativeFrom="page">
               <wp:posOffset>840105</wp:posOffset>
@@ -13391,9 +15214,7 @@
                           </a:srgbClr>
                         </a:clrTo>
                       </a:clrChange>
-                      <a:extLst>
-                        <a:ext uri="{28A0092B-C50C-407E-A947-70E740481C1C}"/>
-                      </a:extLst>
+                      <a:extLst/>
                     </a:blip>
                     <a:srcRect/>
                     <a:stretch>
@@ -13430,9 +15251,10 @@
           <w:noProof/>
           <w:sz w:val="1"/>
           <w:szCs w:val="1"/>
+          <w:lang w:val="en-GB" w:eastAsia="en-GB" w:bidi="ar-SA"/>
         </w:rPr>
         <w:drawing>
-          <wp:inline distT="0" distB="0" distL="0" distR="0">
+          <wp:inline distT="0" distB="0" distL="0" distR="0" wp14:anchorId="6F333635" wp14:editId="1AB36F04">
             <wp:extent cx="6350" cy="146050"/>
             <wp:effectExtent l="0" t="0" r="0" b="0"/>
             <wp:docPr id="64" name="Picture 64"/>
@@ -13450,9 +15272,7 @@
                   </pic:nvPicPr>
                   <pic:blipFill>
                     <a:blip r:embed="rId16">
-                      <a:extLst>
-                        <a:ext uri="{28A0092B-C50C-407E-A947-70E740481C1C}"/>
-                      </a:extLst>
+                      <a:extLst/>
                     </a:blip>
                     <a:srcRect/>
                     <a:stretch>
@@ -13503,9 +15323,10 @@
           <w:noProof/>
           <w:sz w:val="20"/>
           <w:szCs w:val="20"/>
+          <w:lang w:val="en-GB" w:eastAsia="en-GB" w:bidi="ar-SA"/>
         </w:rPr>
         <w:drawing>
-          <wp:anchor distT="0" distB="0" distL="114300" distR="114300" simplePos="0" relativeHeight="251667968" behindDoc="1" locked="0" layoutInCell="0" allowOverlap="1">
+          <wp:anchor distT="0" distB="0" distL="114300" distR="114300" simplePos="0" relativeHeight="251667968" behindDoc="1" locked="0" layoutInCell="0" allowOverlap="1" wp14:anchorId="70B6A552" wp14:editId="29F135D3">
             <wp:simplePos x="0" y="0"/>
             <wp:positionH relativeFrom="column">
               <wp:posOffset>154305</wp:posOffset>
@@ -13541,9 +15362,7 @@
                           </a:srgbClr>
                         </a:clrTo>
                       </a:clrChange>
-                      <a:extLst>
-                        <a:ext uri="{28A0092B-C50C-407E-A947-70E740481C1C}"/>
-                      </a:extLst>
+                      <a:extLst/>
                     </a:blip>
                     <a:srcRect/>
                     <a:stretch>
@@ -13571,9 +15390,10 @@
           <w:noProof/>
           <w:sz w:val="20"/>
           <w:szCs w:val="20"/>
+          <w:lang w:val="en-GB" w:eastAsia="en-GB" w:bidi="ar-SA"/>
         </w:rPr>
         <w:drawing>
-          <wp:anchor distT="0" distB="0" distL="114300" distR="114300" simplePos="0" relativeHeight="251668992" behindDoc="1" locked="0" layoutInCell="0" allowOverlap="1">
+          <wp:anchor distT="0" distB="0" distL="114300" distR="114300" simplePos="0" relativeHeight="251668992" behindDoc="1" locked="0" layoutInCell="0" allowOverlap="1" wp14:anchorId="25AA9D05" wp14:editId="1D569997">
             <wp:simplePos x="0" y="0"/>
             <wp:positionH relativeFrom="column">
               <wp:posOffset>154305</wp:posOffset>
@@ -13609,9 +15429,7 @@
                           </a:srgbClr>
                         </a:clrTo>
                       </a:clrChange>
-                      <a:extLst>
-                        <a:ext uri="{28A0092B-C50C-407E-A947-70E740481C1C}"/>
-                      </a:extLst>
+                      <a:extLst/>
                     </a:blip>
                     <a:srcRect/>
                     <a:stretch>
@@ -13782,17 +15600,18 @@
           <w:szCs w:val="20"/>
         </w:rPr>
       </w:pPr>
-      <w:bookmarkStart w:id="14" w:name="page15"/>
-      <w:bookmarkEnd w:id="14"/>
+      <w:bookmarkStart w:id="15" w:name="page15"/>
+      <w:bookmarkEnd w:id="15"/>
       <w:r>
         <w:rPr>
           <w:noProof/>
           <w:sz w:val="20"/>
           <w:szCs w:val="20"/>
+          <w:lang w:val="en-GB" w:eastAsia="en-GB" w:bidi="ar-SA"/>
         </w:rPr>
         <w:lastRenderedPageBreak/>
         <w:drawing>
-          <wp:anchor distT="0" distB="0" distL="114300" distR="114300" simplePos="0" relativeHeight="251670016" behindDoc="1" locked="0" layoutInCell="0" allowOverlap="1">
+          <wp:anchor distT="0" distB="0" distL="114300" distR="114300" simplePos="0" relativeHeight="251670016" behindDoc="1" locked="0" layoutInCell="0" allowOverlap="1" wp14:anchorId="1E4F085B" wp14:editId="59003E02">
             <wp:simplePos x="0" y="0"/>
             <wp:positionH relativeFrom="page">
               <wp:posOffset>840105</wp:posOffset>
@@ -13828,9 +15647,7 @@
                           </a:srgbClr>
                         </a:clrTo>
                       </a:clrChange>
-                      <a:extLst>
-                        <a:ext uri="{28A0092B-C50C-407E-A947-70E740481C1C}"/>
-                      </a:extLst>
+                      <a:extLst/>
                     </a:blip>
                     <a:srcRect/>
                     <a:stretch>
@@ -13867,9 +15684,10 @@
           <w:noProof/>
           <w:sz w:val="1"/>
           <w:szCs w:val="1"/>
+          <w:lang w:val="en-GB" w:eastAsia="en-GB" w:bidi="ar-SA"/>
         </w:rPr>
         <w:drawing>
-          <wp:inline distT="0" distB="0" distL="0" distR="0">
+          <wp:inline distT="0" distB="0" distL="0" distR="0" wp14:anchorId="7957C058" wp14:editId="367AE635">
             <wp:extent cx="6350" cy="146050"/>
             <wp:effectExtent l="0" t="0" r="0" b="0"/>
             <wp:docPr id="69" name="Picture 69"/>
@@ -13887,9 +15705,7 @@
                   </pic:nvPicPr>
                   <pic:blipFill>
                     <a:blip r:embed="rId16">
-                      <a:extLst>
-                        <a:ext uri="{28A0092B-C50C-407E-A947-70E740481C1C}"/>
-                      </a:extLst>
+                      <a:extLst/>
                     </a:blip>
                     <a:srcRect/>
                     <a:stretch>
@@ -13940,9 +15756,10 @@
           <w:noProof/>
           <w:sz w:val="20"/>
           <w:szCs w:val="20"/>
+          <w:lang w:val="en-GB" w:eastAsia="en-GB" w:bidi="ar-SA"/>
         </w:rPr>
         <w:drawing>
-          <wp:anchor distT="0" distB="0" distL="114300" distR="114300" simplePos="0" relativeHeight="251671040" behindDoc="1" locked="0" layoutInCell="0" allowOverlap="1">
+          <wp:anchor distT="0" distB="0" distL="114300" distR="114300" simplePos="0" relativeHeight="251671040" behindDoc="1" locked="0" layoutInCell="0" allowOverlap="1" wp14:anchorId="23DE4B02" wp14:editId="21F057B5">
             <wp:simplePos x="0" y="0"/>
             <wp:positionH relativeFrom="column">
               <wp:posOffset>154305</wp:posOffset>
@@ -13978,9 +15795,7 @@
                           </a:srgbClr>
                         </a:clrTo>
                       </a:clrChange>
-                      <a:extLst>
-                        <a:ext uri="{28A0092B-C50C-407E-A947-70E740481C1C}"/>
-                      </a:extLst>
+                      <a:extLst/>
                     </a:blip>
                     <a:srcRect/>
                     <a:stretch>
@@ -14008,9 +15823,10 @@
           <w:noProof/>
           <w:sz w:val="20"/>
           <w:szCs w:val="20"/>
+          <w:lang w:val="en-GB" w:eastAsia="en-GB" w:bidi="ar-SA"/>
         </w:rPr>
         <w:drawing>
-          <wp:anchor distT="0" distB="0" distL="114300" distR="114300" simplePos="0" relativeHeight="251672064" behindDoc="1" locked="0" layoutInCell="0" allowOverlap="1">
+          <wp:anchor distT="0" distB="0" distL="114300" distR="114300" simplePos="0" relativeHeight="251672064" behindDoc="1" locked="0" layoutInCell="0" allowOverlap="1" wp14:anchorId="1C617547" wp14:editId="61DCD2F2">
             <wp:simplePos x="0" y="0"/>
             <wp:positionH relativeFrom="column">
               <wp:posOffset>154305</wp:posOffset>
@@ -14046,9 +15862,7 @@
                           </a:srgbClr>
                         </a:clrTo>
                       </a:clrChange>
-                      <a:extLst>
-                        <a:ext uri="{28A0092B-C50C-407E-A947-70E740481C1C}"/>
-                      </a:extLst>
+                      <a:extLst/>
                     </a:blip>
                     <a:srcRect/>
                     <a:stretch>
@@ -14245,7 +16059,7 @@
       <w:tblPr>
         <w:tblStyle w:val="TableGrid"/>
         <w:tblW w:w="0" w:type="auto"/>
-        <w:tblLook w:val="04A0"/>
+        <w:tblLook w:val="04A0" w:firstRow="1" w:lastRow="0" w:firstColumn="1" w:lastColumn="0" w:noHBand="0" w:noVBand="1"/>
       </w:tblPr>
       <w:tblGrid>
         <w:gridCol w:w="3323"/>
@@ -14506,15 +16320,15 @@
 </file>
 
 <file path=word/endnotes.xml><?xml version="1.0" encoding="utf-8"?>
-<w:endnotes xmlns:ve="http://schemas.openxmlformats.org/markup-compatibility/2006" xmlns:o="urn:schemas-microsoft-com:office:office" xmlns:r="http://schemas.openxmlformats.org/officeDocument/2006/relationships" xmlns:m="http://schemas.openxmlformats.org/officeDocument/2006/math" xmlns:v="urn:schemas-microsoft-com:vml" xmlns:wp="http://schemas.openxmlformats.org/drawingml/2006/wordprocessingDrawing" xmlns:w10="urn:schemas-microsoft-com:office:word" xmlns:w="http://schemas.openxmlformats.org/wordprocessingml/2006/main" xmlns:wne="http://schemas.microsoft.com/office/word/2006/wordml">
-  <w:endnote w:type="separator" w:id="0">
+<w:endnotes xmlns:wpc="http://schemas.microsoft.com/office/word/2010/wordprocessingCanvas" xmlns:mo="http://schemas.microsoft.com/office/mac/office/2008/main" xmlns:mc="http://schemas.openxmlformats.org/markup-compatibility/2006" xmlns:mv="urn:schemas-microsoft-com:mac:vml" xmlns:o="urn:schemas-microsoft-com:office:office" xmlns:r="http://schemas.openxmlformats.org/officeDocument/2006/relationships" xmlns:m="http://schemas.openxmlformats.org/officeDocument/2006/math" xmlns:v="urn:schemas-microsoft-com:vml" xmlns:wp14="http://schemas.microsoft.com/office/word/2010/wordprocessingDrawing" xmlns:wp="http://schemas.openxmlformats.org/drawingml/2006/wordprocessingDrawing" xmlns:w10="urn:schemas-microsoft-com:office:word" xmlns:w="http://schemas.openxmlformats.org/wordprocessingml/2006/main" xmlns:w14="http://schemas.microsoft.com/office/word/2010/wordml" xmlns:w15="http://schemas.microsoft.com/office/word/2012/wordml" xmlns:wpg="http://schemas.microsoft.com/office/word/2010/wordprocessingGroup" xmlns:wpi="http://schemas.microsoft.com/office/word/2010/wordprocessingInk" xmlns:wne="http://schemas.microsoft.com/office/word/2006/wordml" xmlns:wps="http://schemas.microsoft.com/office/word/2010/wordprocessingShape" mc:Ignorable="w14 w15 wp14">
+  <w:endnote w:type="separator" w:id="-1">
     <w:p>
       <w:r>
         <w:separator/>
       </w:r>
     </w:p>
   </w:endnote>
-  <w:endnote w:type="continuationSeparator" w:id="1">
+  <w:endnote w:type="continuationSeparator" w:id="0">
     <w:p>
       <w:r>
         <w:continuationSeparator/>
@@ -14525,7 +16339,7 @@
 </file>
 
 <file path=word/footer1.xml><?xml version="1.0" encoding="utf-8"?>
-<w:ftr xmlns:ve="http://schemas.openxmlformats.org/markup-compatibility/2006" xmlns:o="urn:schemas-microsoft-com:office:office" xmlns:r="http://schemas.openxmlformats.org/officeDocument/2006/relationships" xmlns:m="http://schemas.openxmlformats.org/officeDocument/2006/math" xmlns:v="urn:schemas-microsoft-com:vml" xmlns:wp="http://schemas.openxmlformats.org/drawingml/2006/wordprocessingDrawing" xmlns:w10="urn:schemas-microsoft-com:office:word" xmlns:w="http://schemas.openxmlformats.org/wordprocessingml/2006/main" xmlns:wne="http://schemas.microsoft.com/office/word/2006/wordml">
+<w:ftr xmlns:wpc="http://schemas.microsoft.com/office/word/2010/wordprocessingCanvas" xmlns:mo="http://schemas.microsoft.com/office/mac/office/2008/main" xmlns:mc="http://schemas.openxmlformats.org/markup-compatibility/2006" xmlns:mv="urn:schemas-microsoft-com:mac:vml" xmlns:o="urn:schemas-microsoft-com:office:office" xmlns:r="http://schemas.openxmlformats.org/officeDocument/2006/relationships" xmlns:m="http://schemas.openxmlformats.org/officeDocument/2006/math" xmlns:v="urn:schemas-microsoft-com:vml" xmlns:wp14="http://schemas.microsoft.com/office/word/2010/wordprocessingDrawing" xmlns:wp="http://schemas.openxmlformats.org/drawingml/2006/wordprocessingDrawing" xmlns:w10="urn:schemas-microsoft-com:office:word" xmlns:w="http://schemas.openxmlformats.org/wordprocessingml/2006/main" xmlns:w14="http://schemas.microsoft.com/office/word/2010/wordml" xmlns:w15="http://schemas.microsoft.com/office/word/2012/wordml" xmlns:wpg="http://schemas.microsoft.com/office/word/2010/wordprocessingGroup" xmlns:wpi="http://schemas.microsoft.com/office/word/2010/wordprocessingInk" xmlns:wne="http://schemas.microsoft.com/office/word/2006/wordml" xmlns:wps="http://schemas.microsoft.com/office/word/2010/wordprocessingShape" mc:Ignorable="w14 w15 wp14">
   <w:p>
     <w:pPr>
       <w:pStyle w:val="Footer"/>
@@ -14537,6 +16351,7 @@
         <w:color w:val="595959" w:themeColor="text1" w:themeTint="A6"/>
       </w:rPr>
     </w:pPr>
+    <w:proofErr w:type="spellStart"/>
     <w:r>
       <w:rPr>
         <w:rFonts w:asciiTheme="majorHAnsi" w:hAnsiTheme="majorHAnsi"/>
@@ -14544,6 +16359,7 @@
       </w:rPr>
       <w:t>TextMaster</w:t>
     </w:r>
+    <w:proofErr w:type="spellEnd"/>
     <w:r>
       <w:rPr>
         <w:rFonts w:asciiTheme="majorHAnsi" w:hAnsiTheme="majorHAnsi"/>
@@ -14589,7 +16405,7 @@
         <w:noProof/>
         <w:color w:val="595959" w:themeColor="text1" w:themeTint="A6"/>
       </w:rPr>
-      <w:t>18</w:t>
+      <w:t>7</w:t>
     </w:r>
     <w:r>
       <w:rPr>
@@ -14607,15 +16423,15 @@
 </file>
 
 <file path=word/footnotes.xml><?xml version="1.0" encoding="utf-8"?>
-<w:footnotes xmlns:ve="http://schemas.openxmlformats.org/markup-compatibility/2006" xmlns:o="urn:schemas-microsoft-com:office:office" xmlns:r="http://schemas.openxmlformats.org/officeDocument/2006/relationships" xmlns:m="http://schemas.openxmlformats.org/officeDocument/2006/math" xmlns:v="urn:schemas-microsoft-com:vml" xmlns:wp="http://schemas.openxmlformats.org/drawingml/2006/wordprocessingDrawing" xmlns:w10="urn:schemas-microsoft-com:office:word" xmlns:w="http://schemas.openxmlformats.org/wordprocessingml/2006/main" xmlns:wne="http://schemas.microsoft.com/office/word/2006/wordml">
-  <w:footnote w:type="separator" w:id="0">
+<w:footnotes xmlns:wpc="http://schemas.microsoft.com/office/word/2010/wordprocessingCanvas" xmlns:mo="http://schemas.microsoft.com/office/mac/office/2008/main" xmlns:mc="http://schemas.openxmlformats.org/markup-compatibility/2006" xmlns:mv="urn:schemas-microsoft-com:mac:vml" xmlns:o="urn:schemas-microsoft-com:office:office" xmlns:r="http://schemas.openxmlformats.org/officeDocument/2006/relationships" xmlns:m="http://schemas.openxmlformats.org/officeDocument/2006/math" xmlns:v="urn:schemas-microsoft-com:vml" xmlns:wp14="http://schemas.microsoft.com/office/word/2010/wordprocessingDrawing" xmlns:wp="http://schemas.openxmlformats.org/drawingml/2006/wordprocessingDrawing" xmlns:w10="urn:schemas-microsoft-com:office:word" xmlns:w="http://schemas.openxmlformats.org/wordprocessingml/2006/main" xmlns:w14="http://schemas.microsoft.com/office/word/2010/wordml" xmlns:w15="http://schemas.microsoft.com/office/word/2012/wordml" xmlns:wpg="http://schemas.microsoft.com/office/word/2010/wordprocessingGroup" xmlns:wpi="http://schemas.microsoft.com/office/word/2010/wordprocessingInk" xmlns:wne="http://schemas.microsoft.com/office/word/2006/wordml" xmlns:wps="http://schemas.microsoft.com/office/word/2010/wordprocessingShape" mc:Ignorable="w14 w15 wp14">
+  <w:footnote w:type="separator" w:id="-1">
     <w:p>
       <w:r>
         <w:separator/>
       </w:r>
     </w:p>
   </w:footnote>
-  <w:footnote w:type="continuationSeparator" w:id="1">
+  <w:footnote w:type="continuationSeparator" w:id="0">
     <w:p>
       <w:r>
         <w:continuationSeparator/>
@@ -14626,7 +16442,7 @@
 </file>
 
 <file path=word/numbering.xml><?xml version="1.0" encoding="utf-8"?>
-<w:numbering xmlns:ve="http://schemas.openxmlformats.org/markup-compatibility/2006" xmlns:o="urn:schemas-microsoft-com:office:office" xmlns:r="http://schemas.openxmlformats.org/officeDocument/2006/relationships" xmlns:m="http://schemas.openxmlformats.org/officeDocument/2006/math" xmlns:v="urn:schemas-microsoft-com:vml" xmlns:wp="http://schemas.openxmlformats.org/drawingml/2006/wordprocessingDrawing" xmlns:w10="urn:schemas-microsoft-com:office:word" xmlns:w="http://schemas.openxmlformats.org/wordprocessingml/2006/main" xmlns:wne="http://schemas.microsoft.com/office/word/2006/wordml">
+<w:numbering xmlns:wpc="http://schemas.microsoft.com/office/word/2010/wordprocessingCanvas" xmlns:mo="http://schemas.microsoft.com/office/mac/office/2008/main" xmlns:mc="http://schemas.openxmlformats.org/markup-compatibility/2006" xmlns:mv="urn:schemas-microsoft-com:mac:vml" xmlns:o="urn:schemas-microsoft-com:office:office" xmlns:r="http://schemas.openxmlformats.org/officeDocument/2006/relationships" xmlns:m="http://schemas.openxmlformats.org/officeDocument/2006/math" xmlns:v="urn:schemas-microsoft-com:vml" xmlns:wp14="http://schemas.microsoft.com/office/word/2010/wordprocessingDrawing" xmlns:wp="http://schemas.openxmlformats.org/drawingml/2006/wordprocessingDrawing" xmlns:w10="urn:schemas-microsoft-com:office:word" xmlns:w="http://schemas.openxmlformats.org/wordprocessingml/2006/main" xmlns:w14="http://schemas.microsoft.com/office/word/2010/wordml" xmlns:w15="http://schemas.microsoft.com/office/word/2012/wordml" xmlns:wpg="http://schemas.microsoft.com/office/word/2010/wordprocessingGroup" xmlns:wpi="http://schemas.microsoft.com/office/word/2010/wordprocessingInk" xmlns:wne="http://schemas.microsoft.com/office/word/2006/wordml" xmlns:wps="http://schemas.microsoft.com/office/word/2010/wordprocessingShape" mc:Ignorable="w14 w15 wp14">
   <w:abstractNum w:abstractNumId="0">
     <w:nsid w:val="0216231B"/>
     <w:multiLevelType w:val="hybridMultilevel"/>
@@ -15451,7 +17267,7 @@
 </file>
 
 <file path=word/styles.xml><?xml version="1.0" encoding="utf-8"?>
-<w:styles xmlns:r="http://schemas.openxmlformats.org/officeDocument/2006/relationships" xmlns:w="http://schemas.openxmlformats.org/wordprocessingml/2006/main">
+<w:styles xmlns:mc="http://schemas.openxmlformats.org/markup-compatibility/2006" xmlns:r="http://schemas.openxmlformats.org/officeDocument/2006/relationships" xmlns:w="http://schemas.openxmlformats.org/wordprocessingml/2006/main" xmlns:w14="http://schemas.microsoft.com/office/word/2010/wordml" xmlns:w15="http://schemas.microsoft.com/office/word/2012/wordml" mc:Ignorable="w14 w15">
   <w:docDefaults>
     <w:rPrDefault>
       <w:rPr>
@@ -15463,144 +17279,388 @@
     </w:rPrDefault>
     <w:pPrDefault/>
   </w:docDefaults>
-  <w:latentStyles w:defLockedState="0" w:defUIPriority="99" w:defSemiHidden="1" w:defUnhideWhenUsed="1" w:defQFormat="0" w:count="267">
-    <w:lsdException w:name="Normal" w:semiHidden="0" w:uiPriority="0" w:unhideWhenUsed="0" w:qFormat="1"/>
-    <w:lsdException w:name="heading 1" w:semiHidden="0" w:uiPriority="9" w:unhideWhenUsed="0" w:qFormat="1"/>
-    <w:lsdException w:name="heading 2" w:uiPriority="9" w:qFormat="1"/>
-    <w:lsdException w:name="heading 3" w:uiPriority="9" w:qFormat="1"/>
-    <w:lsdException w:name="heading 4" w:uiPriority="9" w:qFormat="1"/>
-    <w:lsdException w:name="heading 5" w:uiPriority="9" w:qFormat="1"/>
-    <w:lsdException w:name="heading 6" w:uiPriority="9" w:qFormat="1"/>
-    <w:lsdException w:name="heading 7" w:uiPriority="9" w:qFormat="1"/>
-    <w:lsdException w:name="heading 8" w:uiPriority="9" w:qFormat="1"/>
-    <w:lsdException w:name="heading 9" w:uiPriority="9" w:qFormat="1"/>
-    <w:lsdException w:name="toc 1" w:uiPriority="39" w:qFormat="1"/>
-    <w:lsdException w:name="toc 2" w:uiPriority="39" w:qFormat="1"/>
-    <w:lsdException w:name="toc 3" w:uiPriority="39" w:qFormat="1"/>
-    <w:lsdException w:name="toc 4" w:uiPriority="39"/>
-    <w:lsdException w:name="toc 5" w:uiPriority="39"/>
-    <w:lsdException w:name="toc 6" w:uiPriority="39"/>
-    <w:lsdException w:name="toc 7" w:uiPriority="39"/>
-    <w:lsdException w:name="toc 8" w:uiPriority="39"/>
-    <w:lsdException w:name="toc 9" w:uiPriority="39"/>
-    <w:lsdException w:name="caption" w:uiPriority="35" w:qFormat="1"/>
-    <w:lsdException w:name="Title" w:semiHidden="0" w:uiPriority="10" w:unhideWhenUsed="0" w:qFormat="1"/>
-    <w:lsdException w:name="Default Paragraph Font" w:uiPriority="1"/>
-    <w:lsdException w:name="Subtitle" w:semiHidden="0" w:uiPriority="11" w:unhideWhenUsed="0" w:qFormat="1"/>
-    <w:lsdException w:name="Strong" w:semiHidden="0" w:uiPriority="22" w:unhideWhenUsed="0" w:qFormat="1"/>
-    <w:lsdException w:name="Emphasis" w:semiHidden="0" w:uiPriority="20" w:unhideWhenUsed="0" w:qFormat="1"/>
-    <w:lsdException w:name="Table Grid" w:semiHidden="0" w:uiPriority="59" w:unhideWhenUsed="0"/>
-    <w:lsdException w:name="Placeholder Text" w:unhideWhenUsed="0"/>
-    <w:lsdException w:name="No Spacing" w:semiHidden="0" w:uiPriority="1" w:unhideWhenUsed="0" w:qFormat="1"/>
-    <w:lsdException w:name="Light Shading" w:semiHidden="0" w:uiPriority="60" w:unhideWhenUsed="0"/>
-    <w:lsdException w:name="Light List" w:semiHidden="0" w:uiPriority="61" w:unhideWhenUsed="0"/>
-    <w:lsdException w:name="Light Grid" w:semiHidden="0" w:uiPriority="62" w:unhideWhenUsed="0"/>
-    <w:lsdException w:name="Medium Shading 1" w:semiHidden="0" w:uiPriority="63" w:unhideWhenUsed="0"/>
-    <w:lsdException w:name="Medium Shading 2" w:semiHidden="0" w:uiPriority="64" w:unhideWhenUsed="0"/>
-    <w:lsdException w:name="Medium List 1" w:semiHidden="0" w:uiPriority="65" w:unhideWhenUsed="0"/>
-    <w:lsdException w:name="Medium List 2" w:semiHidden="0" w:uiPriority="66" w:unhideWhenUsed="0"/>
-    <w:lsdException w:name="Medium Grid 1" w:semiHidden="0" w:uiPriority="67" w:unhideWhenUsed="0"/>
-    <w:lsdException w:name="Medium Grid 2" w:semiHidden="0" w:uiPriority="68" w:unhideWhenUsed="0"/>
-    <w:lsdException w:name="Medium Grid 3" w:semiHidden="0" w:uiPriority="69" w:unhideWhenUsed="0"/>
-    <w:lsdException w:name="Dark List" w:semiHidden="0" w:uiPriority="70" w:unhideWhenUsed="0"/>
-    <w:lsdException w:name="Colorful Shading" w:semiHidden="0" w:uiPriority="71" w:unhideWhenUsed="0"/>
-    <w:lsdException w:name="Colorful List" w:semiHidden="0" w:uiPriority="72" w:unhideWhenUsed="0"/>
-    <w:lsdException w:name="Colorful Grid" w:semiHidden="0" w:uiPriority="73" w:unhideWhenUsed="0"/>
-    <w:lsdException w:name="Light Shading Accent 1" w:semiHidden="0" w:uiPriority="60" w:unhideWhenUsed="0"/>
-    <w:lsdException w:name="Light List Accent 1" w:semiHidden="0" w:uiPriority="61" w:unhideWhenUsed="0"/>
-    <w:lsdException w:name="Light Grid Accent 1" w:semiHidden="0" w:uiPriority="62" w:unhideWhenUsed="0"/>
-    <w:lsdException w:name="Medium Shading 1 Accent 1" w:semiHidden="0" w:uiPriority="63" w:unhideWhenUsed="0"/>
-    <w:lsdException w:name="Medium Shading 2 Accent 1" w:semiHidden="0" w:uiPriority="64" w:unhideWhenUsed="0"/>
-    <w:lsdException w:name="Medium List 1 Accent 1" w:semiHidden="0" w:uiPriority="65" w:unhideWhenUsed="0"/>
-    <w:lsdException w:name="Revision" w:unhideWhenUsed="0"/>
-    <w:lsdException w:name="List Paragraph" w:semiHidden="0" w:uiPriority="34" w:unhideWhenUsed="0" w:qFormat="1"/>
-    <w:lsdException w:name="Quote" w:semiHidden="0" w:uiPriority="29" w:unhideWhenUsed="0" w:qFormat="1"/>
-    <w:lsdException w:name="Intense Quote" w:semiHidden="0" w:uiPriority="30" w:unhideWhenUsed="0" w:qFormat="1"/>
-    <w:lsdException w:name="Medium List 2 Accent 1" w:semiHidden="0" w:uiPriority="66" w:unhideWhenUsed="0"/>
-    <w:lsdException w:name="Medium Grid 1 Accent 1" w:semiHidden="0" w:uiPriority="67" w:unhideWhenUsed="0"/>
-    <w:lsdException w:name="Medium Grid 2 Accent 1" w:semiHidden="0" w:uiPriority="68" w:unhideWhenUsed="0"/>
-    <w:lsdException w:name="Medium Grid 3 Accent 1" w:semiHidden="0" w:uiPriority="69" w:unhideWhenUsed="0"/>
-    <w:lsdException w:name="Dark List Accent 1" w:semiHidden="0" w:uiPriority="70" w:unhideWhenUsed="0"/>
-    <w:lsdException w:name="Colorful Shading Accent 1" w:semiHidden="0" w:uiPriority="71" w:unhideWhenUsed="0"/>
-    <w:lsdException w:name="Colorful List Accent 1" w:semiHidden="0" w:uiPriority="72" w:unhideWhenUsed="0"/>
-    <w:lsdException w:name="Colorful Grid Accent 1" w:semiHidden="0" w:uiPriority="73" w:unhideWhenUsed="0"/>
-    <w:lsdException w:name="Light Shading Accent 2" w:semiHidden="0" w:uiPriority="60" w:unhideWhenUsed="0"/>
-    <w:lsdException w:name="Light List Accent 2" w:semiHidden="0" w:uiPriority="61" w:unhideWhenUsed="0"/>
-    <w:lsdException w:name="Light Grid Accent 2" w:semiHidden="0" w:uiPriority="62" w:unhideWhenUsed="0"/>
-    <w:lsdException w:name="Medium Shading 1 Accent 2" w:semiHidden="0" w:uiPriority="63" w:unhideWhenUsed="0"/>
-    <w:lsdException w:name="Medium Shading 2 Accent 2" w:semiHidden="0" w:uiPriority="64" w:unhideWhenUsed="0"/>
-    <w:lsdException w:name="Medium List 1 Accent 2" w:semiHidden="0" w:uiPriority="65" w:unhideWhenUsed="0"/>
-    <w:lsdException w:name="Medium List 2 Accent 2" w:semiHidden="0" w:uiPriority="66" w:unhideWhenUsed="0"/>
-    <w:lsdException w:name="Medium Grid 1 Accent 2" w:semiHidden="0" w:uiPriority="67" w:unhideWhenUsed="0"/>
-    <w:lsdException w:name="Medium Grid 2 Accent 2" w:semiHidden="0" w:uiPriority="68" w:unhideWhenUsed="0"/>
-    <w:lsdException w:name="Medium Grid 3 Accent 2" w:semiHidden="0" w:uiPriority="69" w:unhideWhenUsed="0"/>
-    <w:lsdException w:name="Dark List Accent 2" w:semiHidden="0" w:uiPriority="70" w:unhideWhenUsed="0"/>
-    <w:lsdException w:name="Colorful Shading Accent 2" w:semiHidden="0" w:uiPriority="71" w:unhideWhenUsed="0"/>
-    <w:lsdException w:name="Colorful List Accent 2" w:semiHidden="0" w:uiPriority="72" w:unhideWhenUsed="0"/>
-    <w:lsdException w:name="Colorful Grid Accent 2" w:semiHidden="0" w:uiPriority="73" w:unhideWhenUsed="0"/>
-    <w:lsdException w:name="Light Shading Accent 3" w:semiHidden="0" w:uiPriority="60" w:unhideWhenUsed="0"/>
-    <w:lsdException w:name="Light List Accent 3" w:semiHidden="0" w:uiPriority="61" w:unhideWhenUsed="0"/>
-    <w:lsdException w:name="Light Grid Accent 3" w:semiHidden="0" w:uiPriority="62" w:unhideWhenUsed="0"/>
-    <w:lsdException w:name="Medium Shading 1 Accent 3" w:semiHidden="0" w:uiPriority="63" w:unhideWhenUsed="0"/>
-    <w:lsdException w:name="Medium Shading 2 Accent 3" w:semiHidden="0" w:uiPriority="64" w:unhideWhenUsed="0"/>
-    <w:lsdException w:name="Medium List 1 Accent 3" w:semiHidden="0" w:uiPriority="65" w:unhideWhenUsed="0"/>
-    <w:lsdException w:name="Medium List 2 Accent 3" w:semiHidden="0" w:uiPriority="66" w:unhideWhenUsed="0"/>
-    <w:lsdException w:name="Medium Grid 1 Accent 3" w:semiHidden="0" w:uiPriority="67" w:unhideWhenUsed="0"/>
-    <w:lsdException w:name="Medium Grid 2 Accent 3" w:semiHidden="0" w:uiPriority="68" w:unhideWhenUsed="0"/>
-    <w:lsdException w:name="Medium Grid 3 Accent 3" w:semiHidden="0" w:uiPriority="69" w:unhideWhenUsed="0"/>
-    <w:lsdException w:name="Dark List Accent 3" w:semiHidden="0" w:uiPriority="70" w:unhideWhenUsed="0"/>
-    <w:lsdException w:name="Colorful Shading Accent 3" w:semiHidden="0" w:uiPriority="71" w:unhideWhenUsed="0"/>
-    <w:lsdException w:name="Colorful List Accent 3" w:semiHidden="0" w:uiPriority="72" w:unhideWhenUsed="0"/>
-    <w:lsdException w:name="Colorful Grid Accent 3" w:semiHidden="0" w:uiPriority="73" w:unhideWhenUsed="0"/>
-    <w:lsdException w:name="Light Shading Accent 4" w:semiHidden="0" w:uiPriority="60" w:unhideWhenUsed="0"/>
-    <w:lsdException w:name="Light List Accent 4" w:semiHidden="0" w:uiPriority="61" w:unhideWhenUsed="0"/>
-    <w:lsdException w:name="Light Grid Accent 4" w:semiHidden="0" w:uiPriority="62" w:unhideWhenUsed="0"/>
-    <w:lsdException w:name="Medium Shading 1 Accent 4" w:semiHidden="0" w:uiPriority="63" w:unhideWhenUsed="0"/>
-    <w:lsdException w:name="Medium Shading 2 Accent 4" w:semiHidden="0" w:uiPriority="64" w:unhideWhenUsed="0"/>
-    <w:lsdException w:name="Medium List 1 Accent 4" w:semiHidden="0" w:uiPriority="65" w:unhideWhenUsed="0"/>
-    <w:lsdException w:name="Medium List 2 Accent 4" w:semiHidden="0" w:uiPriority="66" w:unhideWhenUsed="0"/>
-    <w:lsdException w:name="Medium Grid 1 Accent 4" w:semiHidden="0" w:uiPriority="67" w:unhideWhenUsed="0"/>
-    <w:lsdException w:name="Medium Grid 2 Accent 4" w:semiHidden="0" w:uiPriority="68" w:unhideWhenUsed="0"/>
-    <w:lsdException w:name="Medium Grid 3 Accent 4" w:semiHidden="0" w:uiPriority="69" w:unhideWhenUsed="0"/>
-    <w:lsdException w:name="Dark List Accent 4" w:semiHidden="0" w:uiPriority="70" w:unhideWhenUsed="0"/>
-    <w:lsdException w:name="Colorful Shading Accent 4" w:semiHidden="0" w:uiPriority="71" w:unhideWhenUsed="0"/>
-    <w:lsdException w:name="Colorful List Accent 4" w:semiHidden="0" w:uiPriority="72" w:unhideWhenUsed="0"/>
-    <w:lsdException w:name="Colorful Grid Accent 4" w:semiHidden="0" w:uiPriority="73" w:unhideWhenUsed="0"/>
-    <w:lsdException w:name="Light Shading Accent 5" w:semiHidden="0" w:uiPriority="60" w:unhideWhenUsed="0"/>
-    <w:lsdException w:name="Light List Accent 5" w:semiHidden="0" w:uiPriority="61" w:unhideWhenUsed="0"/>
-    <w:lsdException w:name="Light Grid Accent 5" w:semiHidden="0" w:uiPriority="62" w:unhideWhenUsed="0"/>
-    <w:lsdException w:name="Medium Shading 1 Accent 5" w:semiHidden="0" w:uiPriority="63" w:unhideWhenUsed="0"/>
-    <w:lsdException w:name="Medium Shading 2 Accent 5" w:semiHidden="0" w:uiPriority="64" w:unhideWhenUsed="0"/>
-    <w:lsdException w:name="Medium List 1 Accent 5" w:semiHidden="0" w:uiPriority="65" w:unhideWhenUsed="0"/>
-    <w:lsdException w:name="Medium List 2 Accent 5" w:semiHidden="0" w:uiPriority="66" w:unhideWhenUsed="0"/>
-    <w:lsdException w:name="Medium Grid 1 Accent 5" w:semiHidden="0" w:uiPriority="67" w:unhideWhenUsed="0"/>
-    <w:lsdException w:name="Medium Grid 2 Accent 5" w:semiHidden="0" w:uiPriority="68" w:unhideWhenUsed="0"/>
-    <w:lsdException w:name="Medium Grid 3 Accent 5" w:semiHidden="0" w:uiPriority="69" w:unhideWhenUsed="0"/>
-    <w:lsdException w:name="Dark List Accent 5" w:semiHidden="0" w:uiPriority="70" w:unhideWhenUsed="0"/>
-    <w:lsdException w:name="Colorful Shading Accent 5" w:semiHidden="0" w:uiPriority="71" w:unhideWhenUsed="0"/>
-    <w:lsdException w:name="Colorful List Accent 5" w:semiHidden="0" w:uiPriority="72" w:unhideWhenUsed="0"/>
-    <w:lsdException w:name="Colorful Grid Accent 5" w:semiHidden="0" w:uiPriority="73" w:unhideWhenUsed="0"/>
-    <w:lsdException w:name="Light Shading Accent 6" w:semiHidden="0" w:uiPriority="60" w:unhideWhenUsed="0"/>
-    <w:lsdException w:name="Light List Accent 6" w:semiHidden="0" w:uiPriority="61" w:unhideWhenUsed="0"/>
-    <w:lsdException w:name="Light Grid Accent 6" w:semiHidden="0" w:uiPriority="62" w:unhideWhenUsed="0"/>
-    <w:lsdException w:name="Medium Shading 1 Accent 6" w:semiHidden="0" w:uiPriority="63" w:unhideWhenUsed="0"/>
-    <w:lsdException w:name="Medium Shading 2 Accent 6" w:semiHidden="0" w:uiPriority="64" w:unhideWhenUsed="0"/>
-    <w:lsdException w:name="Medium List 1 Accent 6" w:semiHidden="0" w:uiPriority="65" w:unhideWhenUsed="0"/>
-    <w:lsdException w:name="Medium List 2 Accent 6" w:semiHidden="0" w:uiPriority="66" w:unhideWhenUsed="0"/>
-    <w:lsdException w:name="Medium Grid 1 Accent 6" w:semiHidden="0" w:uiPriority="67" w:unhideWhenUsed="0"/>
-    <w:lsdException w:name="Medium Grid 2 Accent 6" w:semiHidden="0" w:uiPriority="68" w:unhideWhenUsed="0"/>
-    <w:lsdException w:name="Medium Grid 3 Accent 6" w:semiHidden="0" w:uiPriority="69" w:unhideWhenUsed="0"/>
-    <w:lsdException w:name="Dark List Accent 6" w:semiHidden="0" w:uiPriority="70" w:unhideWhenUsed="0"/>
-    <w:lsdException w:name="Colorful Shading Accent 6" w:semiHidden="0" w:uiPriority="71" w:unhideWhenUsed="0"/>
-    <w:lsdException w:name="Colorful List Accent 6" w:semiHidden="0" w:uiPriority="72" w:unhideWhenUsed="0"/>
-    <w:lsdException w:name="Colorful Grid Accent 6" w:semiHidden="0" w:uiPriority="73" w:unhideWhenUsed="0"/>
-    <w:lsdException w:name="Subtle Emphasis" w:semiHidden="0" w:uiPriority="19" w:unhideWhenUsed="0" w:qFormat="1"/>
-    <w:lsdException w:name="Intense Emphasis" w:semiHidden="0" w:uiPriority="21" w:unhideWhenUsed="0" w:qFormat="1"/>
-    <w:lsdException w:name="Subtle Reference" w:semiHidden="0" w:uiPriority="31" w:unhideWhenUsed="0" w:qFormat="1"/>
-    <w:lsdException w:name="Intense Reference" w:semiHidden="0" w:uiPriority="32" w:unhideWhenUsed="0" w:qFormat="1"/>
-    <w:lsdException w:name="Book Title" w:semiHidden="0" w:uiPriority="33" w:unhideWhenUsed="0" w:qFormat="1"/>
-    <w:lsdException w:name="Bibliography" w:uiPriority="37"/>
-    <w:lsdException w:name="TOC Heading" w:uiPriority="39" w:qFormat="1"/>
+  <w:latentStyles w:defLockedState="0" w:defUIPriority="99" w:defSemiHidden="0" w:defUnhideWhenUsed="0" w:defQFormat="0" w:count="381">
+    <w:lsdException w:name="Normal" w:uiPriority="0" w:qFormat="1"/>
+    <w:lsdException w:name="heading 1" w:uiPriority="9" w:qFormat="1"/>
+    <w:lsdException w:name="heading 2" w:semiHidden="1" w:uiPriority="9" w:unhideWhenUsed="1" w:qFormat="1"/>
+    <w:lsdException w:name="heading 3" w:semiHidden="1" w:uiPriority="9" w:unhideWhenUsed="1" w:qFormat="1"/>
+    <w:lsdException w:name="heading 4" w:semiHidden="1" w:uiPriority="9" w:unhideWhenUsed="1" w:qFormat="1"/>
+    <w:lsdException w:name="heading 5" w:semiHidden="1" w:uiPriority="9" w:unhideWhenUsed="1" w:qFormat="1"/>
+    <w:lsdException w:name="heading 6" w:semiHidden="1" w:uiPriority="9" w:unhideWhenUsed="1" w:qFormat="1"/>
+    <w:lsdException w:name="heading 7" w:semiHidden="1" w:uiPriority="9" w:unhideWhenUsed="1" w:qFormat="1"/>
+    <w:lsdException w:name="heading 8" w:semiHidden="1" w:uiPriority="9" w:unhideWhenUsed="1" w:qFormat="1"/>
+    <w:lsdException w:name="heading 9" w:semiHidden="1" w:uiPriority="9" w:unhideWhenUsed="1" w:qFormat="1"/>
+    <w:lsdException w:name="index 1" w:semiHidden="1" w:unhideWhenUsed="1"/>
+    <w:lsdException w:name="index 2" w:semiHidden="1" w:unhideWhenUsed="1"/>
+    <w:lsdException w:name="index 3" w:semiHidden="1" w:unhideWhenUsed="1"/>
+    <w:lsdException w:name="index 4" w:semiHidden="1" w:unhideWhenUsed="1"/>
+    <w:lsdException w:name="index 5" w:semiHidden="1" w:unhideWhenUsed="1"/>
+    <w:lsdException w:name="index 6" w:semiHidden="1" w:unhideWhenUsed="1"/>
+    <w:lsdException w:name="index 7" w:semiHidden="1" w:unhideWhenUsed="1"/>
+    <w:lsdException w:name="index 8" w:semiHidden="1" w:unhideWhenUsed="1"/>
+    <w:lsdException w:name="index 9" w:semiHidden="1" w:unhideWhenUsed="1"/>
+    <w:lsdException w:name="toc 1" w:semiHidden="1" w:uiPriority="39" w:unhideWhenUsed="1" w:qFormat="1"/>
+    <w:lsdException w:name="toc 2" w:semiHidden="1" w:uiPriority="39" w:unhideWhenUsed="1" w:qFormat="1"/>
+    <w:lsdException w:name="toc 3" w:semiHidden="1" w:uiPriority="39" w:unhideWhenUsed="1" w:qFormat="1"/>
+    <w:lsdException w:name="toc 4" w:semiHidden="1" w:uiPriority="39" w:unhideWhenUsed="1"/>
+    <w:lsdException w:name="toc 5" w:semiHidden="1" w:uiPriority="39" w:unhideWhenUsed="1"/>
+    <w:lsdException w:name="toc 6" w:semiHidden="1" w:uiPriority="39" w:unhideWhenUsed="1"/>
+    <w:lsdException w:name="toc 7" w:semiHidden="1" w:uiPriority="39" w:unhideWhenUsed="1"/>
+    <w:lsdException w:name="toc 8" w:semiHidden="1" w:uiPriority="39" w:unhideWhenUsed="1"/>
+    <w:lsdException w:name="toc 9" w:semiHidden="1" w:uiPriority="39" w:unhideWhenUsed="1"/>
+    <w:lsdException w:name="Normal Indent" w:semiHidden="1" w:unhideWhenUsed="1"/>
+    <w:lsdException w:name="footnote text" w:semiHidden="1" w:unhideWhenUsed="1"/>
+    <w:lsdException w:name="annotation text" w:semiHidden="1" w:unhideWhenUsed="1"/>
+    <w:lsdException w:name="header" w:semiHidden="1" w:unhideWhenUsed="1"/>
+    <w:lsdException w:name="footer" w:semiHidden="1" w:unhideWhenUsed="1"/>
+    <w:lsdException w:name="index heading" w:semiHidden="1" w:unhideWhenUsed="1"/>
+    <w:lsdException w:name="caption" w:semiHidden="1" w:uiPriority="35" w:unhideWhenUsed="1" w:qFormat="1"/>
+    <w:lsdException w:name="table of figures" w:semiHidden="1" w:unhideWhenUsed="1"/>
+    <w:lsdException w:name="envelope address" w:semiHidden="1" w:unhideWhenUsed="1"/>
+    <w:lsdException w:name="envelope return" w:semiHidden="1" w:unhideWhenUsed="1"/>
+    <w:lsdException w:name="footnote reference" w:semiHidden="1" w:unhideWhenUsed="1"/>
+    <w:lsdException w:name="annotation reference" w:semiHidden="1" w:unhideWhenUsed="1"/>
+    <w:lsdException w:name="line number" w:semiHidden="1" w:unhideWhenUsed="1"/>
+    <w:lsdException w:name="page number" w:semiHidden="1" w:unhideWhenUsed="1"/>
+    <w:lsdException w:name="endnote reference" w:semiHidden="1" w:unhideWhenUsed="1"/>
+    <w:lsdException w:name="endnote text" w:semiHidden="1" w:unhideWhenUsed="1"/>
+    <w:lsdException w:name="table of authorities" w:semiHidden="1" w:unhideWhenUsed="1"/>
+    <w:lsdException w:name="macro" w:semiHidden="1" w:unhideWhenUsed="1"/>
+    <w:lsdException w:name="toa heading" w:semiHidden="1" w:unhideWhenUsed="1"/>
+    <w:lsdException w:name="List" w:semiHidden="1" w:unhideWhenUsed="1"/>
+    <w:lsdException w:name="List Bullet" w:semiHidden="1" w:unhideWhenUsed="1"/>
+    <w:lsdException w:name="List Number" w:semiHidden="1" w:unhideWhenUsed="1"/>
+    <w:lsdException w:name="List 2" w:semiHidden="1" w:unhideWhenUsed="1"/>
+    <w:lsdException w:name="List 3" w:semiHidden="1" w:unhideWhenUsed="1"/>
+    <w:lsdException w:name="List 4" w:semiHidden="1" w:unhideWhenUsed="1"/>
+    <w:lsdException w:name="List 5" w:semiHidden="1" w:unhideWhenUsed="1"/>
+    <w:lsdException w:name="List Bullet 2" w:semiHidden="1" w:unhideWhenUsed="1"/>
+    <w:lsdException w:name="List Bullet 3" w:semiHidden="1" w:unhideWhenUsed="1"/>
+    <w:lsdException w:name="List Bullet 4" w:semiHidden="1" w:unhideWhenUsed="1"/>
+    <w:lsdException w:name="List Bullet 5" w:semiHidden="1" w:unhideWhenUsed="1"/>
+    <w:lsdException w:name="List Number 2" w:semiHidden="1" w:unhideWhenUsed="1"/>
+    <w:lsdException w:name="List Number 3" w:semiHidden="1" w:unhideWhenUsed="1"/>
+    <w:lsdException w:name="List Number 4" w:semiHidden="1" w:unhideWhenUsed="1"/>
+    <w:lsdException w:name="List Number 5" w:semiHidden="1" w:unhideWhenUsed="1"/>
+    <w:lsdException w:name="Title" w:uiPriority="10" w:qFormat="1"/>
+    <w:lsdException w:name="Closing" w:semiHidden="1" w:unhideWhenUsed="1"/>
+    <w:lsdException w:name="Signature" w:semiHidden="1" w:unhideWhenUsed="1"/>
+    <w:lsdException w:name="Default Paragraph Font" w:semiHidden="1" w:uiPriority="1" w:unhideWhenUsed="1"/>
+    <w:lsdException w:name="Body Text" w:semiHidden="1" w:unhideWhenUsed="1"/>
+    <w:lsdException w:name="Body Text Indent" w:semiHidden="1" w:unhideWhenUsed="1"/>
+    <w:lsdException w:name="List Continue" w:semiHidden="1" w:unhideWhenUsed="1"/>
+    <w:lsdException w:name="List Continue 2" w:semiHidden="1" w:unhideWhenUsed="1"/>
+    <w:lsdException w:name="List Continue 3" w:semiHidden="1" w:unhideWhenUsed="1"/>
+    <w:lsdException w:name="List Continue 4" w:semiHidden="1" w:unhideWhenUsed="1"/>
+    <w:lsdException w:name="List Continue 5" w:semiHidden="1" w:unhideWhenUsed="1"/>
+    <w:lsdException w:name="Message Header" w:semiHidden="1" w:unhideWhenUsed="1"/>
+    <w:lsdException w:name="Subtitle" w:uiPriority="11" w:qFormat="1"/>
+    <w:lsdException w:name="Salutation" w:semiHidden="1" w:unhideWhenUsed="1"/>
+    <w:lsdException w:name="Date" w:semiHidden="1" w:unhideWhenUsed="1"/>
+    <w:lsdException w:name="Body Text First Indent" w:semiHidden="1" w:unhideWhenUsed="1"/>
+    <w:lsdException w:name="Body Text First Indent 2" w:semiHidden="1" w:unhideWhenUsed="1"/>
+    <w:lsdException w:name="Note Heading" w:semiHidden="1" w:unhideWhenUsed="1"/>
+    <w:lsdException w:name="Body Text 2" w:semiHidden="1" w:unhideWhenUsed="1"/>
+    <w:lsdException w:name="Body Text 3" w:semiHidden="1" w:unhideWhenUsed="1"/>
+    <w:lsdException w:name="Body Text Indent 2" w:semiHidden="1" w:unhideWhenUsed="1"/>
+    <w:lsdException w:name="Body Text Indent 3" w:semiHidden="1" w:unhideWhenUsed="1"/>
+    <w:lsdException w:name="Block Text" w:semiHidden="1" w:unhideWhenUsed="1"/>
+    <w:lsdException w:name="Hyperlink" w:semiHidden="1" w:unhideWhenUsed="1"/>
+    <w:lsdException w:name="FollowedHyperlink" w:semiHidden="1" w:unhideWhenUsed="1"/>
+    <w:lsdException w:name="Strong" w:uiPriority="22" w:qFormat="1"/>
+    <w:lsdException w:name="Emphasis" w:uiPriority="20" w:qFormat="1"/>
+    <w:lsdException w:name="Document Map" w:semiHidden="1" w:unhideWhenUsed="1"/>
+    <w:lsdException w:name="Plain Text" w:semiHidden="1" w:unhideWhenUsed="1"/>
+    <w:lsdException w:name="E-mail Signature" w:semiHidden="1" w:unhideWhenUsed="1"/>
+    <w:lsdException w:name="HTML Top of Form" w:semiHidden="1" w:unhideWhenUsed="1"/>
+    <w:lsdException w:name="HTML Bottom of Form" w:semiHidden="1" w:unhideWhenUsed="1"/>
+    <w:lsdException w:name="Normal (Web)" w:semiHidden="1" w:unhideWhenUsed="1"/>
+    <w:lsdException w:name="HTML Acronym" w:semiHidden="1" w:unhideWhenUsed="1"/>
+    <w:lsdException w:name="HTML Address" w:semiHidden="1" w:unhideWhenUsed="1"/>
+    <w:lsdException w:name="HTML Cite" w:semiHidden="1" w:unhideWhenUsed="1"/>
+    <w:lsdException w:name="HTML Code" w:semiHidden="1" w:unhideWhenUsed="1"/>
+    <w:lsdException w:name="HTML Definition" w:semiHidden="1" w:unhideWhenUsed="1"/>
+    <w:lsdException w:name="HTML Keyboard" w:semiHidden="1" w:unhideWhenUsed="1"/>
+    <w:lsdException w:name="HTML Preformatted" w:semiHidden="1" w:unhideWhenUsed="1"/>
+    <w:lsdException w:name="HTML Sample" w:semiHidden="1" w:unhideWhenUsed="1"/>
+    <w:lsdException w:name="HTML Typewriter" w:semiHidden="1" w:unhideWhenUsed="1"/>
+    <w:lsdException w:name="HTML Variable" w:semiHidden="1" w:unhideWhenUsed="1"/>
+    <w:lsdException w:name="Normal Table" w:semiHidden="1" w:unhideWhenUsed="1"/>
+    <w:lsdException w:name="annotation subject" w:semiHidden="1" w:unhideWhenUsed="1"/>
+    <w:lsdException w:name="No List" w:semiHidden="1" w:unhideWhenUsed="1"/>
+    <w:lsdException w:name="Outline List 1" w:semiHidden="1" w:unhideWhenUsed="1"/>
+    <w:lsdException w:name="Outline List 2" w:semiHidden="1" w:unhideWhenUsed="1"/>
+    <w:lsdException w:name="Outline List 3" w:semiHidden="1" w:unhideWhenUsed="1"/>
+    <w:lsdException w:name="Table Simple 1" w:semiHidden="1" w:unhideWhenUsed="1"/>
+    <w:lsdException w:name="Table Simple 2" w:semiHidden="1" w:unhideWhenUsed="1"/>
+    <w:lsdException w:name="Table Simple 3" w:semiHidden="1" w:unhideWhenUsed="1"/>
+    <w:lsdException w:name="Table Classic 1" w:semiHidden="1" w:unhideWhenUsed="1"/>
+    <w:lsdException w:name="Table Classic 2" w:semiHidden="1" w:unhideWhenUsed="1"/>
+    <w:lsdException w:name="Table Classic 3" w:semiHidden="1" w:unhideWhenUsed="1"/>
+    <w:lsdException w:name="Table Classic 4" w:semiHidden="1" w:unhideWhenUsed="1"/>
+    <w:lsdException w:name="Table Colorful 1" w:semiHidden="1" w:unhideWhenUsed="1"/>
+    <w:lsdException w:name="Table Colorful 2" w:semiHidden="1" w:unhideWhenUsed="1"/>
+    <w:lsdException w:name="Table Colorful 3" w:semiHidden="1" w:unhideWhenUsed="1"/>
+    <w:lsdException w:name="Table Columns 1" w:semiHidden="1" w:unhideWhenUsed="1"/>
+    <w:lsdException w:name="Table Columns 2" w:semiHidden="1" w:unhideWhenUsed="1"/>
+    <w:lsdException w:name="Table Columns 3" w:semiHidden="1" w:unhideWhenUsed="1"/>
+    <w:lsdException w:name="Table Columns 4" w:semiHidden="1" w:unhideWhenUsed="1"/>
+    <w:lsdException w:name="Table Columns 5" w:semiHidden="1" w:unhideWhenUsed="1"/>
+    <w:lsdException w:name="Table Grid 1" w:semiHidden="1" w:unhideWhenUsed="1"/>
+    <w:lsdException w:name="Table Grid 2" w:semiHidden="1" w:unhideWhenUsed="1"/>
+    <w:lsdException w:name="Table Grid 3" w:semiHidden="1" w:unhideWhenUsed="1"/>
+    <w:lsdException w:name="Table Grid 4" w:semiHidden="1" w:unhideWhenUsed="1"/>
+    <w:lsdException w:name="Table Grid 5" w:semiHidden="1" w:unhideWhenUsed="1"/>
+    <w:lsdException w:name="Table Grid 6" w:semiHidden="1" w:unhideWhenUsed="1"/>
+    <w:lsdException w:name="Table Grid 7" w:semiHidden="1" w:unhideWhenUsed="1"/>
+    <w:lsdException w:name="Table Grid 8" w:semiHidden="1" w:unhideWhenUsed="1"/>
+    <w:lsdException w:name="Table List 1" w:semiHidden="1" w:unhideWhenUsed="1"/>
+    <w:lsdException w:name="Table List 2" w:semiHidden="1" w:unhideWhenUsed="1"/>
+    <w:lsdException w:name="Table List 3" w:semiHidden="1" w:unhideWhenUsed="1"/>
+    <w:lsdException w:name="Table List 4" w:semiHidden="1" w:unhideWhenUsed="1"/>
+    <w:lsdException w:name="Table List 5" w:semiHidden="1" w:unhideWhenUsed="1"/>
+    <w:lsdException w:name="Table List 6" w:semiHidden="1" w:unhideWhenUsed="1"/>
+    <w:lsdException w:name="Table List 7" w:semiHidden="1" w:unhideWhenUsed="1"/>
+    <w:lsdException w:name="Table List 8" w:semiHidden="1" w:unhideWhenUsed="1"/>
+    <w:lsdException w:name="Table 3D effects 1" w:semiHidden="1" w:unhideWhenUsed="1"/>
+    <w:lsdException w:name="Table 3D effects 2" w:semiHidden="1" w:unhideWhenUsed="1"/>
+    <w:lsdException w:name="Table 3D effects 3" w:semiHidden="1" w:unhideWhenUsed="1"/>
+    <w:lsdException w:name="Table Contemporary" w:semiHidden="1" w:unhideWhenUsed="1"/>
+    <w:lsdException w:name="Table Elegant" w:semiHidden="1" w:unhideWhenUsed="1"/>
+    <w:lsdException w:name="Table Professional" w:semiHidden="1" w:unhideWhenUsed="1"/>
+    <w:lsdException w:name="Table Subtle 1" w:semiHidden="1" w:unhideWhenUsed="1"/>
+    <w:lsdException w:name="Table Subtle 2" w:semiHidden="1" w:unhideWhenUsed="1"/>
+    <w:lsdException w:name="Table Web 1" w:semiHidden="1" w:unhideWhenUsed="1"/>
+    <w:lsdException w:name="Table Web 2" w:semiHidden="1" w:unhideWhenUsed="1"/>
+    <w:lsdException w:name="Table Web 3" w:semiHidden="1" w:unhideWhenUsed="1"/>
+    <w:lsdException w:name="Balloon Text" w:semiHidden="1" w:unhideWhenUsed="1"/>
+    <w:lsdException w:name="Table Grid" w:uiPriority="59"/>
+    <w:lsdException w:name="Table Theme" w:semiHidden="1" w:unhideWhenUsed="1"/>
+    <w:lsdException w:name="Note Level 1" w:semiHidden="1" w:unhideWhenUsed="1"/>
+    <w:lsdException w:name="Note Level 2" w:semiHidden="1" w:unhideWhenUsed="1"/>
+    <w:lsdException w:name="Note Level 3" w:semiHidden="1" w:unhideWhenUsed="1"/>
+    <w:lsdException w:name="Note Level 4" w:semiHidden="1" w:unhideWhenUsed="1"/>
+    <w:lsdException w:name="Note Level 5" w:semiHidden="1" w:unhideWhenUsed="1"/>
+    <w:lsdException w:name="Note Level 6" w:semiHidden="1" w:unhideWhenUsed="1"/>
+    <w:lsdException w:name="Note Level 7" w:semiHidden="1" w:unhideWhenUsed="1"/>
+    <w:lsdException w:name="Note Level 8" w:semiHidden="1" w:unhideWhenUsed="1"/>
+    <w:lsdException w:name="Note Level 9" w:semiHidden="1" w:unhideWhenUsed="1"/>
+    <w:lsdException w:name="Placeholder Text" w:semiHidden="1"/>
+    <w:lsdException w:name="No Spacing" w:uiPriority="1" w:qFormat="1"/>
+    <w:lsdException w:name="Light Shading" w:uiPriority="60"/>
+    <w:lsdException w:name="Light List" w:uiPriority="61"/>
+    <w:lsdException w:name="Light Grid" w:uiPriority="62"/>
+    <w:lsdException w:name="Medium Shading 1" w:uiPriority="63"/>
+    <w:lsdException w:name="Medium Shading 2" w:uiPriority="64"/>
+    <w:lsdException w:name="Medium List 1" w:uiPriority="65"/>
+    <w:lsdException w:name="Medium List 2" w:uiPriority="66"/>
+    <w:lsdException w:name="Medium Grid 1" w:uiPriority="67"/>
+    <w:lsdException w:name="Medium Grid 2" w:uiPriority="68"/>
+    <w:lsdException w:name="Medium Grid 3" w:uiPriority="69"/>
+    <w:lsdException w:name="Dark List" w:uiPriority="70"/>
+    <w:lsdException w:name="Colorful Shading" w:uiPriority="71"/>
+    <w:lsdException w:name="Colorful List" w:uiPriority="72"/>
+    <w:lsdException w:name="Colorful Grid" w:uiPriority="73"/>
+    <w:lsdException w:name="Light Shading Accent 1" w:uiPriority="60"/>
+    <w:lsdException w:name="Light List Accent 1" w:uiPriority="61"/>
+    <w:lsdException w:name="Light Grid Accent 1" w:uiPriority="62"/>
+    <w:lsdException w:name="Medium Shading 1 Accent 1" w:uiPriority="63"/>
+    <w:lsdException w:name="Medium Shading 2 Accent 1" w:uiPriority="64"/>
+    <w:lsdException w:name="Medium List 1 Accent 1" w:uiPriority="65"/>
+    <w:lsdException w:name="Revision" w:semiHidden="1"/>
+    <w:lsdException w:name="List Paragraph" w:uiPriority="34" w:qFormat="1"/>
+    <w:lsdException w:name="Quote" w:uiPriority="29" w:qFormat="1"/>
+    <w:lsdException w:name="Intense Quote" w:uiPriority="30" w:qFormat="1"/>
+    <w:lsdException w:name="Medium List 2 Accent 1" w:uiPriority="66"/>
+    <w:lsdException w:name="Medium Grid 1 Accent 1" w:uiPriority="67"/>
+    <w:lsdException w:name="Medium Grid 2 Accent 1" w:uiPriority="68"/>
+    <w:lsdException w:name="Medium Grid 3 Accent 1" w:uiPriority="69"/>
+    <w:lsdException w:name="Dark List Accent 1" w:uiPriority="70"/>
+    <w:lsdException w:name="Colorful Shading Accent 1" w:uiPriority="71"/>
+    <w:lsdException w:name="Colorful List Accent 1" w:uiPriority="72"/>
+    <w:lsdException w:name="Colorful Grid Accent 1" w:uiPriority="73"/>
+    <w:lsdException w:name="Light Shading Accent 2" w:uiPriority="60"/>
+    <w:lsdException w:name="Light List Accent 2" w:uiPriority="61"/>
+    <w:lsdException w:name="Light Grid Accent 2" w:uiPriority="62"/>
+    <w:lsdException w:name="Medium Shading 1 Accent 2" w:uiPriority="63"/>
+    <w:lsdException w:name="Medium Shading 2 Accent 2" w:uiPriority="64"/>
+    <w:lsdException w:name="Medium List 1 Accent 2" w:uiPriority="65"/>
+    <w:lsdException w:name="Medium List 2 Accent 2" w:uiPriority="66"/>
+    <w:lsdException w:name="Medium Grid 1 Accent 2" w:uiPriority="67"/>
+    <w:lsdException w:name="Medium Grid 2 Accent 2" w:uiPriority="68"/>
+    <w:lsdException w:name="Medium Grid 3 Accent 2" w:uiPriority="69"/>
+    <w:lsdException w:name="Dark List Accent 2" w:uiPriority="70"/>
+    <w:lsdException w:name="Colorful Shading Accent 2" w:uiPriority="71"/>
+    <w:lsdException w:name="Colorful List Accent 2" w:uiPriority="72"/>
+    <w:lsdException w:name="Colorful Grid Accent 2" w:uiPriority="73"/>
+    <w:lsdException w:name="Light Shading Accent 3" w:uiPriority="60"/>
+    <w:lsdException w:name="Light List Accent 3" w:uiPriority="61"/>
+    <w:lsdException w:name="Light Grid Accent 3" w:uiPriority="62"/>
+    <w:lsdException w:name="Medium Shading 1 Accent 3" w:uiPriority="63"/>
+    <w:lsdException w:name="Medium Shading 2 Accent 3" w:uiPriority="64"/>
+    <w:lsdException w:name="Medium List 1 Accent 3" w:uiPriority="65"/>
+    <w:lsdException w:name="Medium List 2 Accent 3" w:uiPriority="66"/>
+    <w:lsdException w:name="Medium Grid 1 Accent 3" w:uiPriority="67"/>
+    <w:lsdException w:name="Medium Grid 2 Accent 3" w:uiPriority="68"/>
+    <w:lsdException w:name="Medium Grid 3 Accent 3" w:uiPriority="69"/>
+    <w:lsdException w:name="Dark List Accent 3" w:uiPriority="70"/>
+    <w:lsdException w:name="Colorful Shading Accent 3" w:uiPriority="71"/>
+    <w:lsdException w:name="Colorful List Accent 3" w:uiPriority="72"/>
+    <w:lsdException w:name="Colorful Grid Accent 3" w:uiPriority="73"/>
+    <w:lsdException w:name="Light Shading Accent 4" w:uiPriority="60"/>
+    <w:lsdException w:name="Light List Accent 4" w:uiPriority="61"/>
+    <w:lsdException w:name="Light Grid Accent 4" w:uiPriority="62"/>
+    <w:lsdException w:name="Medium Shading 1 Accent 4" w:uiPriority="63"/>
+    <w:lsdException w:name="Medium Shading 2 Accent 4" w:uiPriority="64"/>
+    <w:lsdException w:name="Medium List 1 Accent 4" w:uiPriority="65"/>
+    <w:lsdException w:name="Medium List 2 Accent 4" w:uiPriority="66"/>
+    <w:lsdException w:name="Medium Grid 1 Accent 4" w:uiPriority="67"/>
+    <w:lsdException w:name="Medium Grid 2 Accent 4" w:uiPriority="68"/>
+    <w:lsdException w:name="Medium Grid 3 Accent 4" w:uiPriority="69"/>
+    <w:lsdException w:name="Dark List Accent 4" w:uiPriority="70"/>
+    <w:lsdException w:name="Colorful Shading Accent 4" w:uiPriority="71"/>
+    <w:lsdException w:name="Colorful List Accent 4" w:uiPriority="72"/>
+    <w:lsdException w:name="Colorful Grid Accent 4" w:uiPriority="73"/>
+    <w:lsdException w:name="Light Shading Accent 5" w:uiPriority="60"/>
+    <w:lsdException w:name="Light List Accent 5" w:uiPriority="61"/>
+    <w:lsdException w:name="Light Grid Accent 5" w:uiPriority="62"/>
+    <w:lsdException w:name="Medium Shading 1 Accent 5" w:uiPriority="63"/>
+    <w:lsdException w:name="Medium Shading 2 Accent 5" w:uiPriority="64"/>
+    <w:lsdException w:name="Medium List 1 Accent 5" w:uiPriority="65"/>
+    <w:lsdException w:name="Medium List 2 Accent 5" w:uiPriority="66"/>
+    <w:lsdException w:name="Medium Grid 1 Accent 5" w:uiPriority="67"/>
+    <w:lsdException w:name="Medium Grid 2 Accent 5" w:uiPriority="68"/>
+    <w:lsdException w:name="Medium Grid 3 Accent 5" w:uiPriority="69"/>
+    <w:lsdException w:name="Dark List Accent 5" w:uiPriority="70"/>
+    <w:lsdException w:name="Colorful Shading Accent 5" w:uiPriority="71"/>
+    <w:lsdException w:name="Colorful List Accent 5" w:uiPriority="72"/>
+    <w:lsdException w:name="Colorful Grid Accent 5" w:uiPriority="73"/>
+    <w:lsdException w:name="Light Shading Accent 6" w:uiPriority="60"/>
+    <w:lsdException w:name="Light List Accent 6" w:uiPriority="61"/>
+    <w:lsdException w:name="Light Grid Accent 6" w:uiPriority="62"/>
+    <w:lsdException w:name="Medium Shading 1 Accent 6" w:uiPriority="63"/>
+    <w:lsdException w:name="Medium Shading 2 Accent 6" w:uiPriority="64"/>
+    <w:lsdException w:name="Medium List 1 Accent 6" w:uiPriority="65"/>
+    <w:lsdException w:name="Medium List 2 Accent 6" w:uiPriority="66"/>
+    <w:lsdException w:name="Medium Grid 1 Accent 6" w:uiPriority="67"/>
+    <w:lsdException w:name="Medium Grid 2 Accent 6" w:uiPriority="68"/>
+    <w:lsdException w:name="Medium Grid 3 Accent 6" w:uiPriority="69"/>
+    <w:lsdException w:name="Dark List Accent 6" w:uiPriority="70"/>
+    <w:lsdException w:name="Colorful Shading Accent 6" w:uiPriority="71"/>
+    <w:lsdException w:name="Colorful List Accent 6" w:uiPriority="72"/>
+    <w:lsdException w:name="Colorful Grid Accent 6" w:uiPriority="73"/>
+    <w:lsdException w:name="Subtle Emphasis" w:uiPriority="19" w:qFormat="1"/>
+    <w:lsdException w:name="Intense Emphasis" w:uiPriority="21" w:qFormat="1"/>
+    <w:lsdException w:name="Subtle Reference" w:uiPriority="31" w:qFormat="1"/>
+    <w:lsdException w:name="Intense Reference" w:uiPriority="32" w:qFormat="1"/>
+    <w:lsdException w:name="Book Title" w:uiPriority="33" w:qFormat="1"/>
+    <w:lsdException w:name="Bibliography" w:semiHidden="1" w:uiPriority="37" w:unhideWhenUsed="1"/>
+    <w:lsdException w:name="TOC Heading" w:semiHidden="1" w:uiPriority="39" w:unhideWhenUsed="1" w:qFormat="1"/>
+    <w:lsdException w:name="Plain Table 1" w:uiPriority="41"/>
+    <w:lsdException w:name="Plain Table 2" w:uiPriority="42"/>
+    <w:lsdException w:name="Plain Table 3" w:uiPriority="43"/>
+    <w:lsdException w:name="Plain Table 4" w:uiPriority="44"/>
+    <w:lsdException w:name="Plain Table 5" w:uiPriority="45"/>
+    <w:lsdException w:name="Grid Table Light" w:uiPriority="40"/>
+    <w:lsdException w:name="Grid Table 1 Light" w:uiPriority="46"/>
+    <w:lsdException w:name="Grid Table 2" w:uiPriority="47"/>
+    <w:lsdException w:name="Grid Table 3" w:uiPriority="48"/>
+    <w:lsdException w:name="Grid Table 4" w:uiPriority="49"/>
+    <w:lsdException w:name="Grid Table 5 Dark" w:uiPriority="50"/>
+    <w:lsdException w:name="Grid Table 6 Colorful" w:uiPriority="51"/>
+    <w:lsdException w:name="Grid Table 7 Colorful" w:uiPriority="52"/>
+    <w:lsdException w:name="Grid Table 1 Light Accent 1" w:uiPriority="46"/>
+    <w:lsdException w:name="Grid Table 2 Accent 1" w:uiPriority="47"/>
+    <w:lsdException w:name="Grid Table 3 Accent 1" w:uiPriority="48"/>
+    <w:lsdException w:name="Grid Table 4 Accent 1" w:uiPriority="49"/>
+    <w:lsdException w:name="Grid Table 5 Dark Accent 1" w:uiPriority="50"/>
+    <w:lsdException w:name="Grid Table 6 Colorful Accent 1" w:uiPriority="51"/>
+    <w:lsdException w:name="Grid Table 7 Colorful Accent 1" w:uiPriority="52"/>
+    <w:lsdException w:name="Grid Table 1 Light Accent 2" w:uiPriority="46"/>
+    <w:lsdException w:name="Grid Table 2 Accent 2" w:uiPriority="47"/>
+    <w:lsdException w:name="Grid Table 3 Accent 2" w:uiPriority="48"/>
+    <w:lsdException w:name="Grid Table 4 Accent 2" w:uiPriority="49"/>
+    <w:lsdException w:name="Grid Table 5 Dark Accent 2" w:uiPriority="50"/>
+    <w:lsdException w:name="Grid Table 6 Colorful Accent 2" w:uiPriority="51"/>
+    <w:lsdException w:name="Grid Table 7 Colorful Accent 2" w:uiPriority="52"/>
+    <w:lsdException w:name="Grid Table 1 Light Accent 3" w:uiPriority="46"/>
+    <w:lsdException w:name="Grid Table 2 Accent 3" w:uiPriority="47"/>
+    <w:lsdException w:name="Grid Table 3 Accent 3" w:uiPriority="48"/>
+    <w:lsdException w:name="Grid Table 4 Accent 3" w:uiPriority="49"/>
+    <w:lsdException w:name="Grid Table 5 Dark Accent 3" w:uiPriority="50"/>
+    <w:lsdException w:name="Grid Table 6 Colorful Accent 3" w:uiPriority="51"/>
+    <w:lsdException w:name="Grid Table 7 Colorful Accent 3" w:uiPriority="52"/>
+    <w:lsdException w:name="Grid Table 1 Light Accent 4" w:uiPriority="46"/>
+    <w:lsdException w:name="Grid Table 2 Accent 4" w:uiPriority="47"/>
+    <w:lsdException w:name="Grid Table 3 Accent 4" w:uiPriority="48"/>
+    <w:lsdException w:name="Grid Table 4 Accent 4" w:uiPriority="49"/>
+    <w:lsdException w:name="Grid Table 5 Dark Accent 4" w:uiPriority="50"/>
+    <w:lsdException w:name="Grid Table 6 Colorful Accent 4" w:uiPriority="51"/>
+    <w:lsdException w:name="Grid Table 7 Colorful Accent 4" w:uiPriority="52"/>
+    <w:lsdException w:name="Grid Table 1 Light Accent 5" w:uiPriority="46"/>
+    <w:lsdException w:name="Grid Table 2 Accent 5" w:uiPriority="47"/>
+    <w:lsdException w:name="Grid Table 3 Accent 5" w:uiPriority="48"/>
+    <w:lsdException w:name="Grid Table 4 Accent 5" w:uiPriority="49"/>
+    <w:lsdException w:name="Grid Table 5 Dark Accent 5" w:uiPriority="50"/>
+    <w:lsdException w:name="Grid Table 6 Colorful Accent 5" w:uiPriority="51"/>
+    <w:lsdException w:name="Grid Table 7 Colorful Accent 5" w:uiPriority="52"/>
+    <w:lsdException w:name="Grid Table 1 Light Accent 6" w:uiPriority="46"/>
+    <w:lsdException w:name="Grid Table 2 Accent 6" w:uiPriority="47"/>
+    <w:lsdException w:name="Grid Table 3 Accent 6" w:uiPriority="48"/>
+    <w:lsdException w:name="Grid Table 4 Accent 6" w:uiPriority="49"/>
+    <w:lsdException w:name="Grid Table 5 Dark Accent 6" w:uiPriority="50"/>
+    <w:lsdException w:name="Grid Table 6 Colorful Accent 6" w:uiPriority="51"/>
+    <w:lsdException w:name="Grid Table 7 Colorful Accent 6" w:uiPriority="52"/>
+    <w:lsdException w:name="List Table 1 Light" w:uiPriority="46"/>
+    <w:lsdException w:name="List Table 2" w:uiPriority="47"/>
+    <w:lsdException w:name="List Table 3" w:uiPriority="48"/>
+    <w:lsdException w:name="List Table 4" w:uiPriority="49"/>
+    <w:lsdException w:name="List Table 5 Dark" w:uiPriority="50"/>
+    <w:lsdException w:name="List Table 6 Colorful" w:uiPriority="51"/>
+    <w:lsdException w:name="List Table 7 Colorful" w:uiPriority="52"/>
+    <w:lsdException w:name="List Table 1 Light Accent 1" w:uiPriority="46"/>
+    <w:lsdException w:name="List Table 2 Accent 1" w:uiPriority="47"/>
+    <w:lsdException w:name="List Table 3 Accent 1" w:uiPriority="48"/>
+    <w:lsdException w:name="List Table 4 Accent 1" w:uiPriority="49"/>
+    <w:lsdException w:name="List Table 5 Dark Accent 1" w:uiPriority="50"/>
+    <w:lsdException w:name="List Table 6 Colorful Accent 1" w:uiPriority="51"/>
+    <w:lsdException w:name="List Table 7 Colorful Accent 1" w:uiPriority="52"/>
+    <w:lsdException w:name="List Table 1 Light Accent 2" w:uiPriority="46"/>
+    <w:lsdException w:name="List Table 2 Accent 2" w:uiPriority="47"/>
+    <w:lsdException w:name="List Table 3 Accent 2" w:uiPriority="48"/>
+    <w:lsdException w:name="List Table 4 Accent 2" w:uiPriority="49"/>
+    <w:lsdException w:name="List Table 5 Dark Accent 2" w:uiPriority="50"/>
+    <w:lsdException w:name="List Table 6 Colorful Accent 2" w:uiPriority="51"/>
+    <w:lsdException w:name="List Table 7 Colorful Accent 2" w:uiPriority="52"/>
+    <w:lsdException w:name="List Table 1 Light Accent 3" w:uiPriority="46"/>
+    <w:lsdException w:name="List Table 2 Accent 3" w:uiPriority="47"/>
+    <w:lsdException w:name="List Table 3 Accent 3" w:uiPriority="48"/>
+    <w:lsdException w:name="List Table 4 Accent 3" w:uiPriority="49"/>
+    <w:lsdException w:name="List Table 5 Dark Accent 3" w:uiPriority="50"/>
+    <w:lsdException w:name="List Table 6 Colorful Accent 3" w:uiPriority="51"/>
+    <w:lsdException w:name="List Table 7 Colorful Accent 3" w:uiPriority="52"/>
+    <w:lsdException w:name="List Table 1 Light Accent 4" w:uiPriority="46"/>
+    <w:lsdException w:name="List Table 2 Accent 4" w:uiPriority="47"/>
+    <w:lsdException w:name="List Table 3 Accent 4" w:uiPriority="48"/>
+    <w:lsdException w:name="List Table 4 Accent 4" w:uiPriority="49"/>
+    <w:lsdException w:name="List Table 5 Dark Accent 4" w:uiPriority="50"/>
+    <w:lsdException w:name="List Table 6 Colorful Accent 4" w:uiPriority="51"/>
+    <w:lsdException w:name="List Table 7 Colorful Accent 4" w:uiPriority="52"/>
+    <w:lsdException w:name="List Table 1 Light Accent 5" w:uiPriority="46"/>
+    <w:lsdException w:name="List Table 2 Accent 5" w:uiPriority="47"/>
+    <w:lsdException w:name="List Table 3 Accent 5" w:uiPriority="48"/>
+    <w:lsdException w:name="List Table 4 Accent 5" w:uiPriority="49"/>
+    <w:lsdException w:name="List Table 5 Dark Accent 5" w:uiPriority="50"/>
+    <w:lsdException w:name="List Table 6 Colorful Accent 5" w:uiPriority="51"/>
+    <w:lsdException w:name="List Table 7 Colorful Accent 5" w:uiPriority="52"/>
+    <w:lsdException w:name="List Table 1 Light Accent 6" w:uiPriority="46"/>
+    <w:lsdException w:name="List Table 2 Accent 6" w:uiPriority="47"/>
+    <w:lsdException w:name="List Table 3 Accent 6" w:uiPriority="48"/>
+    <w:lsdException w:name="List Table 4 Accent 6" w:uiPriority="49"/>
+    <w:lsdException w:name="List Table 5 Dark Accent 6" w:uiPriority="50"/>
+    <w:lsdException w:name="List Table 6 Colorful Accent 6" w:uiPriority="51"/>
+    <w:lsdException w:name="List Table 7 Colorful Accent 6" w:uiPriority="52"/>
+    <w:lsdException w:name="Mention" w:semiHidden="1" w:unhideWhenUsed="1"/>
   </w:latentStyles>
   <w:style w:type="paragraph" w:default="1" w:styleId="Normal">
     <w:name w:val="Normal"/>
@@ -15641,7 +17701,6 @@
     <w:uiPriority w:val="99"/>
     <w:semiHidden/>
     <w:unhideWhenUsed/>
-    <w:qFormat/>
     <w:tblPr>
       <w:tblInd w:w="0" w:type="dxa"/>
       <w:tblCellMar>
@@ -16131,7 +18190,7 @@
 </file>
 
 <file path=customXml/itemProps1.xml><?xml version="1.0" encoding="utf-8"?>
-<ds:datastoreItem xmlns:ds="http://schemas.openxmlformats.org/officeDocument/2006/customXml" ds:itemID="{5855FBBF-76B9-4742-98EC-2972002D04FD}">
+<ds:datastoreItem xmlns:ds="http://schemas.openxmlformats.org/officeDocument/2006/customXml" ds:itemID="{E6F3EC12-FC08-CA4B-8A23-2C9E2FAF3801}">
   <ds:schemaRefs>
     <ds:schemaRef ds:uri="http://schemas.openxmlformats.org/officeDocument/2006/bibliography"/>
   </ds:schemaRefs>

</xml_diff>